<commit_message>
Change Business usecase diagram and add Enterprise Architect file
</commit_message>
<xml_diff>
--- a/Design/Report - Phase1.docx
+++ b/Design/Report - Phase1.docx
@@ -4782,22 +4782,13 @@
       </w:pPr>
       <w:r>
         <w:rPr>
-          <w:rFonts w:ascii="Times New Roman" w:hAnsi="Times New Roman" w:cs="Times New Roman"/>
           <w:noProof/>
-          <w:color w:val="5B9BD5" w:themeColor="accent1"/>
-          <w:sz w:val="32"/>
-          <w:szCs w:val="32"/>
-          <w14:textOutline w14:w="0" w14:cap="flat" w14:cmpd="sng" w14:algn="ctr">
-            <w14:noFill/>
-            <w14:prstDash w14:val="solid"/>
-            <w14:round/>
-          </w14:textOutline>
         </w:rPr>
         <w:drawing>
-          <wp:inline distT="0" distB="0" distL="0" distR="0" wp14:anchorId="4E9CF74F" wp14:editId="76C873DA">
-            <wp:extent cx="6019800" cy="4644968"/>
-            <wp:effectExtent l="0" t="0" r="0" b="3810"/>
-            <wp:docPr id="15" name="Picture 15"/>
+          <wp:inline distT="0" distB="0" distL="0" distR="0">
+            <wp:extent cx="5943600" cy="6543675"/>
+            <wp:effectExtent l="0" t="0" r="0" b="9525"/>
+            <wp:docPr id="2" name="Picture 2"/>
             <wp:cNvGraphicFramePr>
               <a:graphicFrameLocks xmlns:a="http://schemas.openxmlformats.org/drawingml/2006/main" noChangeAspect="1"/>
             </wp:cNvGraphicFramePr>
@@ -4805,12 +4796,12 @@
               <a:graphicData uri="http://schemas.openxmlformats.org/drawingml/2006/picture">
                 <pic:pic xmlns:pic="http://schemas.openxmlformats.org/drawingml/2006/picture">
                   <pic:nvPicPr>
-                    <pic:cNvPr id="0" name="Picture 3"/>
+                    <pic:cNvPr id="0" name="Picture 1"/>
                     <pic:cNvPicPr>
                       <a:picLocks noChangeAspect="1" noChangeArrowheads="1"/>
                     </pic:cNvPicPr>
                   </pic:nvPicPr>
-                  <pic:blipFill rotWithShape="1">
+                  <pic:blipFill>
                     <a:blip r:embed="rId8">
                       <a:extLst>
                         <a:ext uri="{28A0092B-C50C-407E-A947-70E740481C1C}">
@@ -4818,13 +4809,15 @@
                         </a:ext>
                       </a:extLst>
                     </a:blip>
-                    <a:srcRect l="1762" t="2244" b="1225"/>
-                    <a:stretch/>
+                    <a:srcRect/>
+                    <a:stretch>
+                      <a:fillRect/>
+                    </a:stretch>
                   </pic:blipFill>
                   <pic:spPr bwMode="auto">
                     <a:xfrm>
                       <a:off x="0" y="0"/>
-                      <a:ext cx="6022976" cy="4647418"/>
+                      <a:ext cx="5943600" cy="6543675"/>
                     </a:xfrm>
                     <a:prstGeom prst="rect">
                       <a:avLst/>
@@ -4833,11 +4826,6 @@
                     <a:ln>
                       <a:noFill/>
                     </a:ln>
-                    <a:extLst>
-                      <a:ext uri="{53640926-AAD7-44D8-BBD7-CCE9431645EC}">
-                        <a14:shadowObscured xmlns:a14="http://schemas.microsoft.com/office/drawing/2010/main"/>
-                      </a:ext>
-                    </a:extLst>
                   </pic:spPr>
                 </pic:pic>
               </a:graphicData>
@@ -4850,159 +4838,90 @@
       <w:pPr>
         <w:pStyle w:val="Caption"/>
         <w:jc w:val="center"/>
-        <w:rPr>
-          <w:rFonts w:ascii="Times New Roman" w:hAnsi="Times New Roman" w:cs="Times New Roman"/>
-          <w:color w:val="5B9BD5" w:themeColor="accent1"/>
-          <w:sz w:val="32"/>
-          <w:szCs w:val="32"/>
-          <w14:textOutline w14:w="0" w14:cap="flat" w14:cmpd="sng" w14:algn="ctr">
-            <w14:noFill/>
-            <w14:prstDash w14:val="solid"/>
-            <w14:round/>
-          </w14:textOutline>
-        </w:rPr>
       </w:pPr>
       <w:r>
         <w:t xml:space="preserve">Figure </w:t>
       </w:r>
-      <w:fldSimple w:instr=" SEQ Figure \* ARABIC ">
-        <w:r>
-          <w:rPr>
-            <w:noProof/>
-          </w:rPr>
-          <w:t>1</w:t>
-        </w:r>
-      </w:fldSimple>
       <w:r>
-        <w:t xml:space="preserve"> Business Use case cho Hệ thống quản lý bán hàng (hình 1)</w:t>
+        <w:fldChar w:fldCharType="begin"/>
+      </w:r>
+      <w:r>
+        <w:instrText xml:space="preserve"> SEQ Figure \* ARABIC </w:instrText>
+      </w:r>
+      <w:r>
+        <w:fldChar w:fldCharType="separate"/>
+      </w:r>
+      <w:r>
+        <w:rPr>
+          <w:noProof/>
+        </w:rPr>
+        <w:t>1</w:t>
+      </w:r>
+      <w:r>
+        <w:rPr>
+          <w:noProof/>
+        </w:rPr>
+        <w:fldChar w:fldCharType="end"/>
+      </w:r>
+      <w:r>
+        <w:t xml:space="preserve"> Business Use case </w:t>
+      </w:r>
+      <w:proofErr w:type="spellStart"/>
+      <w:r>
+        <w:t>cho</w:t>
+      </w:r>
+      <w:proofErr w:type="spellEnd"/>
+      <w:r>
+        <w:t xml:space="preserve"> </w:t>
+      </w:r>
+      <w:proofErr w:type="spellStart"/>
+      <w:r>
+        <w:t>Hệ</w:t>
+      </w:r>
+      <w:proofErr w:type="spellEnd"/>
+      <w:r>
+        <w:t xml:space="preserve"> </w:t>
+      </w:r>
+      <w:proofErr w:type="spellStart"/>
+      <w:r>
+        <w:t>thống</w:t>
+      </w:r>
+      <w:proofErr w:type="spellEnd"/>
+      <w:r>
+        <w:t xml:space="preserve"> </w:t>
+      </w:r>
+      <w:proofErr w:type="spellStart"/>
+      <w:r>
+        <w:t>quả</w:t>
+      </w:r>
+      <w:r>
+        <w:t>n</w:t>
+      </w:r>
+      <w:proofErr w:type="spellEnd"/>
+      <w:r>
+        <w:t xml:space="preserve"> </w:t>
+      </w:r>
+      <w:proofErr w:type="spellStart"/>
+      <w:r>
+        <w:t>lý</w:t>
+      </w:r>
+      <w:proofErr w:type="spellEnd"/>
+      <w:r>
+        <w:t xml:space="preserve"> </w:t>
+      </w:r>
+      <w:proofErr w:type="spellStart"/>
+      <w:r>
+        <w:t>bán</w:t>
+      </w:r>
+      <w:proofErr w:type="spellEnd"/>
+      <w:r>
+        <w:t xml:space="preserve"> hang</w:t>
       </w:r>
     </w:p>
+    <w:p/>
     <w:p>
-      <w:pPr>
-        <w:keepNext/>
-        <w:outlineLvl w:val="1"/>
-      </w:pPr>
-      <w:r>
-        <w:rPr>
-          <w:rFonts w:ascii="Times New Roman" w:hAnsi="Times New Roman" w:cs="Times New Roman"/>
-          <w:noProof/>
-          <w:color w:val="5B9BD5" w:themeColor="accent1"/>
-          <w:sz w:val="32"/>
-          <w:szCs w:val="32"/>
-          <w14:textOutline w14:w="0" w14:cap="flat" w14:cmpd="sng" w14:algn="ctr">
-            <w14:noFill/>
-            <w14:prstDash w14:val="solid"/>
-            <w14:round/>
-          </w14:textOutline>
-        </w:rPr>
-        <w:lastRenderedPageBreak/>
-        <w:drawing>
-          <wp:inline distT="0" distB="0" distL="0" distR="0" wp14:anchorId="2ACA35FC" wp14:editId="2A85DACA">
-            <wp:extent cx="5753099" cy="4448175"/>
-            <wp:effectExtent l="0" t="0" r="635" b="0"/>
-            <wp:docPr id="17" name="Picture 17"/>
-            <wp:cNvGraphicFramePr>
-              <a:graphicFrameLocks xmlns:a="http://schemas.openxmlformats.org/drawingml/2006/main" noChangeAspect="1"/>
-            </wp:cNvGraphicFramePr>
-            <a:graphic xmlns:a="http://schemas.openxmlformats.org/drawingml/2006/main">
-              <a:graphicData uri="http://schemas.openxmlformats.org/drawingml/2006/picture">
-                <pic:pic xmlns:pic="http://schemas.openxmlformats.org/drawingml/2006/picture">
-                  <pic:nvPicPr>
-                    <pic:cNvPr id="0" name="Picture 4"/>
-                    <pic:cNvPicPr>
-                      <a:picLocks noChangeAspect="1" noChangeArrowheads="1"/>
-                    </pic:cNvPicPr>
-                  </pic:nvPicPr>
-                  <pic:blipFill rotWithShape="1">
-                    <a:blip r:embed="rId9">
-                      <a:extLst>
-                        <a:ext uri="{28A0092B-C50C-407E-A947-70E740481C1C}">
-                          <a14:useLocalDpi xmlns:a14="http://schemas.microsoft.com/office/drawing/2010/main" val="0"/>
-                        </a:ext>
-                      </a:extLst>
-                    </a:blip>
-                    <a:srcRect l="1123" t="1232" r="1926" b="2875"/>
-                    <a:stretch/>
-                  </pic:blipFill>
-                  <pic:spPr bwMode="auto">
-                    <a:xfrm>
-                      <a:off x="0" y="0"/>
-                      <a:ext cx="5757839" cy="4451839"/>
-                    </a:xfrm>
-                    <a:prstGeom prst="rect">
-                      <a:avLst/>
-                    </a:prstGeom>
-                    <a:noFill/>
-                    <a:ln>
-                      <a:noFill/>
-                    </a:ln>
-                    <a:extLst>
-                      <a:ext uri="{53640926-AAD7-44D8-BBD7-CCE9431645EC}">
-                        <a14:shadowObscured xmlns:a14="http://schemas.microsoft.com/office/drawing/2010/main"/>
-                      </a:ext>
-                    </a:extLst>
-                  </pic:spPr>
-                </pic:pic>
-              </a:graphicData>
-            </a:graphic>
-          </wp:inline>
-        </w:drawing>
-      </w:r>
-    </w:p>
-    <w:p>
-      <w:pPr>
-        <w:pStyle w:val="Caption"/>
-        <w:jc w:val="center"/>
-        <w:rPr>
-          <w:rFonts w:ascii="Times New Roman" w:hAnsi="Times New Roman" w:cs="Times New Roman"/>
-          <w:color w:val="5B9BD5" w:themeColor="accent1"/>
-          <w:sz w:val="32"/>
-          <w:szCs w:val="32"/>
-          <w14:textOutline w14:w="0" w14:cap="flat" w14:cmpd="sng" w14:algn="ctr">
-            <w14:noFill/>
-            <w14:prstDash w14:val="solid"/>
-            <w14:round/>
-          </w14:textOutline>
-        </w:rPr>
-      </w:pPr>
-      <w:r>
-        <w:t xml:space="preserve">Figure </w:t>
-      </w:r>
-      <w:fldSimple w:instr=" SEQ Figure \* ARABIC ">
-        <w:r>
-          <w:rPr>
-            <w:noProof/>
-          </w:rPr>
-          <w:t>2</w:t>
-        </w:r>
-      </w:fldSimple>
-      <w:r>
-        <w:t>Business Use case cho Hệ thống quả</w:t>
-      </w:r>
-      <w:r>
-        <w:t>n lý bán hàng (hình 2</w:t>
-      </w:r>
-      <w:r>
-        <w:t>)</w:t>
-      </w:r>
       <w:bookmarkStart w:id="2" w:name="_GoBack"/>
       <w:bookmarkEnd w:id="2"/>
-    </w:p>
-    <w:p>
-      <w:pPr>
-        <w:outlineLvl w:val="1"/>
-        <w:rPr>
-          <w:rFonts w:ascii="Times New Roman" w:hAnsi="Times New Roman" w:cs="Times New Roman"/>
-          <w:color w:val="5B9BD5" w:themeColor="accent1"/>
-          <w:sz w:val="32"/>
-          <w:szCs w:val="32"/>
-          <w14:textOutline w14:w="0" w14:cap="flat" w14:cmpd="sng" w14:algn="ctr">
-            <w14:noFill/>
-            <w14:prstDash w14:val="solid"/>
-            <w14:round/>
-          </w14:textOutline>
-        </w:rPr>
-      </w:pPr>
     </w:p>
     <w:p>
       <w:pPr>
@@ -5042,6 +4961,7 @@
             <w14:round/>
           </w14:textOutline>
         </w:rPr>
+        <w:lastRenderedPageBreak/>
         <w:t>Quản lý sản phẩm</w:t>
       </w:r>
       <w:bookmarkEnd w:id="3"/>
@@ -5159,7 +5079,6 @@
         <w:rPr>
           <w:noProof/>
         </w:rPr>
-        <w:lastRenderedPageBreak/>
         <w:drawing>
           <wp:inline distT="0" distB="0" distL="0" distR="0" wp14:anchorId="367B19D3" wp14:editId="5D0BBD6D">
             <wp:extent cx="5943600" cy="4065270"/>
@@ -5176,7 +5095,7 @@
                     <pic:cNvPicPr/>
                   </pic:nvPicPr>
                   <pic:blipFill>
-                    <a:blip r:embed="rId10"/>
+                    <a:blip r:embed="rId9"/>
                     <a:stretch>
                       <a:fillRect/>
                     </a:stretch>
@@ -5505,6 +5424,7 @@
                 <w:szCs w:val="26"/>
                 <w:lang w:val="vi-VN"/>
               </w:rPr>
+              <w:lastRenderedPageBreak/>
               <w:t>Nếu bình luận tốt nhân viên bán hàng đánh dấu tốt, ngược lại nếu bình luận xấu nhân viên bán hàng đánh dấu là xấu</w:t>
             </w:r>
           </w:p>
@@ -6160,6 +6080,7 @@
                 <w:szCs w:val="26"/>
                 <w:lang w:val="vi-VN"/>
               </w:rPr>
+              <w:lastRenderedPageBreak/>
               <w:t>Dòng sự kiện thay thế.</w:t>
             </w:r>
           </w:p>
@@ -6417,7 +6338,6 @@
                 <w:szCs w:val="26"/>
                 <w:lang w:val="vi-VN"/>
               </w:rPr>
-              <w:lastRenderedPageBreak/>
               <w:t>UC dùng để mô tả lại quá trình kiểm tra lại kết quả bình luận đã phân loại và thống kê</w:t>
             </w:r>
           </w:p>
@@ -6449,7 +6369,6 @@
                 <w:szCs w:val="26"/>
                 <w:lang w:val="vi-VN"/>
               </w:rPr>
-              <w:lastRenderedPageBreak/>
               <w:t>Dòng sự kiện cơ bản.</w:t>
             </w:r>
           </w:p>
@@ -7051,6 +6970,7 @@
                 <w:szCs w:val="26"/>
                 <w:lang w:val="vi-VN"/>
               </w:rPr>
+              <w:lastRenderedPageBreak/>
               <w:t>Nhân viên quản lý vào hệ thống bán hàng hiện tại tiến hành xóa bình luận của khách hàng ở sản phẩm đó</w:t>
             </w:r>
           </w:p>
@@ -7912,7 +7832,7 @@
                     <pic:cNvPicPr/>
                   </pic:nvPicPr>
                   <pic:blipFill>
-                    <a:blip r:embed="rId11"/>
+                    <a:blip r:embed="rId10"/>
                     <a:stretch>
                       <a:fillRect/>
                     </a:stretch>
@@ -8014,7 +7934,7 @@
                     <pic:cNvPicPr/>
                   </pic:nvPicPr>
                   <pic:blipFill>
-                    <a:blip r:embed="rId12"/>
+                    <a:blip r:embed="rId11"/>
                     <a:stretch>
                       <a:fillRect/>
                     </a:stretch>
@@ -8228,7 +8148,7 @@
                     <pic:cNvPicPr/>
                   </pic:nvPicPr>
                   <pic:blipFill>
-                    <a:blip r:embed="rId13"/>
+                    <a:blip r:embed="rId12"/>
                     <a:stretch>
                       <a:fillRect/>
                     </a:stretch>
@@ -8457,7 +8377,7 @@
                     <pic:cNvPicPr/>
                   </pic:nvPicPr>
                   <pic:blipFill>
-                    <a:blip r:embed="rId14"/>
+                    <a:blip r:embed="rId13"/>
                     <a:stretch>
                       <a:fillRect/>
                     </a:stretch>
@@ -8608,7 +8528,7 @@
                     <pic:cNvPicPr/>
                   </pic:nvPicPr>
                   <pic:blipFill>
-                    <a:blip r:embed="rId15"/>
+                    <a:blip r:embed="rId14"/>
                     <a:stretch>
                       <a:fillRect/>
                     </a:stretch>
@@ -10044,8 +9964,8 @@
       <w:bookmarkEnd w:id="31"/>
     </w:p>
     <w:sectPr>
-      <w:headerReference w:type="default" r:id="rId16"/>
-      <w:footerReference w:type="default" r:id="rId17"/>
+      <w:headerReference w:type="default" r:id="rId15"/>
+      <w:footerReference w:type="default" r:id="rId16"/>
       <w:pgSz w:w="12240" w:h="15840"/>
       <w:pgMar w:top="1440" w:right="1440" w:bottom="1440" w:left="1440" w:header="720" w:footer="720" w:gutter="0"/>
       <w:cols w:space="720"/>
@@ -10114,7 +10034,7 @@
           <w:rPr>
             <w:noProof/>
           </w:rPr>
-          <w:t>6</w:t>
+          <w:t>14</w:t>
         </w:r>
         <w:r>
           <w:rPr>
@@ -12968,7 +12888,7 @@
 </file>
 
 <file path=customXml/itemProps1.xml><?xml version="1.0" encoding="utf-8"?>
-<ds:datastoreItem xmlns:ds="http://schemas.openxmlformats.org/officeDocument/2006/customXml" ds:itemID="{9CC4FEFA-4770-410B-878F-8F08846A411E}">
+<ds:datastoreItem xmlns:ds="http://schemas.openxmlformats.org/officeDocument/2006/customXml" ds:itemID="{6CA159C7-250A-4DDD-9E0B-AF5EDB13DEA7}">
   <ds:schemaRefs>
     <ds:schemaRef ds:uri="http://schemas.openxmlformats.org/officeDocument/2006/bibliography"/>
   </ds:schemaRefs>

</xml_diff>

<commit_message>
update activity diagram for comment management
</commit_message>
<xml_diff>
--- a/Design/Report - Phase1.docx
+++ b/Design/Report - Phase1.docx
@@ -1,6 +1,6 @@
 
 <file path=word/document.xml><?xml version="1.0" encoding="utf-8"?>
-<w:document xmlns:wpc="http://schemas.microsoft.com/office/word/2010/wordprocessingCanvas" xmlns:cx="http://schemas.microsoft.com/office/drawing/2014/chartex" xmlns:mc="http://schemas.openxmlformats.org/markup-compatibility/2006" xmlns:o="urn:schemas-microsoft-com:office:office" xmlns:r="http://schemas.openxmlformats.org/officeDocument/2006/relationships" xmlns:m="http://schemas.openxmlformats.org/officeDocument/2006/math" xmlns:v="urn:schemas-microsoft-com:vml" xmlns:wp14="http://schemas.microsoft.com/office/word/2010/wordprocessingDrawing" xmlns:wp="http://schemas.openxmlformats.org/drawingml/2006/wordprocessingDrawing" xmlns:w10="urn:schemas-microsoft-com:office:word" xmlns:w="http://schemas.openxmlformats.org/wordprocessingml/2006/main" xmlns:w14="http://schemas.microsoft.com/office/word/2010/wordml" xmlns:w15="http://schemas.microsoft.com/office/word/2012/wordml" xmlns:w16se="http://schemas.microsoft.com/office/word/2015/wordml/symex" xmlns:wpg="http://schemas.microsoft.com/office/word/2010/wordprocessingGroup" xmlns:wpi="http://schemas.microsoft.com/office/word/2010/wordprocessingInk" xmlns:wne="http://schemas.microsoft.com/office/word/2006/wordml" xmlns:wps="http://schemas.microsoft.com/office/word/2010/wordprocessingShape" mc:Ignorable="w14 w15 w16se wp14">
+<w:document xmlns:wpc="http://schemas.microsoft.com/office/word/2010/wordprocessingCanvas" xmlns:cx="http://schemas.microsoft.com/office/drawing/2014/chartex" xmlns:cx1="http://schemas.microsoft.com/office/drawing/2015/9/8/chartex" xmlns:mc="http://schemas.openxmlformats.org/markup-compatibility/2006" xmlns:o="urn:schemas-microsoft-com:office:office" xmlns:r="http://schemas.openxmlformats.org/officeDocument/2006/relationships" xmlns:m="http://schemas.openxmlformats.org/officeDocument/2006/math" xmlns:v="urn:schemas-microsoft-com:vml" xmlns:wp14="http://schemas.microsoft.com/office/word/2010/wordprocessingDrawing" xmlns:wp="http://schemas.openxmlformats.org/drawingml/2006/wordprocessingDrawing" xmlns:w10="urn:schemas-microsoft-com:office:word" xmlns:w="http://schemas.openxmlformats.org/wordprocessingml/2006/main" xmlns:w14="http://schemas.microsoft.com/office/word/2010/wordml" xmlns:w15="http://schemas.microsoft.com/office/word/2012/wordml" xmlns:w16se="http://schemas.microsoft.com/office/word/2015/wordml/symex" xmlns:wpg="http://schemas.microsoft.com/office/word/2010/wordprocessingGroup" xmlns:wpi="http://schemas.microsoft.com/office/word/2010/wordprocessingInk" xmlns:wne="http://schemas.microsoft.com/office/word/2006/wordml" xmlns:wps="http://schemas.microsoft.com/office/word/2010/wordprocessingShape" mc:Ignorable="w14 w15 w16se wp14">
   <w:body>
     <w:p>
       <w:pPr>
@@ -4842,27 +4842,14 @@
       <w:r>
         <w:t xml:space="preserve">Figure </w:t>
       </w:r>
-      <w:r>
-        <w:fldChar w:fldCharType="begin"/>
-      </w:r>
-      <w:r>
-        <w:instrText xml:space="preserve"> SEQ Figure \* ARABIC </w:instrText>
-      </w:r>
-      <w:r>
-        <w:fldChar w:fldCharType="separate"/>
-      </w:r>
-      <w:r>
-        <w:rPr>
-          <w:noProof/>
-        </w:rPr>
-        <w:t>1</w:t>
-      </w:r>
-      <w:r>
-        <w:rPr>
-          <w:noProof/>
-        </w:rPr>
-        <w:fldChar w:fldCharType="end"/>
-      </w:r>
+      <w:fldSimple w:instr=" SEQ Figure \* ARABIC ">
+        <w:r>
+          <w:rPr>
+            <w:noProof/>
+          </w:rPr>
+          <w:t>1</w:t>
+        </w:r>
+      </w:fldSimple>
       <w:r>
         <w:t xml:space="preserve"> Business Use case </w:t>
       </w:r>
@@ -4919,10 +4906,7 @@
       </w:r>
     </w:p>
     <w:p/>
-    <w:p>
-      <w:bookmarkStart w:id="2" w:name="_GoBack"/>
-      <w:bookmarkEnd w:id="2"/>
-    </w:p>
+    <w:p/>
     <w:p>
       <w:pPr>
         <w:pStyle w:val="ListParagraph"/>
@@ -4946,7 +4930,7 @@
           </w14:textOutline>
         </w:rPr>
       </w:pPr>
-      <w:bookmarkStart w:id="3" w:name="_Toc39737942"/>
+      <w:bookmarkStart w:id="2" w:name="_Toc39737942"/>
       <w:r>
         <w:rPr>
           <w:rFonts w:ascii="Times New Roman" w:hAnsi="Times New Roman" w:cs="Times New Roman"/>
@@ -4964,7 +4948,7 @@
         <w:lastRenderedPageBreak/>
         <w:t>Quản lý sản phẩm</w:t>
       </w:r>
-      <w:bookmarkEnd w:id="3"/>
+      <w:bookmarkEnd w:id="2"/>
     </w:p>
     <w:p>
       <w:pPr>
@@ -5007,7 +4991,7 @@
           </w14:textOutline>
         </w:rPr>
       </w:pPr>
-      <w:bookmarkStart w:id="4" w:name="_Toc39737943"/>
+      <w:bookmarkStart w:id="3" w:name="_Toc39737943"/>
       <w:r>
         <w:rPr>
           <w:rFonts w:ascii="Times New Roman" w:hAnsi="Times New Roman" w:cs="Times New Roman"/>
@@ -5024,7 +5008,7 @@
         </w:rPr>
         <w:t>Quản lý comment</w:t>
       </w:r>
-      <w:bookmarkEnd w:id="4"/>
+      <w:bookmarkEnd w:id="3"/>
     </w:p>
     <w:p>
       <w:pPr>
@@ -5057,12 +5041,9 @@
             <w14:round/>
           </w14:textOutline>
         </w:rPr>
-        <w:t>Lược đồ Use-Case nghiệp vụ</w:t>
+        <w:t>Đặc tả các Use-Case từng nghiệp vụ bằng văn bả</w:t>
       </w:r>
-    </w:p>
-    <w:p>
-      <w:pPr>
-        <w:jc w:val="center"/>
+      <w:r>
         <w:rPr>
           <w:rFonts w:ascii="Times New Roman" w:hAnsi="Times New Roman" w:cs="Times New Roman"/>
           <w:sz w:val="24"/>
@@ -5074,80 +5055,7 @@
             <w14:round/>
           </w14:textOutline>
         </w:rPr>
-      </w:pPr>
-      <w:r>
-        <w:rPr>
-          <w:noProof/>
-        </w:rPr>
-        <w:drawing>
-          <wp:inline distT="0" distB="0" distL="0" distR="0" wp14:anchorId="367B19D3" wp14:editId="5D0BBD6D">
-            <wp:extent cx="5943600" cy="4065270"/>
-            <wp:effectExtent l="0" t="0" r="0" b="0"/>
-            <wp:docPr id="3" name="Picture 3"/>
-            <wp:cNvGraphicFramePr>
-              <a:graphicFrameLocks xmlns:a="http://schemas.openxmlformats.org/drawingml/2006/main" noChangeAspect="1"/>
-            </wp:cNvGraphicFramePr>
-            <a:graphic xmlns:a="http://schemas.openxmlformats.org/drawingml/2006/main">
-              <a:graphicData uri="http://schemas.openxmlformats.org/drawingml/2006/picture">
-                <pic:pic xmlns:pic="http://schemas.openxmlformats.org/drawingml/2006/picture">
-                  <pic:nvPicPr>
-                    <pic:cNvPr id="1" name=""/>
-                    <pic:cNvPicPr/>
-                  </pic:nvPicPr>
-                  <pic:blipFill>
-                    <a:blip r:embed="rId9"/>
-                    <a:stretch>
-                      <a:fillRect/>
-                    </a:stretch>
-                  </pic:blipFill>
-                  <pic:spPr>
-                    <a:xfrm>
-                      <a:off x="0" y="0"/>
-                      <a:ext cx="5943600" cy="4065270"/>
-                    </a:xfrm>
-                    <a:prstGeom prst="rect">
-                      <a:avLst/>
-                    </a:prstGeom>
-                  </pic:spPr>
-                </pic:pic>
-              </a:graphicData>
-            </a:graphic>
-          </wp:inline>
-        </w:drawing>
-      </w:r>
-    </w:p>
-    <w:p>
-      <w:pPr>
-        <w:pStyle w:val="ListParagraph"/>
-        <w:numPr>
-          <w:ilvl w:val="0"/>
-          <w:numId w:val="3"/>
-        </w:numPr>
-        <w:rPr>
-          <w:rFonts w:ascii="Times New Roman" w:hAnsi="Times New Roman" w:cs="Times New Roman"/>
-          <w:sz w:val="24"/>
-          <w:szCs w:val="24"/>
-          <w:lang w:val="vi-VN"/>
-          <w14:textOutline w14:w="0" w14:cap="flat" w14:cmpd="sng" w14:algn="ctr">
-            <w14:noFill/>
-            <w14:prstDash w14:val="solid"/>
-            <w14:round/>
-          </w14:textOutline>
-        </w:rPr>
-      </w:pPr>
-      <w:r>
-        <w:rPr>
-          <w:rFonts w:ascii="Times New Roman" w:hAnsi="Times New Roman" w:cs="Times New Roman"/>
-          <w:sz w:val="24"/>
-          <w:szCs w:val="24"/>
-          <w:lang w:val="vi-VN"/>
-          <w14:textOutline w14:w="0" w14:cap="flat" w14:cmpd="sng" w14:algn="ctr">
-            <w14:noFill/>
-            <w14:prstDash w14:val="solid"/>
-            <w14:round/>
-          </w14:textOutline>
-        </w:rPr>
-        <w:t>Đặc tả các Use-Case từng nghiệp vụ bằng văn bản và bằng sơ đồ hoạt động</w:t>
+        <w:t>n</w:t>
       </w:r>
     </w:p>
     <w:tbl>
@@ -5424,7 +5332,6 @@
                 <w:szCs w:val="26"/>
                 <w:lang w:val="vi-VN"/>
               </w:rPr>
-              <w:lastRenderedPageBreak/>
               <w:t>Nếu bình luận tốt nhân viên bán hàng đánh dấu tốt, ngược lại nếu bình luận xấu nhân viên bán hàng đánh dấu là xấu</w:t>
             </w:r>
           </w:p>
@@ -5538,7 +5445,6 @@
                 <w:szCs w:val="26"/>
                 <w:lang w:val="vi-VN"/>
               </w:rPr>
-              <w:lastRenderedPageBreak/>
               <w:t>Dòng thay thế</w:t>
             </w:r>
           </w:p>
@@ -5887,6 +5793,7 @@
                 <w:szCs w:val="26"/>
                 <w:lang w:val="vi-VN"/>
               </w:rPr>
+              <w:lastRenderedPageBreak/>
               <w:t>Nhân viên bán hàng kiểm tra xem có bình luận mới đã được phân loại chưa</w:t>
             </w:r>
           </w:p>
@@ -6235,17 +6142,43 @@
                 <w:rFonts w:ascii="Times New Roman" w:hAnsi="Times New Roman" w:cs="Times New Roman"/>
                 <w:sz w:val="26"/>
                 <w:szCs w:val="26"/>
-                <w:lang w:val="vi-VN"/>
               </w:rPr>
             </w:pPr>
-            <w:r>
-              <w:rPr>
-                <w:rFonts w:ascii="Times New Roman" w:hAnsi="Times New Roman" w:cs="Times New Roman"/>
-                <w:sz w:val="26"/>
-                <w:szCs w:val="26"/>
-                <w:lang w:val="vi-VN"/>
-              </w:rPr>
-              <w:t>Kiểm tra bình luận đã phân loại và thống kê</w:t>
+            <w:proofErr w:type="spellStart"/>
+            <w:r>
+              <w:rPr>
+                <w:rFonts w:ascii="Times New Roman" w:hAnsi="Times New Roman" w:cs="Times New Roman"/>
+                <w:sz w:val="26"/>
+                <w:szCs w:val="26"/>
+              </w:rPr>
+              <w:t>Quản</w:t>
+            </w:r>
+            <w:proofErr w:type="spellEnd"/>
+            <w:r>
+              <w:rPr>
+                <w:rFonts w:ascii="Times New Roman" w:hAnsi="Times New Roman" w:cs="Times New Roman"/>
+                <w:sz w:val="26"/>
+                <w:szCs w:val="26"/>
+              </w:rPr>
+              <w:t xml:space="preserve"> </w:t>
+            </w:r>
+            <w:proofErr w:type="spellStart"/>
+            <w:r>
+              <w:rPr>
+                <w:rFonts w:ascii="Times New Roman" w:hAnsi="Times New Roman" w:cs="Times New Roman"/>
+                <w:sz w:val="26"/>
+                <w:szCs w:val="26"/>
+              </w:rPr>
+              <w:t>lý</w:t>
+            </w:r>
+            <w:proofErr w:type="spellEnd"/>
+            <w:r>
+              <w:rPr>
+                <w:rFonts w:ascii="Times New Roman" w:hAnsi="Times New Roman" w:cs="Times New Roman"/>
+                <w:sz w:val="26"/>
+                <w:szCs w:val="26"/>
+              </w:rPr>
+              <w:t xml:space="preserve"> comment</w:t>
             </w:r>
           </w:p>
         </w:tc>
@@ -6521,7 +6454,16 @@
                 <w:szCs w:val="26"/>
                 <w:lang w:val="vi-VN"/>
               </w:rPr>
-              <w:t>A2</w:t>
+              <w:t>S</w:t>
+            </w:r>
+            <w:r>
+              <w:rPr>
+                <w:rFonts w:ascii="Times New Roman" w:hAnsi="Times New Roman" w:cs="Times New Roman"/>
+                <w:sz w:val="26"/>
+                <w:szCs w:val="26"/>
+                <w:lang w:val="vi-VN"/>
+              </w:rPr>
+              <w:t>2</w:t>
             </w:r>
             <w:r>
               <w:rPr>
@@ -6567,9 +6509,17 @@
                 <w:rFonts w:ascii="Times New Roman" w:hAnsi="Times New Roman" w:cs="Times New Roman"/>
                 <w:sz w:val="26"/>
                 <w:szCs w:val="26"/>
-                <w:lang w:val="vi-VN"/>
-              </w:rPr>
-              <w:t>A2</w:t>
+              </w:rPr>
+              <w:t>S</w:t>
+            </w:r>
+            <w:r>
+              <w:rPr>
+                <w:rFonts w:ascii="Times New Roman" w:hAnsi="Times New Roman" w:cs="Times New Roman"/>
+                <w:sz w:val="26"/>
+                <w:szCs w:val="26"/>
+                <w:lang w:val="vi-VN"/>
+              </w:rPr>
+              <w:t>2</w:t>
             </w:r>
             <w:r>
               <w:rPr>
@@ -6617,6 +6567,7 @@
                 <w:szCs w:val="26"/>
                 <w:lang w:val="vi-VN"/>
               </w:rPr>
+              <w:lastRenderedPageBreak/>
               <w:t>A1</w:t>
             </w:r>
             <w:r>
@@ -6674,7 +6625,6 @@
                 <w:rFonts w:ascii="Times New Roman" w:hAnsi="Times New Roman" w:cs="Times New Roman"/>
                 <w:sz w:val="26"/>
                 <w:szCs w:val="26"/>
-                <w:lang w:val="vi-VN"/>
               </w:rPr>
             </w:pPr>
             <w:r>
@@ -6684,7 +6634,33 @@
                 <w:szCs w:val="26"/>
                 <w:lang w:val="vi-VN"/>
               </w:rPr>
-              <w:t>Tên use case</w:t>
+              <w:t>Tên</w:t>
+            </w:r>
+            <w:r>
+              <w:rPr>
+                <w:rFonts w:ascii="Times New Roman" w:hAnsi="Times New Roman" w:cs="Times New Roman"/>
+                <w:sz w:val="26"/>
+                <w:szCs w:val="26"/>
+              </w:rPr>
+              <w:t xml:space="preserve"> </w:t>
+            </w:r>
+            <w:proofErr w:type="spellStart"/>
+            <w:r>
+              <w:rPr>
+                <w:rFonts w:ascii="Times New Roman" w:hAnsi="Times New Roman" w:cs="Times New Roman"/>
+                <w:sz w:val="26"/>
+                <w:szCs w:val="26"/>
+              </w:rPr>
+              <w:t>Subflow</w:t>
+            </w:r>
+            <w:proofErr w:type="spellEnd"/>
+            <w:r>
+              <w:rPr>
+                <w:rFonts w:ascii="Times New Roman" w:hAnsi="Times New Roman" w:cs="Times New Roman"/>
+                <w:sz w:val="26"/>
+                <w:szCs w:val="26"/>
+              </w:rPr>
+              <w:t xml:space="preserve"> 1</w:t>
             </w:r>
           </w:p>
         </w:tc>
@@ -6705,6 +6681,22 @@
                 <w:lang w:val="vi-VN"/>
               </w:rPr>
             </w:pPr>
+            <w:r>
+              <w:rPr>
+                <w:rFonts w:ascii="Times New Roman" w:hAnsi="Times New Roman" w:cs="Times New Roman"/>
+                <w:sz w:val="26"/>
+                <w:szCs w:val="26"/>
+              </w:rPr>
+              <w:t>S2:</w:t>
+            </w:r>
+            <w:r>
+              <w:rPr>
+                <w:rFonts w:ascii="Times New Roman" w:hAnsi="Times New Roman" w:cs="Times New Roman"/>
+                <w:sz w:val="26"/>
+                <w:szCs w:val="26"/>
+              </w:rPr>
+              <w:t xml:space="preserve"> </w:t>
+            </w:r>
             <w:r>
               <w:rPr>
                 <w:rFonts w:ascii="Times New Roman" w:hAnsi="Times New Roman" w:cs="Times New Roman"/>
@@ -6970,7 +6962,6 @@
                 <w:szCs w:val="26"/>
                 <w:lang w:val="vi-VN"/>
               </w:rPr>
-              <w:lastRenderedPageBreak/>
               <w:t>Nhân viên quản lý vào hệ thống bán hàng hiện tại tiến hành xóa bình luận của khách hàng ở sản phẩm đó</w:t>
             </w:r>
           </w:p>
@@ -7114,7 +7105,6 @@
                 <w:szCs w:val="26"/>
                 <w:lang w:val="vi-VN"/>
               </w:rPr>
-              <w:lastRenderedPageBreak/>
               <w:t>Dòng thay thế</w:t>
             </w:r>
           </w:p>
@@ -7242,7 +7232,6 @@
                 <w:rFonts w:ascii="Times New Roman" w:hAnsi="Times New Roman" w:cs="Times New Roman"/>
                 <w:sz w:val="26"/>
                 <w:szCs w:val="26"/>
-                <w:lang w:val="vi-VN"/>
               </w:rPr>
             </w:pPr>
             <w:r>
@@ -7252,7 +7241,33 @@
                 <w:szCs w:val="26"/>
                 <w:lang w:val="vi-VN"/>
               </w:rPr>
-              <w:t>Tên use case</w:t>
+              <w:t>Tên</w:t>
+            </w:r>
+            <w:r>
+              <w:rPr>
+                <w:rFonts w:ascii="Times New Roman" w:hAnsi="Times New Roman" w:cs="Times New Roman"/>
+                <w:sz w:val="26"/>
+                <w:szCs w:val="26"/>
+              </w:rPr>
+              <w:t xml:space="preserve"> </w:t>
+            </w:r>
+            <w:proofErr w:type="spellStart"/>
+            <w:r>
+              <w:rPr>
+                <w:rFonts w:ascii="Times New Roman" w:hAnsi="Times New Roman" w:cs="Times New Roman"/>
+                <w:sz w:val="26"/>
+                <w:szCs w:val="26"/>
+              </w:rPr>
+              <w:t>Subflow</w:t>
+            </w:r>
+            <w:proofErr w:type="spellEnd"/>
+            <w:r>
+              <w:rPr>
+                <w:rFonts w:ascii="Times New Roman" w:hAnsi="Times New Roman" w:cs="Times New Roman"/>
+                <w:sz w:val="26"/>
+                <w:szCs w:val="26"/>
+              </w:rPr>
+              <w:t xml:space="preserve"> 2</w:t>
             </w:r>
           </w:p>
         </w:tc>
@@ -7272,6 +7287,14 @@
                 <w:lang w:val="vi-VN"/>
               </w:rPr>
             </w:pPr>
+            <w:r>
+              <w:rPr>
+                <w:rFonts w:ascii="Times New Roman" w:hAnsi="Times New Roman" w:cs="Times New Roman"/>
+                <w:sz w:val="26"/>
+                <w:szCs w:val="26"/>
+              </w:rPr>
+              <w:t xml:space="preserve">S2: </w:t>
+            </w:r>
             <w:r>
               <w:rPr>
                 <w:rFonts w:ascii="Times New Roman" w:hAnsi="Times New Roman" w:cs="Times New Roman"/>
@@ -7510,6 +7533,7 @@
                 <w:szCs w:val="26"/>
                 <w:lang w:val="vi-VN"/>
               </w:rPr>
+              <w:lastRenderedPageBreak/>
               <w:t>Nhân viên quản lý đánh dấu đã xử lý bình luận trong  sổ sách  những bình luận đã phân loại của nhân viên quản lý</w:t>
             </w:r>
           </w:p>
@@ -7652,6 +7676,7 @@
                 <w:szCs w:val="26"/>
                 <w:lang w:val="vi-VN"/>
               </w:rPr>
+              <w:lastRenderedPageBreak/>
               <w:t>Dòng thay thế</w:t>
             </w:r>
           </w:p>
@@ -7754,6 +7779,249 @@
     </w:p>
     <w:p>
       <w:pPr>
+        <w:pStyle w:val="ListParagraph"/>
+        <w:numPr>
+          <w:ilvl w:val="0"/>
+          <w:numId w:val="10"/>
+        </w:numPr>
+        <w:rPr>
+          <w:rFonts w:ascii="Times New Roman" w:hAnsi="Times New Roman" w:cs="Times New Roman"/>
+          <w:sz w:val="24"/>
+          <w:szCs w:val="24"/>
+          <w14:textOutline w14:w="0" w14:cap="flat" w14:cmpd="sng" w14:algn="ctr">
+            <w14:noFill/>
+            <w14:prstDash w14:val="solid"/>
+            <w14:round/>
+          </w14:textOutline>
+        </w:rPr>
+      </w:pPr>
+      <w:proofErr w:type="spellStart"/>
+      <w:r>
+        <w:rPr>
+          <w:rFonts w:ascii="Times New Roman" w:hAnsi="Times New Roman" w:cs="Times New Roman"/>
+          <w:sz w:val="24"/>
+          <w:szCs w:val="24"/>
+          <w14:textOutline w14:w="0" w14:cap="flat" w14:cmpd="sng" w14:algn="ctr">
+            <w14:noFill/>
+            <w14:prstDash w14:val="solid"/>
+            <w14:round/>
+          </w14:textOutline>
+        </w:rPr>
+        <w:t>Đặc</w:t>
+      </w:r>
+      <w:proofErr w:type="spellEnd"/>
+      <w:r>
+        <w:rPr>
+          <w:rFonts w:ascii="Times New Roman" w:hAnsi="Times New Roman" w:cs="Times New Roman"/>
+          <w:sz w:val="24"/>
+          <w:szCs w:val="24"/>
+          <w14:textOutline w14:w="0" w14:cap="flat" w14:cmpd="sng" w14:algn="ctr">
+            <w14:noFill/>
+            <w14:prstDash w14:val="solid"/>
+            <w14:round/>
+          </w14:textOutline>
+        </w:rPr>
+        <w:t xml:space="preserve"> </w:t>
+      </w:r>
+      <w:proofErr w:type="spellStart"/>
+      <w:r>
+        <w:rPr>
+          <w:rFonts w:ascii="Times New Roman" w:hAnsi="Times New Roman" w:cs="Times New Roman"/>
+          <w:sz w:val="24"/>
+          <w:szCs w:val="24"/>
+          <w14:textOutline w14:w="0" w14:cap="flat" w14:cmpd="sng" w14:algn="ctr">
+            <w14:noFill/>
+            <w14:prstDash w14:val="solid"/>
+            <w14:round/>
+          </w14:textOutline>
+        </w:rPr>
+        <w:t>tả</w:t>
+      </w:r>
+      <w:proofErr w:type="spellEnd"/>
+      <w:r>
+        <w:rPr>
+          <w:rFonts w:ascii="Times New Roman" w:hAnsi="Times New Roman" w:cs="Times New Roman"/>
+          <w:sz w:val="24"/>
+          <w:szCs w:val="24"/>
+          <w14:textOutline w14:w="0" w14:cap="flat" w14:cmpd="sng" w14:algn="ctr">
+            <w14:noFill/>
+            <w14:prstDash w14:val="solid"/>
+            <w14:round/>
+          </w14:textOutline>
+        </w:rPr>
+        <w:t xml:space="preserve"> </w:t>
+      </w:r>
+      <w:proofErr w:type="spellStart"/>
+      <w:r>
+        <w:rPr>
+          <w:rFonts w:ascii="Times New Roman" w:hAnsi="Times New Roman" w:cs="Times New Roman"/>
+          <w:sz w:val="24"/>
+          <w:szCs w:val="24"/>
+          <w14:textOutline w14:w="0" w14:cap="flat" w14:cmpd="sng" w14:algn="ctr">
+            <w14:noFill/>
+            <w14:prstDash w14:val="solid"/>
+            <w14:round/>
+          </w14:textOutline>
+        </w:rPr>
+        <w:t>các</w:t>
+      </w:r>
+      <w:proofErr w:type="spellEnd"/>
+      <w:r>
+        <w:rPr>
+          <w:rFonts w:ascii="Times New Roman" w:hAnsi="Times New Roman" w:cs="Times New Roman"/>
+          <w:sz w:val="24"/>
+          <w:szCs w:val="24"/>
+          <w14:textOutline w14:w="0" w14:cap="flat" w14:cmpd="sng" w14:algn="ctr">
+            <w14:noFill/>
+            <w14:prstDash w14:val="solid"/>
+            <w14:round/>
+          </w14:textOutline>
+        </w:rPr>
+        <w:t xml:space="preserve"> use case </w:t>
+      </w:r>
+      <w:proofErr w:type="spellStart"/>
+      <w:r>
+        <w:rPr>
+          <w:rFonts w:ascii="Times New Roman" w:hAnsi="Times New Roman" w:cs="Times New Roman"/>
+          <w:sz w:val="24"/>
+          <w:szCs w:val="24"/>
+          <w14:textOutline w14:w="0" w14:cap="flat" w14:cmpd="sng" w14:algn="ctr">
+            <w14:noFill/>
+            <w14:prstDash w14:val="solid"/>
+            <w14:round/>
+          </w14:textOutline>
+        </w:rPr>
+        <w:t>bằn</w:t>
+      </w:r>
+      <w:proofErr w:type="spellEnd"/>
+      <w:r>
+        <w:rPr>
+          <w:rFonts w:ascii="Times New Roman" w:hAnsi="Times New Roman" w:cs="Times New Roman"/>
+          <w:sz w:val="24"/>
+          <w:szCs w:val="24"/>
+          <w14:textOutline w14:w="0" w14:cap="flat" w14:cmpd="sng" w14:algn="ctr">
+            <w14:noFill/>
+            <w14:prstDash w14:val="solid"/>
+            <w14:round/>
+          </w14:textOutline>
+        </w:rPr>
+        <w:t xml:space="preserve"> </w:t>
+      </w:r>
+      <w:proofErr w:type="spellStart"/>
+      <w:r>
+        <w:rPr>
+          <w:rFonts w:ascii="Times New Roman" w:hAnsi="Times New Roman" w:cs="Times New Roman"/>
+          <w:sz w:val="24"/>
+          <w:szCs w:val="24"/>
+          <w14:textOutline w14:w="0" w14:cap="flat" w14:cmpd="sng" w14:algn="ctr">
+            <w14:noFill/>
+            <w14:prstDash w14:val="solid"/>
+            <w14:round/>
+          </w14:textOutline>
+        </w:rPr>
+        <w:t>sơ</w:t>
+      </w:r>
+      <w:proofErr w:type="spellEnd"/>
+      <w:r>
+        <w:rPr>
+          <w:rFonts w:ascii="Times New Roman" w:hAnsi="Times New Roman" w:cs="Times New Roman"/>
+          <w:sz w:val="24"/>
+          <w:szCs w:val="24"/>
+          <w14:textOutline w14:w="0" w14:cap="flat" w14:cmpd="sng" w14:algn="ctr">
+            <w14:noFill/>
+            <w14:prstDash w14:val="solid"/>
+            <w14:round/>
+          </w14:textOutline>
+        </w:rPr>
+        <w:t xml:space="preserve"> </w:t>
+      </w:r>
+      <w:proofErr w:type="spellStart"/>
+      <w:r>
+        <w:rPr>
+          <w:rFonts w:ascii="Times New Roman" w:hAnsi="Times New Roman" w:cs="Times New Roman"/>
+          <w:sz w:val="24"/>
+          <w:szCs w:val="24"/>
+          <w14:textOutline w14:w="0" w14:cap="flat" w14:cmpd="sng" w14:algn="ctr">
+            <w14:noFill/>
+            <w14:prstDash w14:val="solid"/>
+            <w14:round/>
+          </w14:textOutline>
+        </w:rPr>
+        <w:t>đồ</w:t>
+      </w:r>
+      <w:proofErr w:type="spellEnd"/>
+      <w:r>
+        <w:rPr>
+          <w:rFonts w:ascii="Times New Roman" w:hAnsi="Times New Roman" w:cs="Times New Roman"/>
+          <w:sz w:val="24"/>
+          <w:szCs w:val="24"/>
+          <w14:textOutline w14:w="0" w14:cap="flat" w14:cmpd="sng" w14:algn="ctr">
+            <w14:noFill/>
+            <w14:prstDash w14:val="solid"/>
+            <w14:round/>
+          </w14:textOutline>
+        </w:rPr>
+        <w:t xml:space="preserve"> </w:t>
+      </w:r>
+      <w:proofErr w:type="spellStart"/>
+      <w:r>
+        <w:rPr>
+          <w:rFonts w:ascii="Times New Roman" w:hAnsi="Times New Roman" w:cs="Times New Roman"/>
+          <w:sz w:val="24"/>
+          <w:szCs w:val="24"/>
+          <w14:textOutline w14:w="0" w14:cap="flat" w14:cmpd="sng" w14:algn="ctr">
+            <w14:noFill/>
+            <w14:prstDash w14:val="solid"/>
+            <w14:round/>
+          </w14:textOutline>
+        </w:rPr>
+        <w:t>hoạt</w:t>
+      </w:r>
+      <w:proofErr w:type="spellEnd"/>
+      <w:r>
+        <w:rPr>
+          <w:rFonts w:ascii="Times New Roman" w:hAnsi="Times New Roman" w:cs="Times New Roman"/>
+          <w:sz w:val="24"/>
+          <w:szCs w:val="24"/>
+          <w14:textOutline w14:w="0" w14:cap="flat" w14:cmpd="sng" w14:algn="ctr">
+            <w14:noFill/>
+            <w14:prstDash w14:val="solid"/>
+            <w14:round/>
+          </w14:textOutline>
+        </w:rPr>
+        <w:t xml:space="preserve"> </w:t>
+      </w:r>
+      <w:proofErr w:type="spellStart"/>
+      <w:r>
+        <w:rPr>
+          <w:rFonts w:ascii="Times New Roman" w:hAnsi="Times New Roman" w:cs="Times New Roman"/>
+          <w:sz w:val="24"/>
+          <w:szCs w:val="24"/>
+          <w14:textOutline w14:w="0" w14:cap="flat" w14:cmpd="sng" w14:algn="ctr">
+            <w14:noFill/>
+            <w14:prstDash w14:val="solid"/>
+            <w14:round/>
+          </w14:textOutline>
+        </w:rPr>
+        <w:t>động</w:t>
+      </w:r>
+      <w:proofErr w:type="spellEnd"/>
+      <w:r>
+        <w:rPr>
+          <w:rFonts w:ascii="Times New Roman" w:hAnsi="Times New Roman" w:cs="Times New Roman"/>
+          <w:sz w:val="24"/>
+          <w:szCs w:val="24"/>
+          <w14:textOutline w14:w="0" w14:cap="flat" w14:cmpd="sng" w14:algn="ctr">
+            <w14:noFill/>
+            <w14:prstDash w14:val="solid"/>
+            <w14:round/>
+          </w14:textOutline>
+        </w:rPr>
+        <w:t>:</w:t>
+      </w:r>
+    </w:p>
+    <w:p>
+      <w:pPr>
         <w:rPr>
           <w:rFonts w:ascii="Times New Roman" w:hAnsi="Times New Roman" w:cs="Times New Roman"/>
           <w:sz w:val="24"/>
@@ -7832,7 +8100,7 @@
                     <pic:cNvPicPr/>
                   </pic:nvPicPr>
                   <pic:blipFill>
-                    <a:blip r:embed="rId10"/>
+                    <a:blip r:embed="rId9"/>
                     <a:stretch>
                       <a:fillRect/>
                     </a:stretch>
@@ -7934,7 +8202,7 @@
                     <pic:cNvPicPr/>
                   </pic:nvPicPr>
                   <pic:blipFill>
-                    <a:blip r:embed="rId11"/>
+                    <a:blip r:embed="rId10"/>
                     <a:stretch>
                       <a:fillRect/>
                     </a:stretch>
@@ -8074,7 +8342,6 @@
           <w:b/>
           <w:sz w:val="24"/>
           <w:szCs w:val="24"/>
-          <w:lang w:val="vi-VN"/>
           <w14:textOutline w14:w="0" w14:cap="flat" w14:cmpd="sng" w14:algn="ctr">
             <w14:noFill/>
             <w14:prstDash w14:val="solid"/>
@@ -8097,20 +8364,65 @@
         <w:lastRenderedPageBreak/>
         <w:t xml:space="preserve">Sơ đồ hoạt động cho use case </w:t>
       </w:r>
+      <w:proofErr w:type="spellStart"/>
       <w:r>
         <w:rPr>
           <w:rFonts w:ascii="Times New Roman" w:hAnsi="Times New Roman" w:cs="Times New Roman"/>
           <w:b/>
           <w:sz w:val="24"/>
           <w:szCs w:val="24"/>
-          <w:lang w:val="vi-VN"/>
-          <w14:textOutline w14:w="0" w14:cap="flat" w14:cmpd="sng" w14:algn="ctr">
-            <w14:noFill/>
-            <w14:prstDash w14:val="solid"/>
-            <w14:round/>
-          </w14:textOutline>
-        </w:rPr>
-        <w:t>Kiểm tra bình luận đã phân loại và thống kê</w:t>
+          <w14:textOutline w14:w="0" w14:cap="flat" w14:cmpd="sng" w14:algn="ctr">
+            <w14:noFill/>
+            <w14:prstDash w14:val="solid"/>
+            <w14:round/>
+          </w14:textOutline>
+        </w:rPr>
+        <w:t>Quản</w:t>
+      </w:r>
+      <w:proofErr w:type="spellEnd"/>
+      <w:r>
+        <w:rPr>
+          <w:rFonts w:ascii="Times New Roman" w:hAnsi="Times New Roman" w:cs="Times New Roman"/>
+          <w:b/>
+          <w:sz w:val="24"/>
+          <w:szCs w:val="24"/>
+          <w14:textOutline w14:w="0" w14:cap="flat" w14:cmpd="sng" w14:algn="ctr">
+            <w14:noFill/>
+            <w14:prstDash w14:val="solid"/>
+            <w14:round/>
+          </w14:textOutline>
+        </w:rPr>
+        <w:t xml:space="preserve"> </w:t>
+      </w:r>
+      <w:proofErr w:type="spellStart"/>
+      <w:r>
+        <w:rPr>
+          <w:rFonts w:ascii="Times New Roman" w:hAnsi="Times New Roman" w:cs="Times New Roman"/>
+          <w:b/>
+          <w:sz w:val="24"/>
+          <w:szCs w:val="24"/>
+          <w14:textOutline w14:w="0" w14:cap="flat" w14:cmpd="sng" w14:algn="ctr">
+            <w14:noFill/>
+            <w14:prstDash w14:val="solid"/>
+            <w14:round/>
+          </w14:textOutline>
+        </w:rPr>
+        <w:t>lý</w:t>
+      </w:r>
+      <w:proofErr w:type="spellEnd"/>
+      <w:r>
+        <w:rPr>
+          <w:rFonts w:ascii="Times New Roman" w:hAnsi="Times New Roman" w:cs="Times New Roman"/>
+          <w:b/>
+          <w:sz w:val="24"/>
+          <w:szCs w:val="24"/>
+          <w14:textOutline w14:w="0" w14:cap="flat" w14:cmpd="sng" w14:algn="ctr">
+            <w14:noFill/>
+            <w14:prstDash w14:val="solid"/>
+            <w14:round/>
+          </w14:textOutline>
+        </w:rPr>
+        <w:t xml:space="preserve"> comment</w:t>
       </w:r>
     </w:p>
     <w:p>
@@ -8148,7 +8460,7 @@
                     <pic:cNvPicPr/>
                   </pic:nvPicPr>
                   <pic:blipFill>
-                    <a:blip r:embed="rId12"/>
+                    <a:blip r:embed="rId11"/>
                     <a:stretch>
                       <a:fillRect/>
                     </a:stretch>
@@ -8377,7 +8689,7 @@
                     <pic:cNvPicPr/>
                   </pic:nvPicPr>
                   <pic:blipFill>
-                    <a:blip r:embed="rId13"/>
+                    <a:blip r:embed="rId12"/>
                     <a:stretch>
                       <a:fillRect/>
                     </a:stretch>
@@ -8528,7 +8840,7 @@
                     <pic:cNvPicPr/>
                   </pic:nvPicPr>
                   <pic:blipFill>
-                    <a:blip r:embed="rId14"/>
+                    <a:blip r:embed="rId13"/>
                     <a:stretch>
                       <a:fillRect/>
                     </a:stretch>
@@ -8588,7 +8900,7 @@
           </w14:textOutline>
         </w:rPr>
       </w:pPr>
-      <w:bookmarkStart w:id="5" w:name="_Toc39737944"/>
+      <w:bookmarkStart w:id="4" w:name="_Toc39737944"/>
       <w:r>
         <w:rPr>
           <w:rFonts w:ascii="Times New Roman" w:hAnsi="Times New Roman" w:cs="Times New Roman"/>
@@ -8605,7 +8917,7 @@
         </w:rPr>
         <w:t>Quản lý quảng cáo</w:t>
       </w:r>
-      <w:bookmarkEnd w:id="5"/>
+      <w:bookmarkEnd w:id="4"/>
     </w:p>
     <w:p>
       <w:pPr>
@@ -8646,7 +8958,7 @@
           </w14:textOutline>
         </w:rPr>
       </w:pPr>
-      <w:bookmarkStart w:id="6" w:name="_Toc39737945"/>
+      <w:bookmarkStart w:id="5" w:name="_Toc39737945"/>
       <w:r>
         <w:rPr>
           <w:rFonts w:ascii="Times New Roman" w:hAnsi="Times New Roman" w:cs="Times New Roman"/>
@@ -8663,7 +8975,7 @@
         </w:rPr>
         <w:t>Quản lý thông tin đặt hàng</w:t>
       </w:r>
-      <w:bookmarkEnd w:id="6"/>
+      <w:bookmarkEnd w:id="5"/>
     </w:p>
     <w:p>
       <w:pPr>
@@ -8704,7 +9016,7 @@
           </w14:textOutline>
         </w:rPr>
       </w:pPr>
-      <w:bookmarkStart w:id="7" w:name="_Toc39737946"/>
+      <w:bookmarkStart w:id="6" w:name="_Toc39737946"/>
       <w:r>
         <w:rPr>
           <w:rFonts w:ascii="Times New Roman" w:hAnsi="Times New Roman" w:cs="Times New Roman"/>
@@ -8721,6 +9033,8 @@
         </w:rPr>
         <w:t>Quản lý thông tin thanh toán</w:t>
       </w:r>
+      <w:bookmarkStart w:id="7" w:name="_GoBack"/>
+      <w:bookmarkEnd w:id="6"/>
       <w:bookmarkEnd w:id="7"/>
     </w:p>
     <w:p>
@@ -9964,8 +10278,8 @@
       <w:bookmarkEnd w:id="31"/>
     </w:p>
     <w:sectPr>
-      <w:headerReference w:type="default" r:id="rId15"/>
-      <w:footerReference w:type="default" r:id="rId16"/>
+      <w:headerReference w:type="default" r:id="rId14"/>
+      <w:footerReference w:type="default" r:id="rId15"/>
       <w:pgSz w:w="12240" w:h="15840"/>
       <w:pgMar w:top="1440" w:right="1440" w:bottom="1440" w:left="1440" w:header="720" w:footer="720" w:gutter="0"/>
       <w:cols w:space="720"/>
@@ -9976,7 +10290,7 @@
 </file>
 
 <file path=word/endnotes.xml><?xml version="1.0" encoding="utf-8"?>
-<w:endnotes xmlns:wpc="http://schemas.microsoft.com/office/word/2010/wordprocessingCanvas" xmlns:cx="http://schemas.microsoft.com/office/drawing/2014/chartex" xmlns:mc="http://schemas.openxmlformats.org/markup-compatibility/2006" xmlns:o="urn:schemas-microsoft-com:office:office" xmlns:r="http://schemas.openxmlformats.org/officeDocument/2006/relationships" xmlns:m="http://schemas.openxmlformats.org/officeDocument/2006/math" xmlns:v="urn:schemas-microsoft-com:vml" xmlns:wp14="http://schemas.microsoft.com/office/word/2010/wordprocessingDrawing" xmlns:wp="http://schemas.openxmlformats.org/drawingml/2006/wordprocessingDrawing" xmlns:w10="urn:schemas-microsoft-com:office:word" xmlns:w="http://schemas.openxmlformats.org/wordprocessingml/2006/main" xmlns:w14="http://schemas.microsoft.com/office/word/2010/wordml" xmlns:w15="http://schemas.microsoft.com/office/word/2012/wordml" xmlns:w16se="http://schemas.microsoft.com/office/word/2015/wordml/symex" xmlns:wpg="http://schemas.microsoft.com/office/word/2010/wordprocessingGroup" xmlns:wpi="http://schemas.microsoft.com/office/word/2010/wordprocessingInk" xmlns:wne="http://schemas.microsoft.com/office/word/2006/wordml" xmlns:wps="http://schemas.microsoft.com/office/word/2010/wordprocessingShape" mc:Ignorable="w14 w15 w16se wp14">
+<w:endnotes xmlns:wpc="http://schemas.microsoft.com/office/word/2010/wordprocessingCanvas" xmlns:cx="http://schemas.microsoft.com/office/drawing/2014/chartex" xmlns:cx1="http://schemas.microsoft.com/office/drawing/2015/9/8/chartex" xmlns:mc="http://schemas.openxmlformats.org/markup-compatibility/2006" xmlns:o="urn:schemas-microsoft-com:office:office" xmlns:r="http://schemas.openxmlformats.org/officeDocument/2006/relationships" xmlns:m="http://schemas.openxmlformats.org/officeDocument/2006/math" xmlns:v="urn:schemas-microsoft-com:vml" xmlns:wp14="http://schemas.microsoft.com/office/word/2010/wordprocessingDrawing" xmlns:wp="http://schemas.openxmlformats.org/drawingml/2006/wordprocessingDrawing" xmlns:w10="urn:schemas-microsoft-com:office:word" xmlns:w="http://schemas.openxmlformats.org/wordprocessingml/2006/main" xmlns:w14="http://schemas.microsoft.com/office/word/2010/wordml" xmlns:w15="http://schemas.microsoft.com/office/word/2012/wordml" xmlns:w16se="http://schemas.microsoft.com/office/word/2015/wordml/symex" xmlns:wpg="http://schemas.microsoft.com/office/word/2010/wordprocessingGroup" xmlns:wpi="http://schemas.microsoft.com/office/word/2010/wordprocessingInk" xmlns:wne="http://schemas.microsoft.com/office/word/2006/wordml" xmlns:wps="http://schemas.microsoft.com/office/word/2010/wordprocessingShape" mc:Ignorable="w14 w15 w16se wp14">
   <w:endnote w:type="separator" w:id="-1">
     <w:p>
       <w:pPr>
@@ -10001,7 +10315,7 @@
 </file>
 
 <file path=word/footer1.xml><?xml version="1.0" encoding="utf-8"?>
-<w:ftr xmlns:wpc="http://schemas.microsoft.com/office/word/2010/wordprocessingCanvas" xmlns:cx="http://schemas.microsoft.com/office/drawing/2014/chartex" xmlns:mc="http://schemas.openxmlformats.org/markup-compatibility/2006" xmlns:o="urn:schemas-microsoft-com:office:office" xmlns:r="http://schemas.openxmlformats.org/officeDocument/2006/relationships" xmlns:m="http://schemas.openxmlformats.org/officeDocument/2006/math" xmlns:v="urn:schemas-microsoft-com:vml" xmlns:wp14="http://schemas.microsoft.com/office/word/2010/wordprocessingDrawing" xmlns:wp="http://schemas.openxmlformats.org/drawingml/2006/wordprocessingDrawing" xmlns:w10="urn:schemas-microsoft-com:office:word" xmlns:w="http://schemas.openxmlformats.org/wordprocessingml/2006/main" xmlns:w14="http://schemas.microsoft.com/office/word/2010/wordml" xmlns:w15="http://schemas.microsoft.com/office/word/2012/wordml" xmlns:w16se="http://schemas.microsoft.com/office/word/2015/wordml/symex" xmlns:wpg="http://schemas.microsoft.com/office/word/2010/wordprocessingGroup" xmlns:wpi="http://schemas.microsoft.com/office/word/2010/wordprocessingInk" xmlns:wne="http://schemas.microsoft.com/office/word/2006/wordml" xmlns:wps="http://schemas.microsoft.com/office/word/2010/wordprocessingShape" mc:Ignorable="w14 w15 w16se wp14">
+<w:ftr xmlns:wpc="http://schemas.microsoft.com/office/word/2010/wordprocessingCanvas" xmlns:cx="http://schemas.microsoft.com/office/drawing/2014/chartex" xmlns:cx1="http://schemas.microsoft.com/office/drawing/2015/9/8/chartex" xmlns:mc="http://schemas.openxmlformats.org/markup-compatibility/2006" xmlns:o="urn:schemas-microsoft-com:office:office" xmlns:r="http://schemas.openxmlformats.org/officeDocument/2006/relationships" xmlns:m="http://schemas.openxmlformats.org/officeDocument/2006/math" xmlns:v="urn:schemas-microsoft-com:vml" xmlns:wp14="http://schemas.microsoft.com/office/word/2010/wordprocessingDrawing" xmlns:wp="http://schemas.openxmlformats.org/drawingml/2006/wordprocessingDrawing" xmlns:w10="urn:schemas-microsoft-com:office:word" xmlns:w="http://schemas.openxmlformats.org/wordprocessingml/2006/main" xmlns:w14="http://schemas.microsoft.com/office/word/2010/wordml" xmlns:w15="http://schemas.microsoft.com/office/word/2012/wordml" xmlns:w16se="http://schemas.microsoft.com/office/word/2015/wordml/symex" xmlns:wpg="http://schemas.microsoft.com/office/word/2010/wordprocessingGroup" xmlns:wpi="http://schemas.microsoft.com/office/word/2010/wordprocessingInk" xmlns:wne="http://schemas.microsoft.com/office/word/2006/wordml" xmlns:wps="http://schemas.microsoft.com/office/word/2010/wordprocessingShape" mc:Ignorable="w14 w15 w16se wp14">
   <w:sdt>
     <w:sdtPr>
       <w:id w:val="1603990272"/>
@@ -10054,7 +10368,7 @@
 </file>
 
 <file path=word/footnotes.xml><?xml version="1.0" encoding="utf-8"?>
-<w:footnotes xmlns:wpc="http://schemas.microsoft.com/office/word/2010/wordprocessingCanvas" xmlns:cx="http://schemas.microsoft.com/office/drawing/2014/chartex" xmlns:mc="http://schemas.openxmlformats.org/markup-compatibility/2006" xmlns:o="urn:schemas-microsoft-com:office:office" xmlns:r="http://schemas.openxmlformats.org/officeDocument/2006/relationships" xmlns:m="http://schemas.openxmlformats.org/officeDocument/2006/math" xmlns:v="urn:schemas-microsoft-com:vml" xmlns:wp14="http://schemas.microsoft.com/office/word/2010/wordprocessingDrawing" xmlns:wp="http://schemas.openxmlformats.org/drawingml/2006/wordprocessingDrawing" xmlns:w10="urn:schemas-microsoft-com:office:word" xmlns:w="http://schemas.openxmlformats.org/wordprocessingml/2006/main" xmlns:w14="http://schemas.microsoft.com/office/word/2010/wordml" xmlns:w15="http://schemas.microsoft.com/office/word/2012/wordml" xmlns:w16se="http://schemas.microsoft.com/office/word/2015/wordml/symex" xmlns:wpg="http://schemas.microsoft.com/office/word/2010/wordprocessingGroup" xmlns:wpi="http://schemas.microsoft.com/office/word/2010/wordprocessingInk" xmlns:wne="http://schemas.microsoft.com/office/word/2006/wordml" xmlns:wps="http://schemas.microsoft.com/office/word/2010/wordprocessingShape" mc:Ignorable="w14 w15 w16se wp14">
+<w:footnotes xmlns:wpc="http://schemas.microsoft.com/office/word/2010/wordprocessingCanvas" xmlns:cx="http://schemas.microsoft.com/office/drawing/2014/chartex" xmlns:cx1="http://schemas.microsoft.com/office/drawing/2015/9/8/chartex" xmlns:mc="http://schemas.openxmlformats.org/markup-compatibility/2006" xmlns:o="urn:schemas-microsoft-com:office:office" xmlns:r="http://schemas.openxmlformats.org/officeDocument/2006/relationships" xmlns:m="http://schemas.openxmlformats.org/officeDocument/2006/math" xmlns:v="urn:schemas-microsoft-com:vml" xmlns:wp14="http://schemas.microsoft.com/office/word/2010/wordprocessingDrawing" xmlns:wp="http://schemas.openxmlformats.org/drawingml/2006/wordprocessingDrawing" xmlns:w10="urn:schemas-microsoft-com:office:word" xmlns:w="http://schemas.openxmlformats.org/wordprocessingml/2006/main" xmlns:w14="http://schemas.microsoft.com/office/word/2010/wordml" xmlns:w15="http://schemas.microsoft.com/office/word/2012/wordml" xmlns:w16se="http://schemas.microsoft.com/office/word/2015/wordml/symex" xmlns:wpg="http://schemas.microsoft.com/office/word/2010/wordprocessingGroup" xmlns:wpi="http://schemas.microsoft.com/office/word/2010/wordprocessingInk" xmlns:wne="http://schemas.microsoft.com/office/word/2006/wordml" xmlns:wps="http://schemas.microsoft.com/office/word/2010/wordprocessingShape" mc:Ignorable="w14 w15 w16se wp14">
   <w:footnote w:type="separator" w:id="-1">
     <w:p>
       <w:pPr>
@@ -10079,7 +10393,7 @@
 </file>
 
 <file path=word/header1.xml><?xml version="1.0" encoding="utf-8"?>
-<w:hdr xmlns:wpc="http://schemas.microsoft.com/office/word/2010/wordprocessingCanvas" xmlns:cx="http://schemas.microsoft.com/office/drawing/2014/chartex" xmlns:mc="http://schemas.openxmlformats.org/markup-compatibility/2006" xmlns:o="urn:schemas-microsoft-com:office:office" xmlns:r="http://schemas.openxmlformats.org/officeDocument/2006/relationships" xmlns:m="http://schemas.openxmlformats.org/officeDocument/2006/math" xmlns:v="urn:schemas-microsoft-com:vml" xmlns:wp14="http://schemas.microsoft.com/office/word/2010/wordprocessingDrawing" xmlns:wp="http://schemas.openxmlformats.org/drawingml/2006/wordprocessingDrawing" xmlns:w10="urn:schemas-microsoft-com:office:word" xmlns:w="http://schemas.openxmlformats.org/wordprocessingml/2006/main" xmlns:w14="http://schemas.microsoft.com/office/word/2010/wordml" xmlns:w15="http://schemas.microsoft.com/office/word/2012/wordml" xmlns:w16se="http://schemas.microsoft.com/office/word/2015/wordml/symex" xmlns:wpg="http://schemas.microsoft.com/office/word/2010/wordprocessingGroup" xmlns:wpi="http://schemas.microsoft.com/office/word/2010/wordprocessingInk" xmlns:wne="http://schemas.microsoft.com/office/word/2006/wordml" xmlns:wps="http://schemas.microsoft.com/office/word/2010/wordprocessingShape" mc:Ignorable="w14 w15 w16se wp14">
+<w:hdr xmlns:wpc="http://schemas.microsoft.com/office/word/2010/wordprocessingCanvas" xmlns:cx="http://schemas.microsoft.com/office/drawing/2014/chartex" xmlns:cx1="http://schemas.microsoft.com/office/drawing/2015/9/8/chartex" xmlns:mc="http://schemas.openxmlformats.org/markup-compatibility/2006" xmlns:o="urn:schemas-microsoft-com:office:office" xmlns:r="http://schemas.openxmlformats.org/officeDocument/2006/relationships" xmlns:m="http://schemas.openxmlformats.org/officeDocument/2006/math" xmlns:v="urn:schemas-microsoft-com:vml" xmlns:wp14="http://schemas.microsoft.com/office/word/2010/wordprocessingDrawing" xmlns:wp="http://schemas.openxmlformats.org/drawingml/2006/wordprocessingDrawing" xmlns:w10="urn:schemas-microsoft-com:office:word" xmlns:w="http://schemas.openxmlformats.org/wordprocessingml/2006/main" xmlns:w14="http://schemas.microsoft.com/office/word/2010/wordml" xmlns:w15="http://schemas.microsoft.com/office/word/2012/wordml" xmlns:w16se="http://schemas.microsoft.com/office/word/2015/wordml/symex" xmlns:wpg="http://schemas.microsoft.com/office/word/2010/wordprocessingGroup" xmlns:wpi="http://schemas.microsoft.com/office/word/2010/wordprocessingInk" xmlns:wne="http://schemas.microsoft.com/office/word/2006/wordml" xmlns:wps="http://schemas.microsoft.com/office/word/2010/wordprocessingShape" mc:Ignorable="w14 w15 w16se wp14">
   <w:p>
     <w:pPr>
       <w:pStyle w:val="Header"/>
@@ -10099,7 +10413,7 @@
 </file>
 
 <file path=word/numbering.xml><?xml version="1.0" encoding="utf-8"?>
-<w:numbering xmlns:wpc="http://schemas.microsoft.com/office/word/2010/wordprocessingCanvas" xmlns:cx="http://schemas.microsoft.com/office/drawing/2014/chartex" xmlns:mc="http://schemas.openxmlformats.org/markup-compatibility/2006" xmlns:o="urn:schemas-microsoft-com:office:office" xmlns:r="http://schemas.openxmlformats.org/officeDocument/2006/relationships" xmlns:m="http://schemas.openxmlformats.org/officeDocument/2006/math" xmlns:v="urn:schemas-microsoft-com:vml" xmlns:wp14="http://schemas.microsoft.com/office/word/2010/wordprocessingDrawing" xmlns:wp="http://schemas.openxmlformats.org/drawingml/2006/wordprocessingDrawing" xmlns:w10="urn:schemas-microsoft-com:office:word" xmlns:w="http://schemas.openxmlformats.org/wordprocessingml/2006/main" xmlns:w14="http://schemas.microsoft.com/office/word/2010/wordml" xmlns:w15="http://schemas.microsoft.com/office/word/2012/wordml" xmlns:w16se="http://schemas.microsoft.com/office/word/2015/wordml/symex" xmlns:wpg="http://schemas.microsoft.com/office/word/2010/wordprocessingGroup" xmlns:wpi="http://schemas.microsoft.com/office/word/2010/wordprocessingInk" xmlns:wne="http://schemas.microsoft.com/office/word/2006/wordml" xmlns:wps="http://schemas.microsoft.com/office/word/2010/wordprocessingShape" mc:Ignorable="w14 w15 w16se wp14">
+<w:numbering xmlns:wpc="http://schemas.microsoft.com/office/word/2010/wordprocessingCanvas" xmlns:cx="http://schemas.microsoft.com/office/drawing/2014/chartex" xmlns:cx1="http://schemas.microsoft.com/office/drawing/2015/9/8/chartex" xmlns:mc="http://schemas.openxmlformats.org/markup-compatibility/2006" xmlns:o="urn:schemas-microsoft-com:office:office" xmlns:r="http://schemas.openxmlformats.org/officeDocument/2006/relationships" xmlns:m="http://schemas.openxmlformats.org/officeDocument/2006/math" xmlns:v="urn:schemas-microsoft-com:vml" xmlns:wp14="http://schemas.microsoft.com/office/word/2010/wordprocessingDrawing" xmlns:wp="http://schemas.openxmlformats.org/drawingml/2006/wordprocessingDrawing" xmlns:w10="urn:schemas-microsoft-com:office:word" xmlns:w="http://schemas.openxmlformats.org/wordprocessingml/2006/main" xmlns:w14="http://schemas.microsoft.com/office/word/2010/wordml" xmlns:w15="http://schemas.microsoft.com/office/word/2012/wordml" xmlns:w16se="http://schemas.microsoft.com/office/word/2015/wordml/symex" xmlns:wpg="http://schemas.microsoft.com/office/word/2010/wordprocessingGroup" xmlns:wpi="http://schemas.microsoft.com/office/word/2010/wordprocessingInk" xmlns:wne="http://schemas.microsoft.com/office/word/2006/wordml" xmlns:wps="http://schemas.microsoft.com/office/word/2010/wordprocessingShape" mc:Ignorable="w14 w15 w16se wp14">
   <w:abstractNum w:abstractNumId="0" w15:restartNumberingAfterBreak="0">
     <w:nsid w:val="021E7605"/>
     <w:multiLevelType w:val="hybridMultilevel"/>
@@ -12888,7 +13202,7 @@
 </file>
 
 <file path=customXml/itemProps1.xml><?xml version="1.0" encoding="utf-8"?>
-<ds:datastoreItem xmlns:ds="http://schemas.openxmlformats.org/officeDocument/2006/customXml" ds:itemID="{6CA159C7-250A-4DDD-9E0B-AF5EDB13DEA7}">
+<ds:datastoreItem xmlns:ds="http://schemas.openxmlformats.org/officeDocument/2006/customXml" ds:itemID="{C29AAED6-7CFF-4F40-BFB4-BDE884088CC2}">
   <ds:schemaRefs>
     <ds:schemaRef ds:uri="http://schemas.openxmlformats.org/officeDocument/2006/bibliography"/>
   </ds:schemaRefs>

</xml_diff>

<commit_message>
Đặc tả cho các use case quản lý bình luận
</commit_message>
<xml_diff>
--- a/Design/Report - Phase1.docx
+++ b/Design/Report - Phase1.docx
@@ -4537,8 +4537,6 @@
           </wp:inline>
         </w:drawing>
       </w:r>
-      <w:bookmarkStart w:id="2" w:name="_GoBack"/>
-      <w:bookmarkEnd w:id="2"/>
     </w:p>
     <w:p>
       <w:pPr>
@@ -4548,27 +4546,14 @@
       <w:r>
         <w:t xml:space="preserve">Figure </w:t>
       </w:r>
-      <w:r>
-        <w:fldChar w:fldCharType="begin"/>
-      </w:r>
-      <w:r>
-        <w:instrText xml:space="preserve"> SEQ Figure \* ARABIC </w:instrText>
-      </w:r>
-      <w:r>
-        <w:fldChar w:fldCharType="separate"/>
-      </w:r>
-      <w:r>
-        <w:rPr>
-          <w:noProof/>
-        </w:rPr>
-        <w:t>1</w:t>
-      </w:r>
-      <w:r>
-        <w:rPr>
-          <w:noProof/>
-        </w:rPr>
-        <w:fldChar w:fldCharType="end"/>
-      </w:r>
+      <w:fldSimple w:instr=" SEQ Figure \* ARABIC ">
+        <w:r>
+          <w:rPr>
+            <w:noProof/>
+          </w:rPr>
+          <w:t>1</w:t>
+        </w:r>
+      </w:fldSimple>
       <w:r>
         <w:t xml:space="preserve"> Business Use case </w:t>
       </w:r>
@@ -4649,7 +4634,7 @@
           </w14:textOutline>
         </w:rPr>
       </w:pPr>
-      <w:bookmarkStart w:id="3" w:name="_Toc41046486"/>
+      <w:bookmarkStart w:id="2" w:name="_Toc41046486"/>
       <w:r>
         <w:rPr>
           <w:rFonts w:ascii="Times New Roman" w:hAnsi="Times New Roman" w:cs="Times New Roman"/>
@@ -4667,7 +4652,7 @@
         <w:lastRenderedPageBreak/>
         <w:t>Quản lý sản phẩm</w:t>
       </w:r>
-      <w:bookmarkEnd w:id="3"/>
+      <w:bookmarkEnd w:id="2"/>
     </w:p>
     <w:p>
       <w:pPr>
@@ -5024,27 +5009,14 @@
       <w:r>
         <w:t xml:space="preserve"> </w:t>
       </w:r>
-      <w:r>
-        <w:fldChar w:fldCharType="begin"/>
-      </w:r>
-      <w:r>
-        <w:instrText xml:space="preserve"> SEQ Bảng \* ARABIC </w:instrText>
-      </w:r>
-      <w:r>
-        <w:fldChar w:fldCharType="separate"/>
-      </w:r>
-      <w:r>
-        <w:rPr>
-          <w:noProof/>
-        </w:rPr>
-        <w:t>1</w:t>
-      </w:r>
-      <w:r>
-        <w:rPr>
-          <w:noProof/>
-        </w:rPr>
-        <w:fldChar w:fldCharType="end"/>
-      </w:r>
+      <w:fldSimple w:instr=" SEQ Bảng \* ARABIC ">
+        <w:r>
+          <w:rPr>
+            <w:noProof/>
+          </w:rPr>
+          <w:t>1</w:t>
+        </w:r>
+      </w:fldSimple>
       <w:r>
         <w:t xml:space="preserve"> </w:t>
       </w:r>
@@ -6788,27 +6760,14 @@
       <w:r>
         <w:t xml:space="preserve"> </w:t>
       </w:r>
-      <w:r>
-        <w:fldChar w:fldCharType="begin"/>
-      </w:r>
-      <w:r>
-        <w:instrText xml:space="preserve"> SEQ Bảng \* ARABIC </w:instrText>
-      </w:r>
-      <w:r>
-        <w:fldChar w:fldCharType="separate"/>
-      </w:r>
-      <w:r>
-        <w:rPr>
-          <w:noProof/>
-        </w:rPr>
-        <w:t>2</w:t>
-      </w:r>
-      <w:r>
-        <w:rPr>
-          <w:noProof/>
-        </w:rPr>
-        <w:fldChar w:fldCharType="end"/>
-      </w:r>
+      <w:fldSimple w:instr=" SEQ Bảng \* ARABIC ">
+        <w:r>
+          <w:rPr>
+            <w:noProof/>
+          </w:rPr>
+          <w:t>2</w:t>
+        </w:r>
+      </w:fldSimple>
       <w:r>
         <w:t xml:space="preserve"> </w:t>
       </w:r>
@@ -9848,27 +9807,14 @@
       <w:r>
         <w:t xml:space="preserve"> </w:t>
       </w:r>
-      <w:r>
-        <w:fldChar w:fldCharType="begin"/>
-      </w:r>
-      <w:r>
-        <w:instrText xml:space="preserve"> SEQ Bảng \* ARABIC </w:instrText>
-      </w:r>
-      <w:r>
-        <w:fldChar w:fldCharType="separate"/>
-      </w:r>
-      <w:r>
-        <w:rPr>
-          <w:noProof/>
-        </w:rPr>
-        <w:t>3</w:t>
-      </w:r>
-      <w:r>
-        <w:rPr>
-          <w:noProof/>
-        </w:rPr>
-        <w:fldChar w:fldCharType="end"/>
-      </w:r>
+      <w:fldSimple w:instr=" SEQ Bảng \* ARABIC ">
+        <w:r>
+          <w:rPr>
+            <w:noProof/>
+          </w:rPr>
+          <w:t>3</w:t>
+        </w:r>
+      </w:fldSimple>
       <w:r>
         <w:t xml:space="preserve"> </w:t>
       </w:r>
@@ -12191,27 +12137,14 @@
       <w:r>
         <w:t xml:space="preserve"> </w:t>
       </w:r>
-      <w:r>
-        <w:fldChar w:fldCharType="begin"/>
-      </w:r>
-      <w:r>
-        <w:instrText xml:space="preserve"> SEQ Hình \* ARABIC </w:instrText>
-      </w:r>
-      <w:r>
-        <w:fldChar w:fldCharType="separate"/>
-      </w:r>
-      <w:r>
-        <w:rPr>
-          <w:noProof/>
-        </w:rPr>
-        <w:t>1</w:t>
-      </w:r>
-      <w:r>
-        <w:rPr>
-          <w:noProof/>
-        </w:rPr>
-        <w:fldChar w:fldCharType="end"/>
-      </w:r>
+      <w:fldSimple w:instr=" SEQ Hình \* ARABIC ">
+        <w:r>
+          <w:rPr>
+            <w:noProof/>
+          </w:rPr>
+          <w:t>1</w:t>
+        </w:r>
+      </w:fldSimple>
       <w:r>
         <w:t xml:space="preserve"> Activity Diagram </w:t>
       </w:r>
@@ -12321,27 +12254,14 @@
       <w:r>
         <w:t xml:space="preserve"> </w:t>
       </w:r>
-      <w:r>
-        <w:fldChar w:fldCharType="begin"/>
-      </w:r>
-      <w:r>
-        <w:instrText xml:space="preserve"> SEQ Hình \* ARABIC </w:instrText>
-      </w:r>
-      <w:r>
-        <w:fldChar w:fldCharType="separate"/>
-      </w:r>
-      <w:r>
-        <w:rPr>
-          <w:noProof/>
-        </w:rPr>
-        <w:t>2</w:t>
-      </w:r>
-      <w:r>
-        <w:rPr>
-          <w:noProof/>
-        </w:rPr>
-        <w:fldChar w:fldCharType="end"/>
-      </w:r>
+      <w:fldSimple w:instr=" SEQ Hình \* ARABIC ">
+        <w:r>
+          <w:rPr>
+            <w:noProof/>
+          </w:rPr>
+          <w:t>2</w:t>
+        </w:r>
+      </w:fldSimple>
       <w:r>
         <w:t xml:space="preserve"> Activity Diagram </w:t>
       </w:r>
@@ -12458,27 +12378,14 @@
       <w:r>
         <w:t xml:space="preserve"> </w:t>
       </w:r>
-      <w:r>
-        <w:fldChar w:fldCharType="begin"/>
-      </w:r>
-      <w:r>
-        <w:instrText xml:space="preserve"> SEQ Hình \* ARABIC </w:instrText>
-      </w:r>
-      <w:r>
-        <w:fldChar w:fldCharType="separate"/>
-      </w:r>
-      <w:r>
-        <w:rPr>
-          <w:noProof/>
-        </w:rPr>
-        <w:t>3</w:t>
-      </w:r>
-      <w:r>
-        <w:rPr>
-          <w:noProof/>
-        </w:rPr>
-        <w:fldChar w:fldCharType="end"/>
-      </w:r>
+      <w:fldSimple w:instr=" SEQ Hình \* ARABIC ">
+        <w:r>
+          <w:rPr>
+            <w:noProof/>
+          </w:rPr>
+          <w:t>3</w:t>
+        </w:r>
+      </w:fldSimple>
       <w:r>
         <w:t xml:space="preserve"> Activity Diagram </w:t>
       </w:r>
@@ -12667,7 +12574,7 @@
           </w14:textOutline>
         </w:rPr>
       </w:pPr>
-      <w:bookmarkStart w:id="4" w:name="_Toc41046487"/>
+      <w:bookmarkStart w:id="3" w:name="_Toc41046487"/>
       <w:r>
         <w:rPr>
           <w:rFonts w:ascii="Times New Roman" w:hAnsi="Times New Roman" w:cs="Times New Roman"/>
@@ -12685,97 +12592,7 @@
         <w:lastRenderedPageBreak/>
         <w:t>Quản lý comment</w:t>
       </w:r>
-      <w:bookmarkEnd w:id="4"/>
-    </w:p>
-    <w:p>
-      <w:pPr>
-        <w:pStyle w:val="ListParagraph"/>
-        <w:numPr>
-          <w:ilvl w:val="0"/>
-          <w:numId w:val="3"/>
-        </w:numPr>
-        <w:rPr>
-          <w:rFonts w:ascii="Times New Roman" w:hAnsi="Times New Roman" w:cs="Times New Roman"/>
-          <w:sz w:val="24"/>
-          <w:szCs w:val="24"/>
-          <w:lang w:val="vi-VN"/>
-          <w14:textOutline w14:w="0" w14:cap="flat" w14:cmpd="sng" w14:algn="ctr">
-            <w14:noFill/>
-            <w14:prstDash w14:val="solid"/>
-            <w14:round/>
-          </w14:textOutline>
-        </w:rPr>
-      </w:pPr>
-      <w:r>
-        <w:rPr>
-          <w:rFonts w:ascii="Times New Roman" w:hAnsi="Times New Roman" w:cs="Times New Roman"/>
-          <w:sz w:val="24"/>
-          <w:szCs w:val="24"/>
-          <w:lang w:val="vi-VN"/>
-          <w14:textOutline w14:w="0" w14:cap="flat" w14:cmpd="sng" w14:algn="ctr">
-            <w14:noFill/>
-            <w14:prstDash w14:val="solid"/>
-            <w14:round/>
-          </w14:textOutline>
-        </w:rPr>
-        <w:t>Lược đồ Use-Case nghiệp vụ</w:t>
-      </w:r>
-    </w:p>
-    <w:p>
-      <w:pPr>
-        <w:jc w:val="center"/>
-        <w:rPr>
-          <w:rFonts w:ascii="Times New Roman" w:hAnsi="Times New Roman" w:cs="Times New Roman"/>
-          <w:sz w:val="24"/>
-          <w:szCs w:val="24"/>
-          <w:lang w:val="vi-VN"/>
-          <w14:textOutline w14:w="0" w14:cap="flat" w14:cmpd="sng" w14:algn="ctr">
-            <w14:noFill/>
-            <w14:prstDash w14:val="solid"/>
-            <w14:round/>
-          </w14:textOutline>
-        </w:rPr>
-      </w:pPr>
-      <w:r>
-        <w:rPr>
-          <w:noProof/>
-        </w:rPr>
-        <w:drawing>
-          <wp:inline distT="0" distB="0" distL="0" distR="0" wp14:anchorId="6CACBCE5" wp14:editId="39D7863E">
-            <wp:extent cx="5943600" cy="4065270"/>
-            <wp:effectExtent l="0" t="0" r="0" b="0"/>
-            <wp:docPr id="3" name="Picture 3"/>
-            <wp:cNvGraphicFramePr>
-              <a:graphicFrameLocks xmlns:a="http://schemas.openxmlformats.org/drawingml/2006/main" noChangeAspect="1"/>
-            </wp:cNvGraphicFramePr>
-            <a:graphic xmlns:a="http://schemas.openxmlformats.org/drawingml/2006/main">
-              <a:graphicData uri="http://schemas.openxmlformats.org/drawingml/2006/picture">
-                <pic:pic xmlns:pic="http://schemas.openxmlformats.org/drawingml/2006/picture">
-                  <pic:nvPicPr>
-                    <pic:cNvPr id="1" name=""/>
-                    <pic:cNvPicPr/>
-                  </pic:nvPicPr>
-                  <pic:blipFill>
-                    <a:blip r:embed="rId12"/>
-                    <a:stretch>
-                      <a:fillRect/>
-                    </a:stretch>
-                  </pic:blipFill>
-                  <pic:spPr>
-                    <a:xfrm>
-                      <a:off x="0" y="0"/>
-                      <a:ext cx="5943600" cy="4065270"/>
-                    </a:xfrm>
-                    <a:prstGeom prst="rect">
-                      <a:avLst/>
-                    </a:prstGeom>
-                  </pic:spPr>
-                </pic:pic>
-              </a:graphicData>
-            </a:graphic>
-          </wp:inline>
-        </w:drawing>
-      </w:r>
+      <w:bookmarkEnd w:id="3"/>
     </w:p>
     <w:p>
       <w:pPr>
@@ -13011,7 +12828,90 @@
               <w:pStyle w:val="ListParagraph"/>
               <w:numPr>
                 <w:ilvl w:val="0"/>
-                <w:numId w:val="22"/>
+                <w:numId w:val="23"/>
+              </w:numPr>
+              <w:spacing w:line="276" w:lineRule="auto"/>
+              <w:ind w:left="796"/>
+              <w:jc w:val="both"/>
+              <w:cnfStyle w:val="000000000000" w:firstRow="0" w:lastRow="0" w:firstColumn="0" w:lastColumn="0" w:oddVBand="0" w:evenVBand="0" w:oddHBand="0" w:evenHBand="0" w:firstRowFirstColumn="0" w:firstRowLastColumn="0" w:lastRowFirstColumn="0" w:lastRowLastColumn="0"/>
+              <w:rPr>
+                <w:rFonts w:ascii="Times New Roman" w:hAnsi="Times New Roman" w:cs="Times New Roman"/>
+                <w:sz w:val="26"/>
+                <w:szCs w:val="26"/>
+                <w:lang w:val="vi-VN"/>
+              </w:rPr>
+            </w:pPr>
+            <w:r>
+              <w:rPr>
+                <w:rFonts w:ascii="Times New Roman" w:hAnsi="Times New Roman" w:cs="Times New Roman"/>
+                <w:sz w:val="26"/>
+                <w:szCs w:val="26"/>
+                <w:lang w:val="vi-VN"/>
+              </w:rPr>
+              <w:t>Nhân viên bán hàng mở lại sổ sách lưu lại những bình luận của khách hàng</w:t>
+            </w:r>
+          </w:p>
+          <w:p>
+            <w:pPr>
+              <w:pStyle w:val="ListParagraph"/>
+              <w:numPr>
+                <w:ilvl w:val="0"/>
+                <w:numId w:val="23"/>
+              </w:numPr>
+              <w:spacing w:line="276" w:lineRule="auto"/>
+              <w:ind w:left="796"/>
+              <w:jc w:val="both"/>
+              <w:cnfStyle w:val="000000000000" w:firstRow="0" w:lastRow="0" w:firstColumn="0" w:lastColumn="0" w:oddVBand="0" w:evenVBand="0" w:oddHBand="0" w:evenHBand="0" w:firstRowFirstColumn="0" w:firstRowLastColumn="0" w:lastRowFirstColumn="0" w:lastRowLastColumn="0"/>
+              <w:rPr>
+                <w:rFonts w:ascii="Times New Roman" w:hAnsi="Times New Roman" w:cs="Times New Roman"/>
+                <w:sz w:val="26"/>
+                <w:szCs w:val="26"/>
+                <w:lang w:val="vi-VN"/>
+              </w:rPr>
+            </w:pPr>
+            <w:r>
+              <w:rPr>
+                <w:rFonts w:ascii="Times New Roman" w:hAnsi="Times New Roman" w:cs="Times New Roman"/>
+                <w:sz w:val="26"/>
+                <w:szCs w:val="26"/>
+                <w:lang w:val="vi-VN"/>
+              </w:rPr>
+              <w:t>Nhân viên bán hàng tiến hành kiểm lại các bình luận mới</w:t>
+            </w:r>
+          </w:p>
+          <w:p>
+            <w:pPr>
+              <w:pStyle w:val="ListParagraph"/>
+              <w:numPr>
+                <w:ilvl w:val="0"/>
+                <w:numId w:val="23"/>
+              </w:numPr>
+              <w:spacing w:line="276" w:lineRule="auto"/>
+              <w:ind w:left="796"/>
+              <w:jc w:val="both"/>
+              <w:cnfStyle w:val="000000000000" w:firstRow="0" w:lastRow="0" w:firstColumn="0" w:lastColumn="0" w:oddVBand="0" w:evenVBand="0" w:oddHBand="0" w:evenHBand="0" w:firstRowFirstColumn="0" w:firstRowLastColumn="0" w:lastRowFirstColumn="0" w:lastRowLastColumn="0"/>
+              <w:rPr>
+                <w:rFonts w:ascii="Times New Roman" w:hAnsi="Times New Roman" w:cs="Times New Roman"/>
+                <w:sz w:val="26"/>
+                <w:szCs w:val="26"/>
+                <w:lang w:val="vi-VN"/>
+              </w:rPr>
+            </w:pPr>
+            <w:r>
+              <w:rPr>
+                <w:rFonts w:ascii="Times New Roman" w:hAnsi="Times New Roman" w:cs="Times New Roman"/>
+                <w:sz w:val="26"/>
+                <w:szCs w:val="26"/>
+                <w:lang w:val="vi-VN"/>
+              </w:rPr>
+              <w:t>Nếu bình luận tốt nhân viên bán hàng đánh dấu tốt, ngược lại nếu bình luận xấu nhân viên bán hàng đánh dấu là xấu</w:t>
+            </w:r>
+          </w:p>
+          <w:p>
+            <w:pPr>
+              <w:numPr>
+                <w:ilvl w:val="0"/>
+                <w:numId w:val="23"/>
               </w:numPr>
               <w:spacing w:line="276" w:lineRule="auto"/>
               <w:ind w:left="817"/>
@@ -13031,123 +12931,14 @@
                 <w:szCs w:val="26"/>
                 <w:lang w:val="vi-VN"/>
               </w:rPr>
-              <w:t>Nhân viên bán hàng mở lại sổ sách lưu lại những bình luận của khách hàng</w:t>
+              <w:t>Nhân viên bán hàng tiến hành lưu lại những bình luận đã được phân loại</w:t>
             </w:r>
           </w:p>
           <w:p>
             <w:pPr>
               <w:numPr>
                 <w:ilvl w:val="0"/>
-                <w:numId w:val="22"/>
-              </w:numPr>
-              <w:spacing w:line="276" w:lineRule="auto"/>
-              <w:ind w:left="817"/>
-              <w:jc w:val="both"/>
-              <w:cnfStyle w:val="000000000000" w:firstRow="0" w:lastRow="0" w:firstColumn="0" w:lastColumn="0" w:oddVBand="0" w:evenVBand="0" w:oddHBand="0" w:evenHBand="0" w:firstRowFirstColumn="0" w:firstRowLastColumn="0" w:lastRowFirstColumn="0" w:lastRowLastColumn="0"/>
-              <w:rPr>
-                <w:rFonts w:ascii="Times New Roman" w:hAnsi="Times New Roman" w:cs="Times New Roman"/>
-                <w:sz w:val="26"/>
-                <w:szCs w:val="26"/>
-                <w:lang w:val="vi-VN"/>
-              </w:rPr>
-            </w:pPr>
-            <w:r>
-              <w:rPr>
-                <w:rFonts w:ascii="Times New Roman" w:hAnsi="Times New Roman" w:cs="Times New Roman"/>
-                <w:sz w:val="26"/>
-                <w:szCs w:val="26"/>
-                <w:lang w:val="vi-VN"/>
-              </w:rPr>
-              <w:t>Nhân viên bán hàng tiến hành kiểm lại các bình luận mới</w:t>
-            </w:r>
-          </w:p>
-          <w:p>
-            <w:pPr>
-              <w:numPr>
-                <w:ilvl w:val="0"/>
-                <w:numId w:val="22"/>
-              </w:numPr>
-              <w:spacing w:line="276" w:lineRule="auto"/>
-              <w:ind w:left="817"/>
-              <w:jc w:val="both"/>
-              <w:cnfStyle w:val="000000000000" w:firstRow="0" w:lastRow="0" w:firstColumn="0" w:lastColumn="0" w:oddVBand="0" w:evenVBand="0" w:oddHBand="0" w:evenHBand="0" w:firstRowFirstColumn="0" w:firstRowLastColumn="0" w:lastRowFirstColumn="0" w:lastRowLastColumn="0"/>
-              <w:rPr>
-                <w:rFonts w:ascii="Times New Roman" w:hAnsi="Times New Roman" w:cs="Times New Roman"/>
-                <w:sz w:val="26"/>
-                <w:szCs w:val="26"/>
-                <w:lang w:val="vi-VN"/>
-              </w:rPr>
-            </w:pPr>
-            <w:r>
-              <w:rPr>
-                <w:rFonts w:ascii="Times New Roman" w:hAnsi="Times New Roman" w:cs="Times New Roman"/>
-                <w:sz w:val="26"/>
-                <w:szCs w:val="26"/>
-                <w:lang w:val="vi-VN"/>
-              </w:rPr>
-              <w:t>Nếu bình luận tốt nhân viên bán hàng đánh dấu tốt, ngược lại nếu bình luận xấu nhân viên bán hàng đánh dấu là xấu</w:t>
-            </w:r>
-          </w:p>
-          <w:p>
-            <w:pPr>
-              <w:numPr>
-                <w:ilvl w:val="0"/>
-                <w:numId w:val="22"/>
-              </w:numPr>
-              <w:spacing w:line="276" w:lineRule="auto"/>
-              <w:ind w:left="817"/>
-              <w:jc w:val="both"/>
-              <w:cnfStyle w:val="000000000000" w:firstRow="0" w:lastRow="0" w:firstColumn="0" w:lastColumn="0" w:oddVBand="0" w:evenVBand="0" w:oddHBand="0" w:evenHBand="0" w:firstRowFirstColumn="0" w:firstRowLastColumn="0" w:lastRowFirstColumn="0" w:lastRowLastColumn="0"/>
-              <w:rPr>
-                <w:rFonts w:ascii="Times New Roman" w:hAnsi="Times New Roman" w:cs="Times New Roman"/>
-                <w:sz w:val="26"/>
-                <w:szCs w:val="26"/>
-                <w:lang w:val="vi-VN"/>
-              </w:rPr>
-            </w:pPr>
-            <w:r>
-              <w:rPr>
-                <w:rFonts w:ascii="Times New Roman" w:hAnsi="Times New Roman" w:cs="Times New Roman"/>
-                <w:sz w:val="26"/>
-                <w:szCs w:val="26"/>
-                <w:lang w:val="vi-VN"/>
-              </w:rPr>
-              <w:t>Nhân viên bán hàng tiến hành kiểm tra lại kết quả đã phân loại</w:t>
-            </w:r>
-          </w:p>
-          <w:p>
-            <w:pPr>
-              <w:numPr>
-                <w:ilvl w:val="0"/>
-                <w:numId w:val="22"/>
-              </w:numPr>
-              <w:spacing w:line="276" w:lineRule="auto"/>
-              <w:ind w:left="817"/>
-              <w:jc w:val="both"/>
-              <w:cnfStyle w:val="000000000000" w:firstRow="0" w:lastRow="0" w:firstColumn="0" w:lastColumn="0" w:oddVBand="0" w:evenVBand="0" w:oddHBand="0" w:evenHBand="0" w:firstRowFirstColumn="0" w:firstRowLastColumn="0" w:lastRowFirstColumn="0" w:lastRowLastColumn="0"/>
-              <w:rPr>
-                <w:rFonts w:ascii="Times New Roman" w:hAnsi="Times New Roman" w:cs="Times New Roman"/>
-                <w:sz w:val="26"/>
-                <w:szCs w:val="26"/>
-                <w:lang w:val="vi-VN"/>
-              </w:rPr>
-            </w:pPr>
-            <w:r>
-              <w:rPr>
-                <w:rFonts w:ascii="Times New Roman" w:hAnsi="Times New Roman" w:cs="Times New Roman"/>
-                <w:sz w:val="26"/>
-                <w:szCs w:val="26"/>
-                <w:lang w:val="vi-VN"/>
-              </w:rPr>
-              <w:lastRenderedPageBreak/>
-              <w:t>Nhân viên bán hàng tiến hành lưu lại những bình luận đã được phân loại</w:t>
-            </w:r>
-          </w:p>
-          <w:p>
-            <w:pPr>
-              <w:numPr>
-                <w:ilvl w:val="0"/>
-                <w:numId w:val="22"/>
+                <w:numId w:val="23"/>
               </w:numPr>
               <w:spacing w:line="276" w:lineRule="auto"/>
               <w:ind w:left="817"/>
@@ -13199,7 +12990,6 @@
                 <w:szCs w:val="26"/>
                 <w:lang w:val="vi-VN"/>
               </w:rPr>
-              <w:lastRenderedPageBreak/>
               <w:t>Dòng thay thế</w:t>
             </w:r>
           </w:p>
@@ -13243,43 +13033,6 @@
                 <w:lang w:val="vi-VN"/>
               </w:rPr>
               <w:t>: Tại bước 2, nếu như không có bình luận nào mới, thì tiến tới bước 6</w:t>
-            </w:r>
-          </w:p>
-          <w:p>
-            <w:pPr>
-              <w:pStyle w:val="ListParagraph"/>
-              <w:keepNext/>
-              <w:numPr>
-                <w:ilvl w:val="0"/>
-                <w:numId w:val="10"/>
-              </w:numPr>
-              <w:spacing w:line="276" w:lineRule="auto"/>
-              <w:jc w:val="both"/>
-              <w:cnfStyle w:val="000000100000" w:firstRow="0" w:lastRow="0" w:firstColumn="0" w:lastColumn="0" w:oddVBand="0" w:evenVBand="0" w:oddHBand="1" w:evenHBand="0" w:firstRowFirstColumn="0" w:firstRowLastColumn="0" w:lastRowFirstColumn="0" w:lastRowLastColumn="0"/>
-              <w:rPr>
-                <w:rFonts w:ascii="Times New Roman" w:hAnsi="Times New Roman" w:cs="Times New Roman"/>
-                <w:sz w:val="26"/>
-                <w:szCs w:val="26"/>
-                <w:lang w:val="vi-VN"/>
-              </w:rPr>
-            </w:pPr>
-            <w:r>
-              <w:rPr>
-                <w:rFonts w:ascii="Times New Roman" w:hAnsi="Times New Roman" w:cs="Times New Roman"/>
-                <w:sz w:val="26"/>
-                <w:szCs w:val="26"/>
-                <w:lang w:val="vi-VN"/>
-              </w:rPr>
-              <w:t>A4</w:t>
-            </w:r>
-            <w:r>
-              <w:rPr>
-                <w:rFonts w:ascii="Times New Roman" w:hAnsi="Times New Roman" w:cs="Times New Roman"/>
-                <w:sz w:val="26"/>
-                <w:szCs w:val="26"/>
-                <w:lang w:val="vi-VN"/>
-              </w:rPr>
-              <w:t>: Tại bước 4, nếu như quá trình kiểm tra thấy có sai sót, nhân viên bán hàng tiến hành chỉnh sửa lại sau đó mới qua bước 5</w:t>
             </w:r>
           </w:p>
         </w:tc>
@@ -13354,18 +13107,54 @@
                 <w:rFonts w:ascii="Times New Roman" w:hAnsi="Times New Roman" w:cs="Times New Roman"/>
                 <w:sz w:val="26"/>
                 <w:szCs w:val="26"/>
-                <w:lang w:val="vi-VN"/>
               </w:rPr>
             </w:pPr>
-            <w:r>
-              <w:rPr>
-                <w:rFonts w:ascii="Times New Roman" w:hAnsi="Times New Roman" w:cs="Times New Roman"/>
-                <w:sz w:val="26"/>
-                <w:szCs w:val="26"/>
-                <w:lang w:val="vi-VN"/>
-              </w:rPr>
-              <w:t>Thống kê bình luận</w:t>
-            </w:r>
+            <w:proofErr w:type="spellStart"/>
+            <w:r>
+              <w:rPr>
+                <w:rFonts w:ascii="Times New Roman" w:hAnsi="Times New Roman" w:cs="Times New Roman"/>
+                <w:sz w:val="26"/>
+                <w:szCs w:val="26"/>
+              </w:rPr>
+              <w:t>Xem</w:t>
+            </w:r>
+            <w:proofErr w:type="spellEnd"/>
+            <w:r>
+              <w:rPr>
+                <w:rFonts w:ascii="Times New Roman" w:hAnsi="Times New Roman" w:cs="Times New Roman"/>
+                <w:sz w:val="26"/>
+                <w:szCs w:val="26"/>
+              </w:rPr>
+              <w:t xml:space="preserve"> </w:t>
+            </w:r>
+            <w:proofErr w:type="spellStart"/>
+            <w:r>
+              <w:rPr>
+                <w:rFonts w:ascii="Times New Roman" w:hAnsi="Times New Roman" w:cs="Times New Roman"/>
+                <w:sz w:val="26"/>
+                <w:szCs w:val="26"/>
+              </w:rPr>
+              <w:t>thống</w:t>
+            </w:r>
+            <w:proofErr w:type="spellEnd"/>
+            <w:r>
+              <w:rPr>
+                <w:rFonts w:ascii="Times New Roman" w:hAnsi="Times New Roman" w:cs="Times New Roman"/>
+                <w:sz w:val="26"/>
+                <w:szCs w:val="26"/>
+              </w:rPr>
+              <w:t xml:space="preserve"> </w:t>
+            </w:r>
+            <w:proofErr w:type="spellStart"/>
+            <w:r>
+              <w:rPr>
+                <w:rFonts w:ascii="Times New Roman" w:hAnsi="Times New Roman" w:cs="Times New Roman"/>
+                <w:sz w:val="26"/>
+                <w:szCs w:val="26"/>
+              </w:rPr>
+              <w:t>kê</w:t>
+            </w:r>
+            <w:proofErr w:type="spellEnd"/>
           </w:p>
         </w:tc>
       </w:tr>
@@ -13428,8 +13217,216 @@
                 <w:szCs w:val="26"/>
                 <w:lang w:val="vi-VN"/>
               </w:rPr>
-              <w:t>UC bắt đầu khi có quản lý hoặc nhân viên bán hàng muốn thống kê những bình luận của khách hàng</w:t>
-            </w:r>
+              <w:t xml:space="preserve">UC bắt đầu khi có quản lý hoặc nhân viên bán hàng </w:t>
+            </w:r>
+            <w:proofErr w:type="spellStart"/>
+            <w:r>
+              <w:rPr>
+                <w:rFonts w:ascii="Times New Roman" w:hAnsi="Times New Roman" w:cs="Times New Roman"/>
+                <w:sz w:val="26"/>
+                <w:szCs w:val="26"/>
+              </w:rPr>
+              <w:t>hoặc</w:t>
+            </w:r>
+            <w:proofErr w:type="spellEnd"/>
+            <w:r>
+              <w:rPr>
+                <w:rFonts w:ascii="Times New Roman" w:hAnsi="Times New Roman" w:cs="Times New Roman"/>
+                <w:sz w:val="26"/>
+                <w:szCs w:val="26"/>
+              </w:rPr>
+              <w:t xml:space="preserve"> </w:t>
+            </w:r>
+            <w:proofErr w:type="spellStart"/>
+            <w:r>
+              <w:rPr>
+                <w:rFonts w:ascii="Times New Roman" w:hAnsi="Times New Roman" w:cs="Times New Roman"/>
+                <w:sz w:val="26"/>
+                <w:szCs w:val="26"/>
+              </w:rPr>
+              <w:t>nhân</w:t>
+            </w:r>
+            <w:proofErr w:type="spellEnd"/>
+            <w:r>
+              <w:rPr>
+                <w:rFonts w:ascii="Times New Roman" w:hAnsi="Times New Roman" w:cs="Times New Roman"/>
+                <w:sz w:val="26"/>
+                <w:szCs w:val="26"/>
+              </w:rPr>
+              <w:t xml:space="preserve"> </w:t>
+            </w:r>
+            <w:proofErr w:type="spellStart"/>
+            <w:r>
+              <w:rPr>
+                <w:rFonts w:ascii="Times New Roman" w:hAnsi="Times New Roman" w:cs="Times New Roman"/>
+                <w:sz w:val="26"/>
+                <w:szCs w:val="26"/>
+              </w:rPr>
+              <w:t>viên</w:t>
+            </w:r>
+            <w:proofErr w:type="spellEnd"/>
+            <w:r>
+              <w:rPr>
+                <w:rFonts w:ascii="Times New Roman" w:hAnsi="Times New Roman" w:cs="Times New Roman"/>
+                <w:sz w:val="26"/>
+                <w:szCs w:val="26"/>
+              </w:rPr>
+              <w:t xml:space="preserve"> </w:t>
+            </w:r>
+            <w:proofErr w:type="spellStart"/>
+            <w:r>
+              <w:rPr>
+                <w:rFonts w:ascii="Times New Roman" w:hAnsi="Times New Roman" w:cs="Times New Roman"/>
+                <w:sz w:val="26"/>
+                <w:szCs w:val="26"/>
+              </w:rPr>
+              <w:t>quản</w:t>
+            </w:r>
+            <w:proofErr w:type="spellEnd"/>
+            <w:r>
+              <w:rPr>
+                <w:rFonts w:ascii="Times New Roman" w:hAnsi="Times New Roman" w:cs="Times New Roman"/>
+                <w:sz w:val="26"/>
+                <w:szCs w:val="26"/>
+              </w:rPr>
+              <w:t xml:space="preserve"> </w:t>
+            </w:r>
+            <w:proofErr w:type="spellStart"/>
+            <w:r>
+              <w:rPr>
+                <w:rFonts w:ascii="Times New Roman" w:hAnsi="Times New Roman" w:cs="Times New Roman"/>
+                <w:sz w:val="26"/>
+                <w:szCs w:val="26"/>
+              </w:rPr>
+              <w:t>lý</w:t>
+            </w:r>
+            <w:proofErr w:type="spellEnd"/>
+            <w:r>
+              <w:rPr>
+                <w:rFonts w:ascii="Times New Roman" w:hAnsi="Times New Roman" w:cs="Times New Roman"/>
+                <w:sz w:val="26"/>
+                <w:szCs w:val="26"/>
+              </w:rPr>
+              <w:t xml:space="preserve"> </w:t>
+            </w:r>
+            <w:proofErr w:type="spellStart"/>
+            <w:r>
+              <w:rPr>
+                <w:rFonts w:ascii="Times New Roman" w:hAnsi="Times New Roman" w:cs="Times New Roman"/>
+                <w:sz w:val="26"/>
+                <w:szCs w:val="26"/>
+              </w:rPr>
+              <w:t>muốn</w:t>
+            </w:r>
+            <w:proofErr w:type="spellEnd"/>
+            <w:r>
+              <w:rPr>
+                <w:rFonts w:ascii="Times New Roman" w:hAnsi="Times New Roman" w:cs="Times New Roman"/>
+                <w:sz w:val="26"/>
+                <w:szCs w:val="26"/>
+              </w:rPr>
+              <w:t xml:space="preserve"> </w:t>
+            </w:r>
+            <w:proofErr w:type="spellStart"/>
+            <w:r>
+              <w:rPr>
+                <w:rFonts w:ascii="Times New Roman" w:hAnsi="Times New Roman" w:cs="Times New Roman"/>
+                <w:sz w:val="26"/>
+                <w:szCs w:val="26"/>
+              </w:rPr>
+              <w:t>xem</w:t>
+            </w:r>
+            <w:proofErr w:type="spellEnd"/>
+            <w:r>
+              <w:rPr>
+                <w:rFonts w:ascii="Times New Roman" w:hAnsi="Times New Roman" w:cs="Times New Roman"/>
+                <w:sz w:val="26"/>
+                <w:szCs w:val="26"/>
+              </w:rPr>
+              <w:t xml:space="preserve"> </w:t>
+            </w:r>
+            <w:proofErr w:type="spellStart"/>
+            <w:r>
+              <w:rPr>
+                <w:rFonts w:ascii="Times New Roman" w:hAnsi="Times New Roman" w:cs="Times New Roman"/>
+                <w:sz w:val="26"/>
+                <w:szCs w:val="26"/>
+              </w:rPr>
+              <w:t>thống</w:t>
+            </w:r>
+            <w:proofErr w:type="spellEnd"/>
+            <w:r>
+              <w:rPr>
+                <w:rFonts w:ascii="Times New Roman" w:hAnsi="Times New Roman" w:cs="Times New Roman"/>
+                <w:sz w:val="26"/>
+                <w:szCs w:val="26"/>
+              </w:rPr>
+              <w:t xml:space="preserve"> </w:t>
+            </w:r>
+            <w:proofErr w:type="spellStart"/>
+            <w:r>
+              <w:rPr>
+                <w:rFonts w:ascii="Times New Roman" w:hAnsi="Times New Roman" w:cs="Times New Roman"/>
+                <w:sz w:val="26"/>
+                <w:szCs w:val="26"/>
+              </w:rPr>
+              <w:t>kê</w:t>
+            </w:r>
+            <w:proofErr w:type="spellEnd"/>
+            <w:r>
+              <w:rPr>
+                <w:rFonts w:ascii="Times New Roman" w:hAnsi="Times New Roman" w:cs="Times New Roman"/>
+                <w:sz w:val="26"/>
+                <w:szCs w:val="26"/>
+              </w:rPr>
+              <w:t xml:space="preserve"> </w:t>
+            </w:r>
+            <w:proofErr w:type="spellStart"/>
+            <w:r>
+              <w:rPr>
+                <w:rFonts w:ascii="Times New Roman" w:hAnsi="Times New Roman" w:cs="Times New Roman"/>
+                <w:sz w:val="26"/>
+                <w:szCs w:val="26"/>
+              </w:rPr>
+              <w:t>các</w:t>
+            </w:r>
+            <w:proofErr w:type="spellEnd"/>
+            <w:r>
+              <w:rPr>
+                <w:rFonts w:ascii="Times New Roman" w:hAnsi="Times New Roman" w:cs="Times New Roman"/>
+                <w:sz w:val="26"/>
+                <w:szCs w:val="26"/>
+              </w:rPr>
+              <w:t xml:space="preserve"> </w:t>
+            </w:r>
+            <w:proofErr w:type="spellStart"/>
+            <w:r>
+              <w:rPr>
+                <w:rFonts w:ascii="Times New Roman" w:hAnsi="Times New Roman" w:cs="Times New Roman"/>
+                <w:sz w:val="26"/>
+                <w:szCs w:val="26"/>
+              </w:rPr>
+              <w:t>bình</w:t>
+            </w:r>
+            <w:proofErr w:type="spellEnd"/>
+            <w:r>
+              <w:rPr>
+                <w:rFonts w:ascii="Times New Roman" w:hAnsi="Times New Roman" w:cs="Times New Roman"/>
+                <w:sz w:val="26"/>
+                <w:szCs w:val="26"/>
+              </w:rPr>
+              <w:t xml:space="preserve"> </w:t>
+            </w:r>
+            <w:proofErr w:type="spellStart"/>
+            <w:r>
+              <w:rPr>
+                <w:rFonts w:ascii="Times New Roman" w:hAnsi="Times New Roman" w:cs="Times New Roman"/>
+                <w:sz w:val="26"/>
+                <w:szCs w:val="26"/>
+              </w:rPr>
+              <w:t>luận</w:t>
+            </w:r>
+            <w:proofErr w:type="spellEnd"/>
           </w:p>
           <w:p>
             <w:pPr>
@@ -13548,8 +13545,432 @@
                 <w:szCs w:val="26"/>
                 <w:lang w:val="vi-VN"/>
               </w:rPr>
-              <w:t>Nhân viên bán hàng kiểm tra xem có bình luận mới đã được phân loại chưa</w:t>
-            </w:r>
+              <w:t xml:space="preserve">Nhân viên </w:t>
+            </w:r>
+            <w:proofErr w:type="spellStart"/>
+            <w:r>
+              <w:rPr>
+                <w:rFonts w:ascii="Times New Roman" w:hAnsi="Times New Roman" w:cs="Times New Roman"/>
+                <w:sz w:val="26"/>
+                <w:szCs w:val="26"/>
+              </w:rPr>
+              <w:t>tiến</w:t>
+            </w:r>
+            <w:proofErr w:type="spellEnd"/>
+            <w:r>
+              <w:rPr>
+                <w:rFonts w:ascii="Times New Roman" w:hAnsi="Times New Roman" w:cs="Times New Roman"/>
+                <w:sz w:val="26"/>
+                <w:szCs w:val="26"/>
+              </w:rPr>
+              <w:t xml:space="preserve"> </w:t>
+            </w:r>
+            <w:proofErr w:type="spellStart"/>
+            <w:r>
+              <w:rPr>
+                <w:rFonts w:ascii="Times New Roman" w:hAnsi="Times New Roman" w:cs="Times New Roman"/>
+                <w:sz w:val="26"/>
+                <w:szCs w:val="26"/>
+              </w:rPr>
+              <w:t>hành</w:t>
+            </w:r>
+            <w:proofErr w:type="spellEnd"/>
+            <w:r>
+              <w:rPr>
+                <w:rFonts w:ascii="Times New Roman" w:hAnsi="Times New Roman" w:cs="Times New Roman"/>
+                <w:sz w:val="26"/>
+                <w:szCs w:val="26"/>
+              </w:rPr>
+              <w:t xml:space="preserve"> </w:t>
+            </w:r>
+            <w:proofErr w:type="spellStart"/>
+            <w:r>
+              <w:rPr>
+                <w:rFonts w:ascii="Times New Roman" w:hAnsi="Times New Roman" w:cs="Times New Roman"/>
+                <w:sz w:val="26"/>
+                <w:szCs w:val="26"/>
+              </w:rPr>
+              <w:t>đếm</w:t>
+            </w:r>
+            <w:proofErr w:type="spellEnd"/>
+            <w:r>
+              <w:rPr>
+                <w:rFonts w:ascii="Times New Roman" w:hAnsi="Times New Roman" w:cs="Times New Roman"/>
+                <w:sz w:val="26"/>
+                <w:szCs w:val="26"/>
+              </w:rPr>
+              <w:t xml:space="preserve"> </w:t>
+            </w:r>
+            <w:proofErr w:type="spellStart"/>
+            <w:r>
+              <w:rPr>
+                <w:rFonts w:ascii="Times New Roman" w:hAnsi="Times New Roman" w:cs="Times New Roman"/>
+                <w:sz w:val="26"/>
+                <w:szCs w:val="26"/>
+              </w:rPr>
+              <w:t>số</w:t>
+            </w:r>
+            <w:proofErr w:type="spellEnd"/>
+            <w:r>
+              <w:rPr>
+                <w:rFonts w:ascii="Times New Roman" w:hAnsi="Times New Roman" w:cs="Times New Roman"/>
+                <w:sz w:val="26"/>
+                <w:szCs w:val="26"/>
+              </w:rPr>
+              <w:t xml:space="preserve"> </w:t>
+            </w:r>
+            <w:proofErr w:type="spellStart"/>
+            <w:r>
+              <w:rPr>
+                <w:rFonts w:ascii="Times New Roman" w:hAnsi="Times New Roman" w:cs="Times New Roman"/>
+                <w:sz w:val="26"/>
+                <w:szCs w:val="26"/>
+              </w:rPr>
+              <w:t>bình</w:t>
+            </w:r>
+            <w:proofErr w:type="spellEnd"/>
+            <w:r>
+              <w:rPr>
+                <w:rFonts w:ascii="Times New Roman" w:hAnsi="Times New Roman" w:cs="Times New Roman"/>
+                <w:sz w:val="26"/>
+                <w:szCs w:val="26"/>
+              </w:rPr>
+              <w:t xml:space="preserve"> </w:t>
+            </w:r>
+            <w:proofErr w:type="spellStart"/>
+            <w:r>
+              <w:rPr>
+                <w:rFonts w:ascii="Times New Roman" w:hAnsi="Times New Roman" w:cs="Times New Roman"/>
+                <w:sz w:val="26"/>
+                <w:szCs w:val="26"/>
+              </w:rPr>
+              <w:t>luận</w:t>
+            </w:r>
+            <w:proofErr w:type="spellEnd"/>
+            <w:r>
+              <w:rPr>
+                <w:rFonts w:ascii="Times New Roman" w:hAnsi="Times New Roman" w:cs="Times New Roman"/>
+                <w:sz w:val="26"/>
+                <w:szCs w:val="26"/>
+              </w:rPr>
+              <w:t xml:space="preserve"> </w:t>
+            </w:r>
+            <w:proofErr w:type="spellStart"/>
+            <w:r>
+              <w:rPr>
+                <w:rFonts w:ascii="Times New Roman" w:hAnsi="Times New Roman" w:cs="Times New Roman"/>
+                <w:sz w:val="26"/>
+                <w:szCs w:val="26"/>
+              </w:rPr>
+              <w:t>tốt</w:t>
+            </w:r>
+            <w:proofErr w:type="spellEnd"/>
+            <w:r>
+              <w:rPr>
+                <w:rFonts w:ascii="Times New Roman" w:hAnsi="Times New Roman" w:cs="Times New Roman"/>
+                <w:sz w:val="26"/>
+                <w:szCs w:val="26"/>
+              </w:rPr>
+              <w:t xml:space="preserve">, </w:t>
+            </w:r>
+            <w:proofErr w:type="spellStart"/>
+            <w:r>
+              <w:rPr>
+                <w:rFonts w:ascii="Times New Roman" w:hAnsi="Times New Roman" w:cs="Times New Roman"/>
+                <w:sz w:val="26"/>
+                <w:szCs w:val="26"/>
+              </w:rPr>
+              <w:t>xấu</w:t>
+            </w:r>
+            <w:proofErr w:type="spellEnd"/>
+            <w:r>
+              <w:rPr>
+                <w:rFonts w:ascii="Times New Roman" w:hAnsi="Times New Roman" w:cs="Times New Roman"/>
+                <w:sz w:val="26"/>
+                <w:szCs w:val="26"/>
+              </w:rPr>
+              <w:t xml:space="preserve">, </w:t>
+            </w:r>
+            <w:proofErr w:type="spellStart"/>
+            <w:r>
+              <w:rPr>
+                <w:rFonts w:ascii="Times New Roman" w:hAnsi="Times New Roman" w:cs="Times New Roman"/>
+                <w:sz w:val="26"/>
+                <w:szCs w:val="26"/>
+              </w:rPr>
+              <w:t>bình</w:t>
+            </w:r>
+            <w:proofErr w:type="spellEnd"/>
+            <w:r>
+              <w:rPr>
+                <w:rFonts w:ascii="Times New Roman" w:hAnsi="Times New Roman" w:cs="Times New Roman"/>
+                <w:sz w:val="26"/>
+                <w:szCs w:val="26"/>
+              </w:rPr>
+              <w:t xml:space="preserve"> </w:t>
+            </w:r>
+            <w:proofErr w:type="spellStart"/>
+            <w:r>
+              <w:rPr>
+                <w:rFonts w:ascii="Times New Roman" w:hAnsi="Times New Roman" w:cs="Times New Roman"/>
+                <w:sz w:val="26"/>
+                <w:szCs w:val="26"/>
+              </w:rPr>
+              <w:t>luận</w:t>
+            </w:r>
+            <w:proofErr w:type="spellEnd"/>
+            <w:r>
+              <w:rPr>
+                <w:rFonts w:ascii="Times New Roman" w:hAnsi="Times New Roman" w:cs="Times New Roman"/>
+                <w:sz w:val="26"/>
+                <w:szCs w:val="26"/>
+              </w:rPr>
+              <w:t xml:space="preserve"> </w:t>
+            </w:r>
+            <w:proofErr w:type="spellStart"/>
+            <w:r>
+              <w:rPr>
+                <w:rFonts w:ascii="Times New Roman" w:hAnsi="Times New Roman" w:cs="Times New Roman"/>
+                <w:sz w:val="26"/>
+                <w:szCs w:val="26"/>
+              </w:rPr>
+              <w:t>đã</w:t>
+            </w:r>
+            <w:proofErr w:type="spellEnd"/>
+            <w:r>
+              <w:rPr>
+                <w:rFonts w:ascii="Times New Roman" w:hAnsi="Times New Roman" w:cs="Times New Roman"/>
+                <w:sz w:val="26"/>
+                <w:szCs w:val="26"/>
+              </w:rPr>
+              <w:t xml:space="preserve"> </w:t>
+            </w:r>
+            <w:proofErr w:type="spellStart"/>
+            <w:r>
+              <w:rPr>
+                <w:rFonts w:ascii="Times New Roman" w:hAnsi="Times New Roman" w:cs="Times New Roman"/>
+                <w:sz w:val="26"/>
+                <w:szCs w:val="26"/>
+              </w:rPr>
+              <w:t>phân</w:t>
+            </w:r>
+            <w:proofErr w:type="spellEnd"/>
+            <w:r>
+              <w:rPr>
+                <w:rFonts w:ascii="Times New Roman" w:hAnsi="Times New Roman" w:cs="Times New Roman"/>
+                <w:sz w:val="26"/>
+                <w:szCs w:val="26"/>
+              </w:rPr>
+              <w:t xml:space="preserve"> </w:t>
+            </w:r>
+            <w:proofErr w:type="spellStart"/>
+            <w:r>
+              <w:rPr>
+                <w:rFonts w:ascii="Times New Roman" w:hAnsi="Times New Roman" w:cs="Times New Roman"/>
+                <w:sz w:val="26"/>
+                <w:szCs w:val="26"/>
+              </w:rPr>
+              <w:t>loại</w:t>
+            </w:r>
+            <w:proofErr w:type="spellEnd"/>
+            <w:r>
+              <w:rPr>
+                <w:rFonts w:ascii="Times New Roman" w:hAnsi="Times New Roman" w:cs="Times New Roman"/>
+                <w:sz w:val="26"/>
+                <w:szCs w:val="26"/>
+              </w:rPr>
+              <w:t xml:space="preserve"> </w:t>
+            </w:r>
+            <w:proofErr w:type="spellStart"/>
+            <w:r>
+              <w:rPr>
+                <w:rFonts w:ascii="Times New Roman" w:hAnsi="Times New Roman" w:cs="Times New Roman"/>
+                <w:sz w:val="26"/>
+                <w:szCs w:val="26"/>
+              </w:rPr>
+              <w:t>hoặc</w:t>
+            </w:r>
+            <w:proofErr w:type="spellEnd"/>
+            <w:r>
+              <w:rPr>
+                <w:rFonts w:ascii="Times New Roman" w:hAnsi="Times New Roman" w:cs="Times New Roman"/>
+                <w:sz w:val="26"/>
+                <w:szCs w:val="26"/>
+              </w:rPr>
+              <w:t xml:space="preserve"> </w:t>
+            </w:r>
+            <w:proofErr w:type="spellStart"/>
+            <w:r>
+              <w:rPr>
+                <w:rFonts w:ascii="Times New Roman" w:hAnsi="Times New Roman" w:cs="Times New Roman"/>
+                <w:sz w:val="26"/>
+                <w:szCs w:val="26"/>
+              </w:rPr>
+              <w:t>bình</w:t>
+            </w:r>
+            <w:proofErr w:type="spellEnd"/>
+            <w:r>
+              <w:rPr>
+                <w:rFonts w:ascii="Times New Roman" w:hAnsi="Times New Roman" w:cs="Times New Roman"/>
+                <w:sz w:val="26"/>
+                <w:szCs w:val="26"/>
+              </w:rPr>
+              <w:t xml:space="preserve"> </w:t>
+            </w:r>
+            <w:proofErr w:type="spellStart"/>
+            <w:r>
+              <w:rPr>
+                <w:rFonts w:ascii="Times New Roman" w:hAnsi="Times New Roman" w:cs="Times New Roman"/>
+                <w:sz w:val="26"/>
+                <w:szCs w:val="26"/>
+              </w:rPr>
+              <w:t>luận</w:t>
+            </w:r>
+            <w:proofErr w:type="spellEnd"/>
+            <w:r>
+              <w:rPr>
+                <w:rFonts w:ascii="Times New Roman" w:hAnsi="Times New Roman" w:cs="Times New Roman"/>
+                <w:sz w:val="26"/>
+                <w:szCs w:val="26"/>
+              </w:rPr>
+              <w:t xml:space="preserve"> </w:t>
+            </w:r>
+            <w:proofErr w:type="spellStart"/>
+            <w:r>
+              <w:rPr>
+                <w:rFonts w:ascii="Times New Roman" w:hAnsi="Times New Roman" w:cs="Times New Roman"/>
+                <w:sz w:val="26"/>
+                <w:szCs w:val="26"/>
+              </w:rPr>
+              <w:t>chưa</w:t>
+            </w:r>
+            <w:proofErr w:type="spellEnd"/>
+            <w:r>
+              <w:rPr>
+                <w:rFonts w:ascii="Times New Roman" w:hAnsi="Times New Roman" w:cs="Times New Roman"/>
+                <w:sz w:val="26"/>
+                <w:szCs w:val="26"/>
+              </w:rPr>
+              <w:t xml:space="preserve"> </w:t>
+            </w:r>
+            <w:proofErr w:type="spellStart"/>
+            <w:r>
+              <w:rPr>
+                <w:rFonts w:ascii="Times New Roman" w:hAnsi="Times New Roman" w:cs="Times New Roman"/>
+                <w:sz w:val="26"/>
+                <w:szCs w:val="26"/>
+              </w:rPr>
+              <w:t>phân</w:t>
+            </w:r>
+            <w:proofErr w:type="spellEnd"/>
+            <w:r>
+              <w:rPr>
+                <w:rFonts w:ascii="Times New Roman" w:hAnsi="Times New Roman" w:cs="Times New Roman"/>
+                <w:sz w:val="26"/>
+                <w:szCs w:val="26"/>
+              </w:rPr>
+              <w:t xml:space="preserve"> </w:t>
+            </w:r>
+            <w:proofErr w:type="spellStart"/>
+            <w:r>
+              <w:rPr>
+                <w:rFonts w:ascii="Times New Roman" w:hAnsi="Times New Roman" w:cs="Times New Roman"/>
+                <w:sz w:val="26"/>
+                <w:szCs w:val="26"/>
+              </w:rPr>
+              <w:t>loại</w:t>
+            </w:r>
+            <w:proofErr w:type="spellEnd"/>
+            <w:r>
+              <w:rPr>
+                <w:rFonts w:ascii="Times New Roman" w:hAnsi="Times New Roman" w:cs="Times New Roman"/>
+                <w:sz w:val="26"/>
+                <w:szCs w:val="26"/>
+              </w:rPr>
+              <w:t xml:space="preserve"> </w:t>
+            </w:r>
+            <w:proofErr w:type="spellStart"/>
+            <w:r>
+              <w:rPr>
+                <w:rFonts w:ascii="Times New Roman" w:hAnsi="Times New Roman" w:cs="Times New Roman"/>
+                <w:sz w:val="26"/>
+                <w:szCs w:val="26"/>
+              </w:rPr>
+              <w:t>trong</w:t>
+            </w:r>
+            <w:proofErr w:type="spellEnd"/>
+            <w:r>
+              <w:rPr>
+                <w:rFonts w:ascii="Times New Roman" w:hAnsi="Times New Roman" w:cs="Times New Roman"/>
+                <w:sz w:val="26"/>
+                <w:szCs w:val="26"/>
+              </w:rPr>
+              <w:t xml:space="preserve"> </w:t>
+            </w:r>
+            <w:proofErr w:type="spellStart"/>
+            <w:r>
+              <w:rPr>
+                <w:rFonts w:ascii="Times New Roman" w:hAnsi="Times New Roman" w:cs="Times New Roman"/>
+                <w:sz w:val="26"/>
+                <w:szCs w:val="26"/>
+              </w:rPr>
+              <w:t>một</w:t>
+            </w:r>
+            <w:proofErr w:type="spellEnd"/>
+            <w:r>
+              <w:rPr>
+                <w:rFonts w:ascii="Times New Roman" w:hAnsi="Times New Roman" w:cs="Times New Roman"/>
+                <w:sz w:val="26"/>
+                <w:szCs w:val="26"/>
+              </w:rPr>
+              <w:t xml:space="preserve"> </w:t>
+            </w:r>
+            <w:proofErr w:type="spellStart"/>
+            <w:r>
+              <w:rPr>
+                <w:rFonts w:ascii="Times New Roman" w:hAnsi="Times New Roman" w:cs="Times New Roman"/>
+                <w:sz w:val="26"/>
+                <w:szCs w:val="26"/>
+              </w:rPr>
+              <w:t>khoảng</w:t>
+            </w:r>
+            <w:proofErr w:type="spellEnd"/>
+            <w:r>
+              <w:rPr>
+                <w:rFonts w:ascii="Times New Roman" w:hAnsi="Times New Roman" w:cs="Times New Roman"/>
+                <w:sz w:val="26"/>
+                <w:szCs w:val="26"/>
+              </w:rPr>
+              <w:t xml:space="preserve"> </w:t>
+            </w:r>
+            <w:proofErr w:type="spellStart"/>
+            <w:r>
+              <w:rPr>
+                <w:rFonts w:ascii="Times New Roman" w:hAnsi="Times New Roman" w:cs="Times New Roman"/>
+                <w:sz w:val="26"/>
+                <w:szCs w:val="26"/>
+              </w:rPr>
+              <w:t>thời</w:t>
+            </w:r>
+            <w:proofErr w:type="spellEnd"/>
+            <w:r>
+              <w:rPr>
+                <w:rFonts w:ascii="Times New Roman" w:hAnsi="Times New Roman" w:cs="Times New Roman"/>
+                <w:sz w:val="26"/>
+                <w:szCs w:val="26"/>
+              </w:rPr>
+              <w:t xml:space="preserve"> </w:t>
+            </w:r>
+            <w:proofErr w:type="spellStart"/>
+            <w:r>
+              <w:rPr>
+                <w:rFonts w:ascii="Times New Roman" w:hAnsi="Times New Roman" w:cs="Times New Roman"/>
+                <w:sz w:val="26"/>
+                <w:szCs w:val="26"/>
+              </w:rPr>
+              <w:t>gian</w:t>
+            </w:r>
+            <w:proofErr w:type="spellEnd"/>
           </w:p>
           <w:p>
             <w:pPr>
@@ -13575,7 +13996,16 @@
                 <w:szCs w:val="26"/>
                 <w:lang w:val="vi-VN"/>
               </w:rPr>
-              <w:t>Nhân viên bán hàng tiến hành đếm số lượng bình luận tốt và bình luận xấu của công ty trong một khoảng thời gian</w:t>
+              <w:t xml:space="preserve">Nhân viên </w:t>
+            </w:r>
+            <w:r>
+              <w:rPr>
+                <w:rFonts w:ascii="Times New Roman" w:hAnsi="Times New Roman" w:cs="Times New Roman"/>
+                <w:sz w:val="26"/>
+                <w:szCs w:val="26"/>
+                <w:lang w:val="vi-VN"/>
+              </w:rPr>
+              <w:t>vẽ biểu đồ thống kê</w:t>
             </w:r>
           </w:p>
           <w:p>
@@ -13602,115 +14032,7 @@
                 <w:szCs w:val="26"/>
                 <w:lang w:val="vi-VN"/>
               </w:rPr>
-              <w:t>Nhân viên bán hàng thực hiện tính toán và ghi lại những tính toán đó vào trong bảng thống kê</w:t>
-            </w:r>
-          </w:p>
-          <w:p>
-            <w:pPr>
-              <w:numPr>
-                <w:ilvl w:val="0"/>
-                <w:numId w:val="12"/>
-              </w:numPr>
-              <w:spacing w:line="276" w:lineRule="auto"/>
-              <w:ind w:left="783"/>
-              <w:jc w:val="both"/>
-              <w:cnfStyle w:val="000000000000" w:firstRow="0" w:lastRow="0" w:firstColumn="0" w:lastColumn="0" w:oddVBand="0" w:evenVBand="0" w:oddHBand="0" w:evenHBand="0" w:firstRowFirstColumn="0" w:firstRowLastColumn="0" w:lastRowFirstColumn="0" w:lastRowLastColumn="0"/>
-              <w:rPr>
-                <w:rFonts w:ascii="Times New Roman" w:hAnsi="Times New Roman" w:cs="Times New Roman"/>
-                <w:sz w:val="26"/>
-                <w:szCs w:val="26"/>
-                <w:lang w:val="vi-VN"/>
-              </w:rPr>
-            </w:pPr>
-            <w:r>
-              <w:rPr>
-                <w:rFonts w:ascii="Times New Roman" w:hAnsi="Times New Roman" w:cs="Times New Roman"/>
-                <w:sz w:val="26"/>
-                <w:szCs w:val="26"/>
-                <w:lang w:val="vi-VN"/>
-              </w:rPr>
-              <w:t>Nhân viên bán hàng vẽ hoặc cập nhật lại biểu đồ thống kê</w:t>
-            </w:r>
-          </w:p>
-          <w:p>
-            <w:pPr>
-              <w:numPr>
-                <w:ilvl w:val="0"/>
-                <w:numId w:val="12"/>
-              </w:numPr>
-              <w:spacing w:line="276" w:lineRule="auto"/>
-              <w:ind w:left="783"/>
-              <w:jc w:val="both"/>
-              <w:cnfStyle w:val="000000000000" w:firstRow="0" w:lastRow="0" w:firstColumn="0" w:lastColumn="0" w:oddVBand="0" w:evenVBand="0" w:oddHBand="0" w:evenHBand="0" w:firstRowFirstColumn="0" w:firstRowLastColumn="0" w:lastRowFirstColumn="0" w:lastRowLastColumn="0"/>
-              <w:rPr>
-                <w:rFonts w:ascii="Times New Roman" w:hAnsi="Times New Roman" w:cs="Times New Roman"/>
-                <w:sz w:val="26"/>
-                <w:szCs w:val="26"/>
-                <w:lang w:val="vi-VN"/>
-              </w:rPr>
-            </w:pPr>
-            <w:r>
-              <w:rPr>
-                <w:rFonts w:ascii="Times New Roman" w:hAnsi="Times New Roman" w:cs="Times New Roman"/>
-                <w:sz w:val="26"/>
-                <w:szCs w:val="26"/>
-                <w:lang w:val="vi-VN"/>
-              </w:rPr>
-              <w:t>Nhân viên bán hàng tiến hành kiểm tra lại số liệu và biểu đồ đã thống kê</w:t>
-            </w:r>
-          </w:p>
-          <w:p>
-            <w:pPr>
-              <w:numPr>
-                <w:ilvl w:val="0"/>
-                <w:numId w:val="12"/>
-              </w:numPr>
-              <w:spacing w:line="276" w:lineRule="auto"/>
-              <w:ind w:left="783"/>
-              <w:jc w:val="both"/>
-              <w:cnfStyle w:val="000000000000" w:firstRow="0" w:lastRow="0" w:firstColumn="0" w:lastColumn="0" w:oddVBand="0" w:evenVBand="0" w:oddHBand="0" w:evenHBand="0" w:firstRowFirstColumn="0" w:firstRowLastColumn="0" w:lastRowFirstColumn="0" w:lastRowLastColumn="0"/>
-              <w:rPr>
-                <w:rFonts w:ascii="Times New Roman" w:hAnsi="Times New Roman" w:cs="Times New Roman"/>
-                <w:sz w:val="26"/>
-                <w:szCs w:val="26"/>
-                <w:lang w:val="vi-VN"/>
-              </w:rPr>
-            </w:pPr>
-            <w:r>
-              <w:rPr>
-                <w:rFonts w:ascii="Times New Roman" w:hAnsi="Times New Roman" w:cs="Times New Roman"/>
-                <w:sz w:val="26"/>
-                <w:szCs w:val="26"/>
-                <w:lang w:val="vi-VN"/>
-              </w:rPr>
-              <w:t>Nhân viên bán hàng thực hiện lưu lại những thay đổi trong sổ sách</w:t>
-            </w:r>
-          </w:p>
-          <w:p>
-            <w:pPr>
-              <w:numPr>
-                <w:ilvl w:val="0"/>
-                <w:numId w:val="12"/>
-              </w:numPr>
-              <w:spacing w:line="276" w:lineRule="auto"/>
-              <w:ind w:left="783"/>
-              <w:jc w:val="both"/>
-              <w:cnfStyle w:val="000000000000" w:firstRow="0" w:lastRow="0" w:firstColumn="0" w:lastColumn="0" w:oddVBand="0" w:evenVBand="0" w:oddHBand="0" w:evenHBand="0" w:firstRowFirstColumn="0" w:firstRowLastColumn="0" w:lastRowFirstColumn="0" w:lastRowLastColumn="0"/>
-              <w:rPr>
-                <w:rFonts w:ascii="Times New Roman" w:hAnsi="Times New Roman" w:cs="Times New Roman"/>
-                <w:sz w:val="26"/>
-                <w:szCs w:val="26"/>
-                <w:lang w:val="vi-VN"/>
-              </w:rPr>
-            </w:pPr>
-            <w:r>
-              <w:rPr>
-                <w:rFonts w:ascii="Times New Roman" w:hAnsi="Times New Roman" w:cs="Times New Roman"/>
-                <w:sz w:val="26"/>
-                <w:szCs w:val="26"/>
-                <w:lang w:val="vi-VN"/>
-              </w:rPr>
-              <w:t>Nhân viên bán hàng đóng sổ sách</w:t>
+              <w:t>Nhân viên đóng sổ sách</w:t>
             </w:r>
           </w:p>
         </w:tc>
@@ -13753,10 +14075,6 @@
             <w:pPr>
               <w:pStyle w:val="ListParagraph"/>
               <w:keepNext/>
-              <w:numPr>
-                <w:ilvl w:val="0"/>
-                <w:numId w:val="10"/>
-              </w:numPr>
               <w:spacing w:line="276" w:lineRule="auto"/>
               <w:jc w:val="both"/>
               <w:cnfStyle w:val="000000100000" w:firstRow="0" w:lastRow="0" w:firstColumn="0" w:lastColumn="0" w:oddVBand="0" w:evenVBand="0" w:oddHBand="1" w:evenHBand="0" w:firstRowFirstColumn="0" w:firstRowLastColumn="0" w:lastRowFirstColumn="0" w:lastRowLastColumn="0"/>
@@ -13767,61 +14085,6 @@
                 <w:lang w:val="vi-VN"/>
               </w:rPr>
             </w:pPr>
-            <w:r>
-              <w:rPr>
-                <w:rFonts w:ascii="Times New Roman" w:hAnsi="Times New Roman" w:cs="Times New Roman"/>
-                <w:sz w:val="26"/>
-                <w:szCs w:val="26"/>
-                <w:lang w:val="vi-VN"/>
-              </w:rPr>
-              <w:t>A2</w:t>
-            </w:r>
-            <w:r>
-              <w:rPr>
-                <w:rFonts w:ascii="Times New Roman" w:hAnsi="Times New Roman" w:cs="Times New Roman"/>
-                <w:sz w:val="26"/>
-                <w:szCs w:val="26"/>
-                <w:lang w:val="vi-VN"/>
-              </w:rPr>
-              <w:t>: Tại bước 2, nếu như không có bình luận nào mới, thì tiến tới bước 8</w:t>
-            </w:r>
-          </w:p>
-          <w:p>
-            <w:pPr>
-              <w:pStyle w:val="ListParagraph"/>
-              <w:keepNext/>
-              <w:numPr>
-                <w:ilvl w:val="0"/>
-                <w:numId w:val="10"/>
-              </w:numPr>
-              <w:spacing w:line="276" w:lineRule="auto"/>
-              <w:jc w:val="both"/>
-              <w:cnfStyle w:val="000000100000" w:firstRow="0" w:lastRow="0" w:firstColumn="0" w:lastColumn="0" w:oddVBand="0" w:evenVBand="0" w:oddHBand="1" w:evenHBand="0" w:firstRowFirstColumn="0" w:firstRowLastColumn="0" w:lastRowFirstColumn="0" w:lastRowLastColumn="0"/>
-              <w:rPr>
-                <w:rFonts w:ascii="Times New Roman" w:hAnsi="Times New Roman" w:cs="Times New Roman"/>
-                <w:sz w:val="26"/>
-                <w:szCs w:val="26"/>
-                <w:lang w:val="vi-VN"/>
-              </w:rPr>
-            </w:pPr>
-            <w:r>
-              <w:rPr>
-                <w:rFonts w:ascii="Times New Roman" w:hAnsi="Times New Roman" w:cs="Times New Roman"/>
-                <w:sz w:val="26"/>
-                <w:szCs w:val="26"/>
-                <w:lang w:val="vi-VN"/>
-              </w:rPr>
-              <w:t>A7</w:t>
-            </w:r>
-            <w:r>
-              <w:rPr>
-                <w:rFonts w:ascii="Times New Roman" w:hAnsi="Times New Roman" w:cs="Times New Roman"/>
-                <w:sz w:val="26"/>
-                <w:szCs w:val="26"/>
-                <w:lang w:val="vi-VN"/>
-              </w:rPr>
-              <w:t>: Tại bước 7 nếu như quá trình kiểm tra thấy có sai sót, nhân viên bán hàng tiến hành chỉnh sửa lại sau đó mới qua bước 8</w:t>
-            </w:r>
           </w:p>
         </w:tc>
       </w:tr>
@@ -13878,7 +14141,6 @@
                 <w:szCs w:val="26"/>
                 <w:lang w:val="vi-VN"/>
               </w:rPr>
-              <w:lastRenderedPageBreak/>
               <w:t>Tên use case</w:t>
             </w:r>
           </w:p>
@@ -13896,18 +14158,72 @@
                 <w:rFonts w:ascii="Times New Roman" w:hAnsi="Times New Roman" w:cs="Times New Roman"/>
                 <w:sz w:val="26"/>
                 <w:szCs w:val="26"/>
-                <w:lang w:val="vi-VN"/>
               </w:rPr>
             </w:pPr>
-            <w:r>
-              <w:rPr>
-                <w:rFonts w:ascii="Times New Roman" w:hAnsi="Times New Roman" w:cs="Times New Roman"/>
-                <w:sz w:val="26"/>
-                <w:szCs w:val="26"/>
-                <w:lang w:val="vi-VN"/>
-              </w:rPr>
-              <w:t>Kiểm tra bình luận đã phân loại và thống kê</w:t>
-            </w:r>
+            <w:proofErr w:type="spellStart"/>
+            <w:r>
+              <w:rPr>
+                <w:rFonts w:ascii="Times New Roman" w:hAnsi="Times New Roman" w:cs="Times New Roman"/>
+                <w:sz w:val="26"/>
+                <w:szCs w:val="26"/>
+              </w:rPr>
+              <w:t>Xử</w:t>
+            </w:r>
+            <w:proofErr w:type="spellEnd"/>
+            <w:r>
+              <w:rPr>
+                <w:rFonts w:ascii="Times New Roman" w:hAnsi="Times New Roman" w:cs="Times New Roman"/>
+                <w:sz w:val="26"/>
+                <w:szCs w:val="26"/>
+              </w:rPr>
+              <w:t xml:space="preserve"> </w:t>
+            </w:r>
+            <w:proofErr w:type="spellStart"/>
+            <w:r>
+              <w:rPr>
+                <w:rFonts w:ascii="Times New Roman" w:hAnsi="Times New Roman" w:cs="Times New Roman"/>
+                <w:sz w:val="26"/>
+                <w:szCs w:val="26"/>
+              </w:rPr>
+              <w:t>lý</w:t>
+            </w:r>
+            <w:proofErr w:type="spellEnd"/>
+            <w:r>
+              <w:rPr>
+                <w:rFonts w:ascii="Times New Roman" w:hAnsi="Times New Roman" w:cs="Times New Roman"/>
+                <w:sz w:val="26"/>
+                <w:szCs w:val="26"/>
+              </w:rPr>
+              <w:t xml:space="preserve"> </w:t>
+            </w:r>
+            <w:proofErr w:type="spellStart"/>
+            <w:r>
+              <w:rPr>
+                <w:rFonts w:ascii="Times New Roman" w:hAnsi="Times New Roman" w:cs="Times New Roman"/>
+                <w:sz w:val="26"/>
+                <w:szCs w:val="26"/>
+              </w:rPr>
+              <w:t>bình</w:t>
+            </w:r>
+            <w:proofErr w:type="spellEnd"/>
+            <w:r>
+              <w:rPr>
+                <w:rFonts w:ascii="Times New Roman" w:hAnsi="Times New Roman" w:cs="Times New Roman"/>
+                <w:sz w:val="26"/>
+                <w:szCs w:val="26"/>
+              </w:rPr>
+              <w:t xml:space="preserve"> </w:t>
+            </w:r>
+            <w:proofErr w:type="spellStart"/>
+            <w:r>
+              <w:rPr>
+                <w:rFonts w:ascii="Times New Roman" w:hAnsi="Times New Roman" w:cs="Times New Roman"/>
+                <w:sz w:val="26"/>
+                <w:szCs w:val="26"/>
+              </w:rPr>
+              <w:t>luận</w:t>
+            </w:r>
+            <w:proofErr w:type="spellEnd"/>
           </w:p>
         </w:tc>
       </w:tr>
@@ -13938,6 +14254,7 @@
                 <w:szCs w:val="26"/>
                 <w:lang w:val="vi-VN"/>
               </w:rPr>
+              <w:lastRenderedPageBreak/>
               <w:t>Giới thiệu:</w:t>
             </w:r>
           </w:p>
@@ -13971,7 +14288,16 @@
                 <w:szCs w:val="26"/>
                 <w:lang w:val="vi-VN"/>
               </w:rPr>
-              <w:t>UC bắt đầu khi nhân viên quản lý muốn kiểm tra lại kết quả phân loại và thống kê của nhân viên bán hàng</w:t>
+              <w:t>UC bắt đầu khi nhân viên quản lý muố</w:t>
+            </w:r>
+            <w:r>
+              <w:rPr>
+                <w:rFonts w:ascii="Times New Roman" w:hAnsi="Times New Roman" w:cs="Times New Roman"/>
+                <w:sz w:val="26"/>
+                <w:szCs w:val="26"/>
+                <w:lang w:val="vi-VN"/>
+              </w:rPr>
+              <w:t>n xem những bình luận đã phân loại và tiến hành xử lý những bình luận đó</w:t>
             </w:r>
           </w:p>
           <w:p>
@@ -13999,8 +14325,180 @@
                 <w:szCs w:val="26"/>
                 <w:lang w:val="vi-VN"/>
               </w:rPr>
-              <w:t>UC dùng để mô tả lại quá trình kiểm tra lại kết quả bình luận đã phân loại và thống kê</w:t>
-            </w:r>
+              <w:t xml:space="preserve">UC dùng để mô tả lại quá trình </w:t>
+            </w:r>
+            <w:proofErr w:type="spellStart"/>
+            <w:r>
+              <w:rPr>
+                <w:rFonts w:ascii="Times New Roman" w:hAnsi="Times New Roman" w:cs="Times New Roman"/>
+                <w:sz w:val="26"/>
+                <w:szCs w:val="26"/>
+              </w:rPr>
+              <w:t>xử</w:t>
+            </w:r>
+            <w:proofErr w:type="spellEnd"/>
+            <w:r>
+              <w:rPr>
+                <w:rFonts w:ascii="Times New Roman" w:hAnsi="Times New Roman" w:cs="Times New Roman"/>
+                <w:sz w:val="26"/>
+                <w:szCs w:val="26"/>
+              </w:rPr>
+              <w:t xml:space="preserve"> </w:t>
+            </w:r>
+            <w:proofErr w:type="spellStart"/>
+            <w:r>
+              <w:rPr>
+                <w:rFonts w:ascii="Times New Roman" w:hAnsi="Times New Roman" w:cs="Times New Roman"/>
+                <w:sz w:val="26"/>
+                <w:szCs w:val="26"/>
+              </w:rPr>
+              <w:t>lý</w:t>
+            </w:r>
+            <w:proofErr w:type="spellEnd"/>
+            <w:r>
+              <w:rPr>
+                <w:rFonts w:ascii="Times New Roman" w:hAnsi="Times New Roman" w:cs="Times New Roman"/>
+                <w:sz w:val="26"/>
+                <w:szCs w:val="26"/>
+              </w:rPr>
+              <w:t xml:space="preserve"> </w:t>
+            </w:r>
+            <w:proofErr w:type="spellStart"/>
+            <w:r>
+              <w:rPr>
+                <w:rFonts w:ascii="Times New Roman" w:hAnsi="Times New Roman" w:cs="Times New Roman"/>
+                <w:sz w:val="26"/>
+                <w:szCs w:val="26"/>
+              </w:rPr>
+              <w:t>những</w:t>
+            </w:r>
+            <w:proofErr w:type="spellEnd"/>
+            <w:r>
+              <w:rPr>
+                <w:rFonts w:ascii="Times New Roman" w:hAnsi="Times New Roman" w:cs="Times New Roman"/>
+                <w:sz w:val="26"/>
+                <w:szCs w:val="26"/>
+              </w:rPr>
+              <w:t xml:space="preserve"> </w:t>
+            </w:r>
+            <w:proofErr w:type="spellStart"/>
+            <w:r>
+              <w:rPr>
+                <w:rFonts w:ascii="Times New Roman" w:hAnsi="Times New Roman" w:cs="Times New Roman"/>
+                <w:sz w:val="26"/>
+                <w:szCs w:val="26"/>
+              </w:rPr>
+              <w:t>bình</w:t>
+            </w:r>
+            <w:proofErr w:type="spellEnd"/>
+            <w:r>
+              <w:rPr>
+                <w:rFonts w:ascii="Times New Roman" w:hAnsi="Times New Roman" w:cs="Times New Roman"/>
+                <w:sz w:val="26"/>
+                <w:szCs w:val="26"/>
+              </w:rPr>
+              <w:t xml:space="preserve"> </w:t>
+            </w:r>
+            <w:proofErr w:type="spellStart"/>
+            <w:r>
+              <w:rPr>
+                <w:rFonts w:ascii="Times New Roman" w:hAnsi="Times New Roman" w:cs="Times New Roman"/>
+                <w:sz w:val="26"/>
+                <w:szCs w:val="26"/>
+              </w:rPr>
+              <w:t>luận</w:t>
+            </w:r>
+            <w:proofErr w:type="spellEnd"/>
+            <w:r>
+              <w:rPr>
+                <w:rFonts w:ascii="Times New Roman" w:hAnsi="Times New Roman" w:cs="Times New Roman"/>
+                <w:sz w:val="26"/>
+                <w:szCs w:val="26"/>
+              </w:rPr>
+              <w:t xml:space="preserve"> </w:t>
+            </w:r>
+            <w:proofErr w:type="spellStart"/>
+            <w:r>
+              <w:rPr>
+                <w:rFonts w:ascii="Times New Roman" w:hAnsi="Times New Roman" w:cs="Times New Roman"/>
+                <w:sz w:val="26"/>
+                <w:szCs w:val="26"/>
+              </w:rPr>
+              <w:t>của</w:t>
+            </w:r>
+            <w:proofErr w:type="spellEnd"/>
+            <w:r>
+              <w:rPr>
+                <w:rFonts w:ascii="Times New Roman" w:hAnsi="Times New Roman" w:cs="Times New Roman"/>
+                <w:sz w:val="26"/>
+                <w:szCs w:val="26"/>
+              </w:rPr>
+              <w:t xml:space="preserve"> </w:t>
+            </w:r>
+            <w:proofErr w:type="spellStart"/>
+            <w:r>
+              <w:rPr>
+                <w:rFonts w:ascii="Times New Roman" w:hAnsi="Times New Roman" w:cs="Times New Roman"/>
+                <w:sz w:val="26"/>
+                <w:szCs w:val="26"/>
+              </w:rPr>
+              <w:t>nhân</w:t>
+            </w:r>
+            <w:proofErr w:type="spellEnd"/>
+            <w:r>
+              <w:rPr>
+                <w:rFonts w:ascii="Times New Roman" w:hAnsi="Times New Roman" w:cs="Times New Roman"/>
+                <w:sz w:val="26"/>
+                <w:szCs w:val="26"/>
+              </w:rPr>
+              <w:t xml:space="preserve"> </w:t>
+            </w:r>
+            <w:proofErr w:type="spellStart"/>
+            <w:r>
+              <w:rPr>
+                <w:rFonts w:ascii="Times New Roman" w:hAnsi="Times New Roman" w:cs="Times New Roman"/>
+                <w:sz w:val="26"/>
+                <w:szCs w:val="26"/>
+              </w:rPr>
+              <w:t>viên</w:t>
+            </w:r>
+            <w:proofErr w:type="spellEnd"/>
+            <w:r>
+              <w:rPr>
+                <w:rFonts w:ascii="Times New Roman" w:hAnsi="Times New Roman" w:cs="Times New Roman"/>
+                <w:sz w:val="26"/>
+                <w:szCs w:val="26"/>
+              </w:rPr>
+              <w:t xml:space="preserve"> </w:t>
+            </w:r>
+            <w:proofErr w:type="spellStart"/>
+            <w:r>
+              <w:rPr>
+                <w:rFonts w:ascii="Times New Roman" w:hAnsi="Times New Roman" w:cs="Times New Roman"/>
+                <w:sz w:val="26"/>
+                <w:szCs w:val="26"/>
+              </w:rPr>
+              <w:t>quản</w:t>
+            </w:r>
+            <w:proofErr w:type="spellEnd"/>
+            <w:r>
+              <w:rPr>
+                <w:rFonts w:ascii="Times New Roman" w:hAnsi="Times New Roman" w:cs="Times New Roman"/>
+                <w:sz w:val="26"/>
+                <w:szCs w:val="26"/>
+              </w:rPr>
+              <w:t xml:space="preserve"> </w:t>
+            </w:r>
+            <w:proofErr w:type="spellStart"/>
+            <w:r>
+              <w:rPr>
+                <w:rFonts w:ascii="Times New Roman" w:hAnsi="Times New Roman" w:cs="Times New Roman"/>
+                <w:sz w:val="26"/>
+                <w:szCs w:val="26"/>
+              </w:rPr>
+              <w:t>lý</w:t>
+            </w:r>
+            <w:proofErr w:type="spellEnd"/>
           </w:p>
         </w:tc>
       </w:tr>
@@ -14191,19 +14689,144 @@
                 <w:szCs w:val="26"/>
                 <w:lang w:val="vi-VN"/>
               </w:rPr>
-              <w:t xml:space="preserve">: Tại bước 2, nếu như đang xem xét bình luận tốt thì có thể gọi tới nghiệp vụ </w:t>
-            </w:r>
-            <w:r>
-              <w:rPr>
-                <w:rFonts w:ascii="Times New Roman" w:hAnsi="Times New Roman" w:cs="Times New Roman"/>
-                <w:b/>
-                <w:i/>
-                <w:sz w:val="26"/>
-                <w:szCs w:val="26"/>
-                <w:lang w:val="vi-VN"/>
-              </w:rPr>
-              <w:t>Cộng điểm cho khách hàng có bình luận tốt</w:t>
-            </w:r>
+              <w:t xml:space="preserve">: Tại bước 2, nếu như đang xem xét bình luận tốt thì </w:t>
+            </w:r>
+            <w:proofErr w:type="spellStart"/>
+            <w:r>
+              <w:rPr>
+                <w:rFonts w:ascii="Times New Roman" w:hAnsi="Times New Roman" w:cs="Times New Roman"/>
+                <w:sz w:val="26"/>
+                <w:szCs w:val="26"/>
+              </w:rPr>
+              <w:t>tiến</w:t>
+            </w:r>
+            <w:proofErr w:type="spellEnd"/>
+            <w:r>
+              <w:rPr>
+                <w:rFonts w:ascii="Times New Roman" w:hAnsi="Times New Roman" w:cs="Times New Roman"/>
+                <w:sz w:val="26"/>
+                <w:szCs w:val="26"/>
+              </w:rPr>
+              <w:t xml:space="preserve"> </w:t>
+            </w:r>
+            <w:proofErr w:type="spellStart"/>
+            <w:r>
+              <w:rPr>
+                <w:rFonts w:ascii="Times New Roman" w:hAnsi="Times New Roman" w:cs="Times New Roman"/>
+                <w:sz w:val="26"/>
+                <w:szCs w:val="26"/>
+              </w:rPr>
+              <w:t>hành</w:t>
+            </w:r>
+            <w:proofErr w:type="spellEnd"/>
+            <w:r>
+              <w:rPr>
+                <w:rFonts w:ascii="Times New Roman" w:hAnsi="Times New Roman" w:cs="Times New Roman"/>
+                <w:sz w:val="26"/>
+                <w:szCs w:val="26"/>
+              </w:rPr>
+              <w:t xml:space="preserve"> </w:t>
+            </w:r>
+            <w:proofErr w:type="spellStart"/>
+            <w:r>
+              <w:rPr>
+                <w:rFonts w:ascii="Times New Roman" w:hAnsi="Times New Roman" w:cs="Times New Roman"/>
+                <w:sz w:val="26"/>
+                <w:szCs w:val="26"/>
+              </w:rPr>
+              <w:t>cộng</w:t>
+            </w:r>
+            <w:proofErr w:type="spellEnd"/>
+            <w:r>
+              <w:rPr>
+                <w:rFonts w:ascii="Times New Roman" w:hAnsi="Times New Roman" w:cs="Times New Roman"/>
+                <w:sz w:val="26"/>
+                <w:szCs w:val="26"/>
+              </w:rPr>
+              <w:t xml:space="preserve"> </w:t>
+            </w:r>
+            <w:proofErr w:type="spellStart"/>
+            <w:r>
+              <w:rPr>
+                <w:rFonts w:ascii="Times New Roman" w:hAnsi="Times New Roman" w:cs="Times New Roman"/>
+                <w:sz w:val="26"/>
+                <w:szCs w:val="26"/>
+              </w:rPr>
+              <w:t>điểm</w:t>
+            </w:r>
+            <w:proofErr w:type="spellEnd"/>
+            <w:r>
+              <w:rPr>
+                <w:rFonts w:ascii="Times New Roman" w:hAnsi="Times New Roman" w:cs="Times New Roman"/>
+                <w:sz w:val="26"/>
+                <w:szCs w:val="26"/>
+              </w:rPr>
+              <w:t xml:space="preserve"> </w:t>
+            </w:r>
+            <w:proofErr w:type="spellStart"/>
+            <w:r>
+              <w:rPr>
+                <w:rFonts w:ascii="Times New Roman" w:hAnsi="Times New Roman" w:cs="Times New Roman"/>
+                <w:sz w:val="26"/>
+                <w:szCs w:val="26"/>
+              </w:rPr>
+              <w:t>cho</w:t>
+            </w:r>
+            <w:proofErr w:type="spellEnd"/>
+            <w:r>
+              <w:rPr>
+                <w:rFonts w:ascii="Times New Roman" w:hAnsi="Times New Roman" w:cs="Times New Roman"/>
+                <w:sz w:val="26"/>
+                <w:szCs w:val="26"/>
+              </w:rPr>
+              <w:t xml:space="preserve"> </w:t>
+            </w:r>
+            <w:proofErr w:type="spellStart"/>
+            <w:r>
+              <w:rPr>
+                <w:rFonts w:ascii="Times New Roman" w:hAnsi="Times New Roman" w:cs="Times New Roman"/>
+                <w:sz w:val="26"/>
+                <w:szCs w:val="26"/>
+              </w:rPr>
+              <w:t>khách</w:t>
+            </w:r>
+            <w:proofErr w:type="spellEnd"/>
+            <w:r>
+              <w:rPr>
+                <w:rFonts w:ascii="Times New Roman" w:hAnsi="Times New Roman" w:cs="Times New Roman"/>
+                <w:sz w:val="26"/>
+                <w:szCs w:val="26"/>
+              </w:rPr>
+              <w:t xml:space="preserve"> </w:t>
+            </w:r>
+            <w:proofErr w:type="spellStart"/>
+            <w:r>
+              <w:rPr>
+                <w:rFonts w:ascii="Times New Roman" w:hAnsi="Times New Roman" w:cs="Times New Roman"/>
+                <w:sz w:val="26"/>
+                <w:szCs w:val="26"/>
+              </w:rPr>
+              <w:t>àng</w:t>
+            </w:r>
+            <w:proofErr w:type="spellEnd"/>
+            <w:r>
+              <w:rPr>
+                <w:rFonts w:ascii="Times New Roman" w:hAnsi="Times New Roman" w:cs="Times New Roman"/>
+                <w:sz w:val="26"/>
+                <w:szCs w:val="26"/>
+              </w:rPr>
+              <w:t xml:space="preserve"> </w:t>
+            </w:r>
+            <w:proofErr w:type="spellStart"/>
+            <w:r>
+              <w:rPr>
+                <w:rFonts w:ascii="Times New Roman" w:hAnsi="Times New Roman" w:cs="Times New Roman"/>
+                <w:sz w:val="26"/>
+                <w:szCs w:val="26"/>
+              </w:rPr>
+              <w:t>đó</w:t>
+            </w:r>
+            <w:proofErr w:type="spellEnd"/>
           </w:p>
           <w:p>
             <w:pPr>
@@ -14253,43 +14876,6 @@
               <w:t>Xóa bình luận xấu và thêm email vào danh sách cấm</w:t>
             </w:r>
           </w:p>
-          <w:p>
-            <w:pPr>
-              <w:pStyle w:val="ListParagraph"/>
-              <w:numPr>
-                <w:ilvl w:val="0"/>
-                <w:numId w:val="10"/>
-              </w:numPr>
-              <w:spacing w:line="276" w:lineRule="auto"/>
-              <w:ind w:left="794"/>
-              <w:jc w:val="both"/>
-              <w:cnfStyle w:val="000000100000" w:firstRow="0" w:lastRow="0" w:firstColumn="0" w:lastColumn="0" w:oddVBand="0" w:evenVBand="0" w:oddHBand="1" w:evenHBand="0" w:firstRowFirstColumn="0" w:firstRowLastColumn="0" w:lastRowFirstColumn="0" w:lastRowLastColumn="0"/>
-              <w:rPr>
-                <w:rFonts w:ascii="Times New Roman" w:hAnsi="Times New Roman" w:cs="Times New Roman"/>
-                <w:sz w:val="26"/>
-                <w:szCs w:val="26"/>
-                <w:lang w:val="vi-VN"/>
-              </w:rPr>
-            </w:pPr>
-            <w:r>
-              <w:rPr>
-                <w:rFonts w:ascii="Times New Roman" w:hAnsi="Times New Roman" w:cs="Times New Roman"/>
-                <w:sz w:val="26"/>
-                <w:szCs w:val="26"/>
-                <w:lang w:val="vi-VN"/>
-              </w:rPr>
-              <w:t>A1</w:t>
-            </w:r>
-            <w:r>
-              <w:rPr>
-                <w:rFonts w:ascii="Times New Roman" w:hAnsi="Times New Roman" w:cs="Times New Roman"/>
-                <w:sz w:val="26"/>
-                <w:szCs w:val="26"/>
-                <w:lang w:val="vi-VN"/>
-              </w:rPr>
-              <w:t>: Tại bước 1, nhân viên quản lý có thể chọn xem thống kê và tới bước 3</w:t>
-            </w:r>
-          </w:p>
         </w:tc>
       </w:tr>
     </w:tbl>
@@ -14307,1111 +14893,8 @@
           </w14:textOutline>
         </w:rPr>
       </w:pPr>
-    </w:p>
-    <w:tbl>
-      <w:tblPr>
-        <w:tblStyle w:val="GridTable4-Accent5"/>
-        <w:tblW w:w="9355" w:type="dxa"/>
-        <w:tblLook w:val="04A0" w:firstRow="1" w:lastRow="0" w:firstColumn="1" w:lastColumn="0" w:noHBand="0" w:noVBand="1"/>
-      </w:tblPr>
-      <w:tblGrid>
-        <w:gridCol w:w="2605"/>
-        <w:gridCol w:w="6750"/>
-      </w:tblGrid>
-      <w:tr>
-        <w:trPr>
-          <w:cnfStyle w:val="100000000000" w:firstRow="1" w:lastRow="0" w:firstColumn="0" w:lastColumn="0" w:oddVBand="0" w:evenVBand="0" w:oddHBand="0" w:evenHBand="0" w:firstRowFirstColumn="0" w:firstRowLastColumn="0" w:lastRowFirstColumn="0" w:lastRowLastColumn="0"/>
-        </w:trPr>
-        <w:tc>
-          <w:tcPr>
-            <w:cnfStyle w:val="001000000000" w:firstRow="0" w:lastRow="0" w:firstColumn="1" w:lastColumn="0" w:oddVBand="0" w:evenVBand="0" w:oddHBand="0" w:evenHBand="0" w:firstRowFirstColumn="0" w:firstRowLastColumn="0" w:lastRowFirstColumn="0" w:lastRowLastColumn="0"/>
-            <w:tcW w:w="2605" w:type="dxa"/>
-          </w:tcPr>
-          <w:p>
-            <w:pPr>
-              <w:spacing w:line="276" w:lineRule="auto"/>
-              <w:jc w:val="both"/>
-              <w:rPr>
-                <w:rFonts w:ascii="Times New Roman" w:hAnsi="Times New Roman" w:cs="Times New Roman"/>
-                <w:sz w:val="26"/>
-                <w:szCs w:val="26"/>
-                <w:lang w:val="vi-VN"/>
-              </w:rPr>
-            </w:pPr>
-            <w:r>
-              <w:rPr>
-                <w:rFonts w:ascii="Times New Roman" w:hAnsi="Times New Roman" w:cs="Times New Roman"/>
-                <w:sz w:val="26"/>
-                <w:szCs w:val="26"/>
-                <w:lang w:val="vi-VN"/>
-              </w:rPr>
-              <w:t>Tên use case</w:t>
-            </w:r>
-          </w:p>
-        </w:tc>
-        <w:tc>
-          <w:tcPr>
-            <w:tcW w:w="6750" w:type="dxa"/>
-          </w:tcPr>
-          <w:p>
-            <w:pPr>
-              <w:spacing w:line="276" w:lineRule="auto"/>
-              <w:ind w:right="-360"/>
-              <w:jc w:val="both"/>
-              <w:cnfStyle w:val="100000000000" w:firstRow="1" w:lastRow="0" w:firstColumn="0" w:lastColumn="0" w:oddVBand="0" w:evenVBand="0" w:oddHBand="0" w:evenHBand="0" w:firstRowFirstColumn="0" w:firstRowLastColumn="0" w:lastRowFirstColumn="0" w:lastRowLastColumn="0"/>
-              <w:rPr>
-                <w:rFonts w:ascii="Times New Roman" w:hAnsi="Times New Roman" w:cs="Times New Roman"/>
-                <w:sz w:val="26"/>
-                <w:szCs w:val="26"/>
-                <w:lang w:val="vi-VN"/>
-              </w:rPr>
-            </w:pPr>
-            <w:r>
-              <w:rPr>
-                <w:rFonts w:ascii="Times New Roman" w:hAnsi="Times New Roman" w:cs="Times New Roman"/>
-                <w:sz w:val="26"/>
-                <w:szCs w:val="26"/>
-                <w:lang w:val="vi-VN"/>
-              </w:rPr>
-              <w:t>Xóa bình luận và thêm email vào danh sách cấm</w:t>
-            </w:r>
-          </w:p>
-        </w:tc>
-      </w:tr>
-      <w:tr>
-        <w:trPr>
-          <w:cnfStyle w:val="000000100000" w:firstRow="0" w:lastRow="0" w:firstColumn="0" w:lastColumn="0" w:oddVBand="0" w:evenVBand="0" w:oddHBand="1" w:evenHBand="0" w:firstRowFirstColumn="0" w:firstRowLastColumn="0" w:lastRowFirstColumn="0" w:lastRowLastColumn="0"/>
-        </w:trPr>
-        <w:tc>
-          <w:tcPr>
-            <w:cnfStyle w:val="001000000000" w:firstRow="0" w:lastRow="0" w:firstColumn="1" w:lastColumn="0" w:oddVBand="0" w:evenVBand="0" w:oddHBand="0" w:evenHBand="0" w:firstRowFirstColumn="0" w:firstRowLastColumn="0" w:lastRowFirstColumn="0" w:lastRowLastColumn="0"/>
-            <w:tcW w:w="2605" w:type="dxa"/>
-          </w:tcPr>
-          <w:p>
-            <w:pPr>
-              <w:spacing w:line="276" w:lineRule="auto"/>
-              <w:jc w:val="both"/>
-              <w:rPr>
-                <w:rFonts w:ascii="Times New Roman" w:hAnsi="Times New Roman" w:cs="Times New Roman"/>
-                <w:sz w:val="26"/>
-                <w:szCs w:val="26"/>
-                <w:lang w:val="vi-VN"/>
-              </w:rPr>
-            </w:pPr>
-            <w:r>
-              <w:rPr>
-                <w:rFonts w:ascii="Times New Roman" w:hAnsi="Times New Roman" w:cs="Times New Roman"/>
-                <w:sz w:val="26"/>
-                <w:szCs w:val="26"/>
-                <w:lang w:val="vi-VN"/>
-              </w:rPr>
-              <w:t>Giới thiệu</w:t>
-            </w:r>
-          </w:p>
-        </w:tc>
-        <w:tc>
-          <w:tcPr>
-            <w:tcW w:w="6750" w:type="dxa"/>
-          </w:tcPr>
-          <w:p>
-            <w:pPr>
-              <w:pStyle w:val="ListParagraph"/>
-              <w:numPr>
-                <w:ilvl w:val="0"/>
-                <w:numId w:val="15"/>
-              </w:numPr>
-              <w:spacing w:line="276" w:lineRule="auto"/>
-              <w:ind w:left="610"/>
-              <w:jc w:val="both"/>
-              <w:cnfStyle w:val="000000100000" w:firstRow="0" w:lastRow="0" w:firstColumn="0" w:lastColumn="0" w:oddVBand="0" w:evenVBand="0" w:oddHBand="1" w:evenHBand="0" w:firstRowFirstColumn="0" w:firstRowLastColumn="0" w:lastRowFirstColumn="0" w:lastRowLastColumn="0"/>
-              <w:rPr>
-                <w:rFonts w:ascii="Times New Roman" w:hAnsi="Times New Roman" w:cs="Times New Roman"/>
-                <w:sz w:val="26"/>
-                <w:szCs w:val="26"/>
-                <w:lang w:val="vi-VN"/>
-              </w:rPr>
-            </w:pPr>
-            <w:r>
-              <w:rPr>
-                <w:rFonts w:ascii="Times New Roman" w:hAnsi="Times New Roman" w:cs="Times New Roman"/>
-                <w:sz w:val="26"/>
-                <w:szCs w:val="26"/>
-                <w:lang w:val="vi-VN"/>
-              </w:rPr>
-              <w:t>UC bắt đầu khi nhân viên quản lý muốn xóa bình luận và thêm email của người đăng bình luận đó vào danh sách cấm</w:t>
-            </w:r>
-          </w:p>
-          <w:p>
-            <w:pPr>
-              <w:pStyle w:val="ListParagraph"/>
-              <w:numPr>
-                <w:ilvl w:val="0"/>
-                <w:numId w:val="15"/>
-              </w:numPr>
-              <w:spacing w:line="276" w:lineRule="auto"/>
-              <w:ind w:left="610"/>
-              <w:jc w:val="both"/>
-              <w:cnfStyle w:val="000000100000" w:firstRow="0" w:lastRow="0" w:firstColumn="0" w:lastColumn="0" w:oddVBand="0" w:evenVBand="0" w:oddHBand="1" w:evenHBand="0" w:firstRowFirstColumn="0" w:firstRowLastColumn="0" w:lastRowFirstColumn="0" w:lastRowLastColumn="0"/>
-              <w:rPr>
-                <w:rFonts w:ascii="Times New Roman" w:hAnsi="Times New Roman" w:cs="Times New Roman"/>
-                <w:sz w:val="26"/>
-                <w:szCs w:val="26"/>
-                <w:lang w:val="vi-VN"/>
-              </w:rPr>
-            </w:pPr>
-            <w:r>
-              <w:rPr>
-                <w:rFonts w:ascii="Times New Roman" w:hAnsi="Times New Roman" w:cs="Times New Roman"/>
-                <w:sz w:val="26"/>
-                <w:szCs w:val="26"/>
-                <w:lang w:val="vi-VN"/>
-              </w:rPr>
-              <w:t>UC nhằm thể hiện quá trình quản lý chất lượng các bình luận của khách hàng</w:t>
-            </w:r>
-          </w:p>
-        </w:tc>
-      </w:tr>
-      <w:tr>
-        <w:trPr>
-          <w:trHeight w:val="890"/>
-        </w:trPr>
-        <w:tc>
-          <w:tcPr>
-            <w:cnfStyle w:val="001000000000" w:firstRow="0" w:lastRow="0" w:firstColumn="1" w:lastColumn="0" w:oddVBand="0" w:evenVBand="0" w:oddHBand="0" w:evenHBand="0" w:firstRowFirstColumn="0" w:firstRowLastColumn="0" w:lastRowFirstColumn="0" w:lastRowLastColumn="0"/>
-            <w:tcW w:w="2605" w:type="dxa"/>
-          </w:tcPr>
-          <w:p>
-            <w:pPr>
-              <w:spacing w:line="276" w:lineRule="auto"/>
-              <w:jc w:val="both"/>
-              <w:rPr>
-                <w:rFonts w:ascii="Times New Roman" w:hAnsi="Times New Roman" w:cs="Times New Roman"/>
-                <w:sz w:val="26"/>
-                <w:szCs w:val="26"/>
-                <w:lang w:val="vi-VN"/>
-              </w:rPr>
-            </w:pPr>
-            <w:r>
-              <w:rPr>
-                <w:rFonts w:ascii="Times New Roman" w:hAnsi="Times New Roman" w:cs="Times New Roman"/>
-                <w:sz w:val="26"/>
-                <w:szCs w:val="26"/>
-                <w:lang w:val="vi-VN"/>
-              </w:rPr>
-              <w:t>Dòng cơ bản</w:t>
-            </w:r>
-          </w:p>
-        </w:tc>
-        <w:tc>
-          <w:tcPr>
-            <w:tcW w:w="6750" w:type="dxa"/>
-          </w:tcPr>
-          <w:p>
-            <w:pPr>
-              <w:pStyle w:val="ListParagraph"/>
-              <w:numPr>
-                <w:ilvl w:val="0"/>
-                <w:numId w:val="16"/>
-              </w:numPr>
-              <w:spacing w:line="276" w:lineRule="auto"/>
-              <w:ind w:left="610"/>
-              <w:jc w:val="both"/>
-              <w:cnfStyle w:val="000000000000" w:firstRow="0" w:lastRow="0" w:firstColumn="0" w:lastColumn="0" w:oddVBand="0" w:evenVBand="0" w:oddHBand="0" w:evenHBand="0" w:firstRowFirstColumn="0" w:firstRowLastColumn="0" w:lastRowFirstColumn="0" w:lastRowLastColumn="0"/>
-              <w:rPr>
-                <w:rFonts w:ascii="Times New Roman" w:hAnsi="Times New Roman" w:cs="Times New Roman"/>
-                <w:b/>
-                <w:i/>
-                <w:sz w:val="26"/>
-                <w:szCs w:val="26"/>
-                <w:lang w:val="vi-VN"/>
-              </w:rPr>
-            </w:pPr>
-            <w:r>
-              <w:rPr>
-                <w:rFonts w:ascii="Times New Roman" w:hAnsi="Times New Roman" w:cs="Times New Roman"/>
-                <w:sz w:val="26"/>
-                <w:szCs w:val="26"/>
-                <w:lang w:val="vi-VN"/>
-              </w:rPr>
-              <w:t xml:space="preserve">Thực hiện use-case </w:t>
-            </w:r>
-            <w:r>
-              <w:rPr>
-                <w:rFonts w:ascii="Times New Roman" w:hAnsi="Times New Roman" w:cs="Times New Roman"/>
-                <w:b/>
-                <w:i/>
-                <w:sz w:val="26"/>
-                <w:szCs w:val="26"/>
-                <w:lang w:val="vi-VN"/>
-              </w:rPr>
-              <w:t>Kiểm tra bình luận đã phân loại và thống kê</w:t>
-            </w:r>
-          </w:p>
-          <w:p>
-            <w:pPr>
-              <w:pStyle w:val="ListParagraph"/>
-              <w:numPr>
-                <w:ilvl w:val="0"/>
-                <w:numId w:val="16"/>
-              </w:numPr>
-              <w:spacing w:line="276" w:lineRule="auto"/>
-              <w:ind w:left="610"/>
-              <w:jc w:val="both"/>
-              <w:cnfStyle w:val="000000000000" w:firstRow="0" w:lastRow="0" w:firstColumn="0" w:lastColumn="0" w:oddVBand="0" w:evenVBand="0" w:oddHBand="0" w:evenHBand="0" w:firstRowFirstColumn="0" w:firstRowLastColumn="0" w:lastRowFirstColumn="0" w:lastRowLastColumn="0"/>
-              <w:rPr>
-                <w:rFonts w:ascii="Times New Roman" w:hAnsi="Times New Roman" w:cs="Times New Roman"/>
-                <w:b/>
-                <w:i/>
-                <w:sz w:val="26"/>
-                <w:szCs w:val="26"/>
-                <w:lang w:val="vi-VN"/>
-              </w:rPr>
-            </w:pPr>
-            <w:r>
-              <w:rPr>
-                <w:rFonts w:ascii="Times New Roman" w:hAnsi="Times New Roman" w:cs="Times New Roman"/>
-                <w:sz w:val="26"/>
-                <w:szCs w:val="26"/>
-                <w:lang w:val="vi-VN"/>
-              </w:rPr>
-              <w:t>Nhân viên quản lý chỉ định ra bình luận xấu</w:t>
-            </w:r>
-          </w:p>
-          <w:p>
-            <w:pPr>
-              <w:pStyle w:val="ListParagraph"/>
-              <w:numPr>
-                <w:ilvl w:val="0"/>
-                <w:numId w:val="16"/>
-              </w:numPr>
-              <w:spacing w:line="276" w:lineRule="auto"/>
-              <w:ind w:left="610"/>
-              <w:jc w:val="both"/>
-              <w:cnfStyle w:val="000000000000" w:firstRow="0" w:lastRow="0" w:firstColumn="0" w:lastColumn="0" w:oddVBand="0" w:evenVBand="0" w:oddHBand="0" w:evenHBand="0" w:firstRowFirstColumn="0" w:firstRowLastColumn="0" w:lastRowFirstColumn="0" w:lastRowLastColumn="0"/>
-              <w:rPr>
-                <w:rFonts w:ascii="Times New Roman" w:hAnsi="Times New Roman" w:cs="Times New Roman"/>
-                <w:b/>
-                <w:i/>
-                <w:sz w:val="26"/>
-                <w:szCs w:val="26"/>
-                <w:lang w:val="vi-VN"/>
-              </w:rPr>
-            </w:pPr>
-            <w:r>
-              <w:rPr>
-                <w:rFonts w:ascii="Times New Roman" w:hAnsi="Times New Roman" w:cs="Times New Roman"/>
-                <w:sz w:val="26"/>
-                <w:szCs w:val="26"/>
-                <w:lang w:val="vi-VN"/>
-              </w:rPr>
-              <w:t>Nhân viên quản lý đánh dấu đã xử lý bình luận trong  sổ sách  những bình luận đã phân loại của nhân viên quản lý</w:t>
-            </w:r>
-          </w:p>
-          <w:p>
-            <w:pPr>
-              <w:numPr>
-                <w:ilvl w:val="0"/>
-                <w:numId w:val="16"/>
-              </w:numPr>
-              <w:spacing w:line="276" w:lineRule="auto"/>
-              <w:ind w:left="610"/>
-              <w:jc w:val="both"/>
-              <w:cnfStyle w:val="000000000000" w:firstRow="0" w:lastRow="0" w:firstColumn="0" w:lastColumn="0" w:oddVBand="0" w:evenVBand="0" w:oddHBand="0" w:evenHBand="0" w:firstRowFirstColumn="0" w:firstRowLastColumn="0" w:lastRowFirstColumn="0" w:lastRowLastColumn="0"/>
-              <w:rPr>
-                <w:rFonts w:ascii="Times New Roman" w:hAnsi="Times New Roman" w:cs="Times New Roman"/>
-                <w:sz w:val="26"/>
-                <w:szCs w:val="26"/>
-                <w:lang w:val="vi-VN"/>
-              </w:rPr>
-            </w:pPr>
-            <w:r>
-              <w:rPr>
-                <w:rFonts w:ascii="Times New Roman" w:hAnsi="Times New Roman" w:cs="Times New Roman"/>
-                <w:sz w:val="26"/>
-                <w:szCs w:val="26"/>
-                <w:lang w:val="vi-VN"/>
-              </w:rPr>
-              <w:t>Nhân viên quản lý vào hệ thống bán hàng hiện tại tiến hành xóa bình luận của khách hàng ở sản phẩm đó</w:t>
-            </w:r>
-          </w:p>
-          <w:p>
-            <w:pPr>
-              <w:numPr>
-                <w:ilvl w:val="0"/>
-                <w:numId w:val="16"/>
-              </w:numPr>
-              <w:spacing w:line="276" w:lineRule="auto"/>
-              <w:ind w:left="610"/>
-              <w:jc w:val="both"/>
-              <w:cnfStyle w:val="000000000000" w:firstRow="0" w:lastRow="0" w:firstColumn="0" w:lastColumn="0" w:oddVBand="0" w:evenVBand="0" w:oddHBand="0" w:evenHBand="0" w:firstRowFirstColumn="0" w:firstRowLastColumn="0" w:lastRowFirstColumn="0" w:lastRowLastColumn="0"/>
-              <w:rPr>
-                <w:rFonts w:ascii="Times New Roman" w:hAnsi="Times New Roman" w:cs="Times New Roman"/>
-                <w:sz w:val="26"/>
-                <w:szCs w:val="26"/>
-                <w:lang w:val="vi-VN"/>
-              </w:rPr>
-            </w:pPr>
-            <w:r>
-              <w:rPr>
-                <w:rFonts w:ascii="Times New Roman" w:hAnsi="Times New Roman" w:cs="Times New Roman"/>
-                <w:sz w:val="26"/>
-                <w:szCs w:val="26"/>
-                <w:lang w:val="vi-VN"/>
-              </w:rPr>
-              <w:t>Nhân viên quản lý mở danh sách cấm bình luận</w:t>
-            </w:r>
-          </w:p>
-          <w:p>
-            <w:pPr>
-              <w:pStyle w:val="ListParagraph"/>
-              <w:numPr>
-                <w:ilvl w:val="0"/>
-                <w:numId w:val="16"/>
-              </w:numPr>
-              <w:spacing w:line="276" w:lineRule="auto"/>
-              <w:ind w:left="610"/>
-              <w:jc w:val="both"/>
-              <w:cnfStyle w:val="000000000000" w:firstRow="0" w:lastRow="0" w:firstColumn="0" w:lastColumn="0" w:oddVBand="0" w:evenVBand="0" w:oddHBand="0" w:evenHBand="0" w:firstRowFirstColumn="0" w:firstRowLastColumn="0" w:lastRowFirstColumn="0" w:lastRowLastColumn="0"/>
-              <w:rPr>
-                <w:rFonts w:ascii="Times New Roman" w:hAnsi="Times New Roman" w:cs="Times New Roman"/>
-                <w:sz w:val="26"/>
-                <w:szCs w:val="26"/>
-                <w:lang w:val="vi-VN"/>
-              </w:rPr>
-            </w:pPr>
-            <w:r>
-              <w:rPr>
-                <w:rFonts w:ascii="Times New Roman" w:hAnsi="Times New Roman" w:cs="Times New Roman"/>
-                <w:sz w:val="26"/>
-                <w:szCs w:val="26"/>
-                <w:lang w:val="vi-VN"/>
-              </w:rPr>
-              <w:t>Nhân viên quản lý thêm email của người đó vào danh sách cấm bình luận</w:t>
-            </w:r>
-          </w:p>
-          <w:p>
-            <w:pPr>
-              <w:pStyle w:val="ListParagraph"/>
-              <w:numPr>
-                <w:ilvl w:val="0"/>
-                <w:numId w:val="16"/>
-              </w:numPr>
-              <w:spacing w:before="120" w:after="120" w:line="276" w:lineRule="auto"/>
-              <w:ind w:left="610"/>
-              <w:jc w:val="both"/>
-              <w:cnfStyle w:val="000000000000" w:firstRow="0" w:lastRow="0" w:firstColumn="0" w:lastColumn="0" w:oddVBand="0" w:evenVBand="0" w:oddHBand="0" w:evenHBand="0" w:firstRowFirstColumn="0" w:firstRowLastColumn="0" w:lastRowFirstColumn="0" w:lastRowLastColumn="0"/>
-              <w:rPr>
-                <w:rFonts w:ascii="Times New Roman" w:hAnsi="Times New Roman" w:cs="Times New Roman"/>
-                <w:sz w:val="26"/>
-                <w:szCs w:val="26"/>
-                <w:lang w:val="vi-VN"/>
-              </w:rPr>
-            </w:pPr>
-            <w:r>
-              <w:rPr>
-                <w:rFonts w:ascii="Times New Roman" w:hAnsi="Times New Roman" w:cs="Times New Roman"/>
-                <w:sz w:val="26"/>
-                <w:szCs w:val="26"/>
-                <w:lang w:val="vi-VN"/>
-              </w:rPr>
-              <w:t>Nhân viên quản lý đóng danh sách cấm</w:t>
-            </w:r>
-          </w:p>
-          <w:p>
-            <w:pPr>
-              <w:pStyle w:val="ListParagraph"/>
-              <w:numPr>
-                <w:ilvl w:val="0"/>
-                <w:numId w:val="16"/>
-              </w:numPr>
-              <w:spacing w:before="120" w:after="120" w:line="276" w:lineRule="auto"/>
-              <w:ind w:left="610"/>
-              <w:jc w:val="both"/>
-              <w:cnfStyle w:val="000000000000" w:firstRow="0" w:lastRow="0" w:firstColumn="0" w:lastColumn="0" w:oddVBand="0" w:evenVBand="0" w:oddHBand="0" w:evenHBand="0" w:firstRowFirstColumn="0" w:firstRowLastColumn="0" w:lastRowFirstColumn="0" w:lastRowLastColumn="0"/>
-              <w:rPr>
-                <w:rFonts w:ascii="Times New Roman" w:hAnsi="Times New Roman" w:cs="Times New Roman"/>
-                <w:sz w:val="26"/>
-                <w:szCs w:val="26"/>
-                <w:lang w:val="vi-VN"/>
-              </w:rPr>
-            </w:pPr>
-            <w:r>
-              <w:rPr>
-                <w:rFonts w:ascii="Times New Roman" w:hAnsi="Times New Roman" w:cs="Times New Roman"/>
-                <w:sz w:val="26"/>
-                <w:szCs w:val="26"/>
-                <w:lang w:val="vi-VN"/>
-              </w:rPr>
-              <w:lastRenderedPageBreak/>
-              <w:t>Nhân viên quản lý lưu trữ lại những gì đã thay đổi về danh sách bình luận cũng như danh sách cấm</w:t>
-            </w:r>
-          </w:p>
-        </w:tc>
-      </w:tr>
-      <w:tr>
-        <w:trPr>
-          <w:cnfStyle w:val="000000100000" w:firstRow="0" w:lastRow="0" w:firstColumn="0" w:lastColumn="0" w:oddVBand="0" w:evenVBand="0" w:oddHBand="1" w:evenHBand="0" w:firstRowFirstColumn="0" w:firstRowLastColumn="0" w:lastRowFirstColumn="0" w:lastRowLastColumn="0"/>
-        </w:trPr>
-        <w:tc>
-          <w:tcPr>
-            <w:cnfStyle w:val="001000000000" w:firstRow="0" w:lastRow="0" w:firstColumn="1" w:lastColumn="0" w:oddVBand="0" w:evenVBand="0" w:oddHBand="0" w:evenHBand="0" w:firstRowFirstColumn="0" w:firstRowLastColumn="0" w:lastRowFirstColumn="0" w:lastRowLastColumn="0"/>
-            <w:tcW w:w="2605" w:type="dxa"/>
-          </w:tcPr>
-          <w:p>
-            <w:pPr>
-              <w:spacing w:line="276" w:lineRule="auto"/>
-              <w:jc w:val="both"/>
-              <w:rPr>
-                <w:rFonts w:ascii="Times New Roman" w:hAnsi="Times New Roman" w:cs="Times New Roman"/>
-                <w:sz w:val="26"/>
-                <w:szCs w:val="26"/>
-                <w:lang w:val="vi-VN"/>
-              </w:rPr>
-            </w:pPr>
-            <w:r>
-              <w:rPr>
-                <w:rFonts w:ascii="Times New Roman" w:hAnsi="Times New Roman" w:cs="Times New Roman"/>
-                <w:sz w:val="26"/>
-                <w:szCs w:val="26"/>
-                <w:lang w:val="vi-VN"/>
-              </w:rPr>
-              <w:lastRenderedPageBreak/>
-              <w:t>Dòng thay thế</w:t>
-            </w:r>
-          </w:p>
-        </w:tc>
-        <w:tc>
-          <w:tcPr>
-            <w:tcW w:w="6750" w:type="dxa"/>
-          </w:tcPr>
-          <w:p>
-            <w:pPr>
-              <w:pStyle w:val="ListParagraph"/>
-              <w:numPr>
-                <w:ilvl w:val="0"/>
-                <w:numId w:val="10"/>
-              </w:numPr>
-              <w:spacing w:line="276" w:lineRule="auto"/>
-              <w:ind w:left="610"/>
-              <w:jc w:val="both"/>
-              <w:cnfStyle w:val="000000100000" w:firstRow="0" w:lastRow="0" w:firstColumn="0" w:lastColumn="0" w:oddVBand="0" w:evenVBand="0" w:oddHBand="1" w:evenHBand="0" w:firstRowFirstColumn="0" w:firstRowLastColumn="0" w:lastRowFirstColumn="0" w:lastRowLastColumn="0"/>
-              <w:rPr>
-                <w:rFonts w:ascii="Times New Roman" w:hAnsi="Times New Roman" w:cs="Times New Roman"/>
-                <w:sz w:val="26"/>
-                <w:szCs w:val="26"/>
-                <w:lang w:val="vi-VN"/>
-              </w:rPr>
-            </w:pPr>
-            <w:r>
-              <w:rPr>
-                <w:rFonts w:ascii="Times New Roman" w:hAnsi="Times New Roman" w:cs="Times New Roman"/>
-                <w:sz w:val="26"/>
-                <w:szCs w:val="26"/>
-                <w:lang w:val="vi-VN"/>
-              </w:rPr>
-              <w:t>A6</w:t>
-            </w:r>
-            <w:r>
-              <w:rPr>
-                <w:rFonts w:ascii="Times New Roman" w:hAnsi="Times New Roman" w:cs="Times New Roman"/>
-                <w:sz w:val="26"/>
-                <w:szCs w:val="26"/>
-                <w:lang w:val="vi-VN"/>
-              </w:rPr>
-              <w:t>: Tại bước 6, nhân viên quản lý có thể quay trở lại bước 2 để tiếp tục chỉ định ra những bình luận khác</w:t>
-            </w:r>
-          </w:p>
-          <w:p>
-            <w:pPr>
-              <w:pStyle w:val="ListParagraph"/>
-              <w:numPr>
-                <w:ilvl w:val="0"/>
-                <w:numId w:val="10"/>
-              </w:numPr>
-              <w:spacing w:line="276" w:lineRule="auto"/>
-              <w:ind w:left="610"/>
-              <w:jc w:val="both"/>
-              <w:cnfStyle w:val="000000100000" w:firstRow="0" w:lastRow="0" w:firstColumn="0" w:lastColumn="0" w:oddVBand="0" w:evenVBand="0" w:oddHBand="1" w:evenHBand="0" w:firstRowFirstColumn="0" w:firstRowLastColumn="0" w:lastRowFirstColumn="0" w:lastRowLastColumn="0"/>
-              <w:rPr>
-                <w:rFonts w:ascii="Times New Roman" w:hAnsi="Times New Roman" w:cs="Times New Roman"/>
-                <w:sz w:val="26"/>
-                <w:szCs w:val="26"/>
-                <w:lang w:val="vi-VN"/>
-              </w:rPr>
-            </w:pPr>
-            <w:r>
-              <w:rPr>
-                <w:rFonts w:ascii="Times New Roman" w:hAnsi="Times New Roman" w:cs="Times New Roman"/>
-                <w:sz w:val="26"/>
-                <w:szCs w:val="26"/>
-                <w:lang w:val="vi-VN"/>
-              </w:rPr>
-              <w:t>A5</w:t>
-            </w:r>
-            <w:r>
-              <w:rPr>
-                <w:rFonts w:ascii="Times New Roman" w:hAnsi="Times New Roman" w:cs="Times New Roman"/>
-                <w:sz w:val="26"/>
-                <w:szCs w:val="26"/>
-                <w:lang w:val="vi-VN"/>
-              </w:rPr>
-              <w:t>: Tại bước 5, nếu danh sách cấm đang mở thì qua luôn bước 6</w:t>
-            </w:r>
-          </w:p>
-        </w:tc>
-      </w:tr>
-    </w:tbl>
-    <w:p>
-      <w:pPr>
-        <w:rPr>
-          <w:rFonts w:ascii="Times New Roman" w:hAnsi="Times New Roman" w:cs="Times New Roman"/>
-          <w:sz w:val="24"/>
-          <w:szCs w:val="24"/>
-          <w:lang w:val="vi-VN"/>
-          <w14:textOutline w14:w="0" w14:cap="flat" w14:cmpd="sng" w14:algn="ctr">
-            <w14:noFill/>
-            <w14:prstDash w14:val="solid"/>
-            <w14:round/>
-          </w14:textOutline>
-        </w:rPr>
-      </w:pPr>
-    </w:p>
-    <w:tbl>
-      <w:tblPr>
-        <w:tblStyle w:val="GridTable4-Accent5"/>
-        <w:tblW w:w="9355" w:type="dxa"/>
-        <w:tblLook w:val="04A0" w:firstRow="1" w:lastRow="0" w:firstColumn="1" w:lastColumn="0" w:noHBand="0" w:noVBand="1"/>
-      </w:tblPr>
-      <w:tblGrid>
-        <w:gridCol w:w="2605"/>
-        <w:gridCol w:w="6750"/>
-      </w:tblGrid>
-      <w:tr>
-        <w:trPr>
-          <w:cnfStyle w:val="100000000000" w:firstRow="1" w:lastRow="0" w:firstColumn="0" w:lastColumn="0" w:oddVBand="0" w:evenVBand="0" w:oddHBand="0" w:evenHBand="0" w:firstRowFirstColumn="0" w:firstRowLastColumn="0" w:lastRowFirstColumn="0" w:lastRowLastColumn="0"/>
-        </w:trPr>
-        <w:tc>
-          <w:tcPr>
-            <w:cnfStyle w:val="001000000000" w:firstRow="0" w:lastRow="0" w:firstColumn="1" w:lastColumn="0" w:oddVBand="0" w:evenVBand="0" w:oddHBand="0" w:evenHBand="0" w:firstRowFirstColumn="0" w:firstRowLastColumn="0" w:lastRowFirstColumn="0" w:lastRowLastColumn="0"/>
-            <w:tcW w:w="2605" w:type="dxa"/>
-          </w:tcPr>
-          <w:p>
-            <w:pPr>
-              <w:spacing w:line="276" w:lineRule="auto"/>
-              <w:jc w:val="both"/>
-              <w:rPr>
-                <w:rFonts w:ascii="Times New Roman" w:hAnsi="Times New Roman" w:cs="Times New Roman"/>
-                <w:sz w:val="26"/>
-                <w:szCs w:val="26"/>
-                <w:lang w:val="vi-VN"/>
-              </w:rPr>
-            </w:pPr>
-            <w:r>
-              <w:rPr>
-                <w:rFonts w:ascii="Times New Roman" w:hAnsi="Times New Roman" w:cs="Times New Roman"/>
-                <w:sz w:val="26"/>
-                <w:szCs w:val="26"/>
-                <w:lang w:val="vi-VN"/>
-              </w:rPr>
-              <w:t>Tên use case</w:t>
-            </w:r>
-          </w:p>
-        </w:tc>
-        <w:tc>
-          <w:tcPr>
-            <w:tcW w:w="6750" w:type="dxa"/>
-          </w:tcPr>
-          <w:p>
-            <w:pPr>
-              <w:spacing w:line="276" w:lineRule="auto"/>
-              <w:jc w:val="both"/>
-              <w:cnfStyle w:val="100000000000" w:firstRow="1" w:lastRow="0" w:firstColumn="0" w:lastColumn="0" w:oddVBand="0" w:evenVBand="0" w:oddHBand="0" w:evenHBand="0" w:firstRowFirstColumn="0" w:firstRowLastColumn="0" w:lastRowFirstColumn="0" w:lastRowLastColumn="0"/>
-              <w:rPr>
-                <w:rFonts w:ascii="Times New Roman" w:hAnsi="Times New Roman" w:cs="Times New Roman"/>
-                <w:sz w:val="26"/>
-                <w:szCs w:val="26"/>
-                <w:lang w:val="vi-VN"/>
-              </w:rPr>
-            </w:pPr>
-            <w:r>
-              <w:rPr>
-                <w:rFonts w:ascii="Times New Roman" w:hAnsi="Times New Roman" w:cs="Times New Roman"/>
-                <w:sz w:val="26"/>
-                <w:szCs w:val="26"/>
-                <w:lang w:val="vi-VN"/>
-              </w:rPr>
-              <w:t>Cộng điểm cho khách hàng có bình luận tốt</w:t>
-            </w:r>
-          </w:p>
-        </w:tc>
-      </w:tr>
-      <w:tr>
-        <w:trPr>
-          <w:cnfStyle w:val="000000100000" w:firstRow="0" w:lastRow="0" w:firstColumn="0" w:lastColumn="0" w:oddVBand="0" w:evenVBand="0" w:oddHBand="1" w:evenHBand="0" w:firstRowFirstColumn="0" w:firstRowLastColumn="0" w:lastRowFirstColumn="0" w:lastRowLastColumn="0"/>
-        </w:trPr>
-        <w:tc>
-          <w:tcPr>
-            <w:cnfStyle w:val="001000000000" w:firstRow="0" w:lastRow="0" w:firstColumn="1" w:lastColumn="0" w:oddVBand="0" w:evenVBand="0" w:oddHBand="0" w:evenHBand="0" w:firstRowFirstColumn="0" w:firstRowLastColumn="0" w:lastRowFirstColumn="0" w:lastRowLastColumn="0"/>
-            <w:tcW w:w="2605" w:type="dxa"/>
-          </w:tcPr>
-          <w:p>
-            <w:pPr>
-              <w:spacing w:line="276" w:lineRule="auto"/>
-              <w:jc w:val="both"/>
-              <w:rPr>
-                <w:rFonts w:ascii="Times New Roman" w:hAnsi="Times New Roman" w:cs="Times New Roman"/>
-                <w:sz w:val="26"/>
-                <w:szCs w:val="26"/>
-                <w:lang w:val="vi-VN"/>
-              </w:rPr>
-            </w:pPr>
-            <w:r>
-              <w:rPr>
-                <w:rFonts w:ascii="Times New Roman" w:hAnsi="Times New Roman" w:cs="Times New Roman"/>
-                <w:sz w:val="26"/>
-                <w:szCs w:val="26"/>
-                <w:lang w:val="vi-VN"/>
-              </w:rPr>
-              <w:t>Giới thiệu</w:t>
-            </w:r>
-          </w:p>
-        </w:tc>
-        <w:tc>
-          <w:tcPr>
-            <w:tcW w:w="6750" w:type="dxa"/>
-          </w:tcPr>
-          <w:p>
-            <w:pPr>
-              <w:pStyle w:val="ListParagraph"/>
-              <w:numPr>
-                <w:ilvl w:val="0"/>
-                <w:numId w:val="17"/>
-              </w:numPr>
-              <w:spacing w:line="276" w:lineRule="auto"/>
-              <w:ind w:left="610"/>
-              <w:jc w:val="both"/>
-              <w:cnfStyle w:val="000000100000" w:firstRow="0" w:lastRow="0" w:firstColumn="0" w:lastColumn="0" w:oddVBand="0" w:evenVBand="0" w:oddHBand="1" w:evenHBand="0" w:firstRowFirstColumn="0" w:firstRowLastColumn="0" w:lastRowFirstColumn="0" w:lastRowLastColumn="0"/>
-              <w:rPr>
-                <w:rFonts w:ascii="Times New Roman" w:hAnsi="Times New Roman" w:cs="Times New Roman"/>
-                <w:sz w:val="26"/>
-                <w:szCs w:val="26"/>
-                <w:lang w:val="vi-VN"/>
-              </w:rPr>
-            </w:pPr>
-            <w:r>
-              <w:rPr>
-                <w:rFonts w:ascii="Times New Roman" w:hAnsi="Times New Roman" w:cs="Times New Roman"/>
-                <w:sz w:val="26"/>
-                <w:szCs w:val="26"/>
-                <w:lang w:val="vi-VN"/>
-              </w:rPr>
-              <w:t>UC bắt đầu khi nhân viên quản lý tích điểm cho khách hàng có đóng góp bình luận tốt</w:t>
-            </w:r>
-          </w:p>
-          <w:p>
-            <w:pPr>
-              <w:pStyle w:val="ListParagraph"/>
-              <w:numPr>
-                <w:ilvl w:val="0"/>
-                <w:numId w:val="17"/>
-              </w:numPr>
-              <w:spacing w:line="276" w:lineRule="auto"/>
-              <w:ind w:left="610"/>
-              <w:jc w:val="both"/>
-              <w:cnfStyle w:val="000000100000" w:firstRow="0" w:lastRow="0" w:firstColumn="0" w:lastColumn="0" w:oddVBand="0" w:evenVBand="0" w:oddHBand="1" w:evenHBand="0" w:firstRowFirstColumn="0" w:firstRowLastColumn="0" w:lastRowFirstColumn="0" w:lastRowLastColumn="0"/>
-              <w:rPr>
-                <w:rFonts w:ascii="Times New Roman" w:hAnsi="Times New Roman" w:cs="Times New Roman"/>
-                <w:sz w:val="26"/>
-                <w:szCs w:val="26"/>
-                <w:lang w:val="vi-VN"/>
-              </w:rPr>
-            </w:pPr>
-            <w:r>
-              <w:rPr>
-                <w:rFonts w:ascii="Times New Roman" w:hAnsi="Times New Roman" w:cs="Times New Roman"/>
-                <w:sz w:val="26"/>
-                <w:szCs w:val="26"/>
-                <w:lang w:val="vi-VN"/>
-              </w:rPr>
-              <w:t>UC nhằm thể hiện quá trình quản lý chất lượng các bình luận của khách hàng</w:t>
-            </w:r>
-          </w:p>
-        </w:tc>
-      </w:tr>
-      <w:tr>
-        <w:trPr>
-          <w:trHeight w:val="890"/>
-        </w:trPr>
-        <w:tc>
-          <w:tcPr>
-            <w:cnfStyle w:val="001000000000" w:firstRow="0" w:lastRow="0" w:firstColumn="1" w:lastColumn="0" w:oddVBand="0" w:evenVBand="0" w:oddHBand="0" w:evenHBand="0" w:firstRowFirstColumn="0" w:firstRowLastColumn="0" w:lastRowFirstColumn="0" w:lastRowLastColumn="0"/>
-            <w:tcW w:w="2605" w:type="dxa"/>
-          </w:tcPr>
-          <w:p>
-            <w:pPr>
-              <w:spacing w:line="276" w:lineRule="auto"/>
-              <w:jc w:val="both"/>
-              <w:rPr>
-                <w:rFonts w:ascii="Times New Roman" w:hAnsi="Times New Roman" w:cs="Times New Roman"/>
-                <w:sz w:val="26"/>
-                <w:szCs w:val="26"/>
-                <w:lang w:val="vi-VN"/>
-              </w:rPr>
-            </w:pPr>
-            <w:r>
-              <w:rPr>
-                <w:rFonts w:ascii="Times New Roman" w:hAnsi="Times New Roman" w:cs="Times New Roman"/>
-                <w:sz w:val="26"/>
-                <w:szCs w:val="26"/>
-                <w:lang w:val="vi-VN"/>
-              </w:rPr>
-              <w:t>Dòng cơ bản</w:t>
-            </w:r>
-          </w:p>
-        </w:tc>
-        <w:tc>
-          <w:tcPr>
-            <w:tcW w:w="6750" w:type="dxa"/>
-          </w:tcPr>
-          <w:p>
-            <w:pPr>
-              <w:pStyle w:val="ListParagraph"/>
-              <w:numPr>
-                <w:ilvl w:val="0"/>
-                <w:numId w:val="18"/>
-              </w:numPr>
-              <w:spacing w:line="276" w:lineRule="auto"/>
-              <w:ind w:left="610"/>
-              <w:jc w:val="both"/>
-              <w:cnfStyle w:val="000000000000" w:firstRow="0" w:lastRow="0" w:firstColumn="0" w:lastColumn="0" w:oddVBand="0" w:evenVBand="0" w:oddHBand="0" w:evenHBand="0" w:firstRowFirstColumn="0" w:firstRowLastColumn="0" w:lastRowFirstColumn="0" w:lastRowLastColumn="0"/>
-              <w:rPr>
-                <w:rFonts w:ascii="Times New Roman" w:hAnsi="Times New Roman" w:cs="Times New Roman"/>
-                <w:b/>
-                <w:i/>
-                <w:sz w:val="26"/>
-                <w:szCs w:val="26"/>
-                <w:lang w:val="vi-VN"/>
-              </w:rPr>
-            </w:pPr>
-            <w:r>
-              <w:rPr>
-                <w:rFonts w:ascii="Times New Roman" w:hAnsi="Times New Roman" w:cs="Times New Roman"/>
-                <w:sz w:val="26"/>
-                <w:szCs w:val="26"/>
-                <w:lang w:val="vi-VN"/>
-              </w:rPr>
-              <w:t xml:space="preserve">Thực hiện use-case </w:t>
-            </w:r>
-            <w:r>
-              <w:rPr>
-                <w:rFonts w:ascii="Times New Roman" w:hAnsi="Times New Roman" w:cs="Times New Roman"/>
-                <w:b/>
-                <w:i/>
-                <w:sz w:val="26"/>
-                <w:szCs w:val="26"/>
-                <w:lang w:val="vi-VN"/>
-              </w:rPr>
-              <w:t>Kiểm tra bình luận đã phân loại và thống kê</w:t>
-            </w:r>
-          </w:p>
-          <w:p>
-            <w:pPr>
-              <w:pStyle w:val="ListParagraph"/>
-              <w:numPr>
-                <w:ilvl w:val="0"/>
-                <w:numId w:val="18"/>
-              </w:numPr>
-              <w:spacing w:line="276" w:lineRule="auto"/>
-              <w:ind w:left="610"/>
-              <w:jc w:val="both"/>
-              <w:cnfStyle w:val="000000000000" w:firstRow="0" w:lastRow="0" w:firstColumn="0" w:lastColumn="0" w:oddVBand="0" w:evenVBand="0" w:oddHBand="0" w:evenHBand="0" w:firstRowFirstColumn="0" w:firstRowLastColumn="0" w:lastRowFirstColumn="0" w:lastRowLastColumn="0"/>
-              <w:rPr>
-                <w:rFonts w:ascii="Times New Roman" w:hAnsi="Times New Roman" w:cs="Times New Roman"/>
-                <w:b/>
-                <w:i/>
-                <w:sz w:val="26"/>
-                <w:szCs w:val="26"/>
-                <w:lang w:val="vi-VN"/>
-              </w:rPr>
-            </w:pPr>
-            <w:r>
-              <w:rPr>
-                <w:rFonts w:ascii="Times New Roman" w:hAnsi="Times New Roman" w:cs="Times New Roman"/>
-                <w:sz w:val="26"/>
-                <w:szCs w:val="26"/>
-                <w:lang w:val="vi-VN"/>
-              </w:rPr>
-              <w:t>Nhân viên quản lý chỉ định ra bình luận tốt</w:t>
-            </w:r>
-          </w:p>
-          <w:p>
-            <w:pPr>
-              <w:pStyle w:val="ListParagraph"/>
-              <w:numPr>
-                <w:ilvl w:val="0"/>
-                <w:numId w:val="18"/>
-              </w:numPr>
-              <w:spacing w:line="276" w:lineRule="auto"/>
-              <w:ind w:left="610"/>
-              <w:jc w:val="both"/>
-              <w:cnfStyle w:val="000000000000" w:firstRow="0" w:lastRow="0" w:firstColumn="0" w:lastColumn="0" w:oddVBand="0" w:evenVBand="0" w:oddHBand="0" w:evenHBand="0" w:firstRowFirstColumn="0" w:firstRowLastColumn="0" w:lastRowFirstColumn="0" w:lastRowLastColumn="0"/>
-              <w:rPr>
-                <w:rFonts w:ascii="Times New Roman" w:hAnsi="Times New Roman" w:cs="Times New Roman"/>
-                <w:b/>
-                <w:i/>
-                <w:sz w:val="26"/>
-                <w:szCs w:val="26"/>
-                <w:lang w:val="vi-VN"/>
-              </w:rPr>
-            </w:pPr>
-            <w:r>
-              <w:rPr>
-                <w:rFonts w:ascii="Times New Roman" w:hAnsi="Times New Roman" w:cs="Times New Roman"/>
-                <w:sz w:val="26"/>
-                <w:szCs w:val="26"/>
-                <w:lang w:val="vi-VN"/>
-              </w:rPr>
-              <w:t>Nhân viên quản lý đánh dấu đã xử lý bình luận trong  sổ sách  những bình luận đã phân loại của nhân viên quản lý</w:t>
-            </w:r>
-          </w:p>
-          <w:p>
-            <w:pPr>
-              <w:numPr>
-                <w:ilvl w:val="0"/>
-                <w:numId w:val="18"/>
-              </w:numPr>
-              <w:spacing w:line="276" w:lineRule="auto"/>
-              <w:ind w:left="610"/>
-              <w:jc w:val="both"/>
-              <w:cnfStyle w:val="000000000000" w:firstRow="0" w:lastRow="0" w:firstColumn="0" w:lastColumn="0" w:oddVBand="0" w:evenVBand="0" w:oddHBand="0" w:evenHBand="0" w:firstRowFirstColumn="0" w:firstRowLastColumn="0" w:lastRowFirstColumn="0" w:lastRowLastColumn="0"/>
-              <w:rPr>
-                <w:rFonts w:ascii="Times New Roman" w:hAnsi="Times New Roman" w:cs="Times New Roman"/>
-                <w:sz w:val="26"/>
-                <w:szCs w:val="26"/>
-                <w:lang w:val="vi-VN"/>
-              </w:rPr>
-            </w:pPr>
-            <w:r>
-              <w:rPr>
-                <w:rFonts w:ascii="Times New Roman" w:hAnsi="Times New Roman" w:cs="Times New Roman"/>
-                <w:sz w:val="26"/>
-                <w:szCs w:val="26"/>
-                <w:lang w:val="vi-VN"/>
-              </w:rPr>
-              <w:t>Nhân viên quản lý mở sổ sách email của khách hàng</w:t>
-            </w:r>
-          </w:p>
-          <w:p>
-            <w:pPr>
-              <w:numPr>
-                <w:ilvl w:val="0"/>
-                <w:numId w:val="18"/>
-              </w:numPr>
-              <w:spacing w:line="276" w:lineRule="auto"/>
-              <w:ind w:left="610"/>
-              <w:jc w:val="both"/>
-              <w:cnfStyle w:val="000000000000" w:firstRow="0" w:lastRow="0" w:firstColumn="0" w:lastColumn="0" w:oddVBand="0" w:evenVBand="0" w:oddHBand="0" w:evenHBand="0" w:firstRowFirstColumn="0" w:firstRowLastColumn="0" w:lastRowFirstColumn="0" w:lastRowLastColumn="0"/>
-              <w:rPr>
-                <w:rFonts w:ascii="Times New Roman" w:hAnsi="Times New Roman" w:cs="Times New Roman"/>
-                <w:sz w:val="26"/>
-                <w:szCs w:val="26"/>
-                <w:lang w:val="vi-VN"/>
-              </w:rPr>
-            </w:pPr>
-            <w:r>
-              <w:rPr>
-                <w:rFonts w:ascii="Times New Roman" w:hAnsi="Times New Roman" w:cs="Times New Roman"/>
-                <w:sz w:val="26"/>
-                <w:szCs w:val="26"/>
-                <w:lang w:val="vi-VN"/>
-              </w:rPr>
-              <w:t>Nhân viên quản lý tiến hành cộng điểm cho email của khách hàng đó</w:t>
-            </w:r>
-          </w:p>
-          <w:p>
-            <w:pPr>
-              <w:pStyle w:val="ListParagraph"/>
-              <w:numPr>
-                <w:ilvl w:val="0"/>
-                <w:numId w:val="18"/>
-              </w:numPr>
-              <w:spacing w:before="120" w:after="120" w:line="276" w:lineRule="auto"/>
-              <w:ind w:left="610"/>
-              <w:jc w:val="both"/>
-              <w:cnfStyle w:val="000000000000" w:firstRow="0" w:lastRow="0" w:firstColumn="0" w:lastColumn="0" w:oddVBand="0" w:evenVBand="0" w:oddHBand="0" w:evenHBand="0" w:firstRowFirstColumn="0" w:firstRowLastColumn="0" w:lastRowFirstColumn="0" w:lastRowLastColumn="0"/>
-              <w:rPr>
-                <w:rFonts w:ascii="Times New Roman" w:hAnsi="Times New Roman" w:cs="Times New Roman"/>
-                <w:sz w:val="26"/>
-                <w:szCs w:val="26"/>
-                <w:lang w:val="vi-VN"/>
-              </w:rPr>
-            </w:pPr>
-            <w:r>
-              <w:rPr>
-                <w:rFonts w:ascii="Times New Roman" w:hAnsi="Times New Roman" w:cs="Times New Roman"/>
-                <w:sz w:val="26"/>
-                <w:szCs w:val="26"/>
-                <w:lang w:val="vi-VN"/>
-              </w:rPr>
-              <w:t>Nhân viên quản lý đóng sổ sách email của khách hàng</w:t>
-            </w:r>
-          </w:p>
-          <w:p>
-            <w:pPr>
-              <w:pStyle w:val="ListParagraph"/>
-              <w:numPr>
-                <w:ilvl w:val="0"/>
-                <w:numId w:val="18"/>
-              </w:numPr>
-              <w:spacing w:before="120" w:after="120" w:line="276" w:lineRule="auto"/>
-              <w:ind w:left="610"/>
-              <w:jc w:val="both"/>
-              <w:cnfStyle w:val="000000000000" w:firstRow="0" w:lastRow="0" w:firstColumn="0" w:lastColumn="0" w:oddVBand="0" w:evenVBand="0" w:oddHBand="0" w:evenHBand="0" w:firstRowFirstColumn="0" w:firstRowLastColumn="0" w:lastRowFirstColumn="0" w:lastRowLastColumn="0"/>
-              <w:rPr>
-                <w:rFonts w:ascii="Times New Roman" w:hAnsi="Times New Roman" w:cs="Times New Roman"/>
-                <w:sz w:val="26"/>
-                <w:szCs w:val="26"/>
-                <w:lang w:val="vi-VN"/>
-              </w:rPr>
-            </w:pPr>
-            <w:r>
-              <w:rPr>
-                <w:rFonts w:ascii="Times New Roman" w:hAnsi="Times New Roman" w:cs="Times New Roman"/>
-                <w:sz w:val="26"/>
-                <w:szCs w:val="26"/>
-                <w:lang w:val="vi-VN"/>
-              </w:rPr>
-              <w:t>Nhân viên quản lý lưu trữ lại những gì đã thay đổi về danh sách bình luận cũng như sổ sách email của khách hàng</w:t>
-            </w:r>
-          </w:p>
-        </w:tc>
-      </w:tr>
-      <w:tr>
-        <w:trPr>
-          <w:cnfStyle w:val="000000100000" w:firstRow="0" w:lastRow="0" w:firstColumn="0" w:lastColumn="0" w:oddVBand="0" w:evenVBand="0" w:oddHBand="1" w:evenHBand="0" w:firstRowFirstColumn="0" w:firstRowLastColumn="0" w:lastRowFirstColumn="0" w:lastRowLastColumn="0"/>
-        </w:trPr>
-        <w:tc>
-          <w:tcPr>
-            <w:cnfStyle w:val="001000000000" w:firstRow="0" w:lastRow="0" w:firstColumn="1" w:lastColumn="0" w:oddVBand="0" w:evenVBand="0" w:oddHBand="0" w:evenHBand="0" w:firstRowFirstColumn="0" w:firstRowLastColumn="0" w:lastRowFirstColumn="0" w:lastRowLastColumn="0"/>
-            <w:tcW w:w="2605" w:type="dxa"/>
-          </w:tcPr>
-          <w:p>
-            <w:pPr>
-              <w:spacing w:line="276" w:lineRule="auto"/>
-              <w:jc w:val="both"/>
-              <w:rPr>
-                <w:rFonts w:ascii="Times New Roman" w:hAnsi="Times New Roman" w:cs="Times New Roman"/>
-                <w:sz w:val="26"/>
-                <w:szCs w:val="26"/>
-                <w:lang w:val="vi-VN"/>
-              </w:rPr>
-            </w:pPr>
-            <w:r>
-              <w:rPr>
-                <w:rFonts w:ascii="Times New Roman" w:hAnsi="Times New Roman" w:cs="Times New Roman"/>
-                <w:sz w:val="26"/>
-                <w:szCs w:val="26"/>
-                <w:lang w:val="vi-VN"/>
-              </w:rPr>
-              <w:t>Dòng thay thế</w:t>
-            </w:r>
-          </w:p>
-        </w:tc>
-        <w:tc>
-          <w:tcPr>
-            <w:tcW w:w="6750" w:type="dxa"/>
-          </w:tcPr>
-          <w:p>
-            <w:pPr>
-              <w:pStyle w:val="ListParagraph"/>
-              <w:numPr>
-                <w:ilvl w:val="0"/>
-                <w:numId w:val="10"/>
-              </w:numPr>
-              <w:spacing w:line="276" w:lineRule="auto"/>
-              <w:ind w:left="610"/>
-              <w:jc w:val="both"/>
-              <w:cnfStyle w:val="000000100000" w:firstRow="0" w:lastRow="0" w:firstColumn="0" w:lastColumn="0" w:oddVBand="0" w:evenVBand="0" w:oddHBand="1" w:evenHBand="0" w:firstRowFirstColumn="0" w:firstRowLastColumn="0" w:lastRowFirstColumn="0" w:lastRowLastColumn="0"/>
-              <w:rPr>
-                <w:rFonts w:ascii="Times New Roman" w:hAnsi="Times New Roman" w:cs="Times New Roman"/>
-                <w:sz w:val="26"/>
-                <w:szCs w:val="26"/>
-                <w:lang w:val="vi-VN"/>
-              </w:rPr>
-            </w:pPr>
-            <w:r>
-              <w:rPr>
-                <w:rFonts w:ascii="Times New Roman" w:hAnsi="Times New Roman" w:cs="Times New Roman"/>
-                <w:sz w:val="26"/>
-                <w:szCs w:val="26"/>
-                <w:lang w:val="vi-VN"/>
-              </w:rPr>
-              <w:t>A5</w:t>
-            </w:r>
-            <w:r>
-              <w:rPr>
-                <w:rFonts w:ascii="Times New Roman" w:hAnsi="Times New Roman" w:cs="Times New Roman"/>
-                <w:sz w:val="26"/>
-                <w:szCs w:val="26"/>
-                <w:lang w:val="vi-VN"/>
-              </w:rPr>
-              <w:t>: Tại bước 5, nhân viên quản lý có thể quay trở lại bước 2 để tiếp tục chỉ định ra những bình luận khác</w:t>
-            </w:r>
-          </w:p>
-          <w:p>
-            <w:pPr>
-              <w:pStyle w:val="ListParagraph"/>
-              <w:numPr>
-                <w:ilvl w:val="0"/>
-                <w:numId w:val="10"/>
-              </w:numPr>
-              <w:spacing w:line="276" w:lineRule="auto"/>
-              <w:ind w:left="610"/>
-              <w:jc w:val="both"/>
-              <w:cnfStyle w:val="000000100000" w:firstRow="0" w:lastRow="0" w:firstColumn="0" w:lastColumn="0" w:oddVBand="0" w:evenVBand="0" w:oddHBand="1" w:evenHBand="0" w:firstRowFirstColumn="0" w:firstRowLastColumn="0" w:lastRowFirstColumn="0" w:lastRowLastColumn="0"/>
-              <w:rPr>
-                <w:rFonts w:ascii="Times New Roman" w:hAnsi="Times New Roman" w:cs="Times New Roman"/>
-                <w:sz w:val="26"/>
-                <w:szCs w:val="26"/>
-                <w:lang w:val="vi-VN"/>
-              </w:rPr>
-            </w:pPr>
-            <w:r>
-              <w:rPr>
-                <w:rFonts w:ascii="Times New Roman" w:hAnsi="Times New Roman" w:cs="Times New Roman"/>
-                <w:sz w:val="26"/>
-                <w:szCs w:val="26"/>
-                <w:lang w:val="vi-VN"/>
-              </w:rPr>
-              <w:t>A4</w:t>
-            </w:r>
-            <w:r>
-              <w:rPr>
-                <w:rFonts w:ascii="Times New Roman" w:hAnsi="Times New Roman" w:cs="Times New Roman"/>
-                <w:sz w:val="26"/>
-                <w:szCs w:val="26"/>
-                <w:lang w:val="vi-VN"/>
-              </w:rPr>
-              <w:t>: Tại bước 4, nếu danh sách email đang mở thì qua luôn bước 5</w:t>
-            </w:r>
-          </w:p>
-        </w:tc>
-      </w:tr>
-    </w:tbl>
-    <w:p>
-      <w:pPr>
-        <w:rPr>
-          <w:rFonts w:ascii="Times New Roman" w:hAnsi="Times New Roman" w:cs="Times New Roman"/>
-          <w:sz w:val="24"/>
-          <w:szCs w:val="24"/>
-          <w:lang w:val="vi-VN"/>
-          <w14:textOutline w14:w="0" w14:cap="flat" w14:cmpd="sng" w14:algn="ctr">
-            <w14:noFill/>
-            <w14:prstDash w14:val="solid"/>
-            <w14:round/>
-          </w14:textOutline>
-        </w:rPr>
-      </w:pPr>
+      <w:bookmarkStart w:id="4" w:name="_GoBack"/>
+      <w:bookmarkEnd w:id="4"/>
     </w:p>
     <w:p>
       <w:pPr>
@@ -15493,7 +14976,7 @@
                     <pic:cNvPicPr/>
                   </pic:nvPicPr>
                   <pic:blipFill>
-                    <a:blip r:embed="rId13"/>
+                    <a:blip r:embed="rId12"/>
                     <a:stretch>
                       <a:fillRect/>
                     </a:stretch>
@@ -15595,7 +15078,7 @@
                     <pic:cNvPicPr/>
                   </pic:nvPicPr>
                   <pic:blipFill>
-                    <a:blip r:embed="rId14"/>
+                    <a:blip r:embed="rId13"/>
                     <a:stretch>
                       <a:fillRect/>
                     </a:stretch>
@@ -15809,7 +15292,7 @@
                     <pic:cNvPicPr/>
                   </pic:nvPicPr>
                   <pic:blipFill>
-                    <a:blip r:embed="rId15"/>
+                    <a:blip r:embed="rId14"/>
                     <a:stretch>
                       <a:fillRect/>
                     </a:stretch>
@@ -16038,7 +15521,7 @@
                     <pic:cNvPicPr/>
                   </pic:nvPicPr>
                   <pic:blipFill>
-                    <a:blip r:embed="rId16"/>
+                    <a:blip r:embed="rId15"/>
                     <a:stretch>
                       <a:fillRect/>
                     </a:stretch>
@@ -16188,7 +15671,7 @@
                     <pic:cNvPicPr/>
                   </pic:nvPicPr>
                   <pic:blipFill>
-                    <a:blip r:embed="rId17"/>
+                    <a:blip r:embed="rId16"/>
                     <a:stretch>
                       <a:fillRect/>
                     </a:stretch>
@@ -16230,7 +15713,7 @@
         <w:pStyle w:val="ListParagraph"/>
         <w:numPr>
           <w:ilvl w:val="2"/>
-          <w:numId w:val="1"/>
+          <w:numId w:val="23"/>
         </w:numPr>
         <w:ind w:left="2160"/>
         <w:outlineLvl w:val="2"/>
@@ -16288,7 +15771,7 @@
         <w:pStyle w:val="ListParagraph"/>
         <w:numPr>
           <w:ilvl w:val="2"/>
-          <w:numId w:val="1"/>
+          <w:numId w:val="23"/>
         </w:numPr>
         <w:ind w:left="2160"/>
         <w:outlineLvl w:val="2"/>
@@ -16346,7 +15829,7 @@
         <w:pStyle w:val="ListParagraph"/>
         <w:numPr>
           <w:ilvl w:val="2"/>
-          <w:numId w:val="1"/>
+          <w:numId w:val="23"/>
         </w:numPr>
         <w:ind w:left="2160"/>
         <w:outlineLvl w:val="2"/>
@@ -16404,7 +15887,7 @@
         <w:pStyle w:val="ListParagraph"/>
         <w:numPr>
           <w:ilvl w:val="1"/>
-          <w:numId w:val="1"/>
+          <w:numId w:val="23"/>
         </w:numPr>
         <w:outlineLvl w:val="1"/>
         <w:rPr>
@@ -16443,7 +15926,7 @@
         <w:pStyle w:val="ListParagraph"/>
         <w:numPr>
           <w:ilvl w:val="2"/>
-          <w:numId w:val="1"/>
+          <w:numId w:val="23"/>
         </w:numPr>
         <w:ind w:left="2160"/>
         <w:outlineLvl w:val="2"/>
@@ -16502,7 +15985,7 @@
         <w:pStyle w:val="ListParagraph"/>
         <w:numPr>
           <w:ilvl w:val="2"/>
-          <w:numId w:val="1"/>
+          <w:numId w:val="23"/>
         </w:numPr>
         <w:ind w:left="2160"/>
         <w:outlineLvl w:val="2"/>
@@ -16560,7 +16043,7 @@
         <w:pStyle w:val="ListParagraph"/>
         <w:numPr>
           <w:ilvl w:val="2"/>
-          <w:numId w:val="1"/>
+          <w:numId w:val="23"/>
         </w:numPr>
         <w:ind w:left="2160"/>
         <w:outlineLvl w:val="2"/>
@@ -16618,7 +16101,7 @@
         <w:pStyle w:val="ListParagraph"/>
         <w:numPr>
           <w:ilvl w:val="2"/>
-          <w:numId w:val="1"/>
+          <w:numId w:val="23"/>
         </w:numPr>
         <w:ind w:left="2160"/>
         <w:outlineLvl w:val="2"/>
@@ -16676,7 +16159,7 @@
         <w:pStyle w:val="ListParagraph"/>
         <w:numPr>
           <w:ilvl w:val="2"/>
-          <w:numId w:val="1"/>
+          <w:numId w:val="23"/>
         </w:numPr>
         <w:ind w:left="2160"/>
         <w:outlineLvl w:val="2"/>
@@ -16734,7 +16217,7 @@
         <w:pStyle w:val="ListParagraph"/>
         <w:numPr>
           <w:ilvl w:val="1"/>
-          <w:numId w:val="1"/>
+          <w:numId w:val="23"/>
         </w:numPr>
         <w:outlineLvl w:val="1"/>
         <w:rPr>
@@ -16773,7 +16256,7 @@
         <w:pStyle w:val="ListParagraph"/>
         <w:numPr>
           <w:ilvl w:val="2"/>
-          <w:numId w:val="1"/>
+          <w:numId w:val="23"/>
         </w:numPr>
         <w:ind w:left="2160"/>
         <w:outlineLvl w:val="2"/>
@@ -16831,7 +16314,7 @@
         <w:pStyle w:val="ListParagraph"/>
         <w:numPr>
           <w:ilvl w:val="2"/>
-          <w:numId w:val="1"/>
+          <w:numId w:val="23"/>
         </w:numPr>
         <w:ind w:left="2160"/>
         <w:outlineLvl w:val="2"/>
@@ -16889,7 +16372,7 @@
         <w:pStyle w:val="ListParagraph"/>
         <w:numPr>
           <w:ilvl w:val="2"/>
-          <w:numId w:val="1"/>
+          <w:numId w:val="23"/>
         </w:numPr>
         <w:ind w:left="2160"/>
         <w:outlineLvl w:val="2"/>
@@ -16947,7 +16430,7 @@
         <w:pStyle w:val="ListParagraph"/>
         <w:numPr>
           <w:ilvl w:val="2"/>
-          <w:numId w:val="1"/>
+          <w:numId w:val="23"/>
         </w:numPr>
         <w:ind w:left="2160"/>
         <w:outlineLvl w:val="2"/>
@@ -17005,7 +16488,7 @@
         <w:pStyle w:val="ListParagraph"/>
         <w:numPr>
           <w:ilvl w:val="2"/>
-          <w:numId w:val="1"/>
+          <w:numId w:val="23"/>
         </w:numPr>
         <w:ind w:left="2160"/>
         <w:outlineLvl w:val="2"/>
@@ -17063,7 +16546,7 @@
         <w:pStyle w:val="ListParagraph"/>
         <w:numPr>
           <w:ilvl w:val="1"/>
-          <w:numId w:val="1"/>
+          <w:numId w:val="23"/>
         </w:numPr>
         <w:outlineLvl w:val="1"/>
         <w:rPr>
@@ -17102,7 +16585,7 @@
         <w:pStyle w:val="ListParagraph"/>
         <w:numPr>
           <w:ilvl w:val="2"/>
-          <w:numId w:val="1"/>
+          <w:numId w:val="23"/>
         </w:numPr>
         <w:ind w:left="2160"/>
         <w:outlineLvl w:val="2"/>
@@ -17160,7 +16643,7 @@
         <w:pStyle w:val="ListParagraph"/>
         <w:numPr>
           <w:ilvl w:val="2"/>
-          <w:numId w:val="1"/>
+          <w:numId w:val="23"/>
         </w:numPr>
         <w:ind w:left="2160"/>
         <w:outlineLvl w:val="2"/>
@@ -17218,7 +16701,7 @@
         <w:pStyle w:val="ListParagraph"/>
         <w:numPr>
           <w:ilvl w:val="2"/>
-          <w:numId w:val="1"/>
+          <w:numId w:val="23"/>
         </w:numPr>
         <w:ind w:left="2160"/>
         <w:outlineLvl w:val="2"/>
@@ -17276,7 +16759,7 @@
         <w:pStyle w:val="ListParagraph"/>
         <w:numPr>
           <w:ilvl w:val="2"/>
-          <w:numId w:val="1"/>
+          <w:numId w:val="23"/>
         </w:numPr>
         <w:ind w:left="2160"/>
         <w:outlineLvl w:val="2"/>
@@ -17334,7 +16817,7 @@
         <w:pStyle w:val="ListParagraph"/>
         <w:numPr>
           <w:ilvl w:val="2"/>
-          <w:numId w:val="1"/>
+          <w:numId w:val="23"/>
         </w:numPr>
         <w:ind w:left="2160"/>
         <w:outlineLvl w:val="2"/>
@@ -17392,7 +16875,7 @@
         <w:pStyle w:val="ListParagraph"/>
         <w:numPr>
           <w:ilvl w:val="0"/>
-          <w:numId w:val="1"/>
+          <w:numId w:val="23"/>
         </w:numPr>
         <w:outlineLvl w:val="0"/>
         <w:rPr>
@@ -17433,7 +16916,7 @@
         <w:pStyle w:val="ListParagraph"/>
         <w:numPr>
           <w:ilvl w:val="1"/>
-          <w:numId w:val="1"/>
+          <w:numId w:val="23"/>
         </w:numPr>
         <w:outlineLvl w:val="1"/>
         <w:rPr>
@@ -17472,7 +16955,7 @@
         <w:pStyle w:val="ListParagraph"/>
         <w:numPr>
           <w:ilvl w:val="1"/>
-          <w:numId w:val="1"/>
+          <w:numId w:val="23"/>
         </w:numPr>
         <w:outlineLvl w:val="1"/>
         <w:rPr>
@@ -17511,7 +16994,7 @@
         <w:pStyle w:val="ListParagraph"/>
         <w:numPr>
           <w:ilvl w:val="1"/>
-          <w:numId w:val="1"/>
+          <w:numId w:val="23"/>
         </w:numPr>
         <w:outlineLvl w:val="1"/>
         <w:rPr>
@@ -17550,7 +17033,7 @@
         <w:pStyle w:val="ListParagraph"/>
         <w:numPr>
           <w:ilvl w:val="1"/>
-          <w:numId w:val="1"/>
+          <w:numId w:val="23"/>
         </w:numPr>
         <w:outlineLvl w:val="1"/>
         <w:rPr>
@@ -17589,7 +17072,7 @@
         <w:pStyle w:val="ListParagraph"/>
         <w:numPr>
           <w:ilvl w:val="1"/>
-          <w:numId w:val="1"/>
+          <w:numId w:val="23"/>
         </w:numPr>
         <w:outlineLvl w:val="1"/>
         <w:rPr>
@@ -17624,8 +17107,8 @@
       <w:bookmarkEnd w:id="31"/>
     </w:p>
     <w:sectPr>
-      <w:headerReference w:type="default" r:id="rId18"/>
-      <w:footerReference w:type="default" r:id="rId19"/>
+      <w:headerReference w:type="default" r:id="rId17"/>
+      <w:footerReference w:type="default" r:id="rId18"/>
       <w:pgSz w:w="12240" w:h="15840"/>
       <w:pgMar w:top="1440" w:right="1440" w:bottom="1440" w:left="1440" w:header="720" w:footer="720" w:gutter="0"/>
       <w:cols w:space="720"/>
@@ -17694,7 +17177,7 @@
           <w:rPr>
             <w:noProof/>
           </w:rPr>
-          <w:t>4</w:t>
+          <w:t>11</w:t>
         </w:r>
         <w:r>
           <w:rPr>
@@ -18865,6 +18348,95 @@
     </w:lvl>
   </w:abstractNum>
   <w:abstractNum w:abstractNumId="11" w15:restartNumberingAfterBreak="0">
+    <w:nsid w:val="3068447B"/>
+    <w:multiLevelType w:val="hybridMultilevel"/>
+    <w:tmpl w:val="46CEBF2E"/>
+    <w:lvl w:ilvl="0" w:tplc="D0668ADA">
+      <w:start w:val="1"/>
+      <w:numFmt w:val="decimal"/>
+      <w:lvlText w:val="%1."/>
+      <w:lvlJc w:val="left"/>
+      <w:pPr>
+        <w:ind w:left="1177" w:hanging="360"/>
+      </w:pPr>
+      <w:rPr>
+        <w:rFonts w:hint="default"/>
+      </w:rPr>
+    </w:lvl>
+    <w:lvl w:ilvl="1" w:tplc="04090019">
+      <w:start w:val="1"/>
+      <w:numFmt w:val="lowerLetter"/>
+      <w:lvlText w:val="%2."/>
+      <w:lvlJc w:val="left"/>
+      <w:pPr>
+        <w:ind w:left="1897" w:hanging="360"/>
+      </w:pPr>
+    </w:lvl>
+    <w:lvl w:ilvl="2" w:tplc="0409001B">
+      <w:start w:val="1"/>
+      <w:numFmt w:val="lowerRoman"/>
+      <w:lvlText w:val="%3."/>
+      <w:lvlJc w:val="right"/>
+      <w:pPr>
+        <w:ind w:left="2617" w:hanging="180"/>
+      </w:pPr>
+    </w:lvl>
+    <w:lvl w:ilvl="3" w:tplc="0409000F" w:tentative="1">
+      <w:start w:val="1"/>
+      <w:numFmt w:val="decimal"/>
+      <w:lvlText w:val="%4."/>
+      <w:lvlJc w:val="left"/>
+      <w:pPr>
+        <w:ind w:left="3337" w:hanging="360"/>
+      </w:pPr>
+    </w:lvl>
+    <w:lvl w:ilvl="4" w:tplc="04090019" w:tentative="1">
+      <w:start w:val="1"/>
+      <w:numFmt w:val="lowerLetter"/>
+      <w:lvlText w:val="%5."/>
+      <w:lvlJc w:val="left"/>
+      <w:pPr>
+        <w:ind w:left="4057" w:hanging="360"/>
+      </w:pPr>
+    </w:lvl>
+    <w:lvl w:ilvl="5" w:tplc="0409001B" w:tentative="1">
+      <w:start w:val="1"/>
+      <w:numFmt w:val="lowerRoman"/>
+      <w:lvlText w:val="%6."/>
+      <w:lvlJc w:val="right"/>
+      <w:pPr>
+        <w:ind w:left="4777" w:hanging="180"/>
+      </w:pPr>
+    </w:lvl>
+    <w:lvl w:ilvl="6" w:tplc="0409000F" w:tentative="1">
+      <w:start w:val="1"/>
+      <w:numFmt w:val="decimal"/>
+      <w:lvlText w:val="%7."/>
+      <w:lvlJc w:val="left"/>
+      <w:pPr>
+        <w:ind w:left="5497" w:hanging="360"/>
+      </w:pPr>
+    </w:lvl>
+    <w:lvl w:ilvl="7" w:tplc="04090019" w:tentative="1">
+      <w:start w:val="1"/>
+      <w:numFmt w:val="lowerLetter"/>
+      <w:lvlText w:val="%8."/>
+      <w:lvlJc w:val="left"/>
+      <w:pPr>
+        <w:ind w:left="6217" w:hanging="360"/>
+      </w:pPr>
+    </w:lvl>
+    <w:lvl w:ilvl="8" w:tplc="0409001B" w:tentative="1">
+      <w:start w:val="1"/>
+      <w:numFmt w:val="lowerRoman"/>
+      <w:lvlText w:val="%9."/>
+      <w:lvlJc w:val="right"/>
+      <w:pPr>
+        <w:ind w:left="6937" w:hanging="180"/>
+      </w:pPr>
+    </w:lvl>
+  </w:abstractNum>
+  <w:abstractNum w:abstractNumId="12" w15:restartNumberingAfterBreak="0">
     <w:nsid w:val="357C1F53"/>
     <w:multiLevelType w:val="hybridMultilevel"/>
     <w:tmpl w:val="1A72D12E"/>
@@ -18977,7 +18549,7 @@
       </w:rPr>
     </w:lvl>
   </w:abstractNum>
-  <w:abstractNum w:abstractNumId="12" w15:restartNumberingAfterBreak="0">
+  <w:abstractNum w:abstractNumId="13" w15:restartNumberingAfterBreak="0">
     <w:nsid w:val="3F7E774A"/>
     <w:multiLevelType w:val="hybridMultilevel"/>
     <w:tmpl w:val="23C0EEA2"/>
@@ -19066,7 +18638,7 @@
       </w:pPr>
     </w:lvl>
   </w:abstractNum>
-  <w:abstractNum w:abstractNumId="13" w15:restartNumberingAfterBreak="0">
+  <w:abstractNum w:abstractNumId="14" w15:restartNumberingAfterBreak="0">
     <w:nsid w:val="430714BF"/>
     <w:multiLevelType w:val="hybridMultilevel"/>
     <w:tmpl w:val="018A59F2"/>
@@ -19155,7 +18727,7 @@
       </w:pPr>
     </w:lvl>
   </w:abstractNum>
-  <w:abstractNum w:abstractNumId="14" w15:restartNumberingAfterBreak="0">
+  <w:abstractNum w:abstractNumId="15" w15:restartNumberingAfterBreak="0">
     <w:nsid w:val="46433188"/>
     <w:multiLevelType w:val="hybridMultilevel"/>
     <w:tmpl w:val="1164ACF2"/>
@@ -19268,7 +18840,7 @@
       </w:rPr>
     </w:lvl>
   </w:abstractNum>
-  <w:abstractNum w:abstractNumId="15" w15:restartNumberingAfterBreak="0">
+  <w:abstractNum w:abstractNumId="16" w15:restartNumberingAfterBreak="0">
     <w:nsid w:val="511D05B3"/>
     <w:multiLevelType w:val="hybridMultilevel"/>
     <w:tmpl w:val="C970549E"/>
@@ -19357,7 +18929,7 @@
       </w:pPr>
     </w:lvl>
   </w:abstractNum>
-  <w:abstractNum w:abstractNumId="16" w15:restartNumberingAfterBreak="0">
+  <w:abstractNum w:abstractNumId="17" w15:restartNumberingAfterBreak="0">
     <w:nsid w:val="5331461C"/>
     <w:multiLevelType w:val="hybridMultilevel"/>
     <w:tmpl w:val="E13678BC"/>
@@ -19469,7 +19041,7 @@
       </w:rPr>
     </w:lvl>
   </w:abstractNum>
-  <w:abstractNum w:abstractNumId="17" w15:restartNumberingAfterBreak="0">
+  <w:abstractNum w:abstractNumId="18" w15:restartNumberingAfterBreak="0">
     <w:nsid w:val="5BF92C22"/>
     <w:multiLevelType w:val="hybridMultilevel"/>
     <w:tmpl w:val="81F06A68"/>
@@ -19560,7 +19132,7 @@
       </w:pPr>
     </w:lvl>
   </w:abstractNum>
-  <w:abstractNum w:abstractNumId="18" w15:restartNumberingAfterBreak="0">
+  <w:abstractNum w:abstractNumId="19" w15:restartNumberingAfterBreak="0">
     <w:nsid w:val="5E301954"/>
     <w:multiLevelType w:val="hybridMultilevel"/>
     <w:tmpl w:val="8038656C"/>
@@ -19649,7 +19221,7 @@
       </w:pPr>
     </w:lvl>
   </w:abstractNum>
-  <w:abstractNum w:abstractNumId="19" w15:restartNumberingAfterBreak="0">
+  <w:abstractNum w:abstractNumId="20" w15:restartNumberingAfterBreak="0">
     <w:nsid w:val="64282073"/>
     <w:multiLevelType w:val="hybridMultilevel"/>
     <w:tmpl w:val="2B1E6C7C"/>
@@ -19761,7 +19333,7 @@
       </w:rPr>
     </w:lvl>
   </w:abstractNum>
-  <w:abstractNum w:abstractNumId="20" w15:restartNumberingAfterBreak="0">
+  <w:abstractNum w:abstractNumId="21" w15:restartNumberingAfterBreak="0">
     <w:nsid w:val="7B4261CC"/>
     <w:multiLevelType w:val="hybridMultilevel"/>
     <w:tmpl w:val="E9A856DA"/>
@@ -19850,7 +19422,7 @@
       </w:pPr>
     </w:lvl>
   </w:abstractNum>
-  <w:abstractNum w:abstractNumId="21" w15:restartNumberingAfterBreak="0">
+  <w:abstractNum w:abstractNumId="22" w15:restartNumberingAfterBreak="0">
     <w:nsid w:val="7C5C24FB"/>
     <w:multiLevelType w:val="hybridMultilevel"/>
     <w:tmpl w:val="9C6A2418"/>
@@ -19946,25 +19518,25 @@
     <w:abstractNumId w:val="4"/>
   </w:num>
   <w:num w:numId="3">
-    <w:abstractNumId w:val="11"/>
+    <w:abstractNumId w:val="12"/>
   </w:num>
   <w:num w:numId="4">
-    <w:abstractNumId w:val="12"/>
+    <w:abstractNumId w:val="13"/>
   </w:num>
   <w:num w:numId="5">
     <w:abstractNumId w:val="0"/>
   </w:num>
   <w:num w:numId="6">
-    <w:abstractNumId w:val="18"/>
+    <w:abstractNumId w:val="19"/>
   </w:num>
   <w:num w:numId="7">
     <w:abstractNumId w:val="8"/>
   </w:num>
   <w:num w:numId="8">
-    <w:abstractNumId w:val="21"/>
+    <w:abstractNumId w:val="22"/>
   </w:num>
   <w:num w:numId="9">
-    <w:abstractNumId w:val="13"/>
+    <w:abstractNumId w:val="14"/>
   </w:num>
   <w:num w:numId="10">
     <w:abstractNumId w:val="2"/>
@@ -19973,37 +19545,40 @@
     <w:abstractNumId w:val="10"/>
   </w:num>
   <w:num w:numId="12">
-    <w:abstractNumId w:val="20"/>
+    <w:abstractNumId w:val="21"/>
   </w:num>
   <w:num w:numId="13">
     <w:abstractNumId w:val="1"/>
   </w:num>
   <w:num w:numId="14">
-    <w:abstractNumId w:val="15"/>
+    <w:abstractNumId w:val="16"/>
   </w:num>
   <w:num w:numId="15">
-    <w:abstractNumId w:val="19"/>
+    <w:abstractNumId w:val="20"/>
   </w:num>
   <w:num w:numId="16">
     <w:abstractNumId w:val="7"/>
   </w:num>
   <w:num w:numId="17">
-    <w:abstractNumId w:val="16"/>
+    <w:abstractNumId w:val="17"/>
   </w:num>
   <w:num w:numId="18">
-    <w:abstractNumId w:val="17"/>
+    <w:abstractNumId w:val="18"/>
   </w:num>
   <w:num w:numId="19">
     <w:abstractNumId w:val="9"/>
   </w:num>
   <w:num w:numId="20">
-    <w:abstractNumId w:val="14"/>
+    <w:abstractNumId w:val="15"/>
   </w:num>
   <w:num w:numId="21">
     <w:abstractNumId w:val="6"/>
   </w:num>
   <w:num w:numId="22">
     <w:abstractNumId w:val="3"/>
+  </w:num>
+  <w:num w:numId="23">
+    <w:abstractNumId w:val="11"/>
   </w:num>
 </w:numbering>
 </file>
@@ -20963,7 +20538,7 @@
 </file>
 
 <file path=customXml/itemProps1.xml><?xml version="1.0" encoding="utf-8"?>
-<ds:datastoreItem xmlns:ds="http://schemas.openxmlformats.org/officeDocument/2006/customXml" ds:itemID="{0FE302B5-DDF2-49F9-95B9-9233D2BECDD9}">
+<ds:datastoreItem xmlns:ds="http://schemas.openxmlformats.org/officeDocument/2006/customXml" ds:itemID="{BC998D39-D680-4706-840D-406D7242E752}">
   <ds:schemaRefs>
     <ds:schemaRef ds:uri="http://schemas.openxmlformats.org/officeDocument/2006/bibliography"/>
   </ds:schemaRefs>

</xml_diff>

<commit_message>
Cập nhật activity diagram chức năng quản lý comment
</commit_message>
<xml_diff>
--- a/Design/Report - Phase1.docx
+++ b/Design/Report - Phase1.docx
@@ -2,29 +2,6 @@
 <file path=word/document.xml><?xml version="1.0" encoding="utf-8"?>
 <w:document xmlns:wpc="http://schemas.microsoft.com/office/word/2010/wordprocessingCanvas" xmlns:cx="http://schemas.microsoft.com/office/drawing/2014/chartex" xmlns:cx1="http://schemas.microsoft.com/office/drawing/2015/9/8/chartex" xmlns:mc="http://schemas.openxmlformats.org/markup-compatibility/2006" xmlns:o="urn:schemas-microsoft-com:office:office" xmlns:r="http://schemas.openxmlformats.org/officeDocument/2006/relationships" xmlns:m="http://schemas.openxmlformats.org/officeDocument/2006/math" xmlns:v="urn:schemas-microsoft-com:vml" xmlns:wp14="http://schemas.microsoft.com/office/word/2010/wordprocessingDrawing" xmlns:wp="http://schemas.openxmlformats.org/drawingml/2006/wordprocessingDrawing" xmlns:w10="urn:schemas-microsoft-com:office:word" xmlns:w="http://schemas.openxmlformats.org/wordprocessingml/2006/main" xmlns:w14="http://schemas.microsoft.com/office/word/2010/wordml" xmlns:w15="http://schemas.microsoft.com/office/word/2012/wordml" xmlns:w16se="http://schemas.microsoft.com/office/word/2015/wordml/symex" xmlns:wpg="http://schemas.microsoft.com/office/word/2010/wordprocessingGroup" xmlns:wpi="http://schemas.microsoft.com/office/word/2010/wordprocessingInk" xmlns:wne="http://schemas.microsoft.com/office/word/2006/wordml" xmlns:wps="http://schemas.microsoft.com/office/word/2010/wordprocessingShape" mc:Ignorable="w14 w15 w16se wp14">
   <w:body>
-    <w:p>
-      <w:pPr>
-        <w:jc w:val="center"/>
-        <w:rPr>
-          <w:b/>
-          <w:color w:val="4472C4" w:themeColor="accent5"/>
-          <w:lang w:val="vi-VN"/>
-          <w14:shadow w14:blurRad="12700" w14:dist="38100" w14:dir="2700000" w14:sx="100000" w14:sy="100000" w14:kx="0" w14:ky="0" w14:algn="tl">
-            <w14:schemeClr w14:val="accent5">
-              <w14:lumMod w14:val="60000"/>
-              <w14:lumOff w14:val="40000"/>
-            </w14:schemeClr>
-          </w14:shadow>
-          <w14:textOutline w14:w="9525" w14:cap="flat" w14:cmpd="sng" w14:algn="ctr">
-            <w14:solidFill>
-              <w14:schemeClr w14:val="bg1"/>
-            </w14:solidFill>
-            <w14:prstDash w14:val="solid"/>
-            <w14:round/>
-          </w14:textOutline>
-        </w:rPr>
-      </w:pPr>
-    </w:p>
     <w:p>
       <w:pPr>
         <w:jc w:val="center"/>
@@ -4546,14 +4523,27 @@
       <w:r>
         <w:t xml:space="preserve">Figure </w:t>
       </w:r>
-      <w:fldSimple w:instr=" SEQ Figure \* ARABIC ">
-        <w:r>
-          <w:rPr>
-            <w:noProof/>
-          </w:rPr>
-          <w:t>1</w:t>
-        </w:r>
-      </w:fldSimple>
+      <w:r>
+        <w:fldChar w:fldCharType="begin"/>
+      </w:r>
+      <w:r>
+        <w:instrText xml:space="preserve"> SEQ Figure \* ARABIC </w:instrText>
+      </w:r>
+      <w:r>
+        <w:fldChar w:fldCharType="separate"/>
+      </w:r>
+      <w:r>
+        <w:rPr>
+          <w:noProof/>
+        </w:rPr>
+        <w:t>1</w:t>
+      </w:r>
+      <w:r>
+        <w:rPr>
+          <w:noProof/>
+        </w:rPr>
+        <w:fldChar w:fldCharType="end"/>
+      </w:r>
       <w:r>
         <w:t xml:space="preserve"> Business Use case </w:t>
       </w:r>
@@ -5009,14 +4999,27 @@
       <w:r>
         <w:t xml:space="preserve"> </w:t>
       </w:r>
-      <w:fldSimple w:instr=" SEQ Bảng \* ARABIC ">
-        <w:r>
-          <w:rPr>
-            <w:noProof/>
-          </w:rPr>
-          <w:t>1</w:t>
-        </w:r>
-      </w:fldSimple>
+      <w:r>
+        <w:fldChar w:fldCharType="begin"/>
+      </w:r>
+      <w:r>
+        <w:instrText xml:space="preserve"> SEQ Bảng \* ARABIC </w:instrText>
+      </w:r>
+      <w:r>
+        <w:fldChar w:fldCharType="separate"/>
+      </w:r>
+      <w:r>
+        <w:rPr>
+          <w:noProof/>
+        </w:rPr>
+        <w:t>1</w:t>
+      </w:r>
+      <w:r>
+        <w:rPr>
+          <w:noProof/>
+        </w:rPr>
+        <w:fldChar w:fldCharType="end"/>
+      </w:r>
       <w:r>
         <w:t xml:space="preserve"> </w:t>
       </w:r>
@@ -6760,14 +6763,27 @@
       <w:r>
         <w:t xml:space="preserve"> </w:t>
       </w:r>
-      <w:fldSimple w:instr=" SEQ Bảng \* ARABIC ">
-        <w:r>
-          <w:rPr>
-            <w:noProof/>
-          </w:rPr>
-          <w:t>2</w:t>
-        </w:r>
-      </w:fldSimple>
+      <w:r>
+        <w:fldChar w:fldCharType="begin"/>
+      </w:r>
+      <w:r>
+        <w:instrText xml:space="preserve"> SEQ Bảng \* ARABIC </w:instrText>
+      </w:r>
+      <w:r>
+        <w:fldChar w:fldCharType="separate"/>
+      </w:r>
+      <w:r>
+        <w:rPr>
+          <w:noProof/>
+        </w:rPr>
+        <w:t>2</w:t>
+      </w:r>
+      <w:r>
+        <w:rPr>
+          <w:noProof/>
+        </w:rPr>
+        <w:fldChar w:fldCharType="end"/>
+      </w:r>
       <w:r>
         <w:t xml:space="preserve"> </w:t>
       </w:r>
@@ -9807,14 +9823,27 @@
       <w:r>
         <w:t xml:space="preserve"> </w:t>
       </w:r>
-      <w:fldSimple w:instr=" SEQ Bảng \* ARABIC ">
-        <w:r>
-          <w:rPr>
-            <w:noProof/>
-          </w:rPr>
-          <w:t>3</w:t>
-        </w:r>
-      </w:fldSimple>
+      <w:r>
+        <w:fldChar w:fldCharType="begin"/>
+      </w:r>
+      <w:r>
+        <w:instrText xml:space="preserve"> SEQ Bảng \* ARABIC </w:instrText>
+      </w:r>
+      <w:r>
+        <w:fldChar w:fldCharType="separate"/>
+      </w:r>
+      <w:r>
+        <w:rPr>
+          <w:noProof/>
+        </w:rPr>
+        <w:t>3</w:t>
+      </w:r>
+      <w:r>
+        <w:rPr>
+          <w:noProof/>
+        </w:rPr>
+        <w:fldChar w:fldCharType="end"/>
+      </w:r>
       <w:r>
         <w:t xml:space="preserve"> </w:t>
       </w:r>
@@ -12137,14 +12166,27 @@
       <w:r>
         <w:t xml:space="preserve"> </w:t>
       </w:r>
-      <w:fldSimple w:instr=" SEQ Hình \* ARABIC ">
-        <w:r>
-          <w:rPr>
-            <w:noProof/>
-          </w:rPr>
-          <w:t>1</w:t>
-        </w:r>
-      </w:fldSimple>
+      <w:r>
+        <w:fldChar w:fldCharType="begin"/>
+      </w:r>
+      <w:r>
+        <w:instrText xml:space="preserve"> SEQ Hình \* ARABIC </w:instrText>
+      </w:r>
+      <w:r>
+        <w:fldChar w:fldCharType="separate"/>
+      </w:r>
+      <w:r>
+        <w:rPr>
+          <w:noProof/>
+        </w:rPr>
+        <w:t>1</w:t>
+      </w:r>
+      <w:r>
+        <w:rPr>
+          <w:noProof/>
+        </w:rPr>
+        <w:fldChar w:fldCharType="end"/>
+      </w:r>
       <w:r>
         <w:t xml:space="preserve"> Activity Diagram </w:t>
       </w:r>
@@ -12254,14 +12296,27 @@
       <w:r>
         <w:t xml:space="preserve"> </w:t>
       </w:r>
-      <w:fldSimple w:instr=" SEQ Hình \* ARABIC ">
-        <w:r>
-          <w:rPr>
-            <w:noProof/>
-          </w:rPr>
-          <w:t>2</w:t>
-        </w:r>
-      </w:fldSimple>
+      <w:r>
+        <w:fldChar w:fldCharType="begin"/>
+      </w:r>
+      <w:r>
+        <w:instrText xml:space="preserve"> SEQ Hình \* ARABIC </w:instrText>
+      </w:r>
+      <w:r>
+        <w:fldChar w:fldCharType="separate"/>
+      </w:r>
+      <w:r>
+        <w:rPr>
+          <w:noProof/>
+        </w:rPr>
+        <w:t>2</w:t>
+      </w:r>
+      <w:r>
+        <w:rPr>
+          <w:noProof/>
+        </w:rPr>
+        <w:fldChar w:fldCharType="end"/>
+      </w:r>
       <w:r>
         <w:t xml:space="preserve"> Activity Diagram </w:t>
       </w:r>
@@ -12378,14 +12433,27 @@
       <w:r>
         <w:t xml:space="preserve"> </w:t>
       </w:r>
-      <w:fldSimple w:instr=" SEQ Hình \* ARABIC ">
-        <w:r>
-          <w:rPr>
-            <w:noProof/>
-          </w:rPr>
-          <w:t>3</w:t>
-        </w:r>
-      </w:fldSimple>
+      <w:r>
+        <w:fldChar w:fldCharType="begin"/>
+      </w:r>
+      <w:r>
+        <w:instrText xml:space="preserve"> SEQ Hình \* ARABIC </w:instrText>
+      </w:r>
+      <w:r>
+        <w:fldChar w:fldCharType="separate"/>
+      </w:r>
+      <w:r>
+        <w:rPr>
+          <w:noProof/>
+        </w:rPr>
+        <w:t>3</w:t>
+      </w:r>
+      <w:r>
+        <w:rPr>
+          <w:noProof/>
+        </w:rPr>
+        <w:fldChar w:fldCharType="end"/>
+      </w:r>
       <w:r>
         <w:t xml:space="preserve"> Activity Diagram </w:t>
       </w:r>
@@ -12682,7 +12750,6 @@
                 <w:rFonts w:ascii="Times New Roman" w:hAnsi="Times New Roman" w:cs="Times New Roman"/>
                 <w:sz w:val="26"/>
                 <w:szCs w:val="26"/>
-                <w:lang w:val="vi-VN"/>
               </w:rPr>
             </w:pPr>
             <w:r>
@@ -12692,7 +12759,15 @@
                 <w:szCs w:val="26"/>
                 <w:lang w:val="vi-VN"/>
               </w:rPr>
-              <w:t>Phân loại bình luận</w:t>
+              <w:t xml:space="preserve">Phân loại </w:t>
+            </w:r>
+            <w:r>
+              <w:rPr>
+                <w:rFonts w:ascii="Times New Roman" w:hAnsi="Times New Roman" w:cs="Times New Roman"/>
+                <w:sz w:val="26"/>
+                <w:szCs w:val="26"/>
+              </w:rPr>
+              <w:t>Comment</w:t>
             </w:r>
           </w:p>
         </w:tc>
@@ -14194,36 +14269,8 @@
                 <w:sz w:val="26"/>
                 <w:szCs w:val="26"/>
               </w:rPr>
-              <w:t xml:space="preserve"> </w:t>
-            </w:r>
-            <w:proofErr w:type="spellStart"/>
-            <w:r>
-              <w:rPr>
-                <w:rFonts w:ascii="Times New Roman" w:hAnsi="Times New Roman" w:cs="Times New Roman"/>
-                <w:sz w:val="26"/>
-                <w:szCs w:val="26"/>
-              </w:rPr>
-              <w:t>bình</w:t>
-            </w:r>
-            <w:proofErr w:type="spellEnd"/>
-            <w:r>
-              <w:rPr>
-                <w:rFonts w:ascii="Times New Roman" w:hAnsi="Times New Roman" w:cs="Times New Roman"/>
-                <w:sz w:val="26"/>
-                <w:szCs w:val="26"/>
-              </w:rPr>
-              <w:t xml:space="preserve"> </w:t>
-            </w:r>
-            <w:proofErr w:type="spellStart"/>
-            <w:r>
-              <w:rPr>
-                <w:rFonts w:ascii="Times New Roman" w:hAnsi="Times New Roman" w:cs="Times New Roman"/>
-                <w:sz w:val="26"/>
-                <w:szCs w:val="26"/>
-              </w:rPr>
-              <w:t>luận</w:t>
-            </w:r>
-            <w:proofErr w:type="spellEnd"/>
+              <w:t xml:space="preserve"> Comment</w:t>
+            </w:r>
           </w:p>
         </w:tc>
       </w:tr>
@@ -14862,19 +14909,324 @@
                 <w:szCs w:val="26"/>
                 <w:lang w:val="vi-VN"/>
               </w:rPr>
-              <w:t xml:space="preserve">: Tại bước 2, nếu như đang xem xét bình luận xấu thì có thể gọi tới nghiệp vụ </w:t>
-            </w:r>
-            <w:r>
-              <w:rPr>
-                <w:rFonts w:ascii="Times New Roman" w:hAnsi="Times New Roman" w:cs="Times New Roman"/>
-                <w:b/>
-                <w:i/>
-                <w:sz w:val="26"/>
-                <w:szCs w:val="26"/>
-                <w:lang w:val="vi-VN"/>
-              </w:rPr>
-              <w:t>Xóa bình luận xấu và thêm email vào danh sách cấm</w:t>
-            </w:r>
+              <w:t xml:space="preserve">: Tại bước 2, nếu như đang xem xét bình luận xấu thì </w:t>
+            </w:r>
+            <w:proofErr w:type="spellStart"/>
+            <w:r>
+              <w:rPr>
+                <w:rFonts w:ascii="Times New Roman" w:hAnsi="Times New Roman" w:cs="Times New Roman"/>
+                <w:sz w:val="26"/>
+                <w:szCs w:val="26"/>
+              </w:rPr>
+              <w:t>thực</w:t>
+            </w:r>
+            <w:proofErr w:type="spellEnd"/>
+            <w:r>
+              <w:rPr>
+                <w:rFonts w:ascii="Times New Roman" w:hAnsi="Times New Roman" w:cs="Times New Roman"/>
+                <w:sz w:val="26"/>
+                <w:szCs w:val="26"/>
+              </w:rPr>
+              <w:t xml:space="preserve"> </w:t>
+            </w:r>
+            <w:proofErr w:type="spellStart"/>
+            <w:r>
+              <w:rPr>
+                <w:rFonts w:ascii="Times New Roman" w:hAnsi="Times New Roman" w:cs="Times New Roman"/>
+                <w:sz w:val="26"/>
+                <w:szCs w:val="26"/>
+              </w:rPr>
+              <w:t>hiện</w:t>
+            </w:r>
+            <w:proofErr w:type="spellEnd"/>
+            <w:r>
+              <w:rPr>
+                <w:rFonts w:ascii="Times New Roman" w:hAnsi="Times New Roman" w:cs="Times New Roman"/>
+                <w:sz w:val="26"/>
+                <w:szCs w:val="26"/>
+              </w:rPr>
+              <w:t xml:space="preserve"> </w:t>
+            </w:r>
+            <w:proofErr w:type="spellStart"/>
+            <w:r>
+              <w:rPr>
+                <w:rFonts w:ascii="Times New Roman" w:hAnsi="Times New Roman" w:cs="Times New Roman"/>
+                <w:sz w:val="26"/>
+                <w:szCs w:val="26"/>
+              </w:rPr>
+              <w:t>xóa</w:t>
+            </w:r>
+            <w:proofErr w:type="spellEnd"/>
+            <w:r>
+              <w:rPr>
+                <w:rFonts w:ascii="Times New Roman" w:hAnsi="Times New Roman" w:cs="Times New Roman"/>
+                <w:sz w:val="26"/>
+                <w:szCs w:val="26"/>
+              </w:rPr>
+              <w:t xml:space="preserve"> </w:t>
+            </w:r>
+            <w:proofErr w:type="spellStart"/>
+            <w:r>
+              <w:rPr>
+                <w:rFonts w:ascii="Times New Roman" w:hAnsi="Times New Roman" w:cs="Times New Roman"/>
+                <w:sz w:val="26"/>
+                <w:szCs w:val="26"/>
+              </w:rPr>
+              <w:t>bình</w:t>
+            </w:r>
+            <w:proofErr w:type="spellEnd"/>
+            <w:r>
+              <w:rPr>
+                <w:rFonts w:ascii="Times New Roman" w:hAnsi="Times New Roman" w:cs="Times New Roman"/>
+                <w:sz w:val="26"/>
+                <w:szCs w:val="26"/>
+              </w:rPr>
+              <w:t xml:space="preserve"> </w:t>
+            </w:r>
+            <w:proofErr w:type="spellStart"/>
+            <w:r>
+              <w:rPr>
+                <w:rFonts w:ascii="Times New Roman" w:hAnsi="Times New Roman" w:cs="Times New Roman"/>
+                <w:sz w:val="26"/>
+                <w:szCs w:val="26"/>
+              </w:rPr>
+              <w:t>luận</w:t>
+            </w:r>
+            <w:proofErr w:type="spellEnd"/>
+            <w:r>
+              <w:rPr>
+                <w:rFonts w:ascii="Times New Roman" w:hAnsi="Times New Roman" w:cs="Times New Roman"/>
+                <w:sz w:val="26"/>
+                <w:szCs w:val="26"/>
+              </w:rPr>
+              <w:t xml:space="preserve"> </w:t>
+            </w:r>
+            <w:proofErr w:type="spellStart"/>
+            <w:r>
+              <w:rPr>
+                <w:rFonts w:ascii="Times New Roman" w:hAnsi="Times New Roman" w:cs="Times New Roman"/>
+                <w:sz w:val="26"/>
+                <w:szCs w:val="26"/>
+              </w:rPr>
+              <w:t>đó</w:t>
+            </w:r>
+            <w:proofErr w:type="spellEnd"/>
+            <w:r>
+              <w:rPr>
+                <w:rFonts w:ascii="Times New Roman" w:hAnsi="Times New Roman" w:cs="Times New Roman"/>
+                <w:sz w:val="26"/>
+                <w:szCs w:val="26"/>
+              </w:rPr>
+              <w:t xml:space="preserve"> </w:t>
+            </w:r>
+            <w:proofErr w:type="spellStart"/>
+            <w:r>
+              <w:rPr>
+                <w:rFonts w:ascii="Times New Roman" w:hAnsi="Times New Roman" w:cs="Times New Roman"/>
+                <w:sz w:val="26"/>
+                <w:szCs w:val="26"/>
+              </w:rPr>
+              <w:t>và</w:t>
+            </w:r>
+            <w:proofErr w:type="spellEnd"/>
+            <w:r>
+              <w:rPr>
+                <w:rFonts w:ascii="Times New Roman" w:hAnsi="Times New Roman" w:cs="Times New Roman"/>
+                <w:sz w:val="26"/>
+                <w:szCs w:val="26"/>
+              </w:rPr>
+              <w:t xml:space="preserve"> </w:t>
+            </w:r>
+            <w:proofErr w:type="spellStart"/>
+            <w:r>
+              <w:rPr>
+                <w:rFonts w:ascii="Times New Roman" w:hAnsi="Times New Roman" w:cs="Times New Roman"/>
+                <w:sz w:val="26"/>
+                <w:szCs w:val="26"/>
+              </w:rPr>
+              <w:t>vô</w:t>
+            </w:r>
+            <w:proofErr w:type="spellEnd"/>
+            <w:r>
+              <w:rPr>
+                <w:rFonts w:ascii="Times New Roman" w:hAnsi="Times New Roman" w:cs="Times New Roman"/>
+                <w:sz w:val="26"/>
+                <w:szCs w:val="26"/>
+              </w:rPr>
+              <w:t xml:space="preserve"> </w:t>
+            </w:r>
+            <w:proofErr w:type="spellStart"/>
+            <w:r>
+              <w:rPr>
+                <w:rFonts w:ascii="Times New Roman" w:hAnsi="Times New Roman" w:cs="Times New Roman"/>
+                <w:sz w:val="26"/>
+                <w:szCs w:val="26"/>
+              </w:rPr>
+              <w:t>hiệu</w:t>
+            </w:r>
+            <w:proofErr w:type="spellEnd"/>
+            <w:r>
+              <w:rPr>
+                <w:rFonts w:ascii="Times New Roman" w:hAnsi="Times New Roman" w:cs="Times New Roman"/>
+                <w:sz w:val="26"/>
+                <w:szCs w:val="26"/>
+              </w:rPr>
+              <w:t xml:space="preserve"> </w:t>
+            </w:r>
+            <w:proofErr w:type="spellStart"/>
+            <w:r>
+              <w:rPr>
+                <w:rFonts w:ascii="Times New Roman" w:hAnsi="Times New Roman" w:cs="Times New Roman"/>
+                <w:sz w:val="26"/>
+                <w:szCs w:val="26"/>
+              </w:rPr>
+              <w:t>hóa</w:t>
+            </w:r>
+            <w:proofErr w:type="spellEnd"/>
+            <w:r>
+              <w:rPr>
+                <w:rFonts w:ascii="Times New Roman" w:hAnsi="Times New Roman" w:cs="Times New Roman"/>
+                <w:sz w:val="26"/>
+                <w:szCs w:val="26"/>
+              </w:rPr>
+              <w:t xml:space="preserve"> </w:t>
+            </w:r>
+            <w:proofErr w:type="spellStart"/>
+            <w:r>
+              <w:rPr>
+                <w:rFonts w:ascii="Times New Roman" w:hAnsi="Times New Roman" w:cs="Times New Roman"/>
+                <w:sz w:val="26"/>
+                <w:szCs w:val="26"/>
+              </w:rPr>
+              <w:t>chức</w:t>
+            </w:r>
+            <w:proofErr w:type="spellEnd"/>
+            <w:r>
+              <w:rPr>
+                <w:rFonts w:ascii="Times New Roman" w:hAnsi="Times New Roman" w:cs="Times New Roman"/>
+                <w:sz w:val="26"/>
+                <w:szCs w:val="26"/>
+              </w:rPr>
+              <w:t xml:space="preserve"> </w:t>
+            </w:r>
+            <w:proofErr w:type="spellStart"/>
+            <w:r>
+              <w:rPr>
+                <w:rFonts w:ascii="Times New Roman" w:hAnsi="Times New Roman" w:cs="Times New Roman"/>
+                <w:sz w:val="26"/>
+                <w:szCs w:val="26"/>
+              </w:rPr>
+              <w:t>năng</w:t>
+            </w:r>
+            <w:proofErr w:type="spellEnd"/>
+            <w:r>
+              <w:rPr>
+                <w:rFonts w:ascii="Times New Roman" w:hAnsi="Times New Roman" w:cs="Times New Roman"/>
+                <w:sz w:val="26"/>
+                <w:szCs w:val="26"/>
+              </w:rPr>
+              <w:t xml:space="preserve"> </w:t>
+            </w:r>
+            <w:proofErr w:type="spellStart"/>
+            <w:r>
+              <w:rPr>
+                <w:rFonts w:ascii="Times New Roman" w:hAnsi="Times New Roman" w:cs="Times New Roman"/>
+                <w:sz w:val="26"/>
+                <w:szCs w:val="26"/>
+              </w:rPr>
+              <w:t>bình</w:t>
+            </w:r>
+            <w:proofErr w:type="spellEnd"/>
+            <w:r>
+              <w:rPr>
+                <w:rFonts w:ascii="Times New Roman" w:hAnsi="Times New Roman" w:cs="Times New Roman"/>
+                <w:sz w:val="26"/>
+                <w:szCs w:val="26"/>
+              </w:rPr>
+              <w:t xml:space="preserve"> </w:t>
+            </w:r>
+            <w:proofErr w:type="spellStart"/>
+            <w:r>
+              <w:rPr>
+                <w:rFonts w:ascii="Times New Roman" w:hAnsi="Times New Roman" w:cs="Times New Roman"/>
+                <w:sz w:val="26"/>
+                <w:szCs w:val="26"/>
+              </w:rPr>
+              <w:t>luận</w:t>
+            </w:r>
+            <w:proofErr w:type="spellEnd"/>
+            <w:r>
+              <w:rPr>
+                <w:rFonts w:ascii="Times New Roman" w:hAnsi="Times New Roman" w:cs="Times New Roman"/>
+                <w:sz w:val="26"/>
+                <w:szCs w:val="26"/>
+              </w:rPr>
+              <w:t xml:space="preserve"> </w:t>
+            </w:r>
+            <w:proofErr w:type="spellStart"/>
+            <w:r>
+              <w:rPr>
+                <w:rFonts w:ascii="Times New Roman" w:hAnsi="Times New Roman" w:cs="Times New Roman"/>
+                <w:sz w:val="26"/>
+                <w:szCs w:val="26"/>
+              </w:rPr>
+              <w:t>của</w:t>
+            </w:r>
+            <w:proofErr w:type="spellEnd"/>
+            <w:r>
+              <w:rPr>
+                <w:rFonts w:ascii="Times New Roman" w:hAnsi="Times New Roman" w:cs="Times New Roman"/>
+                <w:sz w:val="26"/>
+                <w:szCs w:val="26"/>
+              </w:rPr>
+              <w:t xml:space="preserve"> </w:t>
+            </w:r>
+            <w:proofErr w:type="spellStart"/>
+            <w:r>
+              <w:rPr>
+                <w:rFonts w:ascii="Times New Roman" w:hAnsi="Times New Roman" w:cs="Times New Roman"/>
+                <w:sz w:val="26"/>
+                <w:szCs w:val="26"/>
+              </w:rPr>
+              <w:t>tài</w:t>
+            </w:r>
+            <w:proofErr w:type="spellEnd"/>
+            <w:r>
+              <w:rPr>
+                <w:rFonts w:ascii="Times New Roman" w:hAnsi="Times New Roman" w:cs="Times New Roman"/>
+                <w:sz w:val="26"/>
+                <w:szCs w:val="26"/>
+              </w:rPr>
+              <w:t xml:space="preserve"> </w:t>
+            </w:r>
+            <w:proofErr w:type="spellStart"/>
+            <w:r>
+              <w:rPr>
+                <w:rFonts w:ascii="Times New Roman" w:hAnsi="Times New Roman" w:cs="Times New Roman"/>
+                <w:sz w:val="26"/>
+                <w:szCs w:val="26"/>
+              </w:rPr>
+              <w:t>khoản</w:t>
+            </w:r>
+            <w:proofErr w:type="spellEnd"/>
+            <w:r>
+              <w:rPr>
+                <w:rFonts w:ascii="Times New Roman" w:hAnsi="Times New Roman" w:cs="Times New Roman"/>
+                <w:sz w:val="26"/>
+                <w:szCs w:val="26"/>
+              </w:rPr>
+              <w:t xml:space="preserve"> </w:t>
+            </w:r>
+            <w:proofErr w:type="spellStart"/>
+            <w:r>
+              <w:rPr>
+                <w:rFonts w:ascii="Times New Roman" w:hAnsi="Times New Roman" w:cs="Times New Roman"/>
+                <w:sz w:val="26"/>
+                <w:szCs w:val="26"/>
+              </w:rPr>
+              <w:t>đó</w:t>
+            </w:r>
+            <w:proofErr w:type="spellEnd"/>
           </w:p>
         </w:tc>
       </w:tr>
@@ -14893,8 +15245,6 @@
           </w14:textOutline>
         </w:rPr>
       </w:pPr>
-      <w:bookmarkStart w:id="4" w:name="_GoBack"/>
-      <w:bookmarkEnd w:id="4"/>
     </w:p>
     <w:p>
       <w:pPr>
@@ -14961,9 +15311,9 @@
         </w:rPr>
         <w:lastRenderedPageBreak/>
         <w:drawing>
-          <wp:inline distT="0" distB="0" distL="0" distR="0" wp14:anchorId="1C45C57A" wp14:editId="3BB5A1B4">
-            <wp:extent cx="5464199" cy="5691117"/>
-            <wp:effectExtent l="0" t="0" r="3175" b="5080"/>
+          <wp:inline distT="0" distB="0" distL="0" distR="0" wp14:anchorId="5F84DA4C" wp14:editId="241CB77F">
+            <wp:extent cx="5943600" cy="6005195"/>
+            <wp:effectExtent l="0" t="0" r="0" b="0"/>
             <wp:docPr id="1" name="Picture 1"/>
             <wp:cNvGraphicFramePr>
               <a:graphicFrameLocks xmlns:a="http://schemas.openxmlformats.org/drawingml/2006/main" noChangeAspect="1"/>
@@ -14984,7 +15334,7 @@
                   <pic:spPr>
                     <a:xfrm>
                       <a:off x="0" y="0"/>
-                      <a:ext cx="5501416" cy="5729880"/>
+                      <a:ext cx="5943600" cy="6005195"/>
                     </a:xfrm>
                     <a:prstGeom prst="rect">
                       <a:avLst/>
@@ -15004,7 +15354,6 @@
           <w:b/>
           <w:sz w:val="24"/>
           <w:szCs w:val="24"/>
-          <w:lang w:val="vi-VN"/>
           <w14:textOutline w14:w="0" w14:cap="flat" w14:cmpd="sng" w14:algn="ctr">
             <w14:noFill/>
             <w14:prstDash w14:val="solid"/>
@@ -15026,36 +15375,97 @@
         </w:rPr>
         <w:t xml:space="preserve">Sơ đồ hoạt động cho use case </w:t>
       </w:r>
+      <w:proofErr w:type="spellStart"/>
       <w:r>
         <w:rPr>
           <w:rFonts w:ascii="Times New Roman" w:hAnsi="Times New Roman" w:cs="Times New Roman"/>
           <w:b/>
           <w:sz w:val="24"/>
           <w:szCs w:val="24"/>
-          <w:lang w:val="vi-VN"/>
           <w14:textOutline w14:w="0" w14:cap="flat" w14:cmpd="sng" w14:algn="ctr">
             <w14:noFill/>
             <w14:prstDash w14:val="solid"/>
             <w14:round/>
           </w14:textOutline>
         </w:rPr>
-        <w:t>Thống kê bình luận</w:t>
-      </w:r>
-    </w:p>
-    <w:p>
-      <w:pPr>
-        <w:jc w:val="center"/>
+        <w:t>Xem</w:t>
+      </w:r>
+      <w:proofErr w:type="spellEnd"/>
+      <w:r>
         <w:rPr>
           <w:rFonts w:ascii="Times New Roman" w:hAnsi="Times New Roman" w:cs="Times New Roman"/>
+          <w:b/>
           <w:sz w:val="24"/>
           <w:szCs w:val="24"/>
-          <w:lang w:val="vi-VN"/>
           <w14:textOutline w14:w="0" w14:cap="flat" w14:cmpd="sng" w14:algn="ctr">
             <w14:noFill/>
             <w14:prstDash w14:val="solid"/>
             <w14:round/>
           </w14:textOutline>
         </w:rPr>
+        <w:t xml:space="preserve"> </w:t>
+      </w:r>
+      <w:proofErr w:type="spellStart"/>
+      <w:r>
+        <w:rPr>
+          <w:rFonts w:ascii="Times New Roman" w:hAnsi="Times New Roman" w:cs="Times New Roman"/>
+          <w:b/>
+          <w:sz w:val="24"/>
+          <w:szCs w:val="24"/>
+          <w14:textOutline w14:w="0" w14:cap="flat" w14:cmpd="sng" w14:algn="ctr">
+            <w14:noFill/>
+            <w14:prstDash w14:val="solid"/>
+            <w14:round/>
+          </w14:textOutline>
+        </w:rPr>
+        <w:t>thống</w:t>
+      </w:r>
+      <w:proofErr w:type="spellEnd"/>
+      <w:r>
+        <w:rPr>
+          <w:rFonts w:ascii="Times New Roman" w:hAnsi="Times New Roman" w:cs="Times New Roman"/>
+          <w:b/>
+          <w:sz w:val="24"/>
+          <w:szCs w:val="24"/>
+          <w14:textOutline w14:w="0" w14:cap="flat" w14:cmpd="sng" w14:algn="ctr">
+            <w14:noFill/>
+            <w14:prstDash w14:val="solid"/>
+            <w14:round/>
+          </w14:textOutline>
+        </w:rPr>
+        <w:t xml:space="preserve"> </w:t>
+      </w:r>
+      <w:proofErr w:type="spellStart"/>
+      <w:r>
+        <w:rPr>
+          <w:rFonts w:ascii="Times New Roman" w:hAnsi="Times New Roman" w:cs="Times New Roman"/>
+          <w:b/>
+          <w:sz w:val="24"/>
+          <w:szCs w:val="24"/>
+          <w14:textOutline w14:w="0" w14:cap="flat" w14:cmpd="sng" w14:algn="ctr">
+            <w14:noFill/>
+            <w14:prstDash w14:val="solid"/>
+            <w14:round/>
+          </w14:textOutline>
+        </w:rPr>
+        <w:t>kê</w:t>
+      </w:r>
+      <w:proofErr w:type="spellEnd"/>
+    </w:p>
+    <w:p>
+      <w:pPr>
+        <w:jc w:val="center"/>
+        <w:rPr>
+          <w:rFonts w:ascii="Times New Roman" w:hAnsi="Times New Roman" w:cs="Times New Roman"/>
+          <w:b/>
+          <w:sz w:val="24"/>
+          <w:szCs w:val="24"/>
+          <w14:textOutline w14:w="0" w14:cap="flat" w14:cmpd="sng" w14:algn="ctr">
+            <w14:noFill/>
+            <w14:prstDash w14:val="solid"/>
+            <w14:round/>
+          </w14:textOutline>
+        </w:rPr>
       </w:pPr>
       <w:r>
         <w:rPr>
@@ -15063,10 +15473,10 @@
         </w:rPr>
         <w:lastRenderedPageBreak/>
         <w:drawing>
-          <wp:inline distT="0" distB="0" distL="0" distR="0" wp14:anchorId="42093BB3" wp14:editId="77441C8A">
-            <wp:extent cx="5943600" cy="5934075"/>
+          <wp:inline distT="0" distB="0" distL="0" distR="0" wp14:anchorId="5CA0AFBB" wp14:editId="70BE7C62">
+            <wp:extent cx="1695450" cy="4905375"/>
             <wp:effectExtent l="0" t="0" r="0" b="9525"/>
-            <wp:docPr id="9" name="Picture 9"/>
+            <wp:docPr id="3" name="Picture 3"/>
             <wp:cNvGraphicFramePr>
               <a:graphicFrameLocks xmlns:a="http://schemas.openxmlformats.org/drawingml/2006/main" noChangeAspect="1"/>
             </wp:cNvGraphicFramePr>
@@ -15086,7 +15496,7 @@
                   <pic:spPr>
                     <a:xfrm>
                       <a:off x="0" y="0"/>
-                      <a:ext cx="5943600" cy="5934075"/>
+                      <a:ext cx="1695450" cy="4905375"/>
                     </a:xfrm>
                     <a:prstGeom prst="rect">
                       <a:avLst/>
@@ -15117,7 +15527,19 @@
     </w:p>
     <w:p>
       <w:pPr>
-        <w:jc w:val="center"/>
+        <w:rPr>
+          <w:rFonts w:ascii="Times New Roman" w:hAnsi="Times New Roman" w:cs="Times New Roman"/>
+          <w:b/>
+          <w:sz w:val="24"/>
+          <w:szCs w:val="24"/>
+          <w14:textOutline w14:w="0" w14:cap="flat" w14:cmpd="sng" w14:algn="ctr">
+            <w14:noFill/>
+            <w14:prstDash w14:val="solid"/>
+            <w14:round/>
+          </w14:textOutline>
+        </w:rPr>
+      </w:pPr>
+      <w:r>
         <w:rPr>
           <w:rFonts w:ascii="Times New Roman" w:hAnsi="Times New Roman" w:cs="Times New Roman"/>
           <w:sz w:val="24"/>
@@ -15129,11 +15551,9 @@
             <w14:round/>
           </w14:textOutline>
         </w:rPr>
-      </w:pPr>
-    </w:p>
-    <w:p>
-      <w:pPr>
-        <w:jc w:val="center"/>
+        <w:t>Sơ đồ hoạt độ</w:t>
+      </w:r>
+      <w:r>
         <w:rPr>
           <w:rFonts w:ascii="Times New Roman" w:hAnsi="Times New Roman" w:cs="Times New Roman"/>
           <w:sz w:val="24"/>
@@ -15145,7 +15565,81 @@
             <w14:round/>
           </w14:textOutline>
         </w:rPr>
-      </w:pPr>
+        <w:t>ng cho use case</w:t>
+      </w:r>
+      <w:r>
+        <w:rPr>
+          <w:rFonts w:ascii="Times New Roman" w:hAnsi="Times New Roman" w:cs="Times New Roman"/>
+          <w:sz w:val="24"/>
+          <w:szCs w:val="24"/>
+          <w14:textOutline w14:w="0" w14:cap="flat" w14:cmpd="sng" w14:algn="ctr">
+            <w14:noFill/>
+            <w14:prstDash w14:val="solid"/>
+            <w14:round/>
+          </w14:textOutline>
+        </w:rPr>
+        <w:t xml:space="preserve"> </w:t>
+      </w:r>
+      <w:proofErr w:type="spellStart"/>
+      <w:r>
+        <w:rPr>
+          <w:rFonts w:ascii="Times New Roman" w:hAnsi="Times New Roman" w:cs="Times New Roman"/>
+          <w:b/>
+          <w:sz w:val="24"/>
+          <w:szCs w:val="24"/>
+          <w14:textOutline w14:w="0" w14:cap="flat" w14:cmpd="sng" w14:algn="ctr">
+            <w14:noFill/>
+            <w14:prstDash w14:val="solid"/>
+            <w14:round/>
+          </w14:textOutline>
+        </w:rPr>
+        <w:t>Xử</w:t>
+      </w:r>
+      <w:proofErr w:type="spellEnd"/>
+      <w:r>
+        <w:rPr>
+          <w:rFonts w:ascii="Times New Roman" w:hAnsi="Times New Roman" w:cs="Times New Roman"/>
+          <w:b/>
+          <w:sz w:val="24"/>
+          <w:szCs w:val="24"/>
+          <w14:textOutline w14:w="0" w14:cap="flat" w14:cmpd="sng" w14:algn="ctr">
+            <w14:noFill/>
+            <w14:prstDash w14:val="solid"/>
+            <w14:round/>
+          </w14:textOutline>
+        </w:rPr>
+        <w:t xml:space="preserve"> </w:t>
+      </w:r>
+      <w:proofErr w:type="spellStart"/>
+      <w:r>
+        <w:rPr>
+          <w:rFonts w:ascii="Times New Roman" w:hAnsi="Times New Roman" w:cs="Times New Roman"/>
+          <w:b/>
+          <w:sz w:val="24"/>
+          <w:szCs w:val="24"/>
+          <w14:textOutline w14:w="0" w14:cap="flat" w14:cmpd="sng" w14:algn="ctr">
+            <w14:noFill/>
+            <w14:prstDash w14:val="solid"/>
+            <w14:round/>
+          </w14:textOutline>
+        </w:rPr>
+        <w:t>lý</w:t>
+      </w:r>
+      <w:proofErr w:type="spellEnd"/>
+      <w:r>
+        <w:rPr>
+          <w:rFonts w:ascii="Times New Roman" w:hAnsi="Times New Roman" w:cs="Times New Roman"/>
+          <w:b/>
+          <w:sz w:val="24"/>
+          <w:szCs w:val="24"/>
+          <w14:textOutline w14:w="0" w14:cap="flat" w14:cmpd="sng" w14:algn="ctr">
+            <w14:noFill/>
+            <w14:prstDash w14:val="solid"/>
+            <w14:round/>
+          </w14:textOutline>
+        </w:rPr>
+        <w:t xml:space="preserve"> Comment</w:t>
+      </w:r>
     </w:p>
     <w:p>
       <w:pPr>
@@ -15162,125 +15656,16 @@
           </w14:textOutline>
         </w:rPr>
       </w:pPr>
-    </w:p>
-    <w:p>
-      <w:pPr>
-        <w:jc w:val="center"/>
-        <w:rPr>
-          <w:rFonts w:ascii="Times New Roman" w:hAnsi="Times New Roman" w:cs="Times New Roman"/>
-          <w:sz w:val="24"/>
-          <w:szCs w:val="24"/>
-          <w:lang w:val="vi-VN"/>
-          <w14:textOutline w14:w="0" w14:cap="flat" w14:cmpd="sng" w14:algn="ctr">
-            <w14:noFill/>
-            <w14:prstDash w14:val="solid"/>
-            <w14:round/>
-          </w14:textOutline>
-        </w:rPr>
-      </w:pPr>
-    </w:p>
-    <w:p>
-      <w:pPr>
-        <w:jc w:val="center"/>
-        <w:rPr>
-          <w:rFonts w:ascii="Times New Roman" w:hAnsi="Times New Roman" w:cs="Times New Roman"/>
-          <w:sz w:val="24"/>
-          <w:szCs w:val="24"/>
-          <w:lang w:val="vi-VN"/>
-          <w14:textOutline w14:w="0" w14:cap="flat" w14:cmpd="sng" w14:algn="ctr">
-            <w14:noFill/>
-            <w14:prstDash w14:val="solid"/>
-            <w14:round/>
-          </w14:textOutline>
-        </w:rPr>
-      </w:pPr>
-    </w:p>
-    <w:p>
-      <w:pPr>
-        <w:jc w:val="center"/>
-        <w:rPr>
-          <w:rFonts w:ascii="Times New Roman" w:hAnsi="Times New Roman" w:cs="Times New Roman"/>
-          <w:sz w:val="24"/>
-          <w:szCs w:val="24"/>
-          <w:lang w:val="vi-VN"/>
-          <w14:textOutline w14:w="0" w14:cap="flat" w14:cmpd="sng" w14:algn="ctr">
-            <w14:noFill/>
-            <w14:prstDash w14:val="solid"/>
-            <w14:round/>
-          </w14:textOutline>
-        </w:rPr>
-      </w:pPr>
-    </w:p>
-    <w:p>
-      <w:pPr>
-        <w:rPr>
-          <w:rFonts w:ascii="Times New Roman" w:hAnsi="Times New Roman" w:cs="Times New Roman"/>
-          <w:b/>
-          <w:sz w:val="24"/>
-          <w:szCs w:val="24"/>
-          <w:lang w:val="vi-VN"/>
-          <w14:textOutline w14:w="0" w14:cap="flat" w14:cmpd="sng" w14:algn="ctr">
-            <w14:noFill/>
-            <w14:prstDash w14:val="solid"/>
-            <w14:round/>
-          </w14:textOutline>
-        </w:rPr>
-      </w:pPr>
-      <w:r>
-        <w:rPr>
-          <w:rFonts w:ascii="Times New Roman" w:hAnsi="Times New Roman" w:cs="Times New Roman"/>
-          <w:sz w:val="24"/>
-          <w:szCs w:val="24"/>
-          <w:lang w:val="vi-VN"/>
-          <w14:textOutline w14:w="0" w14:cap="flat" w14:cmpd="sng" w14:algn="ctr">
-            <w14:noFill/>
-            <w14:prstDash w14:val="solid"/>
-            <w14:round/>
-          </w14:textOutline>
+      <w:r>
+        <w:rPr>
+          <w:noProof/>
         </w:rPr>
         <w:lastRenderedPageBreak/>
-        <w:t xml:space="preserve">Sơ đồ hoạt động cho use case </w:t>
-      </w:r>
-      <w:r>
-        <w:rPr>
-          <w:rFonts w:ascii="Times New Roman" w:hAnsi="Times New Roman" w:cs="Times New Roman"/>
-          <w:b/>
-          <w:sz w:val="24"/>
-          <w:szCs w:val="24"/>
-          <w:lang w:val="vi-VN"/>
-          <w14:textOutline w14:w="0" w14:cap="flat" w14:cmpd="sng" w14:algn="ctr">
-            <w14:noFill/>
-            <w14:prstDash w14:val="solid"/>
-            <w14:round/>
-          </w14:textOutline>
-        </w:rPr>
-        <w:t>Kiểm tra bình luận đã phân loại và thống kê</w:t>
-      </w:r>
-    </w:p>
-    <w:p>
-      <w:pPr>
-        <w:jc w:val="center"/>
-        <w:rPr>
-          <w:rFonts w:ascii="Times New Roman" w:hAnsi="Times New Roman" w:cs="Times New Roman"/>
-          <w:sz w:val="24"/>
-          <w:szCs w:val="24"/>
-          <w:lang w:val="vi-VN"/>
-          <w14:textOutline w14:w="0" w14:cap="flat" w14:cmpd="sng" w14:algn="ctr">
-            <w14:noFill/>
-            <w14:prstDash w14:val="solid"/>
-            <w14:round/>
-          </w14:textOutline>
-        </w:rPr>
-      </w:pPr>
-      <w:r>
-        <w:rPr>
-          <w:noProof/>
-        </w:rPr>
         <w:drawing>
-          <wp:inline distT="0" distB="0" distL="0" distR="0" wp14:anchorId="0B07C429" wp14:editId="43FD0D45">
-            <wp:extent cx="5943600" cy="6102350"/>
-            <wp:effectExtent l="0" t="0" r="0" b="0"/>
-            <wp:docPr id="11" name="Picture 11"/>
+          <wp:inline distT="0" distB="0" distL="0" distR="0" wp14:anchorId="1895D43C" wp14:editId="387316F3">
+            <wp:extent cx="4695825" cy="5153025"/>
+            <wp:effectExtent l="0" t="0" r="9525" b="9525"/>
+            <wp:docPr id="5" name="Picture 5"/>
             <wp:cNvGraphicFramePr>
               <a:graphicFrameLocks xmlns:a="http://schemas.openxmlformats.org/drawingml/2006/main" noChangeAspect="1"/>
             </wp:cNvGraphicFramePr>
@@ -15300,7 +15685,7 @@
                   <pic:spPr>
                     <a:xfrm>
                       <a:off x="0" y="0"/>
-                      <a:ext cx="5943600" cy="6102350"/>
+                      <a:ext cx="4695825" cy="5153025"/>
                     </a:xfrm>
                     <a:prstGeom prst="rect">
                       <a:avLst/>
@@ -15315,11 +15700,11 @@
     </w:p>
     <w:p>
       <w:pPr>
-        <w:jc w:val="center"/>
         <w:rPr>
           <w:rFonts w:ascii="Times New Roman" w:hAnsi="Times New Roman" w:cs="Times New Roman"/>
-          <w:sz w:val="24"/>
-          <w:szCs w:val="24"/>
+          <w:color w:val="5B9BD5" w:themeColor="accent1"/>
+          <w:sz w:val="28"/>
+          <w:szCs w:val="28"/>
           <w:lang w:val="vi-VN"/>
           <w14:textOutline w14:w="0" w14:cap="flat" w14:cmpd="sng" w14:algn="ctr">
             <w14:noFill/>
@@ -15328,315 +15713,18 @@
           </w14:textOutline>
         </w:rPr>
       </w:pPr>
+      <w:bookmarkStart w:id="4" w:name="_GoBack"/>
+      <w:bookmarkEnd w:id="4"/>
     </w:p>
     <w:p>
       <w:pPr>
-        <w:jc w:val="center"/>
-        <w:rPr>
-          <w:rFonts w:ascii="Times New Roman" w:hAnsi="Times New Roman" w:cs="Times New Roman"/>
-          <w:sz w:val="24"/>
-          <w:szCs w:val="24"/>
-          <w:lang w:val="vi-VN"/>
-          <w14:textOutline w14:w="0" w14:cap="flat" w14:cmpd="sng" w14:algn="ctr">
-            <w14:noFill/>
-            <w14:prstDash w14:val="solid"/>
-            <w14:round/>
-          </w14:textOutline>
-        </w:rPr>
-      </w:pPr>
-    </w:p>
-    <w:p>
-      <w:pPr>
-        <w:jc w:val="center"/>
-        <w:rPr>
-          <w:rFonts w:ascii="Times New Roman" w:hAnsi="Times New Roman" w:cs="Times New Roman"/>
-          <w:sz w:val="24"/>
-          <w:szCs w:val="24"/>
-          <w:lang w:val="vi-VN"/>
-          <w14:textOutline w14:w="0" w14:cap="flat" w14:cmpd="sng" w14:algn="ctr">
-            <w14:noFill/>
-            <w14:prstDash w14:val="solid"/>
-            <w14:round/>
-          </w14:textOutline>
-        </w:rPr>
-      </w:pPr>
-    </w:p>
-    <w:p>
-      <w:pPr>
-        <w:jc w:val="center"/>
-        <w:rPr>
-          <w:rFonts w:ascii="Times New Roman" w:hAnsi="Times New Roman" w:cs="Times New Roman"/>
-          <w:sz w:val="24"/>
-          <w:szCs w:val="24"/>
-          <w:lang w:val="vi-VN"/>
-          <w14:textOutline w14:w="0" w14:cap="flat" w14:cmpd="sng" w14:algn="ctr">
-            <w14:noFill/>
-            <w14:prstDash w14:val="solid"/>
-            <w14:round/>
-          </w14:textOutline>
-        </w:rPr>
-      </w:pPr>
-    </w:p>
-    <w:p>
-      <w:pPr>
-        <w:jc w:val="center"/>
-        <w:rPr>
-          <w:rFonts w:ascii="Times New Roman" w:hAnsi="Times New Roman" w:cs="Times New Roman"/>
-          <w:sz w:val="24"/>
-          <w:szCs w:val="24"/>
-          <w:lang w:val="vi-VN"/>
-          <w14:textOutline w14:w="0" w14:cap="flat" w14:cmpd="sng" w14:algn="ctr">
-            <w14:noFill/>
-            <w14:prstDash w14:val="solid"/>
-            <w14:round/>
-          </w14:textOutline>
-        </w:rPr>
-      </w:pPr>
-    </w:p>
-    <w:p>
-      <w:pPr>
-        <w:jc w:val="center"/>
-        <w:rPr>
-          <w:rFonts w:ascii="Times New Roman" w:hAnsi="Times New Roman" w:cs="Times New Roman"/>
-          <w:sz w:val="24"/>
-          <w:szCs w:val="24"/>
-          <w:lang w:val="vi-VN"/>
-          <w14:textOutline w14:w="0" w14:cap="flat" w14:cmpd="sng" w14:algn="ctr">
-            <w14:noFill/>
-            <w14:prstDash w14:val="solid"/>
-            <w14:round/>
-          </w14:textOutline>
-        </w:rPr>
-      </w:pPr>
-    </w:p>
-    <w:p>
-      <w:pPr>
-        <w:jc w:val="center"/>
-        <w:rPr>
-          <w:rFonts w:ascii="Times New Roman" w:hAnsi="Times New Roman" w:cs="Times New Roman"/>
-          <w:sz w:val="24"/>
-          <w:szCs w:val="24"/>
-          <w:lang w:val="vi-VN"/>
-          <w14:textOutline w14:w="0" w14:cap="flat" w14:cmpd="sng" w14:algn="ctr">
-            <w14:noFill/>
-            <w14:prstDash w14:val="solid"/>
-            <w14:round/>
-          </w14:textOutline>
-        </w:rPr>
-      </w:pPr>
-    </w:p>
-    <w:p>
-      <w:pPr>
-        <w:jc w:val="center"/>
-        <w:rPr>
-          <w:rFonts w:ascii="Times New Roman" w:hAnsi="Times New Roman" w:cs="Times New Roman"/>
-          <w:sz w:val="24"/>
-          <w:szCs w:val="24"/>
-          <w:lang w:val="vi-VN"/>
-          <w14:textOutline w14:w="0" w14:cap="flat" w14:cmpd="sng" w14:algn="ctr">
-            <w14:noFill/>
-            <w14:prstDash w14:val="solid"/>
-            <w14:round/>
-          </w14:textOutline>
-        </w:rPr>
-      </w:pPr>
-    </w:p>
-    <w:p>
-      <w:pPr>
-        <w:rPr>
-          <w:rFonts w:ascii="Times New Roman" w:hAnsi="Times New Roman" w:cs="Times New Roman"/>
-          <w:b/>
-          <w:sz w:val="24"/>
-          <w:szCs w:val="24"/>
-          <w:lang w:val="vi-VN"/>
-          <w14:textOutline w14:w="0" w14:cap="flat" w14:cmpd="sng" w14:algn="ctr">
-            <w14:noFill/>
-            <w14:prstDash w14:val="solid"/>
-            <w14:round/>
-          </w14:textOutline>
-        </w:rPr>
-      </w:pPr>
-      <w:r>
-        <w:rPr>
-          <w:rFonts w:ascii="Times New Roman" w:hAnsi="Times New Roman" w:cs="Times New Roman"/>
-          <w:sz w:val="24"/>
-          <w:szCs w:val="24"/>
-          <w:lang w:val="vi-VN"/>
-          <w14:textOutline w14:w="0" w14:cap="flat" w14:cmpd="sng" w14:algn="ctr">
-            <w14:noFill/>
-            <w14:prstDash w14:val="solid"/>
-            <w14:round/>
-          </w14:textOutline>
-        </w:rPr>
-        <w:t xml:space="preserve">Sơ đồ hoạt động cho use case </w:t>
-      </w:r>
-      <w:r>
-        <w:rPr>
-          <w:rFonts w:ascii="Times New Roman" w:hAnsi="Times New Roman" w:cs="Times New Roman"/>
-          <w:b/>
-          <w:sz w:val="24"/>
-          <w:szCs w:val="24"/>
-          <w:lang w:val="vi-VN"/>
-          <w14:textOutline w14:w="0" w14:cap="flat" w14:cmpd="sng" w14:algn="ctr">
-            <w14:noFill/>
-            <w14:prstDash w14:val="solid"/>
-            <w14:round/>
-          </w14:textOutline>
-        </w:rPr>
-        <w:t>Xóa bình luận xấu và thêm email vào danh sách cấm</w:t>
-      </w:r>
-    </w:p>
-    <w:p>
-      <w:pPr>
-        <w:rPr>
-          <w:rFonts w:ascii="Times New Roman" w:hAnsi="Times New Roman" w:cs="Times New Roman"/>
-          <w:b/>
-          <w:sz w:val="24"/>
-          <w:szCs w:val="24"/>
-          <w:lang w:val="vi-VN"/>
-          <w14:textOutline w14:w="0" w14:cap="flat" w14:cmpd="sng" w14:algn="ctr">
-            <w14:noFill/>
-            <w14:prstDash w14:val="solid"/>
-            <w14:round/>
-          </w14:textOutline>
-        </w:rPr>
-      </w:pPr>
-      <w:r>
-        <w:rPr>
-          <w:noProof/>
-        </w:rPr>
-        <w:drawing>
-          <wp:inline distT="0" distB="0" distL="0" distR="0" wp14:anchorId="5DF2E8A1" wp14:editId="4AD35D27">
-            <wp:extent cx="5943600" cy="6973570"/>
-            <wp:effectExtent l="0" t="0" r="0" b="0"/>
-            <wp:docPr id="13" name="Picture 13"/>
-            <wp:cNvGraphicFramePr>
-              <a:graphicFrameLocks xmlns:a="http://schemas.openxmlformats.org/drawingml/2006/main" noChangeAspect="1"/>
-            </wp:cNvGraphicFramePr>
-            <a:graphic xmlns:a="http://schemas.openxmlformats.org/drawingml/2006/main">
-              <a:graphicData uri="http://schemas.openxmlformats.org/drawingml/2006/picture">
-                <pic:pic xmlns:pic="http://schemas.openxmlformats.org/drawingml/2006/picture">
-                  <pic:nvPicPr>
-                    <pic:cNvPr id="1" name=""/>
-                    <pic:cNvPicPr/>
-                  </pic:nvPicPr>
-                  <pic:blipFill>
-                    <a:blip r:embed="rId15"/>
-                    <a:stretch>
-                      <a:fillRect/>
-                    </a:stretch>
-                  </pic:blipFill>
-                  <pic:spPr>
-                    <a:xfrm>
-                      <a:off x="0" y="0"/>
-                      <a:ext cx="5943600" cy="6973570"/>
-                    </a:xfrm>
-                    <a:prstGeom prst="rect">
-                      <a:avLst/>
-                    </a:prstGeom>
-                  </pic:spPr>
-                </pic:pic>
-              </a:graphicData>
-            </a:graphic>
-          </wp:inline>
-        </w:drawing>
-      </w:r>
-    </w:p>
-    <w:p>
-      <w:pPr>
-        <w:jc w:val="center"/>
-        <w:rPr>
-          <w:rFonts w:ascii="Times New Roman" w:hAnsi="Times New Roman" w:cs="Times New Roman"/>
-          <w:sz w:val="24"/>
-          <w:szCs w:val="24"/>
-          <w:lang w:val="vi-VN"/>
-          <w14:textOutline w14:w="0" w14:cap="flat" w14:cmpd="sng" w14:algn="ctr">
-            <w14:noFill/>
-            <w14:prstDash w14:val="solid"/>
-            <w14:round/>
-          </w14:textOutline>
-        </w:rPr>
-      </w:pPr>
-    </w:p>
-    <w:p>
-      <w:pPr>
-        <w:jc w:val="center"/>
-        <w:rPr>
-          <w:rFonts w:ascii="Times New Roman" w:hAnsi="Times New Roman" w:cs="Times New Roman"/>
-          <w:sz w:val="24"/>
-          <w:szCs w:val="24"/>
-          <w:lang w:val="vi-VN"/>
-          <w14:textOutline w14:w="0" w14:cap="flat" w14:cmpd="sng" w14:algn="ctr">
-            <w14:noFill/>
-            <w14:prstDash w14:val="solid"/>
-            <w14:round/>
-          </w14:textOutline>
-        </w:rPr>
-      </w:pPr>
-    </w:p>
-    <w:p>
-      <w:pPr>
-        <w:jc w:val="center"/>
-        <w:rPr>
-          <w:rFonts w:ascii="Times New Roman" w:hAnsi="Times New Roman" w:cs="Times New Roman"/>
-          <w:sz w:val="24"/>
-          <w:szCs w:val="24"/>
-          <w:lang w:val="vi-VN"/>
-          <w14:textOutline w14:w="0" w14:cap="flat" w14:cmpd="sng" w14:algn="ctr">
-            <w14:noFill/>
-            <w14:prstDash w14:val="solid"/>
-            <w14:round/>
-          </w14:textOutline>
-        </w:rPr>
-      </w:pPr>
-    </w:p>
-    <w:p>
-      <w:pPr>
-        <w:rPr>
-          <w:rFonts w:ascii="Times New Roman" w:hAnsi="Times New Roman" w:cs="Times New Roman"/>
-          <w:b/>
-          <w:sz w:val="24"/>
-          <w:szCs w:val="24"/>
-          <w:lang w:val="vi-VN"/>
-          <w14:textOutline w14:w="0" w14:cap="flat" w14:cmpd="sng" w14:algn="ctr">
-            <w14:noFill/>
-            <w14:prstDash w14:val="solid"/>
-            <w14:round/>
-          </w14:textOutline>
-        </w:rPr>
-      </w:pPr>
-      <w:r>
-        <w:rPr>
-          <w:rFonts w:ascii="Times New Roman" w:hAnsi="Times New Roman" w:cs="Times New Roman"/>
-          <w:sz w:val="24"/>
-          <w:szCs w:val="24"/>
-          <w:lang w:val="vi-VN"/>
-          <w14:textOutline w14:w="0" w14:cap="flat" w14:cmpd="sng" w14:algn="ctr">
-            <w14:noFill/>
-            <w14:prstDash w14:val="solid"/>
-            <w14:round/>
-          </w14:textOutline>
-        </w:rPr>
-        <w:t xml:space="preserve">Sơ đồ hoạt động cho use case </w:t>
-      </w:r>
-      <w:r>
-        <w:rPr>
-          <w:rFonts w:ascii="Times New Roman" w:hAnsi="Times New Roman" w:cs="Times New Roman"/>
-          <w:b/>
-          <w:sz w:val="24"/>
-          <w:szCs w:val="24"/>
-          <w:lang w:val="vi-VN"/>
-          <w14:textOutline w14:w="0" w14:cap="flat" w14:cmpd="sng" w14:algn="ctr">
-            <w14:noFill/>
-            <w14:prstDash w14:val="solid"/>
-            <w14:round/>
-          </w14:textOutline>
-        </w:rPr>
-        <w:t>Cộng điểm cho khách hàng có bình luận tốt</w:t>
-      </w:r>
-    </w:p>
-    <w:p>
-      <w:pPr>
+        <w:pStyle w:val="ListParagraph"/>
+        <w:numPr>
+          <w:ilvl w:val="2"/>
+          <w:numId w:val="23"/>
+        </w:numPr>
+        <w:ind w:left="2160"/>
+        <w:outlineLvl w:val="2"/>
         <w:rPr>
           <w:rFonts w:ascii="Times New Roman" w:hAnsi="Times New Roman" w:cs="Times New Roman"/>
           <w:b/>
@@ -15651,72 +15739,8 @@
           </w14:textOutline>
         </w:rPr>
       </w:pPr>
-      <w:r>
-        <w:rPr>
-          <w:noProof/>
-        </w:rPr>
-        <w:drawing>
-          <wp:inline distT="0" distB="0" distL="0" distR="0" wp14:anchorId="29A973E4" wp14:editId="64CFB9AF">
-            <wp:extent cx="5943600" cy="6546850"/>
-            <wp:effectExtent l="0" t="0" r="0" b="6350"/>
-            <wp:docPr id="14" name="Picture 14"/>
-            <wp:cNvGraphicFramePr>
-              <a:graphicFrameLocks xmlns:a="http://schemas.openxmlformats.org/drawingml/2006/main" noChangeAspect="1"/>
-            </wp:cNvGraphicFramePr>
-            <a:graphic xmlns:a="http://schemas.openxmlformats.org/drawingml/2006/main">
-              <a:graphicData uri="http://schemas.openxmlformats.org/drawingml/2006/picture">
-                <pic:pic xmlns:pic="http://schemas.openxmlformats.org/drawingml/2006/picture">
-                  <pic:nvPicPr>
-                    <pic:cNvPr id="1" name=""/>
-                    <pic:cNvPicPr/>
-                  </pic:nvPicPr>
-                  <pic:blipFill>
-                    <a:blip r:embed="rId16"/>
-                    <a:stretch>
-                      <a:fillRect/>
-                    </a:stretch>
-                  </pic:blipFill>
-                  <pic:spPr>
-                    <a:xfrm>
-                      <a:off x="0" y="0"/>
-                      <a:ext cx="5943600" cy="6546850"/>
-                    </a:xfrm>
-                    <a:prstGeom prst="rect">
-                      <a:avLst/>
-                    </a:prstGeom>
-                  </pic:spPr>
-                </pic:pic>
-              </a:graphicData>
-            </a:graphic>
-          </wp:inline>
-        </w:drawing>
-      </w:r>
-    </w:p>
-    <w:p>
-      <w:pPr>
-        <w:rPr>
-          <w:rFonts w:ascii="Times New Roman" w:hAnsi="Times New Roman" w:cs="Times New Roman"/>
-          <w:color w:val="5B9BD5" w:themeColor="accent1"/>
-          <w:sz w:val="28"/>
-          <w:szCs w:val="28"/>
-          <w:lang w:val="vi-VN"/>
-          <w14:textOutline w14:w="0" w14:cap="flat" w14:cmpd="sng" w14:algn="ctr">
-            <w14:noFill/>
-            <w14:prstDash w14:val="solid"/>
-            <w14:round/>
-          </w14:textOutline>
-        </w:rPr>
-      </w:pPr>
-    </w:p>
-    <w:p>
-      <w:pPr>
-        <w:pStyle w:val="ListParagraph"/>
-        <w:numPr>
-          <w:ilvl w:val="2"/>
-          <w:numId w:val="23"/>
-        </w:numPr>
-        <w:ind w:left="2160"/>
-        <w:outlineLvl w:val="2"/>
+      <w:bookmarkStart w:id="5" w:name="_Toc41046488"/>
+      <w:r>
         <w:rPr>
           <w:rFonts w:ascii="Times New Roman" w:hAnsi="Times New Roman" w:cs="Times New Roman"/>
           <w:b/>
@@ -15730,9 +15754,35 @@
             <w14:round/>
           </w14:textOutline>
         </w:rPr>
-      </w:pPr>
-      <w:bookmarkStart w:id="5" w:name="_Toc41046488"/>
-      <w:r>
+        <w:t>Quản lý quảng cáo</w:t>
+      </w:r>
+      <w:bookmarkEnd w:id="5"/>
+    </w:p>
+    <w:p>
+      <w:pPr>
+        <w:rPr>
+          <w:rFonts w:ascii="Times New Roman" w:hAnsi="Times New Roman" w:cs="Times New Roman"/>
+          <w:color w:val="5B9BD5" w:themeColor="accent1"/>
+          <w:sz w:val="28"/>
+          <w:szCs w:val="28"/>
+          <w:lang w:val="vi-VN"/>
+          <w14:textOutline w14:w="0" w14:cap="flat" w14:cmpd="sng" w14:algn="ctr">
+            <w14:noFill/>
+            <w14:prstDash w14:val="solid"/>
+            <w14:round/>
+          </w14:textOutline>
+        </w:rPr>
+      </w:pPr>
+    </w:p>
+    <w:p>
+      <w:pPr>
+        <w:pStyle w:val="ListParagraph"/>
+        <w:numPr>
+          <w:ilvl w:val="2"/>
+          <w:numId w:val="23"/>
+        </w:numPr>
+        <w:ind w:left="2160"/>
+        <w:outlineLvl w:val="2"/>
         <w:rPr>
           <w:rFonts w:ascii="Times New Roman" w:hAnsi="Times New Roman" w:cs="Times New Roman"/>
           <w:b/>
@@ -15746,35 +15796,9 @@
             <w14:round/>
           </w14:textOutline>
         </w:rPr>
-        <w:t>Quản lý quảng cáo</w:t>
-      </w:r>
-      <w:bookmarkEnd w:id="5"/>
-    </w:p>
-    <w:p>
-      <w:pPr>
-        <w:rPr>
-          <w:rFonts w:ascii="Times New Roman" w:hAnsi="Times New Roman" w:cs="Times New Roman"/>
-          <w:color w:val="5B9BD5" w:themeColor="accent1"/>
-          <w:sz w:val="28"/>
-          <w:szCs w:val="28"/>
-          <w:lang w:val="vi-VN"/>
-          <w14:textOutline w14:w="0" w14:cap="flat" w14:cmpd="sng" w14:algn="ctr">
-            <w14:noFill/>
-            <w14:prstDash w14:val="solid"/>
-            <w14:round/>
-          </w14:textOutline>
-        </w:rPr>
-      </w:pPr>
-    </w:p>
-    <w:p>
-      <w:pPr>
-        <w:pStyle w:val="ListParagraph"/>
-        <w:numPr>
-          <w:ilvl w:val="2"/>
-          <w:numId w:val="23"/>
-        </w:numPr>
-        <w:ind w:left="2160"/>
-        <w:outlineLvl w:val="2"/>
+      </w:pPr>
+      <w:bookmarkStart w:id="6" w:name="_Toc41046489"/>
+      <w:r>
         <w:rPr>
           <w:rFonts w:ascii="Times New Roman" w:hAnsi="Times New Roman" w:cs="Times New Roman"/>
           <w:b/>
@@ -15788,9 +15812,35 @@
             <w14:round/>
           </w14:textOutline>
         </w:rPr>
-      </w:pPr>
-      <w:bookmarkStart w:id="6" w:name="_Toc41046489"/>
-      <w:r>
+        <w:t>Quản lý thông tin đặt hàng</w:t>
+      </w:r>
+      <w:bookmarkEnd w:id="6"/>
+    </w:p>
+    <w:p>
+      <w:pPr>
+        <w:rPr>
+          <w:rFonts w:ascii="Times New Roman" w:hAnsi="Times New Roman" w:cs="Times New Roman"/>
+          <w:color w:val="5B9BD5" w:themeColor="accent1"/>
+          <w:sz w:val="28"/>
+          <w:szCs w:val="28"/>
+          <w:lang w:val="vi-VN"/>
+          <w14:textOutline w14:w="0" w14:cap="flat" w14:cmpd="sng" w14:algn="ctr">
+            <w14:noFill/>
+            <w14:prstDash w14:val="solid"/>
+            <w14:round/>
+          </w14:textOutline>
+        </w:rPr>
+      </w:pPr>
+    </w:p>
+    <w:p>
+      <w:pPr>
+        <w:pStyle w:val="ListParagraph"/>
+        <w:numPr>
+          <w:ilvl w:val="2"/>
+          <w:numId w:val="23"/>
+        </w:numPr>
+        <w:ind w:left="2160"/>
+        <w:outlineLvl w:val="2"/>
         <w:rPr>
           <w:rFonts w:ascii="Times New Roman" w:hAnsi="Times New Roman" w:cs="Times New Roman"/>
           <w:b/>
@@ -15804,35 +15854,9 @@
             <w14:round/>
           </w14:textOutline>
         </w:rPr>
-        <w:t>Quản lý thông tin đặt hàng</w:t>
-      </w:r>
-      <w:bookmarkEnd w:id="6"/>
-    </w:p>
-    <w:p>
-      <w:pPr>
-        <w:rPr>
-          <w:rFonts w:ascii="Times New Roman" w:hAnsi="Times New Roman" w:cs="Times New Roman"/>
-          <w:color w:val="5B9BD5" w:themeColor="accent1"/>
-          <w:sz w:val="28"/>
-          <w:szCs w:val="28"/>
-          <w:lang w:val="vi-VN"/>
-          <w14:textOutline w14:w="0" w14:cap="flat" w14:cmpd="sng" w14:algn="ctr">
-            <w14:noFill/>
-            <w14:prstDash w14:val="solid"/>
-            <w14:round/>
-          </w14:textOutline>
-        </w:rPr>
-      </w:pPr>
-    </w:p>
-    <w:p>
-      <w:pPr>
-        <w:pStyle w:val="ListParagraph"/>
-        <w:numPr>
-          <w:ilvl w:val="2"/>
-          <w:numId w:val="23"/>
-        </w:numPr>
-        <w:ind w:left="2160"/>
-        <w:outlineLvl w:val="2"/>
+      </w:pPr>
+      <w:bookmarkStart w:id="7" w:name="_Toc41046490"/>
+      <w:r>
         <w:rPr>
           <w:rFonts w:ascii="Times New Roman" w:hAnsi="Times New Roman" w:cs="Times New Roman"/>
           <w:b/>
@@ -15846,9 +15870,74 @@
             <w14:round/>
           </w14:textOutline>
         </w:rPr>
-      </w:pPr>
-      <w:bookmarkStart w:id="7" w:name="_Toc41046490"/>
-      <w:r>
+        <w:t>Quản lý thông tin thanh toán</w:t>
+      </w:r>
+      <w:bookmarkEnd w:id="7"/>
+    </w:p>
+    <w:p>
+      <w:pPr>
+        <w:rPr>
+          <w:rFonts w:ascii="Times New Roman" w:hAnsi="Times New Roman" w:cs="Times New Roman"/>
+          <w:color w:val="5B9BD5" w:themeColor="accent1"/>
+          <w:sz w:val="28"/>
+          <w:szCs w:val="28"/>
+          <w:lang w:val="vi-VN"/>
+          <w14:textOutline w14:w="0" w14:cap="flat" w14:cmpd="sng" w14:algn="ctr">
+            <w14:noFill/>
+            <w14:prstDash w14:val="solid"/>
+            <w14:round/>
+          </w14:textOutline>
+        </w:rPr>
+      </w:pPr>
+    </w:p>
+    <w:p>
+      <w:pPr>
+        <w:pStyle w:val="ListParagraph"/>
+        <w:numPr>
+          <w:ilvl w:val="1"/>
+          <w:numId w:val="23"/>
+        </w:numPr>
+        <w:outlineLvl w:val="1"/>
+        <w:rPr>
+          <w:rFonts w:ascii="Times New Roman" w:hAnsi="Times New Roman" w:cs="Times New Roman"/>
+          <w:color w:val="5B9BD5" w:themeColor="accent1"/>
+          <w:sz w:val="32"/>
+          <w:szCs w:val="32"/>
+          <w:lang w:val="vi-VN"/>
+          <w14:textOutline w14:w="0" w14:cap="flat" w14:cmpd="sng" w14:algn="ctr">
+            <w14:noFill/>
+            <w14:prstDash w14:val="solid"/>
+            <w14:round/>
+          </w14:textOutline>
+        </w:rPr>
+      </w:pPr>
+      <w:bookmarkStart w:id="8" w:name="_Toc41046491"/>
+      <w:r>
+        <w:rPr>
+          <w:rFonts w:ascii="Times New Roman" w:hAnsi="Times New Roman" w:cs="Times New Roman"/>
+          <w:color w:val="5B9BD5" w:themeColor="accent1"/>
+          <w:sz w:val="32"/>
+          <w:szCs w:val="32"/>
+          <w:lang w:val="vi-VN"/>
+          <w14:textOutline w14:w="0" w14:cap="flat" w14:cmpd="sng" w14:algn="ctr">
+            <w14:noFill/>
+            <w14:prstDash w14:val="solid"/>
+            <w14:round/>
+          </w14:textOutline>
+        </w:rPr>
+        <w:t>Mô hình hoá nghiệp vụ</w:t>
+      </w:r>
+      <w:bookmarkEnd w:id="8"/>
+    </w:p>
+    <w:p>
+      <w:pPr>
+        <w:pStyle w:val="ListParagraph"/>
+        <w:numPr>
+          <w:ilvl w:val="2"/>
+          <w:numId w:val="23"/>
+        </w:numPr>
+        <w:ind w:left="2160"/>
+        <w:outlineLvl w:val="2"/>
         <w:rPr>
           <w:rFonts w:ascii="Times New Roman" w:hAnsi="Times New Roman" w:cs="Times New Roman"/>
           <w:b/>
@@ -15862,74 +15951,9 @@
             <w14:round/>
           </w14:textOutline>
         </w:rPr>
-        <w:t>Quản lý thông tin thanh toán</w:t>
-      </w:r>
-      <w:bookmarkEnd w:id="7"/>
-    </w:p>
-    <w:p>
-      <w:pPr>
-        <w:rPr>
-          <w:rFonts w:ascii="Times New Roman" w:hAnsi="Times New Roman" w:cs="Times New Roman"/>
-          <w:color w:val="5B9BD5" w:themeColor="accent1"/>
-          <w:sz w:val="28"/>
-          <w:szCs w:val="28"/>
-          <w:lang w:val="vi-VN"/>
-          <w14:textOutline w14:w="0" w14:cap="flat" w14:cmpd="sng" w14:algn="ctr">
-            <w14:noFill/>
-            <w14:prstDash w14:val="solid"/>
-            <w14:round/>
-          </w14:textOutline>
-        </w:rPr>
-      </w:pPr>
-    </w:p>
-    <w:p>
-      <w:pPr>
-        <w:pStyle w:val="ListParagraph"/>
-        <w:numPr>
-          <w:ilvl w:val="1"/>
-          <w:numId w:val="23"/>
-        </w:numPr>
-        <w:outlineLvl w:val="1"/>
-        <w:rPr>
-          <w:rFonts w:ascii="Times New Roman" w:hAnsi="Times New Roman" w:cs="Times New Roman"/>
-          <w:color w:val="5B9BD5" w:themeColor="accent1"/>
-          <w:sz w:val="32"/>
-          <w:szCs w:val="32"/>
-          <w:lang w:val="vi-VN"/>
-          <w14:textOutline w14:w="0" w14:cap="flat" w14:cmpd="sng" w14:algn="ctr">
-            <w14:noFill/>
-            <w14:prstDash w14:val="solid"/>
-            <w14:round/>
-          </w14:textOutline>
-        </w:rPr>
-      </w:pPr>
-      <w:bookmarkStart w:id="8" w:name="_Toc41046491"/>
-      <w:r>
-        <w:rPr>
-          <w:rFonts w:ascii="Times New Roman" w:hAnsi="Times New Roman" w:cs="Times New Roman"/>
-          <w:color w:val="5B9BD5" w:themeColor="accent1"/>
-          <w:sz w:val="32"/>
-          <w:szCs w:val="32"/>
-          <w:lang w:val="vi-VN"/>
-          <w14:textOutline w14:w="0" w14:cap="flat" w14:cmpd="sng" w14:algn="ctr">
-            <w14:noFill/>
-            <w14:prstDash w14:val="solid"/>
-            <w14:round/>
-          </w14:textOutline>
-        </w:rPr>
-        <w:t>Mô hình hoá nghiệp vụ</w:t>
-      </w:r>
-      <w:bookmarkEnd w:id="8"/>
-    </w:p>
-    <w:p>
-      <w:pPr>
-        <w:pStyle w:val="ListParagraph"/>
-        <w:numPr>
-          <w:ilvl w:val="2"/>
-          <w:numId w:val="23"/>
-        </w:numPr>
-        <w:ind w:left="2160"/>
-        <w:outlineLvl w:val="2"/>
+      </w:pPr>
+      <w:bookmarkStart w:id="9" w:name="_Toc41046492"/>
+      <w:r>
         <w:rPr>
           <w:rFonts w:ascii="Times New Roman" w:hAnsi="Times New Roman" w:cs="Times New Roman"/>
           <w:b/>
@@ -15943,9 +15967,12 @@
             <w14:round/>
           </w14:textOutline>
         </w:rPr>
-      </w:pPr>
-      <w:bookmarkStart w:id="9" w:name="_Toc41046492"/>
-      <w:r>
+        <w:t>Quản lý sản phẩm</w:t>
+      </w:r>
+      <w:bookmarkEnd w:id="9"/>
+    </w:p>
+    <w:p>
+      <w:pPr>
         <w:rPr>
           <w:rFonts w:ascii="Times New Roman" w:hAnsi="Times New Roman" w:cs="Times New Roman"/>
           <w:b/>
@@ -15959,12 +15986,17 @@
             <w14:round/>
           </w14:textOutline>
         </w:rPr>
-        <w:t>Quản lý sản phẩm</w:t>
-      </w:r>
-      <w:bookmarkEnd w:id="9"/>
+      </w:pPr>
     </w:p>
     <w:p>
       <w:pPr>
+        <w:pStyle w:val="ListParagraph"/>
+        <w:numPr>
+          <w:ilvl w:val="2"/>
+          <w:numId w:val="23"/>
+        </w:numPr>
+        <w:ind w:left="2160"/>
+        <w:outlineLvl w:val="2"/>
         <w:rPr>
           <w:rFonts w:ascii="Times New Roman" w:hAnsi="Times New Roman" w:cs="Times New Roman"/>
           <w:b/>
@@ -15979,16 +16011,8 @@
           </w14:textOutline>
         </w:rPr>
       </w:pPr>
-    </w:p>
-    <w:p>
-      <w:pPr>
-        <w:pStyle w:val="ListParagraph"/>
-        <w:numPr>
-          <w:ilvl w:val="2"/>
-          <w:numId w:val="23"/>
-        </w:numPr>
-        <w:ind w:left="2160"/>
-        <w:outlineLvl w:val="2"/>
+      <w:bookmarkStart w:id="10" w:name="_Toc41046493"/>
+      <w:r>
         <w:rPr>
           <w:rFonts w:ascii="Times New Roman" w:hAnsi="Times New Roman" w:cs="Times New Roman"/>
           <w:b/>
@@ -16002,9 +16026,35 @@
             <w14:round/>
           </w14:textOutline>
         </w:rPr>
-      </w:pPr>
-      <w:bookmarkStart w:id="10" w:name="_Toc41046493"/>
-      <w:r>
+        <w:t>Quản lý comment</w:t>
+      </w:r>
+      <w:bookmarkEnd w:id="10"/>
+    </w:p>
+    <w:p>
+      <w:pPr>
+        <w:rPr>
+          <w:rFonts w:ascii="Times New Roman" w:hAnsi="Times New Roman" w:cs="Times New Roman"/>
+          <w:color w:val="5B9BD5" w:themeColor="accent1"/>
+          <w:sz w:val="28"/>
+          <w:szCs w:val="28"/>
+          <w:lang w:val="vi-VN"/>
+          <w14:textOutline w14:w="0" w14:cap="flat" w14:cmpd="sng" w14:algn="ctr">
+            <w14:noFill/>
+            <w14:prstDash w14:val="solid"/>
+            <w14:round/>
+          </w14:textOutline>
+        </w:rPr>
+      </w:pPr>
+    </w:p>
+    <w:p>
+      <w:pPr>
+        <w:pStyle w:val="ListParagraph"/>
+        <w:numPr>
+          <w:ilvl w:val="2"/>
+          <w:numId w:val="23"/>
+        </w:numPr>
+        <w:ind w:left="2160"/>
+        <w:outlineLvl w:val="2"/>
         <w:rPr>
           <w:rFonts w:ascii="Times New Roman" w:hAnsi="Times New Roman" w:cs="Times New Roman"/>
           <w:b/>
@@ -16018,35 +16068,9 @@
             <w14:round/>
           </w14:textOutline>
         </w:rPr>
-        <w:t>Quản lý comment</w:t>
-      </w:r>
-      <w:bookmarkEnd w:id="10"/>
-    </w:p>
-    <w:p>
-      <w:pPr>
-        <w:rPr>
-          <w:rFonts w:ascii="Times New Roman" w:hAnsi="Times New Roman" w:cs="Times New Roman"/>
-          <w:color w:val="5B9BD5" w:themeColor="accent1"/>
-          <w:sz w:val="28"/>
-          <w:szCs w:val="28"/>
-          <w:lang w:val="vi-VN"/>
-          <w14:textOutline w14:w="0" w14:cap="flat" w14:cmpd="sng" w14:algn="ctr">
-            <w14:noFill/>
-            <w14:prstDash w14:val="solid"/>
-            <w14:round/>
-          </w14:textOutline>
-        </w:rPr>
-      </w:pPr>
-    </w:p>
-    <w:p>
-      <w:pPr>
-        <w:pStyle w:val="ListParagraph"/>
-        <w:numPr>
-          <w:ilvl w:val="2"/>
-          <w:numId w:val="23"/>
-        </w:numPr>
-        <w:ind w:left="2160"/>
-        <w:outlineLvl w:val="2"/>
+      </w:pPr>
+      <w:bookmarkStart w:id="11" w:name="_Toc41046494"/>
+      <w:r>
         <w:rPr>
           <w:rFonts w:ascii="Times New Roman" w:hAnsi="Times New Roman" w:cs="Times New Roman"/>
           <w:b/>
@@ -16060,9 +16084,35 @@
             <w14:round/>
           </w14:textOutline>
         </w:rPr>
-      </w:pPr>
-      <w:bookmarkStart w:id="11" w:name="_Toc41046494"/>
-      <w:r>
+        <w:t>Quản lý quảng cáo</w:t>
+      </w:r>
+      <w:bookmarkEnd w:id="11"/>
+    </w:p>
+    <w:p>
+      <w:pPr>
+        <w:rPr>
+          <w:rFonts w:ascii="Times New Roman" w:hAnsi="Times New Roman" w:cs="Times New Roman"/>
+          <w:color w:val="5B9BD5" w:themeColor="accent1"/>
+          <w:sz w:val="28"/>
+          <w:szCs w:val="28"/>
+          <w:lang w:val="vi-VN"/>
+          <w14:textOutline w14:w="0" w14:cap="flat" w14:cmpd="sng" w14:algn="ctr">
+            <w14:noFill/>
+            <w14:prstDash w14:val="solid"/>
+            <w14:round/>
+          </w14:textOutline>
+        </w:rPr>
+      </w:pPr>
+    </w:p>
+    <w:p>
+      <w:pPr>
+        <w:pStyle w:val="ListParagraph"/>
+        <w:numPr>
+          <w:ilvl w:val="2"/>
+          <w:numId w:val="23"/>
+        </w:numPr>
+        <w:ind w:left="2160"/>
+        <w:outlineLvl w:val="2"/>
         <w:rPr>
           <w:rFonts w:ascii="Times New Roman" w:hAnsi="Times New Roman" w:cs="Times New Roman"/>
           <w:b/>
@@ -16076,35 +16126,9 @@
             <w14:round/>
           </w14:textOutline>
         </w:rPr>
-        <w:t>Quản lý quảng cáo</w:t>
-      </w:r>
-      <w:bookmarkEnd w:id="11"/>
-    </w:p>
-    <w:p>
-      <w:pPr>
-        <w:rPr>
-          <w:rFonts w:ascii="Times New Roman" w:hAnsi="Times New Roman" w:cs="Times New Roman"/>
-          <w:color w:val="5B9BD5" w:themeColor="accent1"/>
-          <w:sz w:val="28"/>
-          <w:szCs w:val="28"/>
-          <w:lang w:val="vi-VN"/>
-          <w14:textOutline w14:w="0" w14:cap="flat" w14:cmpd="sng" w14:algn="ctr">
-            <w14:noFill/>
-            <w14:prstDash w14:val="solid"/>
-            <w14:round/>
-          </w14:textOutline>
-        </w:rPr>
-      </w:pPr>
-    </w:p>
-    <w:p>
-      <w:pPr>
-        <w:pStyle w:val="ListParagraph"/>
-        <w:numPr>
-          <w:ilvl w:val="2"/>
-          <w:numId w:val="23"/>
-        </w:numPr>
-        <w:ind w:left="2160"/>
-        <w:outlineLvl w:val="2"/>
+      </w:pPr>
+      <w:bookmarkStart w:id="12" w:name="_Toc41046495"/>
+      <w:r>
         <w:rPr>
           <w:rFonts w:ascii="Times New Roman" w:hAnsi="Times New Roman" w:cs="Times New Roman"/>
           <w:b/>
@@ -16118,9 +16142,35 @@
             <w14:round/>
           </w14:textOutline>
         </w:rPr>
-      </w:pPr>
-      <w:bookmarkStart w:id="12" w:name="_Toc41046495"/>
-      <w:r>
+        <w:t>Quản lý thông tin đặt hàng</w:t>
+      </w:r>
+      <w:bookmarkEnd w:id="12"/>
+    </w:p>
+    <w:p>
+      <w:pPr>
+        <w:rPr>
+          <w:rFonts w:ascii="Times New Roman" w:hAnsi="Times New Roman" w:cs="Times New Roman"/>
+          <w:color w:val="5B9BD5" w:themeColor="accent1"/>
+          <w:sz w:val="28"/>
+          <w:szCs w:val="28"/>
+          <w:lang w:val="vi-VN"/>
+          <w14:textOutline w14:w="0" w14:cap="flat" w14:cmpd="sng" w14:algn="ctr">
+            <w14:noFill/>
+            <w14:prstDash w14:val="solid"/>
+            <w14:round/>
+          </w14:textOutline>
+        </w:rPr>
+      </w:pPr>
+    </w:p>
+    <w:p>
+      <w:pPr>
+        <w:pStyle w:val="ListParagraph"/>
+        <w:numPr>
+          <w:ilvl w:val="2"/>
+          <w:numId w:val="23"/>
+        </w:numPr>
+        <w:ind w:left="2160"/>
+        <w:outlineLvl w:val="2"/>
         <w:rPr>
           <w:rFonts w:ascii="Times New Roman" w:hAnsi="Times New Roman" w:cs="Times New Roman"/>
           <w:b/>
@@ -16134,35 +16184,9 @@
             <w14:round/>
           </w14:textOutline>
         </w:rPr>
-        <w:t>Quản lý thông tin đặt hàng</w:t>
-      </w:r>
-      <w:bookmarkEnd w:id="12"/>
-    </w:p>
-    <w:p>
-      <w:pPr>
-        <w:rPr>
-          <w:rFonts w:ascii="Times New Roman" w:hAnsi="Times New Roman" w:cs="Times New Roman"/>
-          <w:color w:val="5B9BD5" w:themeColor="accent1"/>
-          <w:sz w:val="28"/>
-          <w:szCs w:val="28"/>
-          <w:lang w:val="vi-VN"/>
-          <w14:textOutline w14:w="0" w14:cap="flat" w14:cmpd="sng" w14:algn="ctr">
-            <w14:noFill/>
-            <w14:prstDash w14:val="solid"/>
-            <w14:round/>
-          </w14:textOutline>
-        </w:rPr>
-      </w:pPr>
-    </w:p>
-    <w:p>
-      <w:pPr>
-        <w:pStyle w:val="ListParagraph"/>
-        <w:numPr>
-          <w:ilvl w:val="2"/>
-          <w:numId w:val="23"/>
-        </w:numPr>
-        <w:ind w:left="2160"/>
-        <w:outlineLvl w:val="2"/>
+      </w:pPr>
+      <w:bookmarkStart w:id="13" w:name="_Toc41046496"/>
+      <w:r>
         <w:rPr>
           <w:rFonts w:ascii="Times New Roman" w:hAnsi="Times New Roman" w:cs="Times New Roman"/>
           <w:b/>
@@ -16176,9 +16200,74 @@
             <w14:round/>
           </w14:textOutline>
         </w:rPr>
-      </w:pPr>
-      <w:bookmarkStart w:id="13" w:name="_Toc41046496"/>
-      <w:r>
+        <w:t>Quản lý thông tin thanh toán</w:t>
+      </w:r>
+      <w:bookmarkEnd w:id="13"/>
+    </w:p>
+    <w:p>
+      <w:pPr>
+        <w:rPr>
+          <w:rFonts w:ascii="Times New Roman" w:hAnsi="Times New Roman" w:cs="Times New Roman"/>
+          <w:color w:val="5B9BD5" w:themeColor="accent1"/>
+          <w:sz w:val="28"/>
+          <w:szCs w:val="28"/>
+          <w:lang w:val="vi-VN"/>
+          <w14:textOutline w14:w="0" w14:cap="flat" w14:cmpd="sng" w14:algn="ctr">
+            <w14:noFill/>
+            <w14:prstDash w14:val="solid"/>
+            <w14:round/>
+          </w14:textOutline>
+        </w:rPr>
+      </w:pPr>
+    </w:p>
+    <w:p>
+      <w:pPr>
+        <w:pStyle w:val="ListParagraph"/>
+        <w:numPr>
+          <w:ilvl w:val="1"/>
+          <w:numId w:val="23"/>
+        </w:numPr>
+        <w:outlineLvl w:val="1"/>
+        <w:rPr>
+          <w:rFonts w:ascii="Times New Roman" w:hAnsi="Times New Roman" w:cs="Times New Roman"/>
+          <w:color w:val="5B9BD5" w:themeColor="accent1"/>
+          <w:sz w:val="32"/>
+          <w:szCs w:val="32"/>
+          <w:lang w:val="vi-VN"/>
+          <w14:textOutline w14:w="0" w14:cap="flat" w14:cmpd="sng" w14:algn="ctr">
+            <w14:noFill/>
+            <w14:prstDash w14:val="solid"/>
+            <w14:round/>
+          </w14:textOutline>
+        </w:rPr>
+      </w:pPr>
+      <w:bookmarkStart w:id="14" w:name="_Toc41046497"/>
+      <w:r>
+        <w:rPr>
+          <w:rFonts w:ascii="Times New Roman" w:hAnsi="Times New Roman" w:cs="Times New Roman"/>
+          <w:color w:val="5B9BD5" w:themeColor="accent1"/>
+          <w:sz w:val="32"/>
+          <w:szCs w:val="32"/>
+          <w:lang w:val="vi-VN"/>
+          <w14:textOutline w14:w="0" w14:cap="flat" w14:cmpd="sng" w14:algn="ctr">
+            <w14:noFill/>
+            <w14:prstDash w14:val="solid"/>
+            <w14:round/>
+          </w14:textOutline>
+        </w:rPr>
+        <w:t>Sơ đồ lớp mức phân tích</w:t>
+      </w:r>
+      <w:bookmarkEnd w:id="14"/>
+    </w:p>
+    <w:p>
+      <w:pPr>
+        <w:pStyle w:val="ListParagraph"/>
+        <w:numPr>
+          <w:ilvl w:val="2"/>
+          <w:numId w:val="23"/>
+        </w:numPr>
+        <w:ind w:left="2160"/>
+        <w:outlineLvl w:val="2"/>
         <w:rPr>
           <w:rFonts w:ascii="Times New Roman" w:hAnsi="Times New Roman" w:cs="Times New Roman"/>
           <w:b/>
@@ -16192,74 +16281,9 @@
             <w14:round/>
           </w14:textOutline>
         </w:rPr>
-        <w:t>Quản lý thông tin thanh toán</w:t>
-      </w:r>
-      <w:bookmarkEnd w:id="13"/>
-    </w:p>
-    <w:p>
-      <w:pPr>
-        <w:rPr>
-          <w:rFonts w:ascii="Times New Roman" w:hAnsi="Times New Roman" w:cs="Times New Roman"/>
-          <w:color w:val="5B9BD5" w:themeColor="accent1"/>
-          <w:sz w:val="28"/>
-          <w:szCs w:val="28"/>
-          <w:lang w:val="vi-VN"/>
-          <w14:textOutline w14:w="0" w14:cap="flat" w14:cmpd="sng" w14:algn="ctr">
-            <w14:noFill/>
-            <w14:prstDash w14:val="solid"/>
-            <w14:round/>
-          </w14:textOutline>
-        </w:rPr>
-      </w:pPr>
-    </w:p>
-    <w:p>
-      <w:pPr>
-        <w:pStyle w:val="ListParagraph"/>
-        <w:numPr>
-          <w:ilvl w:val="1"/>
-          <w:numId w:val="23"/>
-        </w:numPr>
-        <w:outlineLvl w:val="1"/>
-        <w:rPr>
-          <w:rFonts w:ascii="Times New Roman" w:hAnsi="Times New Roman" w:cs="Times New Roman"/>
-          <w:color w:val="5B9BD5" w:themeColor="accent1"/>
-          <w:sz w:val="32"/>
-          <w:szCs w:val="32"/>
-          <w:lang w:val="vi-VN"/>
-          <w14:textOutline w14:w="0" w14:cap="flat" w14:cmpd="sng" w14:algn="ctr">
-            <w14:noFill/>
-            <w14:prstDash w14:val="solid"/>
-            <w14:round/>
-          </w14:textOutline>
-        </w:rPr>
-      </w:pPr>
-      <w:bookmarkStart w:id="14" w:name="_Toc41046497"/>
-      <w:r>
-        <w:rPr>
-          <w:rFonts w:ascii="Times New Roman" w:hAnsi="Times New Roman" w:cs="Times New Roman"/>
-          <w:color w:val="5B9BD5" w:themeColor="accent1"/>
-          <w:sz w:val="32"/>
-          <w:szCs w:val="32"/>
-          <w:lang w:val="vi-VN"/>
-          <w14:textOutline w14:w="0" w14:cap="flat" w14:cmpd="sng" w14:algn="ctr">
-            <w14:noFill/>
-            <w14:prstDash w14:val="solid"/>
-            <w14:round/>
-          </w14:textOutline>
-        </w:rPr>
-        <w:t>Sơ đồ lớp mức phân tích</w:t>
-      </w:r>
-      <w:bookmarkEnd w:id="14"/>
-    </w:p>
-    <w:p>
-      <w:pPr>
-        <w:pStyle w:val="ListParagraph"/>
-        <w:numPr>
-          <w:ilvl w:val="2"/>
-          <w:numId w:val="23"/>
-        </w:numPr>
-        <w:ind w:left="2160"/>
-        <w:outlineLvl w:val="2"/>
+      </w:pPr>
+      <w:bookmarkStart w:id="15" w:name="_Toc41046498"/>
+      <w:r>
         <w:rPr>
           <w:rFonts w:ascii="Times New Roman" w:hAnsi="Times New Roman" w:cs="Times New Roman"/>
           <w:b/>
@@ -16273,9 +16297,35 @@
             <w14:round/>
           </w14:textOutline>
         </w:rPr>
-      </w:pPr>
-      <w:bookmarkStart w:id="15" w:name="_Toc41046498"/>
-      <w:r>
+        <w:t>Quản lý sản phẩm</w:t>
+      </w:r>
+      <w:bookmarkEnd w:id="15"/>
+    </w:p>
+    <w:p>
+      <w:pPr>
+        <w:rPr>
+          <w:rFonts w:ascii="Times New Roman" w:hAnsi="Times New Roman" w:cs="Times New Roman"/>
+          <w:color w:val="5B9BD5" w:themeColor="accent1"/>
+          <w:sz w:val="28"/>
+          <w:szCs w:val="28"/>
+          <w:lang w:val="vi-VN"/>
+          <w14:textOutline w14:w="0" w14:cap="flat" w14:cmpd="sng" w14:algn="ctr">
+            <w14:noFill/>
+            <w14:prstDash w14:val="solid"/>
+            <w14:round/>
+          </w14:textOutline>
+        </w:rPr>
+      </w:pPr>
+    </w:p>
+    <w:p>
+      <w:pPr>
+        <w:pStyle w:val="ListParagraph"/>
+        <w:numPr>
+          <w:ilvl w:val="2"/>
+          <w:numId w:val="23"/>
+        </w:numPr>
+        <w:ind w:left="2160"/>
+        <w:outlineLvl w:val="2"/>
         <w:rPr>
           <w:rFonts w:ascii="Times New Roman" w:hAnsi="Times New Roman" w:cs="Times New Roman"/>
           <w:b/>
@@ -16289,35 +16339,9 @@
             <w14:round/>
           </w14:textOutline>
         </w:rPr>
-        <w:t>Quản lý sản phẩm</w:t>
-      </w:r>
-      <w:bookmarkEnd w:id="15"/>
-    </w:p>
-    <w:p>
-      <w:pPr>
-        <w:rPr>
-          <w:rFonts w:ascii="Times New Roman" w:hAnsi="Times New Roman" w:cs="Times New Roman"/>
-          <w:color w:val="5B9BD5" w:themeColor="accent1"/>
-          <w:sz w:val="28"/>
-          <w:szCs w:val="28"/>
-          <w:lang w:val="vi-VN"/>
-          <w14:textOutline w14:w="0" w14:cap="flat" w14:cmpd="sng" w14:algn="ctr">
-            <w14:noFill/>
-            <w14:prstDash w14:val="solid"/>
-            <w14:round/>
-          </w14:textOutline>
-        </w:rPr>
-      </w:pPr>
-    </w:p>
-    <w:p>
-      <w:pPr>
-        <w:pStyle w:val="ListParagraph"/>
-        <w:numPr>
-          <w:ilvl w:val="2"/>
-          <w:numId w:val="23"/>
-        </w:numPr>
-        <w:ind w:left="2160"/>
-        <w:outlineLvl w:val="2"/>
+      </w:pPr>
+      <w:bookmarkStart w:id="16" w:name="_Toc41046499"/>
+      <w:r>
         <w:rPr>
           <w:rFonts w:ascii="Times New Roman" w:hAnsi="Times New Roman" w:cs="Times New Roman"/>
           <w:b/>
@@ -16331,9 +16355,35 @@
             <w14:round/>
           </w14:textOutline>
         </w:rPr>
-      </w:pPr>
-      <w:bookmarkStart w:id="16" w:name="_Toc41046499"/>
-      <w:r>
+        <w:t>Quản lý comment</w:t>
+      </w:r>
+      <w:bookmarkEnd w:id="16"/>
+    </w:p>
+    <w:p>
+      <w:pPr>
+        <w:rPr>
+          <w:rFonts w:ascii="Times New Roman" w:hAnsi="Times New Roman" w:cs="Times New Roman"/>
+          <w:color w:val="5B9BD5" w:themeColor="accent1"/>
+          <w:sz w:val="28"/>
+          <w:szCs w:val="28"/>
+          <w:lang w:val="vi-VN"/>
+          <w14:textOutline w14:w="0" w14:cap="flat" w14:cmpd="sng" w14:algn="ctr">
+            <w14:noFill/>
+            <w14:prstDash w14:val="solid"/>
+            <w14:round/>
+          </w14:textOutline>
+        </w:rPr>
+      </w:pPr>
+    </w:p>
+    <w:p>
+      <w:pPr>
+        <w:pStyle w:val="ListParagraph"/>
+        <w:numPr>
+          <w:ilvl w:val="2"/>
+          <w:numId w:val="23"/>
+        </w:numPr>
+        <w:ind w:left="2160"/>
+        <w:outlineLvl w:val="2"/>
         <w:rPr>
           <w:rFonts w:ascii="Times New Roman" w:hAnsi="Times New Roman" w:cs="Times New Roman"/>
           <w:b/>
@@ -16347,35 +16397,9 @@
             <w14:round/>
           </w14:textOutline>
         </w:rPr>
-        <w:t>Quản lý comment</w:t>
-      </w:r>
-      <w:bookmarkEnd w:id="16"/>
-    </w:p>
-    <w:p>
-      <w:pPr>
-        <w:rPr>
-          <w:rFonts w:ascii="Times New Roman" w:hAnsi="Times New Roman" w:cs="Times New Roman"/>
-          <w:color w:val="5B9BD5" w:themeColor="accent1"/>
-          <w:sz w:val="28"/>
-          <w:szCs w:val="28"/>
-          <w:lang w:val="vi-VN"/>
-          <w14:textOutline w14:w="0" w14:cap="flat" w14:cmpd="sng" w14:algn="ctr">
-            <w14:noFill/>
-            <w14:prstDash w14:val="solid"/>
-            <w14:round/>
-          </w14:textOutline>
-        </w:rPr>
-      </w:pPr>
-    </w:p>
-    <w:p>
-      <w:pPr>
-        <w:pStyle w:val="ListParagraph"/>
-        <w:numPr>
-          <w:ilvl w:val="2"/>
-          <w:numId w:val="23"/>
-        </w:numPr>
-        <w:ind w:left="2160"/>
-        <w:outlineLvl w:val="2"/>
+      </w:pPr>
+      <w:bookmarkStart w:id="17" w:name="_Toc41046500"/>
+      <w:r>
         <w:rPr>
           <w:rFonts w:ascii="Times New Roman" w:hAnsi="Times New Roman" w:cs="Times New Roman"/>
           <w:b/>
@@ -16389,9 +16413,35 @@
             <w14:round/>
           </w14:textOutline>
         </w:rPr>
-      </w:pPr>
-      <w:bookmarkStart w:id="17" w:name="_Toc41046500"/>
-      <w:r>
+        <w:t>Quản lý quảng cáo</w:t>
+      </w:r>
+      <w:bookmarkEnd w:id="17"/>
+    </w:p>
+    <w:p>
+      <w:pPr>
+        <w:rPr>
+          <w:rFonts w:ascii="Times New Roman" w:hAnsi="Times New Roman" w:cs="Times New Roman"/>
+          <w:color w:val="5B9BD5" w:themeColor="accent1"/>
+          <w:sz w:val="28"/>
+          <w:szCs w:val="28"/>
+          <w:lang w:val="vi-VN"/>
+          <w14:textOutline w14:w="0" w14:cap="flat" w14:cmpd="sng" w14:algn="ctr">
+            <w14:noFill/>
+            <w14:prstDash w14:val="solid"/>
+            <w14:round/>
+          </w14:textOutline>
+        </w:rPr>
+      </w:pPr>
+    </w:p>
+    <w:p>
+      <w:pPr>
+        <w:pStyle w:val="ListParagraph"/>
+        <w:numPr>
+          <w:ilvl w:val="2"/>
+          <w:numId w:val="23"/>
+        </w:numPr>
+        <w:ind w:left="2160"/>
+        <w:outlineLvl w:val="2"/>
         <w:rPr>
           <w:rFonts w:ascii="Times New Roman" w:hAnsi="Times New Roman" w:cs="Times New Roman"/>
           <w:b/>
@@ -16405,35 +16455,9 @@
             <w14:round/>
           </w14:textOutline>
         </w:rPr>
-        <w:t>Quản lý quảng cáo</w:t>
-      </w:r>
-      <w:bookmarkEnd w:id="17"/>
-    </w:p>
-    <w:p>
-      <w:pPr>
-        <w:rPr>
-          <w:rFonts w:ascii="Times New Roman" w:hAnsi="Times New Roman" w:cs="Times New Roman"/>
-          <w:color w:val="5B9BD5" w:themeColor="accent1"/>
-          <w:sz w:val="28"/>
-          <w:szCs w:val="28"/>
-          <w:lang w:val="vi-VN"/>
-          <w14:textOutline w14:w="0" w14:cap="flat" w14:cmpd="sng" w14:algn="ctr">
-            <w14:noFill/>
-            <w14:prstDash w14:val="solid"/>
-            <w14:round/>
-          </w14:textOutline>
-        </w:rPr>
-      </w:pPr>
-    </w:p>
-    <w:p>
-      <w:pPr>
-        <w:pStyle w:val="ListParagraph"/>
-        <w:numPr>
-          <w:ilvl w:val="2"/>
-          <w:numId w:val="23"/>
-        </w:numPr>
-        <w:ind w:left="2160"/>
-        <w:outlineLvl w:val="2"/>
+      </w:pPr>
+      <w:bookmarkStart w:id="18" w:name="_Toc41046501"/>
+      <w:r>
         <w:rPr>
           <w:rFonts w:ascii="Times New Roman" w:hAnsi="Times New Roman" w:cs="Times New Roman"/>
           <w:b/>
@@ -16447,9 +16471,35 @@
             <w14:round/>
           </w14:textOutline>
         </w:rPr>
-      </w:pPr>
-      <w:bookmarkStart w:id="18" w:name="_Toc41046501"/>
-      <w:r>
+        <w:t>Quản lý thông tin đặt hàng</w:t>
+      </w:r>
+      <w:bookmarkEnd w:id="18"/>
+    </w:p>
+    <w:p>
+      <w:pPr>
+        <w:rPr>
+          <w:rFonts w:ascii="Times New Roman" w:hAnsi="Times New Roman" w:cs="Times New Roman"/>
+          <w:color w:val="5B9BD5" w:themeColor="accent1"/>
+          <w:sz w:val="28"/>
+          <w:szCs w:val="28"/>
+          <w:lang w:val="vi-VN"/>
+          <w14:textOutline w14:w="0" w14:cap="flat" w14:cmpd="sng" w14:algn="ctr">
+            <w14:noFill/>
+            <w14:prstDash w14:val="solid"/>
+            <w14:round/>
+          </w14:textOutline>
+        </w:rPr>
+      </w:pPr>
+    </w:p>
+    <w:p>
+      <w:pPr>
+        <w:pStyle w:val="ListParagraph"/>
+        <w:numPr>
+          <w:ilvl w:val="2"/>
+          <w:numId w:val="23"/>
+        </w:numPr>
+        <w:ind w:left="2160"/>
+        <w:outlineLvl w:val="2"/>
         <w:rPr>
           <w:rFonts w:ascii="Times New Roman" w:hAnsi="Times New Roman" w:cs="Times New Roman"/>
           <w:b/>
@@ -16463,35 +16513,9 @@
             <w14:round/>
           </w14:textOutline>
         </w:rPr>
-        <w:t>Quản lý thông tin đặt hàng</w:t>
-      </w:r>
-      <w:bookmarkEnd w:id="18"/>
-    </w:p>
-    <w:p>
-      <w:pPr>
-        <w:rPr>
-          <w:rFonts w:ascii="Times New Roman" w:hAnsi="Times New Roman" w:cs="Times New Roman"/>
-          <w:color w:val="5B9BD5" w:themeColor="accent1"/>
-          <w:sz w:val="28"/>
-          <w:szCs w:val="28"/>
-          <w:lang w:val="vi-VN"/>
-          <w14:textOutline w14:w="0" w14:cap="flat" w14:cmpd="sng" w14:algn="ctr">
-            <w14:noFill/>
-            <w14:prstDash w14:val="solid"/>
-            <w14:round/>
-          </w14:textOutline>
-        </w:rPr>
-      </w:pPr>
-    </w:p>
-    <w:p>
-      <w:pPr>
-        <w:pStyle w:val="ListParagraph"/>
-        <w:numPr>
-          <w:ilvl w:val="2"/>
-          <w:numId w:val="23"/>
-        </w:numPr>
-        <w:ind w:left="2160"/>
-        <w:outlineLvl w:val="2"/>
+      </w:pPr>
+      <w:bookmarkStart w:id="19" w:name="_Toc41046502"/>
+      <w:r>
         <w:rPr>
           <w:rFonts w:ascii="Times New Roman" w:hAnsi="Times New Roman" w:cs="Times New Roman"/>
           <w:b/>
@@ -16505,9 +16529,74 @@
             <w14:round/>
           </w14:textOutline>
         </w:rPr>
-      </w:pPr>
-      <w:bookmarkStart w:id="19" w:name="_Toc41046502"/>
-      <w:r>
+        <w:t>Quản lý thông tin thanh toán</w:t>
+      </w:r>
+      <w:bookmarkEnd w:id="19"/>
+    </w:p>
+    <w:p>
+      <w:pPr>
+        <w:rPr>
+          <w:rFonts w:ascii="Times New Roman" w:hAnsi="Times New Roman" w:cs="Times New Roman"/>
+          <w:color w:val="5B9BD5" w:themeColor="accent1"/>
+          <w:sz w:val="28"/>
+          <w:szCs w:val="28"/>
+          <w:lang w:val="vi-VN"/>
+          <w14:textOutline w14:w="0" w14:cap="flat" w14:cmpd="sng" w14:algn="ctr">
+            <w14:noFill/>
+            <w14:prstDash w14:val="solid"/>
+            <w14:round/>
+          </w14:textOutline>
+        </w:rPr>
+      </w:pPr>
+    </w:p>
+    <w:p>
+      <w:pPr>
+        <w:pStyle w:val="ListParagraph"/>
+        <w:numPr>
+          <w:ilvl w:val="1"/>
+          <w:numId w:val="23"/>
+        </w:numPr>
+        <w:outlineLvl w:val="1"/>
+        <w:rPr>
+          <w:rFonts w:ascii="Times New Roman" w:hAnsi="Times New Roman" w:cs="Times New Roman"/>
+          <w:color w:val="5B9BD5" w:themeColor="accent1"/>
+          <w:sz w:val="32"/>
+          <w:szCs w:val="32"/>
+          <w:lang w:val="vi-VN"/>
+          <w14:textOutline w14:w="0" w14:cap="flat" w14:cmpd="sng" w14:algn="ctr">
+            <w14:noFill/>
+            <w14:prstDash w14:val="solid"/>
+            <w14:round/>
+          </w14:textOutline>
+        </w:rPr>
+      </w:pPr>
+      <w:bookmarkStart w:id="20" w:name="_Toc41046503"/>
+      <w:r>
+        <w:rPr>
+          <w:rFonts w:ascii="Times New Roman" w:hAnsi="Times New Roman" w:cs="Times New Roman"/>
+          <w:color w:val="5B9BD5" w:themeColor="accent1"/>
+          <w:sz w:val="32"/>
+          <w:szCs w:val="32"/>
+          <w:lang w:val="vi-VN"/>
+          <w14:textOutline w14:w="0" w14:cap="flat" w14:cmpd="sng" w14:algn="ctr">
+            <w14:noFill/>
+            <w14:prstDash w14:val="solid"/>
+            <w14:round/>
+          </w14:textOutline>
+        </w:rPr>
+        <w:t>Mô hình Use-case xác định các yêu cầu tự động hoá</w:t>
+      </w:r>
+      <w:bookmarkEnd w:id="20"/>
+    </w:p>
+    <w:p>
+      <w:pPr>
+        <w:pStyle w:val="ListParagraph"/>
+        <w:numPr>
+          <w:ilvl w:val="2"/>
+          <w:numId w:val="23"/>
+        </w:numPr>
+        <w:ind w:left="2160"/>
+        <w:outlineLvl w:val="2"/>
         <w:rPr>
           <w:rFonts w:ascii="Times New Roman" w:hAnsi="Times New Roman" w:cs="Times New Roman"/>
           <w:b/>
@@ -16521,74 +16610,9 @@
             <w14:round/>
           </w14:textOutline>
         </w:rPr>
-        <w:t>Quản lý thông tin thanh toán</w:t>
-      </w:r>
-      <w:bookmarkEnd w:id="19"/>
-    </w:p>
-    <w:p>
-      <w:pPr>
-        <w:rPr>
-          <w:rFonts w:ascii="Times New Roman" w:hAnsi="Times New Roman" w:cs="Times New Roman"/>
-          <w:color w:val="5B9BD5" w:themeColor="accent1"/>
-          <w:sz w:val="28"/>
-          <w:szCs w:val="28"/>
-          <w:lang w:val="vi-VN"/>
-          <w14:textOutline w14:w="0" w14:cap="flat" w14:cmpd="sng" w14:algn="ctr">
-            <w14:noFill/>
-            <w14:prstDash w14:val="solid"/>
-            <w14:round/>
-          </w14:textOutline>
-        </w:rPr>
-      </w:pPr>
-    </w:p>
-    <w:p>
-      <w:pPr>
-        <w:pStyle w:val="ListParagraph"/>
-        <w:numPr>
-          <w:ilvl w:val="1"/>
-          <w:numId w:val="23"/>
-        </w:numPr>
-        <w:outlineLvl w:val="1"/>
-        <w:rPr>
-          <w:rFonts w:ascii="Times New Roman" w:hAnsi="Times New Roman" w:cs="Times New Roman"/>
-          <w:color w:val="5B9BD5" w:themeColor="accent1"/>
-          <w:sz w:val="32"/>
-          <w:szCs w:val="32"/>
-          <w:lang w:val="vi-VN"/>
-          <w14:textOutline w14:w="0" w14:cap="flat" w14:cmpd="sng" w14:algn="ctr">
-            <w14:noFill/>
-            <w14:prstDash w14:val="solid"/>
-            <w14:round/>
-          </w14:textOutline>
-        </w:rPr>
-      </w:pPr>
-      <w:bookmarkStart w:id="20" w:name="_Toc41046503"/>
-      <w:r>
-        <w:rPr>
-          <w:rFonts w:ascii="Times New Roman" w:hAnsi="Times New Roman" w:cs="Times New Roman"/>
-          <w:color w:val="5B9BD5" w:themeColor="accent1"/>
-          <w:sz w:val="32"/>
-          <w:szCs w:val="32"/>
-          <w:lang w:val="vi-VN"/>
-          <w14:textOutline w14:w="0" w14:cap="flat" w14:cmpd="sng" w14:algn="ctr">
-            <w14:noFill/>
-            <w14:prstDash w14:val="solid"/>
-            <w14:round/>
-          </w14:textOutline>
-        </w:rPr>
-        <w:t>Mô hình Use-case xác định các yêu cầu tự động hoá</w:t>
-      </w:r>
-      <w:bookmarkEnd w:id="20"/>
-    </w:p>
-    <w:p>
-      <w:pPr>
-        <w:pStyle w:val="ListParagraph"/>
-        <w:numPr>
-          <w:ilvl w:val="2"/>
-          <w:numId w:val="23"/>
-        </w:numPr>
-        <w:ind w:left="2160"/>
-        <w:outlineLvl w:val="2"/>
+      </w:pPr>
+      <w:bookmarkStart w:id="21" w:name="_Toc41046504"/>
+      <w:r>
         <w:rPr>
           <w:rFonts w:ascii="Times New Roman" w:hAnsi="Times New Roman" w:cs="Times New Roman"/>
           <w:b/>
@@ -16602,9 +16626,35 @@
             <w14:round/>
           </w14:textOutline>
         </w:rPr>
-      </w:pPr>
-      <w:bookmarkStart w:id="21" w:name="_Toc41046504"/>
-      <w:r>
+        <w:t>Quản lý sản phẩm</w:t>
+      </w:r>
+      <w:bookmarkEnd w:id="21"/>
+    </w:p>
+    <w:p>
+      <w:pPr>
+        <w:rPr>
+          <w:rFonts w:ascii="Times New Roman" w:hAnsi="Times New Roman" w:cs="Times New Roman"/>
+          <w:color w:val="5B9BD5" w:themeColor="accent1"/>
+          <w:sz w:val="28"/>
+          <w:szCs w:val="28"/>
+          <w:lang w:val="vi-VN"/>
+          <w14:textOutline w14:w="0" w14:cap="flat" w14:cmpd="sng" w14:algn="ctr">
+            <w14:noFill/>
+            <w14:prstDash w14:val="solid"/>
+            <w14:round/>
+          </w14:textOutline>
+        </w:rPr>
+      </w:pPr>
+    </w:p>
+    <w:p>
+      <w:pPr>
+        <w:pStyle w:val="ListParagraph"/>
+        <w:numPr>
+          <w:ilvl w:val="2"/>
+          <w:numId w:val="23"/>
+        </w:numPr>
+        <w:ind w:left="2160"/>
+        <w:outlineLvl w:val="2"/>
         <w:rPr>
           <w:rFonts w:ascii="Times New Roman" w:hAnsi="Times New Roman" w:cs="Times New Roman"/>
           <w:b/>
@@ -16618,35 +16668,9 @@
             <w14:round/>
           </w14:textOutline>
         </w:rPr>
-        <w:t>Quản lý sản phẩm</w:t>
-      </w:r>
-      <w:bookmarkEnd w:id="21"/>
-    </w:p>
-    <w:p>
-      <w:pPr>
-        <w:rPr>
-          <w:rFonts w:ascii="Times New Roman" w:hAnsi="Times New Roman" w:cs="Times New Roman"/>
-          <w:color w:val="5B9BD5" w:themeColor="accent1"/>
-          <w:sz w:val="28"/>
-          <w:szCs w:val="28"/>
-          <w:lang w:val="vi-VN"/>
-          <w14:textOutline w14:w="0" w14:cap="flat" w14:cmpd="sng" w14:algn="ctr">
-            <w14:noFill/>
-            <w14:prstDash w14:val="solid"/>
-            <w14:round/>
-          </w14:textOutline>
-        </w:rPr>
-      </w:pPr>
-    </w:p>
-    <w:p>
-      <w:pPr>
-        <w:pStyle w:val="ListParagraph"/>
-        <w:numPr>
-          <w:ilvl w:val="2"/>
-          <w:numId w:val="23"/>
-        </w:numPr>
-        <w:ind w:left="2160"/>
-        <w:outlineLvl w:val="2"/>
+      </w:pPr>
+      <w:bookmarkStart w:id="22" w:name="_Toc41046505"/>
+      <w:r>
         <w:rPr>
           <w:rFonts w:ascii="Times New Roman" w:hAnsi="Times New Roman" w:cs="Times New Roman"/>
           <w:b/>
@@ -16660,9 +16684,35 @@
             <w14:round/>
           </w14:textOutline>
         </w:rPr>
-      </w:pPr>
-      <w:bookmarkStart w:id="22" w:name="_Toc41046505"/>
-      <w:r>
+        <w:t>Quản lý comment</w:t>
+      </w:r>
+      <w:bookmarkEnd w:id="22"/>
+    </w:p>
+    <w:p>
+      <w:pPr>
+        <w:rPr>
+          <w:rFonts w:ascii="Times New Roman" w:hAnsi="Times New Roman" w:cs="Times New Roman"/>
+          <w:color w:val="5B9BD5" w:themeColor="accent1"/>
+          <w:sz w:val="28"/>
+          <w:szCs w:val="28"/>
+          <w:lang w:val="vi-VN"/>
+          <w14:textOutline w14:w="0" w14:cap="flat" w14:cmpd="sng" w14:algn="ctr">
+            <w14:noFill/>
+            <w14:prstDash w14:val="solid"/>
+            <w14:round/>
+          </w14:textOutline>
+        </w:rPr>
+      </w:pPr>
+    </w:p>
+    <w:p>
+      <w:pPr>
+        <w:pStyle w:val="ListParagraph"/>
+        <w:numPr>
+          <w:ilvl w:val="2"/>
+          <w:numId w:val="23"/>
+        </w:numPr>
+        <w:ind w:left="2160"/>
+        <w:outlineLvl w:val="2"/>
         <w:rPr>
           <w:rFonts w:ascii="Times New Roman" w:hAnsi="Times New Roman" w:cs="Times New Roman"/>
           <w:b/>
@@ -16676,35 +16726,9 @@
             <w14:round/>
           </w14:textOutline>
         </w:rPr>
-        <w:t>Quản lý comment</w:t>
-      </w:r>
-      <w:bookmarkEnd w:id="22"/>
-    </w:p>
-    <w:p>
-      <w:pPr>
-        <w:rPr>
-          <w:rFonts w:ascii="Times New Roman" w:hAnsi="Times New Roman" w:cs="Times New Roman"/>
-          <w:color w:val="5B9BD5" w:themeColor="accent1"/>
-          <w:sz w:val="28"/>
-          <w:szCs w:val="28"/>
-          <w:lang w:val="vi-VN"/>
-          <w14:textOutline w14:w="0" w14:cap="flat" w14:cmpd="sng" w14:algn="ctr">
-            <w14:noFill/>
-            <w14:prstDash w14:val="solid"/>
-            <w14:round/>
-          </w14:textOutline>
-        </w:rPr>
-      </w:pPr>
-    </w:p>
-    <w:p>
-      <w:pPr>
-        <w:pStyle w:val="ListParagraph"/>
-        <w:numPr>
-          <w:ilvl w:val="2"/>
-          <w:numId w:val="23"/>
-        </w:numPr>
-        <w:ind w:left="2160"/>
-        <w:outlineLvl w:val="2"/>
+      </w:pPr>
+      <w:bookmarkStart w:id="23" w:name="_Toc41046506"/>
+      <w:r>
         <w:rPr>
           <w:rFonts w:ascii="Times New Roman" w:hAnsi="Times New Roman" w:cs="Times New Roman"/>
           <w:b/>
@@ -16718,9 +16742,35 @@
             <w14:round/>
           </w14:textOutline>
         </w:rPr>
-      </w:pPr>
-      <w:bookmarkStart w:id="23" w:name="_Toc41046506"/>
-      <w:r>
+        <w:t>Quản lý quảng cáo</w:t>
+      </w:r>
+      <w:bookmarkEnd w:id="23"/>
+    </w:p>
+    <w:p>
+      <w:pPr>
+        <w:rPr>
+          <w:rFonts w:ascii="Times New Roman" w:hAnsi="Times New Roman" w:cs="Times New Roman"/>
+          <w:color w:val="5B9BD5" w:themeColor="accent1"/>
+          <w:sz w:val="28"/>
+          <w:szCs w:val="28"/>
+          <w:lang w:val="vi-VN"/>
+          <w14:textOutline w14:w="0" w14:cap="flat" w14:cmpd="sng" w14:algn="ctr">
+            <w14:noFill/>
+            <w14:prstDash w14:val="solid"/>
+            <w14:round/>
+          </w14:textOutline>
+        </w:rPr>
+      </w:pPr>
+    </w:p>
+    <w:p>
+      <w:pPr>
+        <w:pStyle w:val="ListParagraph"/>
+        <w:numPr>
+          <w:ilvl w:val="2"/>
+          <w:numId w:val="23"/>
+        </w:numPr>
+        <w:ind w:left="2160"/>
+        <w:outlineLvl w:val="2"/>
         <w:rPr>
           <w:rFonts w:ascii="Times New Roman" w:hAnsi="Times New Roman" w:cs="Times New Roman"/>
           <w:b/>
@@ -16734,35 +16784,9 @@
             <w14:round/>
           </w14:textOutline>
         </w:rPr>
-        <w:t>Quản lý quảng cáo</w:t>
-      </w:r>
-      <w:bookmarkEnd w:id="23"/>
-    </w:p>
-    <w:p>
-      <w:pPr>
-        <w:rPr>
-          <w:rFonts w:ascii="Times New Roman" w:hAnsi="Times New Roman" w:cs="Times New Roman"/>
-          <w:color w:val="5B9BD5" w:themeColor="accent1"/>
-          <w:sz w:val="28"/>
-          <w:szCs w:val="28"/>
-          <w:lang w:val="vi-VN"/>
-          <w14:textOutline w14:w="0" w14:cap="flat" w14:cmpd="sng" w14:algn="ctr">
-            <w14:noFill/>
-            <w14:prstDash w14:val="solid"/>
-            <w14:round/>
-          </w14:textOutline>
-        </w:rPr>
-      </w:pPr>
-    </w:p>
-    <w:p>
-      <w:pPr>
-        <w:pStyle w:val="ListParagraph"/>
-        <w:numPr>
-          <w:ilvl w:val="2"/>
-          <w:numId w:val="23"/>
-        </w:numPr>
-        <w:ind w:left="2160"/>
-        <w:outlineLvl w:val="2"/>
+      </w:pPr>
+      <w:bookmarkStart w:id="24" w:name="_Toc41046507"/>
+      <w:r>
         <w:rPr>
           <w:rFonts w:ascii="Times New Roman" w:hAnsi="Times New Roman" w:cs="Times New Roman"/>
           <w:b/>
@@ -16776,9 +16800,35 @@
             <w14:round/>
           </w14:textOutline>
         </w:rPr>
-      </w:pPr>
-      <w:bookmarkStart w:id="24" w:name="_Toc41046507"/>
-      <w:r>
+        <w:t>Quản lý thông tin đặt hàng</w:t>
+      </w:r>
+      <w:bookmarkEnd w:id="24"/>
+    </w:p>
+    <w:p>
+      <w:pPr>
+        <w:rPr>
+          <w:rFonts w:ascii="Times New Roman" w:hAnsi="Times New Roman" w:cs="Times New Roman"/>
+          <w:color w:val="5B9BD5" w:themeColor="accent1"/>
+          <w:sz w:val="28"/>
+          <w:szCs w:val="28"/>
+          <w:lang w:val="vi-VN"/>
+          <w14:textOutline w14:w="0" w14:cap="flat" w14:cmpd="sng" w14:algn="ctr">
+            <w14:noFill/>
+            <w14:prstDash w14:val="solid"/>
+            <w14:round/>
+          </w14:textOutline>
+        </w:rPr>
+      </w:pPr>
+    </w:p>
+    <w:p>
+      <w:pPr>
+        <w:pStyle w:val="ListParagraph"/>
+        <w:numPr>
+          <w:ilvl w:val="2"/>
+          <w:numId w:val="23"/>
+        </w:numPr>
+        <w:ind w:left="2160"/>
+        <w:outlineLvl w:val="2"/>
         <w:rPr>
           <w:rFonts w:ascii="Times New Roman" w:hAnsi="Times New Roman" w:cs="Times New Roman"/>
           <w:b/>
@@ -16792,35 +16842,9 @@
             <w14:round/>
           </w14:textOutline>
         </w:rPr>
-        <w:t>Quản lý thông tin đặt hàng</w:t>
-      </w:r>
-      <w:bookmarkEnd w:id="24"/>
-    </w:p>
-    <w:p>
-      <w:pPr>
-        <w:rPr>
-          <w:rFonts w:ascii="Times New Roman" w:hAnsi="Times New Roman" w:cs="Times New Roman"/>
-          <w:color w:val="5B9BD5" w:themeColor="accent1"/>
-          <w:sz w:val="28"/>
-          <w:szCs w:val="28"/>
-          <w:lang w:val="vi-VN"/>
-          <w14:textOutline w14:w="0" w14:cap="flat" w14:cmpd="sng" w14:algn="ctr">
-            <w14:noFill/>
-            <w14:prstDash w14:val="solid"/>
-            <w14:round/>
-          </w14:textOutline>
-        </w:rPr>
-      </w:pPr>
-    </w:p>
-    <w:p>
-      <w:pPr>
-        <w:pStyle w:val="ListParagraph"/>
-        <w:numPr>
-          <w:ilvl w:val="2"/>
-          <w:numId w:val="23"/>
-        </w:numPr>
-        <w:ind w:left="2160"/>
-        <w:outlineLvl w:val="2"/>
+      </w:pPr>
+      <w:bookmarkStart w:id="25" w:name="_Toc41046508"/>
+      <w:r>
         <w:rPr>
           <w:rFonts w:ascii="Times New Roman" w:hAnsi="Times New Roman" w:cs="Times New Roman"/>
           <w:b/>
@@ -16834,22 +16858,6 @@
             <w14:round/>
           </w14:textOutline>
         </w:rPr>
-      </w:pPr>
-      <w:bookmarkStart w:id="25" w:name="_Toc41046508"/>
-      <w:r>
-        <w:rPr>
-          <w:rFonts w:ascii="Times New Roman" w:hAnsi="Times New Roman" w:cs="Times New Roman"/>
-          <w:b/>
-          <w:color w:val="5B9BD5" w:themeColor="accent1"/>
-          <w:sz w:val="28"/>
-          <w:szCs w:val="28"/>
-          <w:lang w:val="vi-VN"/>
-          <w14:textOutline w14:w="0" w14:cap="flat" w14:cmpd="sng" w14:algn="ctr">
-            <w14:noFill/>
-            <w14:prstDash w14:val="solid"/>
-            <w14:round/>
-          </w14:textOutline>
-        </w:rPr>
         <w:t>Quản lý thông tin thanh toán</w:t>
       </w:r>
       <w:bookmarkEnd w:id="25"/>
@@ -17107,8 +17115,8 @@
       <w:bookmarkEnd w:id="31"/>
     </w:p>
     <w:sectPr>
-      <w:headerReference w:type="default" r:id="rId17"/>
-      <w:footerReference w:type="default" r:id="rId18"/>
+      <w:headerReference w:type="default" r:id="rId15"/>
+      <w:footerReference w:type="default" r:id="rId16"/>
       <w:pgSz w:w="12240" w:h="15840"/>
       <w:pgMar w:top="1440" w:right="1440" w:bottom="1440" w:left="1440" w:header="720" w:footer="720" w:gutter="0"/>
       <w:cols w:space="720"/>
@@ -17177,7 +17185,7 @@
           <w:rPr>
             <w:noProof/>
           </w:rPr>
-          <w:t>11</w:t>
+          <w:t>14</w:t>
         </w:r>
         <w:r>
           <w:rPr>
@@ -20538,7 +20546,7 @@
 </file>
 
 <file path=customXml/itemProps1.xml><?xml version="1.0" encoding="utf-8"?>
-<ds:datastoreItem xmlns:ds="http://schemas.openxmlformats.org/officeDocument/2006/customXml" ds:itemID="{BC998D39-D680-4706-840D-406D7242E752}">
+<ds:datastoreItem xmlns:ds="http://schemas.openxmlformats.org/officeDocument/2006/customXml" ds:itemID="{65EC7C5D-412F-4964-ADED-F0A85BA62AB4}">
   <ds:schemaRefs>
     <ds:schemaRef ds:uri="http://schemas.openxmlformats.org/officeDocument/2006/bibliography"/>
   </ds:schemaRefs>

</xml_diff>

<commit_message>
mô hình hóa thành phần động usecase quản lý comment
</commit_message>
<xml_diff>
--- a/Design/Report - Phase1.docx
+++ b/Design/Report - Phase1.docx
@@ -4523,27 +4523,14 @@
       <w:r>
         <w:t xml:space="preserve">Figure </w:t>
       </w:r>
-      <w:r>
-        <w:fldChar w:fldCharType="begin"/>
-      </w:r>
-      <w:r>
-        <w:instrText xml:space="preserve"> SEQ Figure \* ARABIC </w:instrText>
-      </w:r>
-      <w:r>
-        <w:fldChar w:fldCharType="separate"/>
-      </w:r>
-      <w:r>
-        <w:rPr>
-          <w:noProof/>
-        </w:rPr>
-        <w:t>1</w:t>
-      </w:r>
-      <w:r>
-        <w:rPr>
-          <w:noProof/>
-        </w:rPr>
-        <w:fldChar w:fldCharType="end"/>
-      </w:r>
+      <w:fldSimple w:instr=" SEQ Figure \* ARABIC ">
+        <w:r>
+          <w:rPr>
+            <w:noProof/>
+          </w:rPr>
+          <w:t>1</w:t>
+        </w:r>
+      </w:fldSimple>
       <w:r>
         <w:t xml:space="preserve"> Business Use case </w:t>
       </w:r>
@@ -4999,27 +4986,14 @@
       <w:r>
         <w:t xml:space="preserve"> </w:t>
       </w:r>
-      <w:r>
-        <w:fldChar w:fldCharType="begin"/>
-      </w:r>
-      <w:r>
-        <w:instrText xml:space="preserve"> SEQ Bảng \* ARABIC </w:instrText>
-      </w:r>
-      <w:r>
-        <w:fldChar w:fldCharType="separate"/>
-      </w:r>
-      <w:r>
-        <w:rPr>
-          <w:noProof/>
-        </w:rPr>
-        <w:t>1</w:t>
-      </w:r>
-      <w:r>
-        <w:rPr>
-          <w:noProof/>
-        </w:rPr>
-        <w:fldChar w:fldCharType="end"/>
-      </w:r>
+      <w:fldSimple w:instr=" SEQ Bảng \* ARABIC ">
+        <w:r>
+          <w:rPr>
+            <w:noProof/>
+          </w:rPr>
+          <w:t>1</w:t>
+        </w:r>
+      </w:fldSimple>
       <w:r>
         <w:t xml:space="preserve"> </w:t>
       </w:r>
@@ -6763,27 +6737,14 @@
       <w:r>
         <w:t xml:space="preserve"> </w:t>
       </w:r>
-      <w:r>
-        <w:fldChar w:fldCharType="begin"/>
-      </w:r>
-      <w:r>
-        <w:instrText xml:space="preserve"> SEQ Bảng \* ARABIC </w:instrText>
-      </w:r>
-      <w:r>
-        <w:fldChar w:fldCharType="separate"/>
-      </w:r>
-      <w:r>
-        <w:rPr>
-          <w:noProof/>
-        </w:rPr>
-        <w:t>2</w:t>
-      </w:r>
-      <w:r>
-        <w:rPr>
-          <w:noProof/>
-        </w:rPr>
-        <w:fldChar w:fldCharType="end"/>
-      </w:r>
+      <w:fldSimple w:instr=" SEQ Bảng \* ARABIC ">
+        <w:r>
+          <w:rPr>
+            <w:noProof/>
+          </w:rPr>
+          <w:t>2</w:t>
+        </w:r>
+      </w:fldSimple>
       <w:r>
         <w:t xml:space="preserve"> </w:t>
       </w:r>
@@ -9823,27 +9784,14 @@
       <w:r>
         <w:t xml:space="preserve"> </w:t>
       </w:r>
-      <w:r>
-        <w:fldChar w:fldCharType="begin"/>
-      </w:r>
-      <w:r>
-        <w:instrText xml:space="preserve"> SEQ Bảng \* ARABIC </w:instrText>
-      </w:r>
-      <w:r>
-        <w:fldChar w:fldCharType="separate"/>
-      </w:r>
-      <w:r>
-        <w:rPr>
-          <w:noProof/>
-        </w:rPr>
-        <w:t>3</w:t>
-      </w:r>
-      <w:r>
-        <w:rPr>
-          <w:noProof/>
-        </w:rPr>
-        <w:fldChar w:fldCharType="end"/>
-      </w:r>
+      <w:fldSimple w:instr=" SEQ Bảng \* ARABIC ">
+        <w:r>
+          <w:rPr>
+            <w:noProof/>
+          </w:rPr>
+          <w:t>3</w:t>
+        </w:r>
+      </w:fldSimple>
       <w:r>
         <w:t xml:space="preserve"> </w:t>
       </w:r>
@@ -12166,27 +12114,14 @@
       <w:r>
         <w:t xml:space="preserve"> </w:t>
       </w:r>
-      <w:r>
-        <w:fldChar w:fldCharType="begin"/>
-      </w:r>
-      <w:r>
-        <w:instrText xml:space="preserve"> SEQ Hình \* ARABIC </w:instrText>
-      </w:r>
-      <w:r>
-        <w:fldChar w:fldCharType="separate"/>
-      </w:r>
-      <w:r>
-        <w:rPr>
-          <w:noProof/>
-        </w:rPr>
-        <w:t>1</w:t>
-      </w:r>
-      <w:r>
-        <w:rPr>
-          <w:noProof/>
-        </w:rPr>
-        <w:fldChar w:fldCharType="end"/>
-      </w:r>
+      <w:fldSimple w:instr=" SEQ Hình \* ARABIC ">
+        <w:r>
+          <w:rPr>
+            <w:noProof/>
+          </w:rPr>
+          <w:t>1</w:t>
+        </w:r>
+      </w:fldSimple>
       <w:r>
         <w:t xml:space="preserve"> Activity Diagram </w:t>
       </w:r>
@@ -12296,27 +12231,14 @@
       <w:r>
         <w:t xml:space="preserve"> </w:t>
       </w:r>
-      <w:r>
-        <w:fldChar w:fldCharType="begin"/>
-      </w:r>
-      <w:r>
-        <w:instrText xml:space="preserve"> SEQ Hình \* ARABIC </w:instrText>
-      </w:r>
-      <w:r>
-        <w:fldChar w:fldCharType="separate"/>
-      </w:r>
-      <w:r>
-        <w:rPr>
-          <w:noProof/>
-        </w:rPr>
-        <w:t>2</w:t>
-      </w:r>
-      <w:r>
-        <w:rPr>
-          <w:noProof/>
-        </w:rPr>
-        <w:fldChar w:fldCharType="end"/>
-      </w:r>
+      <w:fldSimple w:instr=" SEQ Hình \* ARABIC ">
+        <w:r>
+          <w:rPr>
+            <w:noProof/>
+          </w:rPr>
+          <w:t>2</w:t>
+        </w:r>
+      </w:fldSimple>
       <w:r>
         <w:t xml:space="preserve"> Activity Diagram </w:t>
       </w:r>
@@ -12433,27 +12355,14 @@
       <w:r>
         <w:t xml:space="preserve"> </w:t>
       </w:r>
-      <w:r>
-        <w:fldChar w:fldCharType="begin"/>
-      </w:r>
-      <w:r>
-        <w:instrText xml:space="preserve"> SEQ Hình \* ARABIC </w:instrText>
-      </w:r>
-      <w:r>
-        <w:fldChar w:fldCharType="separate"/>
-      </w:r>
-      <w:r>
-        <w:rPr>
-          <w:noProof/>
-        </w:rPr>
-        <w:t>3</w:t>
-      </w:r>
-      <w:r>
-        <w:rPr>
-          <w:noProof/>
-        </w:rPr>
-        <w:fldChar w:fldCharType="end"/>
-      </w:r>
+      <w:fldSimple w:instr=" SEQ Hình \* ARABIC ">
+        <w:r>
+          <w:rPr>
+            <w:noProof/>
+          </w:rPr>
+          <w:t>3</w:t>
+        </w:r>
+      </w:fldSimple>
       <w:r>
         <w:t xml:space="preserve"> Activity Diagram </w:t>
       </w:r>
@@ -15713,8 +15622,6 @@
           </w14:textOutline>
         </w:rPr>
       </w:pPr>
-      <w:bookmarkStart w:id="4" w:name="_GoBack"/>
-      <w:bookmarkEnd w:id="4"/>
     </w:p>
     <w:p>
       <w:pPr>
@@ -15739,7 +15646,7 @@
           </w14:textOutline>
         </w:rPr>
       </w:pPr>
-      <w:bookmarkStart w:id="5" w:name="_Toc41046488"/>
+      <w:bookmarkStart w:id="4" w:name="_Toc41046488"/>
       <w:r>
         <w:rPr>
           <w:rFonts w:ascii="Times New Roman" w:hAnsi="Times New Roman" w:cs="Times New Roman"/>
@@ -15756,7 +15663,7 @@
         </w:rPr>
         <w:t>Quản lý quảng cáo</w:t>
       </w:r>
-      <w:bookmarkEnd w:id="5"/>
+      <w:bookmarkEnd w:id="4"/>
     </w:p>
     <w:p>
       <w:pPr>
@@ -15797,7 +15704,7 @@
           </w14:textOutline>
         </w:rPr>
       </w:pPr>
-      <w:bookmarkStart w:id="6" w:name="_Toc41046489"/>
+      <w:bookmarkStart w:id="5" w:name="_Toc41046489"/>
       <w:r>
         <w:rPr>
           <w:rFonts w:ascii="Times New Roman" w:hAnsi="Times New Roman" w:cs="Times New Roman"/>
@@ -15814,7 +15721,7 @@
         </w:rPr>
         <w:t>Quản lý thông tin đặt hàng</w:t>
       </w:r>
-      <w:bookmarkEnd w:id="6"/>
+      <w:bookmarkEnd w:id="5"/>
     </w:p>
     <w:p>
       <w:pPr>
@@ -15855,7 +15762,7 @@
           </w14:textOutline>
         </w:rPr>
       </w:pPr>
-      <w:bookmarkStart w:id="7" w:name="_Toc41046490"/>
+      <w:bookmarkStart w:id="6" w:name="_Toc41046490"/>
       <w:r>
         <w:rPr>
           <w:rFonts w:ascii="Times New Roman" w:hAnsi="Times New Roman" w:cs="Times New Roman"/>
@@ -15872,7 +15779,7 @@
         </w:rPr>
         <w:t>Quản lý thông tin thanh toán</w:t>
       </w:r>
-      <w:bookmarkEnd w:id="7"/>
+      <w:bookmarkEnd w:id="6"/>
     </w:p>
     <w:p>
       <w:pPr>
@@ -15911,7 +15818,7 @@
           </w14:textOutline>
         </w:rPr>
       </w:pPr>
-      <w:bookmarkStart w:id="8" w:name="_Toc41046491"/>
+      <w:bookmarkStart w:id="7" w:name="_Toc41046491"/>
       <w:r>
         <w:rPr>
           <w:rFonts w:ascii="Times New Roman" w:hAnsi="Times New Roman" w:cs="Times New Roman"/>
@@ -15927,7 +15834,7 @@
         </w:rPr>
         <w:t>Mô hình hoá nghiệp vụ</w:t>
       </w:r>
-      <w:bookmarkEnd w:id="8"/>
+      <w:bookmarkEnd w:id="7"/>
     </w:p>
     <w:p>
       <w:pPr>
@@ -15952,7 +15859,7 @@
           </w14:textOutline>
         </w:rPr>
       </w:pPr>
-      <w:bookmarkStart w:id="9" w:name="_Toc41046492"/>
+      <w:bookmarkStart w:id="8" w:name="_Toc41046492"/>
       <w:r>
         <w:rPr>
           <w:rFonts w:ascii="Times New Roman" w:hAnsi="Times New Roman" w:cs="Times New Roman"/>
@@ -15969,7 +15876,7 @@
         </w:rPr>
         <w:t>Quản lý sản phẩm</w:t>
       </w:r>
-      <w:bookmarkEnd w:id="9"/>
+      <w:bookmarkEnd w:id="8"/>
     </w:p>
     <w:p>
       <w:pPr>
@@ -16011,7 +15918,7 @@
           </w14:textOutline>
         </w:rPr>
       </w:pPr>
-      <w:bookmarkStart w:id="10" w:name="_Toc41046493"/>
+      <w:bookmarkStart w:id="9" w:name="_Toc41046493"/>
       <w:r>
         <w:rPr>
           <w:rFonts w:ascii="Times New Roman" w:hAnsi="Times New Roman" w:cs="Times New Roman"/>
@@ -16028,33 +15935,11 @@
         </w:rPr>
         <w:t>Quản lý comment</w:t>
       </w:r>
-      <w:bookmarkEnd w:id="10"/>
+      <w:bookmarkEnd w:id="9"/>
     </w:p>
     <w:p>
       <w:pPr>
-        <w:rPr>
-          <w:rFonts w:ascii="Times New Roman" w:hAnsi="Times New Roman" w:cs="Times New Roman"/>
-          <w:color w:val="5B9BD5" w:themeColor="accent1"/>
-          <w:sz w:val="28"/>
-          <w:szCs w:val="28"/>
-          <w:lang w:val="vi-VN"/>
-          <w14:textOutline w14:w="0" w14:cap="flat" w14:cmpd="sng" w14:algn="ctr">
-            <w14:noFill/>
-            <w14:prstDash w14:val="solid"/>
-            <w14:round/>
-          </w14:textOutline>
-        </w:rPr>
-      </w:pPr>
-    </w:p>
-    <w:p>
-      <w:pPr>
         <w:pStyle w:val="ListParagraph"/>
-        <w:numPr>
-          <w:ilvl w:val="2"/>
-          <w:numId w:val="23"/>
-        </w:numPr>
-        <w:ind w:left="2160"/>
-        <w:outlineLvl w:val="2"/>
         <w:rPr>
           <w:rFonts w:ascii="Times New Roman" w:hAnsi="Times New Roman" w:cs="Times New Roman"/>
           <w:b/>
@@ -16069,8 +15954,16 @@
           </w14:textOutline>
         </w:rPr>
       </w:pPr>
-      <w:bookmarkStart w:id="11" w:name="_Toc41046494"/>
-      <w:r>
+    </w:p>
+    <w:p>
+      <w:pPr>
+        <w:pStyle w:val="ListParagraph"/>
+        <w:numPr>
+          <w:ilvl w:val="3"/>
+          <w:numId w:val="23"/>
+        </w:numPr>
+        <w:ind w:left="2520"/>
+        <w:outlineLvl w:val="2"/>
         <w:rPr>
           <w:rFonts w:ascii="Times New Roman" w:hAnsi="Times New Roman" w:cs="Times New Roman"/>
           <w:b/>
@@ -16084,34 +15977,882 @@
             <w14:round/>
           </w14:textOutline>
         </w:rPr>
-        <w:t>Quản lý quảng cáo</w:t>
-      </w:r>
-      <w:bookmarkEnd w:id="11"/>
-    </w:p>
-    <w:p>
-      <w:pPr>
+      </w:pPr>
+      <w:proofErr w:type="spellStart"/>
+      <w:r>
         <w:rPr>
           <w:rFonts w:ascii="Times New Roman" w:hAnsi="Times New Roman" w:cs="Times New Roman"/>
+          <w:b/>
           <w:color w:val="5B9BD5" w:themeColor="accent1"/>
           <w:sz w:val="28"/>
           <w:szCs w:val="28"/>
-          <w:lang w:val="vi-VN"/>
           <w14:textOutline w14:w="0" w14:cap="flat" w14:cmpd="sng" w14:algn="ctr">
             <w14:noFill/>
             <w14:prstDash w14:val="solid"/>
             <w14:round/>
           </w14:textOutline>
         </w:rPr>
-      </w:pPr>
+        <w:t>Xác</w:t>
+      </w:r>
+      <w:proofErr w:type="spellEnd"/>
+      <w:r>
+        <w:rPr>
+          <w:rFonts w:ascii="Times New Roman" w:hAnsi="Times New Roman" w:cs="Times New Roman"/>
+          <w:b/>
+          <w:color w:val="5B9BD5" w:themeColor="accent1"/>
+          <w:sz w:val="28"/>
+          <w:szCs w:val="28"/>
+          <w14:textOutline w14:w="0" w14:cap="flat" w14:cmpd="sng" w14:algn="ctr">
+            <w14:noFill/>
+            <w14:prstDash w14:val="solid"/>
+            <w14:round/>
+          </w14:textOutline>
+        </w:rPr>
+        <w:t xml:space="preserve"> </w:t>
+      </w:r>
+      <w:proofErr w:type="spellStart"/>
+      <w:r>
+        <w:rPr>
+          <w:rFonts w:ascii="Times New Roman" w:hAnsi="Times New Roman" w:cs="Times New Roman"/>
+          <w:b/>
+          <w:color w:val="5B9BD5" w:themeColor="accent1"/>
+          <w:sz w:val="28"/>
+          <w:szCs w:val="28"/>
+          <w14:textOutline w14:w="0" w14:cap="flat" w14:cmpd="sng" w14:algn="ctr">
+            <w14:noFill/>
+            <w14:prstDash w14:val="solid"/>
+            <w14:round/>
+          </w14:textOutline>
+        </w:rPr>
+        <w:t>định</w:t>
+      </w:r>
+      <w:proofErr w:type="spellEnd"/>
+      <w:r>
+        <w:rPr>
+          <w:rFonts w:ascii="Times New Roman" w:hAnsi="Times New Roman" w:cs="Times New Roman"/>
+          <w:b/>
+          <w:color w:val="5B9BD5" w:themeColor="accent1"/>
+          <w:sz w:val="28"/>
+          <w:szCs w:val="28"/>
+          <w14:textOutline w14:w="0" w14:cap="flat" w14:cmpd="sng" w14:algn="ctr">
+            <w14:noFill/>
+            <w14:prstDash w14:val="solid"/>
+            <w14:round/>
+          </w14:textOutline>
+        </w:rPr>
+        <w:t xml:space="preserve"> </w:t>
+      </w:r>
+      <w:proofErr w:type="spellStart"/>
+      <w:r>
+        <w:rPr>
+          <w:rFonts w:ascii="Times New Roman" w:hAnsi="Times New Roman" w:cs="Times New Roman"/>
+          <w:b/>
+          <w:color w:val="5B9BD5" w:themeColor="accent1"/>
+          <w:sz w:val="28"/>
+          <w:szCs w:val="28"/>
+          <w14:textOutline w14:w="0" w14:cap="flat" w14:cmpd="sng" w14:algn="ctr">
+            <w14:noFill/>
+            <w14:prstDash w14:val="solid"/>
+            <w14:round/>
+          </w14:textOutline>
+        </w:rPr>
+        <w:t>thừa</w:t>
+      </w:r>
+      <w:proofErr w:type="spellEnd"/>
+      <w:r>
+        <w:rPr>
+          <w:rFonts w:ascii="Times New Roman" w:hAnsi="Times New Roman" w:cs="Times New Roman"/>
+          <w:b/>
+          <w:color w:val="5B9BD5" w:themeColor="accent1"/>
+          <w:sz w:val="28"/>
+          <w:szCs w:val="28"/>
+          <w14:textOutline w14:w="0" w14:cap="flat" w14:cmpd="sng" w14:algn="ctr">
+            <w14:noFill/>
+            <w14:prstDash w14:val="solid"/>
+            <w14:round/>
+          </w14:textOutline>
+        </w:rPr>
+        <w:t xml:space="preserve"> </w:t>
+      </w:r>
+      <w:proofErr w:type="spellStart"/>
+      <w:r>
+        <w:rPr>
+          <w:rFonts w:ascii="Times New Roman" w:hAnsi="Times New Roman" w:cs="Times New Roman"/>
+          <w:b/>
+          <w:color w:val="5B9BD5" w:themeColor="accent1"/>
+          <w:sz w:val="28"/>
+          <w:szCs w:val="28"/>
+          <w14:textOutline w14:w="0" w14:cap="flat" w14:cmpd="sng" w14:algn="ctr">
+            <w14:noFill/>
+            <w14:prstDash w14:val="solid"/>
+            <w14:round/>
+          </w14:textOutline>
+        </w:rPr>
+        <w:t>tác</w:t>
+      </w:r>
+      <w:proofErr w:type="spellEnd"/>
+      <w:r>
+        <w:rPr>
+          <w:rFonts w:ascii="Times New Roman" w:hAnsi="Times New Roman" w:cs="Times New Roman"/>
+          <w:b/>
+          <w:color w:val="5B9BD5" w:themeColor="accent1"/>
+          <w:sz w:val="28"/>
+          <w:szCs w:val="28"/>
+          <w14:textOutline w14:w="0" w14:cap="flat" w14:cmpd="sng" w14:algn="ctr">
+            <w14:noFill/>
+            <w14:prstDash w14:val="solid"/>
+            <w14:round/>
+          </w14:textOutline>
+        </w:rPr>
+        <w:t xml:space="preserve"> </w:t>
+      </w:r>
+      <w:proofErr w:type="spellStart"/>
+      <w:r>
+        <w:rPr>
+          <w:rFonts w:ascii="Times New Roman" w:hAnsi="Times New Roman" w:cs="Times New Roman"/>
+          <w:b/>
+          <w:color w:val="5B9BD5" w:themeColor="accent1"/>
+          <w:sz w:val="28"/>
+          <w:szCs w:val="28"/>
+          <w14:textOutline w14:w="0" w14:cap="flat" w14:cmpd="sng" w14:algn="ctr">
+            <w14:noFill/>
+            <w14:prstDash w14:val="solid"/>
+            <w14:round/>
+          </w14:textOutline>
+        </w:rPr>
+        <w:t>viên</w:t>
+      </w:r>
+      <w:proofErr w:type="spellEnd"/>
+      <w:r>
+        <w:rPr>
+          <w:rFonts w:ascii="Times New Roman" w:hAnsi="Times New Roman" w:cs="Times New Roman"/>
+          <w:b/>
+          <w:color w:val="5B9BD5" w:themeColor="accent1"/>
+          <w:sz w:val="28"/>
+          <w:szCs w:val="28"/>
+          <w14:textOutline w14:w="0" w14:cap="flat" w14:cmpd="sng" w14:algn="ctr">
+            <w14:noFill/>
+            <w14:prstDash w14:val="solid"/>
+            <w14:round/>
+          </w14:textOutline>
+        </w:rPr>
+        <w:t xml:space="preserve"> </w:t>
+      </w:r>
+      <w:proofErr w:type="spellStart"/>
+      <w:r>
+        <w:rPr>
+          <w:rFonts w:ascii="Times New Roman" w:hAnsi="Times New Roman" w:cs="Times New Roman"/>
+          <w:b/>
+          <w:color w:val="5B9BD5" w:themeColor="accent1"/>
+          <w:sz w:val="28"/>
+          <w:szCs w:val="28"/>
+          <w14:textOutline w14:w="0" w14:cap="flat" w14:cmpd="sng" w14:algn="ctr">
+            <w14:noFill/>
+            <w14:prstDash w14:val="solid"/>
+            <w14:round/>
+          </w14:textOutline>
+        </w:rPr>
+        <w:t>và</w:t>
+      </w:r>
+      <w:proofErr w:type="spellEnd"/>
+      <w:r>
+        <w:rPr>
+          <w:rFonts w:ascii="Times New Roman" w:hAnsi="Times New Roman" w:cs="Times New Roman"/>
+          <w:b/>
+          <w:color w:val="5B9BD5" w:themeColor="accent1"/>
+          <w:sz w:val="28"/>
+          <w:szCs w:val="28"/>
+          <w14:textOutline w14:w="0" w14:cap="flat" w14:cmpd="sng" w14:algn="ctr">
+            <w14:noFill/>
+            <w14:prstDash w14:val="solid"/>
+            <w14:round/>
+          </w14:textOutline>
+        </w:rPr>
+        <w:t xml:space="preserve"> </w:t>
+      </w:r>
+      <w:proofErr w:type="spellStart"/>
+      <w:r>
+        <w:rPr>
+          <w:rFonts w:ascii="Times New Roman" w:hAnsi="Times New Roman" w:cs="Times New Roman"/>
+          <w:b/>
+          <w:color w:val="5B9BD5" w:themeColor="accent1"/>
+          <w:sz w:val="28"/>
+          <w:szCs w:val="28"/>
+          <w14:textOutline w14:w="0" w14:cap="flat" w14:cmpd="sng" w14:algn="ctr">
+            <w14:noFill/>
+            <w14:prstDash w14:val="solid"/>
+            <w14:round/>
+          </w14:textOutline>
+        </w:rPr>
+        <w:t>thực</w:t>
+      </w:r>
+      <w:proofErr w:type="spellEnd"/>
+      <w:r>
+        <w:rPr>
+          <w:rFonts w:ascii="Times New Roman" w:hAnsi="Times New Roman" w:cs="Times New Roman"/>
+          <w:b/>
+          <w:color w:val="5B9BD5" w:themeColor="accent1"/>
+          <w:sz w:val="28"/>
+          <w:szCs w:val="28"/>
+          <w14:textOutline w14:w="0" w14:cap="flat" w14:cmpd="sng" w14:algn="ctr">
+            <w14:noFill/>
+            <w14:prstDash w14:val="solid"/>
+            <w14:round/>
+          </w14:textOutline>
+        </w:rPr>
+        <w:t xml:space="preserve"> </w:t>
+      </w:r>
+      <w:proofErr w:type="spellStart"/>
+      <w:r>
+        <w:rPr>
+          <w:rFonts w:ascii="Times New Roman" w:hAnsi="Times New Roman" w:cs="Times New Roman"/>
+          <w:b/>
+          <w:color w:val="5B9BD5" w:themeColor="accent1"/>
+          <w:sz w:val="28"/>
+          <w:szCs w:val="28"/>
+          <w14:textOutline w14:w="0" w14:cap="flat" w14:cmpd="sng" w14:algn="ctr">
+            <w14:noFill/>
+            <w14:prstDash w14:val="solid"/>
+            <w14:round/>
+          </w14:textOutline>
+        </w:rPr>
+        <w:t>thể</w:t>
+      </w:r>
+      <w:proofErr w:type="spellEnd"/>
+      <w:r>
+        <w:rPr>
+          <w:rFonts w:ascii="Times New Roman" w:hAnsi="Times New Roman" w:cs="Times New Roman"/>
+          <w:b/>
+          <w:color w:val="5B9BD5" w:themeColor="accent1"/>
+          <w:sz w:val="28"/>
+          <w:szCs w:val="28"/>
+          <w14:textOutline w14:w="0" w14:cap="flat" w14:cmpd="sng" w14:algn="ctr">
+            <w14:noFill/>
+            <w14:prstDash w14:val="solid"/>
+            <w14:round/>
+          </w14:textOutline>
+        </w:rPr>
+        <w:t xml:space="preserve"> </w:t>
+      </w:r>
+      <w:proofErr w:type="spellStart"/>
+      <w:r>
+        <w:rPr>
+          <w:rFonts w:ascii="Times New Roman" w:hAnsi="Times New Roman" w:cs="Times New Roman"/>
+          <w:b/>
+          <w:color w:val="5B9BD5" w:themeColor="accent1"/>
+          <w:sz w:val="28"/>
+          <w:szCs w:val="28"/>
+          <w14:textOutline w14:w="0" w14:cap="flat" w14:cmpd="sng" w14:algn="ctr">
+            <w14:noFill/>
+            <w14:prstDash w14:val="solid"/>
+            <w14:round/>
+          </w14:textOutline>
+        </w:rPr>
+        <w:t>nghiệp</w:t>
+      </w:r>
+      <w:proofErr w:type="spellEnd"/>
+      <w:r>
+        <w:rPr>
+          <w:rFonts w:ascii="Times New Roman" w:hAnsi="Times New Roman" w:cs="Times New Roman"/>
+          <w:b/>
+          <w:color w:val="5B9BD5" w:themeColor="accent1"/>
+          <w:sz w:val="28"/>
+          <w:szCs w:val="28"/>
+          <w14:textOutline w14:w="0" w14:cap="flat" w14:cmpd="sng" w14:algn="ctr">
+            <w14:noFill/>
+            <w14:prstDash w14:val="solid"/>
+            <w14:round/>
+          </w14:textOutline>
+        </w:rPr>
+        <w:t xml:space="preserve"> </w:t>
+      </w:r>
+      <w:proofErr w:type="spellStart"/>
+      <w:r>
+        <w:rPr>
+          <w:rFonts w:ascii="Times New Roman" w:hAnsi="Times New Roman" w:cs="Times New Roman"/>
+          <w:b/>
+          <w:color w:val="5B9BD5" w:themeColor="accent1"/>
+          <w:sz w:val="28"/>
+          <w:szCs w:val="28"/>
+          <w14:textOutline w14:w="0" w14:cap="flat" w14:cmpd="sng" w14:algn="ctr">
+            <w14:noFill/>
+            <w14:prstDash w14:val="solid"/>
+            <w14:round/>
+          </w14:textOutline>
+        </w:rPr>
+        <w:t>vụ</w:t>
+      </w:r>
+      <w:proofErr w:type="spellEnd"/>
     </w:p>
     <w:p>
       <w:pPr>
         <w:pStyle w:val="ListParagraph"/>
         <w:numPr>
-          <w:ilvl w:val="2"/>
+          <w:ilvl w:val="0"/>
+          <w:numId w:val="10"/>
+        </w:numPr>
+        <w:ind w:left="2880"/>
+      </w:pPr>
+      <w:proofErr w:type="spellStart"/>
+      <w:r>
+        <w:t>Nghiệp</w:t>
+      </w:r>
+      <w:proofErr w:type="spellEnd"/>
+      <w:r>
+        <w:t xml:space="preserve"> </w:t>
+      </w:r>
+      <w:proofErr w:type="spellStart"/>
+      <w:r>
+        <w:t>vụ</w:t>
+      </w:r>
+      <w:proofErr w:type="spellEnd"/>
+      <w:r>
+        <w:t xml:space="preserve"> </w:t>
+      </w:r>
+      <w:proofErr w:type="spellStart"/>
+      <w:r>
+        <w:t>phân</w:t>
+      </w:r>
+      <w:proofErr w:type="spellEnd"/>
+      <w:r>
+        <w:t xml:space="preserve"> </w:t>
+      </w:r>
+      <w:proofErr w:type="spellStart"/>
+      <w:r>
+        <w:t>loại</w:t>
+      </w:r>
+      <w:proofErr w:type="spellEnd"/>
+      <w:r>
+        <w:t xml:space="preserve"> comment:</w:t>
+      </w:r>
+    </w:p>
+    <w:p>
+      <w:pPr>
+        <w:pStyle w:val="ListParagraph"/>
+        <w:numPr>
+          <w:ilvl w:val="1"/>
+          <w:numId w:val="10"/>
+        </w:numPr>
+        <w:ind w:left="3240"/>
+      </w:pPr>
+      <w:proofErr w:type="spellStart"/>
+      <w:r>
+        <w:t>Thừa</w:t>
+      </w:r>
+      <w:proofErr w:type="spellEnd"/>
+      <w:r>
+        <w:t xml:space="preserve"> </w:t>
+      </w:r>
+      <w:proofErr w:type="spellStart"/>
+      <w:r>
+        <w:t>tác</w:t>
+      </w:r>
+      <w:proofErr w:type="spellEnd"/>
+      <w:r>
+        <w:t xml:space="preserve"> </w:t>
+      </w:r>
+      <w:proofErr w:type="spellStart"/>
+      <w:r>
+        <w:t>viên</w:t>
+      </w:r>
+      <w:proofErr w:type="spellEnd"/>
+      <w:r>
+        <w:t xml:space="preserve">: </w:t>
+      </w:r>
+      <w:proofErr w:type="spellStart"/>
+      <w:r>
+        <w:t>Nhân</w:t>
+      </w:r>
+      <w:proofErr w:type="spellEnd"/>
+      <w:r>
+        <w:t xml:space="preserve"> </w:t>
+      </w:r>
+      <w:proofErr w:type="spellStart"/>
+      <w:r>
+        <w:t>viên</w:t>
+      </w:r>
+      <w:proofErr w:type="spellEnd"/>
+      <w:r>
+        <w:t xml:space="preserve"> </w:t>
+      </w:r>
+      <w:proofErr w:type="spellStart"/>
+      <w:r>
+        <w:t>bán</w:t>
+      </w:r>
+      <w:proofErr w:type="spellEnd"/>
+      <w:r>
+        <w:t xml:space="preserve"> </w:t>
+      </w:r>
+      <w:proofErr w:type="spellStart"/>
+      <w:r>
+        <w:t>hàng</w:t>
+      </w:r>
+      <w:proofErr w:type="spellEnd"/>
+    </w:p>
+    <w:p>
+      <w:pPr>
+        <w:pStyle w:val="ListParagraph"/>
+        <w:numPr>
+          <w:ilvl w:val="1"/>
+          <w:numId w:val="10"/>
+        </w:numPr>
+        <w:ind w:left="3240"/>
+      </w:pPr>
+      <w:proofErr w:type="spellStart"/>
+      <w:r>
+        <w:t>Thực</w:t>
+      </w:r>
+      <w:proofErr w:type="spellEnd"/>
+      <w:r>
+        <w:t xml:space="preserve"> </w:t>
+      </w:r>
+      <w:proofErr w:type="spellStart"/>
+      <w:r>
+        <w:t>thể</w:t>
+      </w:r>
+      <w:proofErr w:type="spellEnd"/>
+      <w:r>
+        <w:t xml:space="preserve"> </w:t>
+      </w:r>
+      <w:proofErr w:type="spellStart"/>
+      <w:r>
+        <w:t>nghiệp</w:t>
+      </w:r>
+      <w:proofErr w:type="spellEnd"/>
+      <w:r>
+        <w:t xml:space="preserve"> </w:t>
+      </w:r>
+      <w:proofErr w:type="spellStart"/>
+      <w:r>
+        <w:t>vụ</w:t>
+      </w:r>
+      <w:proofErr w:type="spellEnd"/>
+      <w:r>
+        <w:t xml:space="preserve">: </w:t>
+      </w:r>
+      <w:proofErr w:type="spellStart"/>
+      <w:r>
+        <w:t>Danh</w:t>
+      </w:r>
+      <w:proofErr w:type="spellEnd"/>
+      <w:r>
+        <w:t xml:space="preserve"> </w:t>
+      </w:r>
+      <w:proofErr w:type="spellStart"/>
+      <w:r>
+        <w:t>sách</w:t>
+      </w:r>
+      <w:proofErr w:type="spellEnd"/>
+      <w:r>
+        <w:t xml:space="preserve"> comment</w:t>
+      </w:r>
+    </w:p>
+    <w:p>
+      <w:pPr>
+        <w:pStyle w:val="ListParagraph"/>
+        <w:numPr>
+          <w:ilvl w:val="0"/>
+          <w:numId w:val="10"/>
+        </w:numPr>
+        <w:ind w:left="2880"/>
+      </w:pPr>
+      <w:proofErr w:type="spellStart"/>
+      <w:r>
+        <w:t>Nghiệp</w:t>
+      </w:r>
+      <w:proofErr w:type="spellEnd"/>
+      <w:r>
+        <w:t xml:space="preserve"> </w:t>
+      </w:r>
+      <w:proofErr w:type="spellStart"/>
+      <w:r>
+        <w:t>vụ</w:t>
+      </w:r>
+      <w:proofErr w:type="spellEnd"/>
+      <w:r>
+        <w:t xml:space="preserve"> </w:t>
+      </w:r>
+      <w:proofErr w:type="spellStart"/>
+      <w:r>
+        <w:t>xem</w:t>
+      </w:r>
+      <w:proofErr w:type="spellEnd"/>
+      <w:r>
+        <w:t xml:space="preserve"> </w:t>
+      </w:r>
+      <w:proofErr w:type="spellStart"/>
+      <w:r>
+        <w:t>thống</w:t>
+      </w:r>
+      <w:proofErr w:type="spellEnd"/>
+      <w:r>
+        <w:t xml:space="preserve"> </w:t>
+      </w:r>
+      <w:proofErr w:type="spellStart"/>
+      <w:r>
+        <w:t>kê</w:t>
+      </w:r>
+      <w:proofErr w:type="spellEnd"/>
+      <w:r>
+        <w:t>:</w:t>
+      </w:r>
+    </w:p>
+    <w:p>
+      <w:pPr>
+        <w:pStyle w:val="ListParagraph"/>
+        <w:numPr>
+          <w:ilvl w:val="1"/>
+          <w:numId w:val="10"/>
+        </w:numPr>
+        <w:ind w:left="3240"/>
+      </w:pPr>
+      <w:proofErr w:type="spellStart"/>
+      <w:r>
+        <w:t>Thừa</w:t>
+      </w:r>
+      <w:proofErr w:type="spellEnd"/>
+      <w:r>
+        <w:t xml:space="preserve"> </w:t>
+      </w:r>
+      <w:proofErr w:type="spellStart"/>
+      <w:r>
+        <w:t>tác</w:t>
+      </w:r>
+      <w:proofErr w:type="spellEnd"/>
+      <w:r>
+        <w:t xml:space="preserve"> </w:t>
+      </w:r>
+      <w:proofErr w:type="spellStart"/>
+      <w:r>
+        <w:t>viên</w:t>
+      </w:r>
+      <w:proofErr w:type="spellEnd"/>
+      <w:r>
+        <w:t xml:space="preserve">: </w:t>
+      </w:r>
+      <w:proofErr w:type="spellStart"/>
+      <w:r>
+        <w:t>Nhân</w:t>
+      </w:r>
+      <w:proofErr w:type="spellEnd"/>
+      <w:r>
+        <w:t xml:space="preserve"> </w:t>
+      </w:r>
+      <w:proofErr w:type="spellStart"/>
+      <w:r>
+        <w:t>viên</w:t>
+      </w:r>
+      <w:proofErr w:type="spellEnd"/>
+      <w:r>
+        <w:t xml:space="preserve"> </w:t>
+      </w:r>
+      <w:proofErr w:type="spellStart"/>
+      <w:r>
+        <w:t>quản</w:t>
+      </w:r>
+      <w:proofErr w:type="spellEnd"/>
+      <w:r>
+        <w:t xml:space="preserve"> </w:t>
+      </w:r>
+      <w:proofErr w:type="spellStart"/>
+      <w:r>
+        <w:t>lý</w:t>
+      </w:r>
+      <w:proofErr w:type="spellEnd"/>
+      <w:r>
+        <w:t xml:space="preserve">, </w:t>
+      </w:r>
+      <w:proofErr w:type="spellStart"/>
+      <w:r>
+        <w:t>nhân</w:t>
+      </w:r>
+      <w:proofErr w:type="spellEnd"/>
+      <w:r>
+        <w:t xml:space="preserve"> </w:t>
+      </w:r>
+      <w:proofErr w:type="spellStart"/>
+      <w:r>
+        <w:t>viên</w:t>
+      </w:r>
+      <w:proofErr w:type="spellEnd"/>
+      <w:r>
+        <w:t xml:space="preserve"> </w:t>
+      </w:r>
+      <w:proofErr w:type="spellStart"/>
+      <w:r>
+        <w:t>bán</w:t>
+      </w:r>
+      <w:proofErr w:type="spellEnd"/>
+      <w:r>
+        <w:t xml:space="preserve"> </w:t>
+      </w:r>
+      <w:proofErr w:type="spellStart"/>
+      <w:r>
+        <w:t>hàng</w:t>
+      </w:r>
+      <w:proofErr w:type="spellEnd"/>
+    </w:p>
+    <w:p>
+      <w:pPr>
+        <w:pStyle w:val="ListParagraph"/>
+        <w:numPr>
+          <w:ilvl w:val="1"/>
+          <w:numId w:val="10"/>
+        </w:numPr>
+        <w:ind w:left="3240"/>
+      </w:pPr>
+      <w:proofErr w:type="spellStart"/>
+      <w:r>
+        <w:t>Thực</w:t>
+      </w:r>
+      <w:proofErr w:type="spellEnd"/>
+      <w:r>
+        <w:t xml:space="preserve"> </w:t>
+      </w:r>
+      <w:proofErr w:type="spellStart"/>
+      <w:r>
+        <w:t>thể</w:t>
+      </w:r>
+      <w:proofErr w:type="spellEnd"/>
+      <w:r>
+        <w:t xml:space="preserve"> </w:t>
+      </w:r>
+      <w:proofErr w:type="spellStart"/>
+      <w:r>
+        <w:t>nghiệp</w:t>
+      </w:r>
+      <w:proofErr w:type="spellEnd"/>
+      <w:r>
+        <w:t xml:space="preserve"> </w:t>
+      </w:r>
+      <w:proofErr w:type="spellStart"/>
+      <w:r>
+        <w:t>vụ</w:t>
+      </w:r>
+      <w:proofErr w:type="spellEnd"/>
+      <w:r>
+        <w:t xml:space="preserve">: </w:t>
+      </w:r>
+      <w:proofErr w:type="spellStart"/>
+      <w:r>
+        <w:t>Danh</w:t>
+      </w:r>
+      <w:proofErr w:type="spellEnd"/>
+      <w:r>
+        <w:t xml:space="preserve"> </w:t>
+      </w:r>
+      <w:proofErr w:type="spellStart"/>
+      <w:r>
+        <w:t>sách</w:t>
+      </w:r>
+      <w:proofErr w:type="spellEnd"/>
+      <w:r>
+        <w:t xml:space="preserve"> comment</w:t>
+      </w:r>
+    </w:p>
+    <w:p>
+      <w:pPr>
+        <w:pStyle w:val="ListParagraph"/>
+        <w:numPr>
+          <w:ilvl w:val="0"/>
+          <w:numId w:val="10"/>
+        </w:numPr>
+        <w:ind w:left="2880"/>
+      </w:pPr>
+      <w:proofErr w:type="spellStart"/>
+      <w:r>
+        <w:t>Nghiệp</w:t>
+      </w:r>
+      <w:proofErr w:type="spellEnd"/>
+      <w:r>
+        <w:t xml:space="preserve"> </w:t>
+      </w:r>
+      <w:proofErr w:type="spellStart"/>
+      <w:r>
+        <w:t>vụ</w:t>
+      </w:r>
+      <w:proofErr w:type="spellEnd"/>
+      <w:r>
+        <w:t xml:space="preserve"> </w:t>
+      </w:r>
+      <w:proofErr w:type="spellStart"/>
+      <w:r>
+        <w:t>xử</w:t>
+      </w:r>
+      <w:proofErr w:type="spellEnd"/>
+      <w:r>
+        <w:t xml:space="preserve"> </w:t>
+      </w:r>
+      <w:proofErr w:type="spellStart"/>
+      <w:r>
+        <w:t>lý</w:t>
+      </w:r>
+      <w:proofErr w:type="spellEnd"/>
+      <w:r>
+        <w:t xml:space="preserve"> comment:</w:t>
+      </w:r>
+    </w:p>
+    <w:p>
+      <w:pPr>
+        <w:pStyle w:val="ListParagraph"/>
+        <w:numPr>
+          <w:ilvl w:val="1"/>
+          <w:numId w:val="10"/>
+        </w:numPr>
+        <w:ind w:left="3150"/>
+      </w:pPr>
+      <w:proofErr w:type="spellStart"/>
+      <w:r>
+        <w:t>Thừa</w:t>
+      </w:r>
+      <w:proofErr w:type="spellEnd"/>
+      <w:r>
+        <w:t xml:space="preserve"> </w:t>
+      </w:r>
+      <w:proofErr w:type="spellStart"/>
+      <w:r>
+        <w:t>tác</w:t>
+      </w:r>
+      <w:proofErr w:type="spellEnd"/>
+      <w:r>
+        <w:t xml:space="preserve"> </w:t>
+      </w:r>
+      <w:proofErr w:type="spellStart"/>
+      <w:r>
+        <w:t>viên</w:t>
+      </w:r>
+      <w:proofErr w:type="spellEnd"/>
+      <w:r>
+        <w:t xml:space="preserve">: </w:t>
+      </w:r>
+      <w:proofErr w:type="spellStart"/>
+      <w:r>
+        <w:t>Nhân</w:t>
+      </w:r>
+      <w:proofErr w:type="spellEnd"/>
+      <w:r>
+        <w:t xml:space="preserve"> </w:t>
+      </w:r>
+      <w:proofErr w:type="spellStart"/>
+      <w:r>
+        <w:t>viên</w:t>
+      </w:r>
+      <w:proofErr w:type="spellEnd"/>
+      <w:r>
+        <w:t xml:space="preserve"> </w:t>
+      </w:r>
+      <w:proofErr w:type="spellStart"/>
+      <w:r>
+        <w:t>quản</w:t>
+      </w:r>
+      <w:proofErr w:type="spellEnd"/>
+      <w:r>
+        <w:t xml:space="preserve"> </w:t>
+      </w:r>
+      <w:proofErr w:type="spellStart"/>
+      <w:r>
+        <w:t>lý</w:t>
+      </w:r>
+      <w:proofErr w:type="spellEnd"/>
+    </w:p>
+    <w:p>
+      <w:pPr>
+        <w:pStyle w:val="ListParagraph"/>
+        <w:numPr>
+          <w:ilvl w:val="1"/>
+          <w:numId w:val="10"/>
+        </w:numPr>
+        <w:tabs>
+          <w:tab w:val="left" w:pos="1530"/>
+        </w:tabs>
+        <w:ind w:left="3150"/>
+      </w:pPr>
+      <w:proofErr w:type="spellStart"/>
+      <w:r>
+        <w:t>Thực</w:t>
+      </w:r>
+      <w:proofErr w:type="spellEnd"/>
+      <w:r>
+        <w:t xml:space="preserve"> </w:t>
+      </w:r>
+      <w:proofErr w:type="spellStart"/>
+      <w:r>
+        <w:t>thể</w:t>
+      </w:r>
+      <w:proofErr w:type="spellEnd"/>
+      <w:r>
+        <w:t xml:space="preserve"> </w:t>
+      </w:r>
+      <w:proofErr w:type="spellStart"/>
+      <w:r>
+        <w:t>nghiệp</w:t>
+      </w:r>
+      <w:proofErr w:type="spellEnd"/>
+      <w:r>
+        <w:t xml:space="preserve"> </w:t>
+      </w:r>
+      <w:proofErr w:type="spellStart"/>
+      <w:r>
+        <w:t>vụ</w:t>
+      </w:r>
+      <w:proofErr w:type="spellEnd"/>
+      <w:r>
+        <w:t xml:space="preserve">: </w:t>
+      </w:r>
+      <w:proofErr w:type="spellStart"/>
+      <w:r>
+        <w:t>Danh</w:t>
+      </w:r>
+      <w:proofErr w:type="spellEnd"/>
+      <w:r>
+        <w:t xml:space="preserve"> </w:t>
+      </w:r>
+      <w:proofErr w:type="spellStart"/>
+      <w:r>
+        <w:t>sách</w:t>
+      </w:r>
+      <w:proofErr w:type="spellEnd"/>
+      <w:r>
+        <w:t xml:space="preserve"> comment, </w:t>
+      </w:r>
+      <w:proofErr w:type="spellStart"/>
+      <w:r>
+        <w:t>Danh</w:t>
+      </w:r>
+      <w:proofErr w:type="spellEnd"/>
+      <w:r>
+        <w:t xml:space="preserve"> </w:t>
+      </w:r>
+      <w:proofErr w:type="spellStart"/>
+      <w:r>
+        <w:t>sách</w:t>
+      </w:r>
+      <w:proofErr w:type="spellEnd"/>
+      <w:r>
+        <w:t xml:space="preserve"> </w:t>
+      </w:r>
+      <w:proofErr w:type="spellStart"/>
+      <w:r>
+        <w:t>khách</w:t>
+      </w:r>
+      <w:proofErr w:type="spellEnd"/>
+      <w:r>
+        <w:t xml:space="preserve"> </w:t>
+      </w:r>
+      <w:proofErr w:type="spellStart"/>
+      <w:r>
+        <w:t>hàng</w:t>
+      </w:r>
+      <w:proofErr w:type="spellEnd"/>
+    </w:p>
+    <w:p>
+      <w:pPr>
+        <w:pStyle w:val="ListParagraph"/>
+        <w:numPr>
+          <w:ilvl w:val="3"/>
           <w:numId w:val="23"/>
         </w:numPr>
-        <w:ind w:left="2160"/>
+        <w:ind w:left="2520"/>
         <w:outlineLvl w:val="2"/>
         <w:rPr>
           <w:rFonts w:ascii="Times New Roman" w:hAnsi="Times New Roman" w:cs="Times New Roman"/>
@@ -16127,8 +16868,596 @@
           </w14:textOutline>
         </w:rPr>
       </w:pPr>
-      <w:bookmarkStart w:id="12" w:name="_Toc41046495"/>
-      <w:r>
+      <w:proofErr w:type="spellStart"/>
+      <w:r>
+        <w:rPr>
+          <w:rFonts w:ascii="Times New Roman" w:hAnsi="Times New Roman" w:cs="Times New Roman"/>
+          <w:b/>
+          <w:color w:val="5B9BD5" w:themeColor="accent1"/>
+          <w:sz w:val="28"/>
+          <w:szCs w:val="28"/>
+          <w14:textOutline w14:w="0" w14:cap="flat" w14:cmpd="sng" w14:algn="ctr">
+            <w14:noFill/>
+            <w14:prstDash w14:val="solid"/>
+            <w14:round/>
+          </w14:textOutline>
+        </w:rPr>
+        <w:t>Mô</w:t>
+      </w:r>
+      <w:proofErr w:type="spellEnd"/>
+      <w:r>
+        <w:rPr>
+          <w:rFonts w:ascii="Times New Roman" w:hAnsi="Times New Roman" w:cs="Times New Roman"/>
+          <w:b/>
+          <w:color w:val="5B9BD5" w:themeColor="accent1"/>
+          <w:sz w:val="28"/>
+          <w:szCs w:val="28"/>
+          <w14:textOutline w14:w="0" w14:cap="flat" w14:cmpd="sng" w14:algn="ctr">
+            <w14:noFill/>
+            <w14:prstDash w14:val="solid"/>
+            <w14:round/>
+          </w14:textOutline>
+        </w:rPr>
+        <w:t xml:space="preserve"> </w:t>
+      </w:r>
+      <w:proofErr w:type="spellStart"/>
+      <w:r>
+        <w:rPr>
+          <w:rFonts w:ascii="Times New Roman" w:hAnsi="Times New Roman" w:cs="Times New Roman"/>
+          <w:b/>
+          <w:color w:val="5B9BD5" w:themeColor="accent1"/>
+          <w:sz w:val="28"/>
+          <w:szCs w:val="28"/>
+          <w14:textOutline w14:w="0" w14:cap="flat" w14:cmpd="sng" w14:algn="ctr">
+            <w14:noFill/>
+            <w14:prstDash w14:val="solid"/>
+            <w14:round/>
+          </w14:textOutline>
+        </w:rPr>
+        <w:t>hình</w:t>
+      </w:r>
+      <w:proofErr w:type="spellEnd"/>
+      <w:r>
+        <w:rPr>
+          <w:rFonts w:ascii="Times New Roman" w:hAnsi="Times New Roman" w:cs="Times New Roman"/>
+          <w:b/>
+          <w:color w:val="5B9BD5" w:themeColor="accent1"/>
+          <w:sz w:val="28"/>
+          <w:szCs w:val="28"/>
+          <w14:textOutline w14:w="0" w14:cap="flat" w14:cmpd="sng" w14:algn="ctr">
+            <w14:noFill/>
+            <w14:prstDash w14:val="solid"/>
+            <w14:round/>
+          </w14:textOutline>
+        </w:rPr>
+        <w:t xml:space="preserve"> </w:t>
+      </w:r>
+      <w:proofErr w:type="spellStart"/>
+      <w:r>
+        <w:rPr>
+          <w:rFonts w:ascii="Times New Roman" w:hAnsi="Times New Roman" w:cs="Times New Roman"/>
+          <w:b/>
+          <w:color w:val="5B9BD5" w:themeColor="accent1"/>
+          <w:sz w:val="28"/>
+          <w:szCs w:val="28"/>
+          <w14:textOutline w14:w="0" w14:cap="flat" w14:cmpd="sng" w14:algn="ctr">
+            <w14:noFill/>
+            <w14:prstDash w14:val="solid"/>
+            <w14:round/>
+          </w14:textOutline>
+        </w:rPr>
+        <w:t>hóa</w:t>
+      </w:r>
+      <w:proofErr w:type="spellEnd"/>
+      <w:r>
+        <w:rPr>
+          <w:rFonts w:ascii="Times New Roman" w:hAnsi="Times New Roman" w:cs="Times New Roman"/>
+          <w:b/>
+          <w:color w:val="5B9BD5" w:themeColor="accent1"/>
+          <w:sz w:val="28"/>
+          <w:szCs w:val="28"/>
+          <w14:textOutline w14:w="0" w14:cap="flat" w14:cmpd="sng" w14:algn="ctr">
+            <w14:noFill/>
+            <w14:prstDash w14:val="solid"/>
+            <w14:round/>
+          </w14:textOutline>
+        </w:rPr>
+        <w:t xml:space="preserve"> </w:t>
+      </w:r>
+      <w:proofErr w:type="spellStart"/>
+      <w:r>
+        <w:rPr>
+          <w:rFonts w:ascii="Times New Roman" w:hAnsi="Times New Roman" w:cs="Times New Roman"/>
+          <w:b/>
+          <w:color w:val="5B9BD5" w:themeColor="accent1"/>
+          <w:sz w:val="28"/>
+          <w:szCs w:val="28"/>
+          <w14:textOutline w14:w="0" w14:cap="flat" w14:cmpd="sng" w14:algn="ctr">
+            <w14:noFill/>
+            <w14:prstDash w14:val="solid"/>
+            <w14:round/>
+          </w14:textOutline>
+        </w:rPr>
+        <w:t>từng</w:t>
+      </w:r>
+      <w:proofErr w:type="spellEnd"/>
+      <w:r>
+        <w:rPr>
+          <w:rFonts w:ascii="Times New Roman" w:hAnsi="Times New Roman" w:cs="Times New Roman"/>
+          <w:b/>
+          <w:color w:val="5B9BD5" w:themeColor="accent1"/>
+          <w:sz w:val="28"/>
+          <w:szCs w:val="28"/>
+          <w14:textOutline w14:w="0" w14:cap="flat" w14:cmpd="sng" w14:algn="ctr">
+            <w14:noFill/>
+            <w14:prstDash w14:val="solid"/>
+            <w14:round/>
+          </w14:textOutline>
+        </w:rPr>
+        <w:t xml:space="preserve"> </w:t>
+      </w:r>
+      <w:proofErr w:type="spellStart"/>
+      <w:r>
+        <w:rPr>
+          <w:rFonts w:ascii="Times New Roman" w:hAnsi="Times New Roman" w:cs="Times New Roman"/>
+          <w:b/>
+          <w:color w:val="5B9BD5" w:themeColor="accent1"/>
+          <w:sz w:val="28"/>
+          <w:szCs w:val="28"/>
+          <w14:textOutline w14:w="0" w14:cap="flat" w14:cmpd="sng" w14:algn="ctr">
+            <w14:noFill/>
+            <w14:prstDash w14:val="solid"/>
+            <w14:round/>
+          </w14:textOutline>
+        </w:rPr>
+        <w:t>thành</w:t>
+      </w:r>
+      <w:proofErr w:type="spellEnd"/>
+      <w:r>
+        <w:rPr>
+          <w:rFonts w:ascii="Times New Roman" w:hAnsi="Times New Roman" w:cs="Times New Roman"/>
+          <w:b/>
+          <w:color w:val="5B9BD5" w:themeColor="accent1"/>
+          <w:sz w:val="28"/>
+          <w:szCs w:val="28"/>
+          <w14:textOutline w14:w="0" w14:cap="flat" w14:cmpd="sng" w14:algn="ctr">
+            <w14:noFill/>
+            <w14:prstDash w14:val="solid"/>
+            <w14:round/>
+          </w14:textOutline>
+        </w:rPr>
+        <w:t xml:space="preserve"> </w:t>
+      </w:r>
+      <w:proofErr w:type="spellStart"/>
+      <w:r>
+        <w:rPr>
+          <w:rFonts w:ascii="Times New Roman" w:hAnsi="Times New Roman" w:cs="Times New Roman"/>
+          <w:b/>
+          <w:color w:val="5B9BD5" w:themeColor="accent1"/>
+          <w:sz w:val="28"/>
+          <w:szCs w:val="28"/>
+          <w14:textOutline w14:w="0" w14:cap="flat" w14:cmpd="sng" w14:algn="ctr">
+            <w14:noFill/>
+            <w14:prstDash w14:val="solid"/>
+            <w14:round/>
+          </w14:textOutline>
+        </w:rPr>
+        <w:t>phần</w:t>
+      </w:r>
+      <w:proofErr w:type="spellEnd"/>
+      <w:r>
+        <w:rPr>
+          <w:rFonts w:ascii="Times New Roman" w:hAnsi="Times New Roman" w:cs="Times New Roman"/>
+          <w:b/>
+          <w:color w:val="5B9BD5" w:themeColor="accent1"/>
+          <w:sz w:val="28"/>
+          <w:szCs w:val="28"/>
+          <w14:textOutline w14:w="0" w14:cap="flat" w14:cmpd="sng" w14:algn="ctr">
+            <w14:noFill/>
+            <w14:prstDash w14:val="solid"/>
+            <w14:round/>
+          </w14:textOutline>
+        </w:rPr>
+        <w:t xml:space="preserve"> </w:t>
+      </w:r>
+      <w:proofErr w:type="spellStart"/>
+      <w:r>
+        <w:rPr>
+          <w:rFonts w:ascii="Times New Roman" w:hAnsi="Times New Roman" w:cs="Times New Roman"/>
+          <w:b/>
+          <w:color w:val="5B9BD5" w:themeColor="accent1"/>
+          <w:sz w:val="28"/>
+          <w:szCs w:val="28"/>
+          <w14:textOutline w14:w="0" w14:cap="flat" w14:cmpd="sng" w14:algn="ctr">
+            <w14:noFill/>
+            <w14:prstDash w14:val="solid"/>
+            <w14:round/>
+          </w14:textOutline>
+        </w:rPr>
+        <w:t>động</w:t>
+      </w:r>
+      <w:proofErr w:type="spellEnd"/>
+    </w:p>
+    <w:p>
+      <w:pPr>
+        <w:pStyle w:val="ListParagraph"/>
+        <w:numPr>
+          <w:ilvl w:val="0"/>
+          <w:numId w:val="10"/>
+        </w:numPr>
+        <w:ind w:left="2880"/>
+      </w:pPr>
+      <w:proofErr w:type="spellStart"/>
+      <w:r>
+        <w:t>Nghiệp</w:t>
+      </w:r>
+      <w:proofErr w:type="spellEnd"/>
+      <w:r>
+        <w:t xml:space="preserve"> </w:t>
+      </w:r>
+      <w:proofErr w:type="spellStart"/>
+      <w:r>
+        <w:t>vụ</w:t>
+      </w:r>
+      <w:proofErr w:type="spellEnd"/>
+      <w:r>
+        <w:t xml:space="preserve"> </w:t>
+      </w:r>
+      <w:proofErr w:type="spellStart"/>
+      <w:r>
+        <w:rPr>
+          <w:b/>
+        </w:rPr>
+        <w:t>P</w:t>
+      </w:r>
+      <w:r>
+        <w:rPr>
+          <w:b/>
+        </w:rPr>
+        <w:t>hân</w:t>
+      </w:r>
+      <w:proofErr w:type="spellEnd"/>
+      <w:r>
+        <w:rPr>
+          <w:b/>
+        </w:rPr>
+        <w:t xml:space="preserve"> </w:t>
+      </w:r>
+      <w:proofErr w:type="spellStart"/>
+      <w:r>
+        <w:rPr>
+          <w:b/>
+        </w:rPr>
+        <w:t>loại</w:t>
+      </w:r>
+      <w:proofErr w:type="spellEnd"/>
+      <w:r>
+        <w:rPr>
+          <w:b/>
+        </w:rPr>
+        <w:t xml:space="preserve"> comment</w:t>
+      </w:r>
+      <w:r>
+        <w:t>:</w:t>
+      </w:r>
+    </w:p>
+    <w:p>
+      <w:pPr>
+        <w:pStyle w:val="ListParagraph"/>
+        <w:ind w:left="1260"/>
+        <w:jc w:val="center"/>
+      </w:pPr>
+      <w:r>
+        <w:rPr>
+          <w:noProof/>
+        </w:rPr>
+        <w:lastRenderedPageBreak/>
+        <w:drawing>
+          <wp:inline distT="0" distB="0" distL="0" distR="0" wp14:anchorId="3647BF12" wp14:editId="27A6348C">
+            <wp:extent cx="5943600" cy="6101715"/>
+            <wp:effectExtent l="0" t="0" r="0" b="0"/>
+            <wp:docPr id="2" name="Picture 2"/>
+            <wp:cNvGraphicFramePr>
+              <a:graphicFrameLocks xmlns:a="http://schemas.openxmlformats.org/drawingml/2006/main" noChangeAspect="1"/>
+            </wp:cNvGraphicFramePr>
+            <a:graphic xmlns:a="http://schemas.openxmlformats.org/drawingml/2006/main">
+              <a:graphicData uri="http://schemas.openxmlformats.org/drawingml/2006/picture">
+                <pic:pic xmlns:pic="http://schemas.openxmlformats.org/drawingml/2006/picture">
+                  <pic:nvPicPr>
+                    <pic:cNvPr id="1" name=""/>
+                    <pic:cNvPicPr/>
+                  </pic:nvPicPr>
+                  <pic:blipFill>
+                    <a:blip r:embed="rId15"/>
+                    <a:stretch>
+                      <a:fillRect/>
+                    </a:stretch>
+                  </pic:blipFill>
+                  <pic:spPr>
+                    <a:xfrm>
+                      <a:off x="0" y="0"/>
+                      <a:ext cx="5943600" cy="6101715"/>
+                    </a:xfrm>
+                    <a:prstGeom prst="rect">
+                      <a:avLst/>
+                    </a:prstGeom>
+                  </pic:spPr>
+                </pic:pic>
+              </a:graphicData>
+            </a:graphic>
+          </wp:inline>
+        </w:drawing>
+      </w:r>
+    </w:p>
+    <w:p>
+      <w:pPr>
+        <w:pStyle w:val="ListParagraph"/>
+        <w:ind w:left="0"/>
+        <w:jc w:val="center"/>
+      </w:pPr>
+    </w:p>
+    <w:p>
+      <w:pPr>
+        <w:pStyle w:val="ListParagraph"/>
+        <w:numPr>
+          <w:ilvl w:val="0"/>
+          <w:numId w:val="10"/>
+        </w:numPr>
+        <w:ind w:left="2880"/>
+      </w:pPr>
+      <w:proofErr w:type="spellStart"/>
+      <w:r>
+        <w:t>Nghiệp</w:t>
+      </w:r>
+      <w:proofErr w:type="spellEnd"/>
+      <w:r>
+        <w:t xml:space="preserve"> </w:t>
+      </w:r>
+      <w:proofErr w:type="spellStart"/>
+      <w:r>
+        <w:t>vụ</w:t>
+      </w:r>
+      <w:proofErr w:type="spellEnd"/>
+      <w:r>
+        <w:t xml:space="preserve"> </w:t>
+      </w:r>
+      <w:proofErr w:type="spellStart"/>
+      <w:r>
+        <w:rPr>
+          <w:b/>
+        </w:rPr>
+        <w:t>Xem</w:t>
+      </w:r>
+      <w:proofErr w:type="spellEnd"/>
+      <w:r>
+        <w:rPr>
+          <w:b/>
+        </w:rPr>
+        <w:t xml:space="preserve"> </w:t>
+      </w:r>
+      <w:proofErr w:type="spellStart"/>
+      <w:r>
+        <w:rPr>
+          <w:b/>
+        </w:rPr>
+        <w:t>thống</w:t>
+      </w:r>
+      <w:proofErr w:type="spellEnd"/>
+      <w:r>
+        <w:rPr>
+          <w:b/>
+        </w:rPr>
+        <w:t xml:space="preserve"> </w:t>
+      </w:r>
+      <w:proofErr w:type="spellStart"/>
+      <w:r>
+        <w:rPr>
+          <w:b/>
+        </w:rPr>
+        <w:t>kê</w:t>
+      </w:r>
+      <w:proofErr w:type="spellEnd"/>
+      <w:r>
+        <w:rPr>
+          <w:b/>
+        </w:rPr>
+        <w:t xml:space="preserve"> </w:t>
+      </w:r>
+      <w:r>
+        <w:t>:</w:t>
+      </w:r>
+    </w:p>
+    <w:p>
+      <w:pPr>
+        <w:pStyle w:val="ListParagraph"/>
+        <w:ind w:left="2880"/>
+        <w:jc w:val="center"/>
+      </w:pPr>
+      <w:r>
+        <w:rPr>
+          <w:noProof/>
+        </w:rPr>
+        <w:lastRenderedPageBreak/>
+        <w:drawing>
+          <wp:inline distT="0" distB="0" distL="0" distR="0" wp14:anchorId="3CB2AFDA" wp14:editId="78BC9DBC">
+            <wp:extent cx="3562350" cy="5419725"/>
+            <wp:effectExtent l="0" t="0" r="0" b="9525"/>
+            <wp:docPr id="9" name="Picture 9"/>
+            <wp:cNvGraphicFramePr>
+              <a:graphicFrameLocks xmlns:a="http://schemas.openxmlformats.org/drawingml/2006/main" noChangeAspect="1"/>
+            </wp:cNvGraphicFramePr>
+            <a:graphic xmlns:a="http://schemas.openxmlformats.org/drawingml/2006/main">
+              <a:graphicData uri="http://schemas.openxmlformats.org/drawingml/2006/picture">
+                <pic:pic xmlns:pic="http://schemas.openxmlformats.org/drawingml/2006/picture">
+                  <pic:nvPicPr>
+                    <pic:cNvPr id="1" name=""/>
+                    <pic:cNvPicPr/>
+                  </pic:nvPicPr>
+                  <pic:blipFill>
+                    <a:blip r:embed="rId16"/>
+                    <a:stretch>
+                      <a:fillRect/>
+                    </a:stretch>
+                  </pic:blipFill>
+                  <pic:spPr>
+                    <a:xfrm>
+                      <a:off x="0" y="0"/>
+                      <a:ext cx="3562350" cy="5419725"/>
+                    </a:xfrm>
+                    <a:prstGeom prst="rect">
+                      <a:avLst/>
+                    </a:prstGeom>
+                  </pic:spPr>
+                </pic:pic>
+              </a:graphicData>
+            </a:graphic>
+          </wp:inline>
+        </w:drawing>
+      </w:r>
+    </w:p>
+    <w:p>
+      <w:pPr>
+        <w:pStyle w:val="ListParagraph"/>
+        <w:ind w:left="2880"/>
+      </w:pPr>
+    </w:p>
+    <w:p>
+      <w:pPr>
+        <w:pStyle w:val="ListParagraph"/>
+        <w:numPr>
+          <w:ilvl w:val="0"/>
+          <w:numId w:val="10"/>
+        </w:numPr>
+        <w:ind w:left="2880"/>
+      </w:pPr>
+      <w:proofErr w:type="spellStart"/>
+      <w:r>
+        <w:t>Nghiệp</w:t>
+      </w:r>
+      <w:proofErr w:type="spellEnd"/>
+      <w:r>
+        <w:t xml:space="preserve"> </w:t>
+      </w:r>
+      <w:proofErr w:type="spellStart"/>
+      <w:r>
+        <w:t>vụ</w:t>
+      </w:r>
+      <w:proofErr w:type="spellEnd"/>
+      <w:r>
+        <w:t xml:space="preserve"> </w:t>
+      </w:r>
+      <w:proofErr w:type="spellStart"/>
+      <w:r>
+        <w:rPr>
+          <w:b/>
+        </w:rPr>
+        <w:t>Xử</w:t>
+      </w:r>
+      <w:proofErr w:type="spellEnd"/>
+      <w:r>
+        <w:rPr>
+          <w:b/>
+        </w:rPr>
+        <w:t xml:space="preserve"> </w:t>
+      </w:r>
+      <w:proofErr w:type="spellStart"/>
+      <w:r>
+        <w:rPr>
+          <w:b/>
+        </w:rPr>
+        <w:t>lý</w:t>
+      </w:r>
+      <w:proofErr w:type="spellEnd"/>
+      <w:r>
+        <w:rPr>
+          <w:b/>
+        </w:rPr>
+        <w:t xml:space="preserve"> Comment</w:t>
+      </w:r>
+      <w:r>
+        <w:t>:</w:t>
+      </w:r>
+    </w:p>
+    <w:p>
+      <w:pPr>
+        <w:pStyle w:val="ListParagraph"/>
+        <w:ind w:left="2880"/>
+      </w:pPr>
+    </w:p>
+    <w:p>
+      <w:pPr>
+        <w:pStyle w:val="ListParagraph"/>
+        <w:ind w:left="1260"/>
+      </w:pPr>
+      <w:bookmarkStart w:id="10" w:name="_GoBack"/>
+      <w:r>
+        <w:rPr>
+          <w:noProof/>
+        </w:rPr>
+        <w:lastRenderedPageBreak/>
+        <w:drawing>
+          <wp:inline distT="0" distB="0" distL="0" distR="0" wp14:anchorId="592910A1" wp14:editId="2FF61DA6">
+            <wp:extent cx="5324475" cy="7315200"/>
+            <wp:effectExtent l="0" t="0" r="9525" b="0"/>
+            <wp:docPr id="10" name="Picture 10"/>
+            <wp:cNvGraphicFramePr>
+              <a:graphicFrameLocks xmlns:a="http://schemas.openxmlformats.org/drawingml/2006/main" noChangeAspect="1"/>
+            </wp:cNvGraphicFramePr>
+            <a:graphic xmlns:a="http://schemas.openxmlformats.org/drawingml/2006/main">
+              <a:graphicData uri="http://schemas.openxmlformats.org/drawingml/2006/picture">
+                <pic:pic xmlns:pic="http://schemas.openxmlformats.org/drawingml/2006/picture">
+                  <pic:nvPicPr>
+                    <pic:cNvPr id="1" name=""/>
+                    <pic:cNvPicPr/>
+                  </pic:nvPicPr>
+                  <pic:blipFill>
+                    <a:blip r:embed="rId17"/>
+                    <a:stretch>
+                      <a:fillRect/>
+                    </a:stretch>
+                  </pic:blipFill>
+                  <pic:spPr>
+                    <a:xfrm>
+                      <a:off x="0" y="0"/>
+                      <a:ext cx="5324475" cy="7315200"/>
+                    </a:xfrm>
+                    <a:prstGeom prst="rect">
+                      <a:avLst/>
+                    </a:prstGeom>
+                  </pic:spPr>
+                </pic:pic>
+              </a:graphicData>
+            </a:graphic>
+          </wp:inline>
+        </w:drawing>
+      </w:r>
+      <w:bookmarkEnd w:id="10"/>
+    </w:p>
+    <w:p>
+      <w:pPr>
+        <w:rPr>
+          <w:rFonts w:ascii="Times New Roman" w:hAnsi="Times New Roman" w:cs="Times New Roman"/>
+          <w:color w:val="5B9BD5" w:themeColor="accent1"/>
+          <w:sz w:val="28"/>
+          <w:szCs w:val="28"/>
+          <w:lang w:val="vi-VN"/>
+          <w14:textOutline w14:w="0" w14:cap="flat" w14:cmpd="sng" w14:algn="ctr">
+            <w14:noFill/>
+            <w14:prstDash w14:val="solid"/>
+            <w14:round/>
+          </w14:textOutline>
+        </w:rPr>
+      </w:pPr>
+    </w:p>
+    <w:p>
+      <w:pPr>
+        <w:pStyle w:val="ListParagraph"/>
+        <w:numPr>
+          <w:ilvl w:val="2"/>
+          <w:numId w:val="23"/>
+        </w:numPr>
+        <w:ind w:left="2160"/>
+        <w:outlineLvl w:val="2"/>
         <w:rPr>
           <w:rFonts w:ascii="Times New Roman" w:hAnsi="Times New Roman" w:cs="Times New Roman"/>
           <w:b/>
@@ -16142,35 +17471,9 @@
             <w14:round/>
           </w14:textOutline>
         </w:rPr>
-        <w:t>Quản lý thông tin đặt hàng</w:t>
-      </w:r>
-      <w:bookmarkEnd w:id="12"/>
-    </w:p>
-    <w:p>
-      <w:pPr>
-        <w:rPr>
-          <w:rFonts w:ascii="Times New Roman" w:hAnsi="Times New Roman" w:cs="Times New Roman"/>
-          <w:color w:val="5B9BD5" w:themeColor="accent1"/>
-          <w:sz w:val="28"/>
-          <w:szCs w:val="28"/>
-          <w:lang w:val="vi-VN"/>
-          <w14:textOutline w14:w="0" w14:cap="flat" w14:cmpd="sng" w14:algn="ctr">
-            <w14:noFill/>
-            <w14:prstDash w14:val="solid"/>
-            <w14:round/>
-          </w14:textOutline>
-        </w:rPr>
-      </w:pPr>
-    </w:p>
-    <w:p>
-      <w:pPr>
-        <w:pStyle w:val="ListParagraph"/>
-        <w:numPr>
-          <w:ilvl w:val="2"/>
-          <w:numId w:val="23"/>
-        </w:numPr>
-        <w:ind w:left="2160"/>
-        <w:outlineLvl w:val="2"/>
+      </w:pPr>
+      <w:bookmarkStart w:id="11" w:name="_Toc41046494"/>
+      <w:r>
         <w:rPr>
           <w:rFonts w:ascii="Times New Roman" w:hAnsi="Times New Roman" w:cs="Times New Roman"/>
           <w:b/>
@@ -16184,9 +17487,35 @@
             <w14:round/>
           </w14:textOutline>
         </w:rPr>
-      </w:pPr>
-      <w:bookmarkStart w:id="13" w:name="_Toc41046496"/>
-      <w:r>
+        <w:t>Quản lý quảng cáo</w:t>
+      </w:r>
+      <w:bookmarkEnd w:id="11"/>
+    </w:p>
+    <w:p>
+      <w:pPr>
+        <w:rPr>
+          <w:rFonts w:ascii="Times New Roman" w:hAnsi="Times New Roman" w:cs="Times New Roman"/>
+          <w:color w:val="5B9BD5" w:themeColor="accent1"/>
+          <w:sz w:val="28"/>
+          <w:szCs w:val="28"/>
+          <w:lang w:val="vi-VN"/>
+          <w14:textOutline w14:w="0" w14:cap="flat" w14:cmpd="sng" w14:algn="ctr">
+            <w14:noFill/>
+            <w14:prstDash w14:val="solid"/>
+            <w14:round/>
+          </w14:textOutline>
+        </w:rPr>
+      </w:pPr>
+    </w:p>
+    <w:p>
+      <w:pPr>
+        <w:pStyle w:val="ListParagraph"/>
+        <w:numPr>
+          <w:ilvl w:val="2"/>
+          <w:numId w:val="23"/>
+        </w:numPr>
+        <w:ind w:left="2160"/>
+        <w:outlineLvl w:val="2"/>
         <w:rPr>
           <w:rFonts w:ascii="Times New Roman" w:hAnsi="Times New Roman" w:cs="Times New Roman"/>
           <w:b/>
@@ -16200,74 +17529,9 @@
             <w14:round/>
           </w14:textOutline>
         </w:rPr>
-        <w:t>Quản lý thông tin thanh toán</w:t>
-      </w:r>
-      <w:bookmarkEnd w:id="13"/>
-    </w:p>
-    <w:p>
-      <w:pPr>
-        <w:rPr>
-          <w:rFonts w:ascii="Times New Roman" w:hAnsi="Times New Roman" w:cs="Times New Roman"/>
-          <w:color w:val="5B9BD5" w:themeColor="accent1"/>
-          <w:sz w:val="28"/>
-          <w:szCs w:val="28"/>
-          <w:lang w:val="vi-VN"/>
-          <w14:textOutline w14:w="0" w14:cap="flat" w14:cmpd="sng" w14:algn="ctr">
-            <w14:noFill/>
-            <w14:prstDash w14:val="solid"/>
-            <w14:round/>
-          </w14:textOutline>
-        </w:rPr>
-      </w:pPr>
-    </w:p>
-    <w:p>
-      <w:pPr>
-        <w:pStyle w:val="ListParagraph"/>
-        <w:numPr>
-          <w:ilvl w:val="1"/>
-          <w:numId w:val="23"/>
-        </w:numPr>
-        <w:outlineLvl w:val="1"/>
-        <w:rPr>
-          <w:rFonts w:ascii="Times New Roman" w:hAnsi="Times New Roman" w:cs="Times New Roman"/>
-          <w:color w:val="5B9BD5" w:themeColor="accent1"/>
-          <w:sz w:val="32"/>
-          <w:szCs w:val="32"/>
-          <w:lang w:val="vi-VN"/>
-          <w14:textOutline w14:w="0" w14:cap="flat" w14:cmpd="sng" w14:algn="ctr">
-            <w14:noFill/>
-            <w14:prstDash w14:val="solid"/>
-            <w14:round/>
-          </w14:textOutline>
-        </w:rPr>
-      </w:pPr>
-      <w:bookmarkStart w:id="14" w:name="_Toc41046497"/>
-      <w:r>
-        <w:rPr>
-          <w:rFonts w:ascii="Times New Roman" w:hAnsi="Times New Roman" w:cs="Times New Roman"/>
-          <w:color w:val="5B9BD5" w:themeColor="accent1"/>
-          <w:sz w:val="32"/>
-          <w:szCs w:val="32"/>
-          <w:lang w:val="vi-VN"/>
-          <w14:textOutline w14:w="0" w14:cap="flat" w14:cmpd="sng" w14:algn="ctr">
-            <w14:noFill/>
-            <w14:prstDash w14:val="solid"/>
-            <w14:round/>
-          </w14:textOutline>
-        </w:rPr>
-        <w:t>Sơ đồ lớp mức phân tích</w:t>
-      </w:r>
-      <w:bookmarkEnd w:id="14"/>
-    </w:p>
-    <w:p>
-      <w:pPr>
-        <w:pStyle w:val="ListParagraph"/>
-        <w:numPr>
-          <w:ilvl w:val="2"/>
-          <w:numId w:val="23"/>
-        </w:numPr>
-        <w:ind w:left="2160"/>
-        <w:outlineLvl w:val="2"/>
+      </w:pPr>
+      <w:bookmarkStart w:id="12" w:name="_Toc41046495"/>
+      <w:r>
         <w:rPr>
           <w:rFonts w:ascii="Times New Roman" w:hAnsi="Times New Roman" w:cs="Times New Roman"/>
           <w:b/>
@@ -16281,9 +17545,35 @@
             <w14:round/>
           </w14:textOutline>
         </w:rPr>
-      </w:pPr>
-      <w:bookmarkStart w:id="15" w:name="_Toc41046498"/>
-      <w:r>
+        <w:t>Quản lý thông tin đặt hàng</w:t>
+      </w:r>
+      <w:bookmarkEnd w:id="12"/>
+    </w:p>
+    <w:p>
+      <w:pPr>
+        <w:rPr>
+          <w:rFonts w:ascii="Times New Roman" w:hAnsi="Times New Roman" w:cs="Times New Roman"/>
+          <w:color w:val="5B9BD5" w:themeColor="accent1"/>
+          <w:sz w:val="28"/>
+          <w:szCs w:val="28"/>
+          <w:lang w:val="vi-VN"/>
+          <w14:textOutline w14:w="0" w14:cap="flat" w14:cmpd="sng" w14:algn="ctr">
+            <w14:noFill/>
+            <w14:prstDash w14:val="solid"/>
+            <w14:round/>
+          </w14:textOutline>
+        </w:rPr>
+      </w:pPr>
+    </w:p>
+    <w:p>
+      <w:pPr>
+        <w:pStyle w:val="ListParagraph"/>
+        <w:numPr>
+          <w:ilvl w:val="2"/>
+          <w:numId w:val="23"/>
+        </w:numPr>
+        <w:ind w:left="2160"/>
+        <w:outlineLvl w:val="2"/>
         <w:rPr>
           <w:rFonts w:ascii="Times New Roman" w:hAnsi="Times New Roman" w:cs="Times New Roman"/>
           <w:b/>
@@ -16297,35 +17587,9 @@
             <w14:round/>
           </w14:textOutline>
         </w:rPr>
-        <w:t>Quản lý sản phẩm</w:t>
-      </w:r>
-      <w:bookmarkEnd w:id="15"/>
-    </w:p>
-    <w:p>
-      <w:pPr>
-        <w:rPr>
-          <w:rFonts w:ascii="Times New Roman" w:hAnsi="Times New Roman" w:cs="Times New Roman"/>
-          <w:color w:val="5B9BD5" w:themeColor="accent1"/>
-          <w:sz w:val="28"/>
-          <w:szCs w:val="28"/>
-          <w:lang w:val="vi-VN"/>
-          <w14:textOutline w14:w="0" w14:cap="flat" w14:cmpd="sng" w14:algn="ctr">
-            <w14:noFill/>
-            <w14:prstDash w14:val="solid"/>
-            <w14:round/>
-          </w14:textOutline>
-        </w:rPr>
-      </w:pPr>
-    </w:p>
-    <w:p>
-      <w:pPr>
-        <w:pStyle w:val="ListParagraph"/>
-        <w:numPr>
-          <w:ilvl w:val="2"/>
-          <w:numId w:val="23"/>
-        </w:numPr>
-        <w:ind w:left="2160"/>
-        <w:outlineLvl w:val="2"/>
+      </w:pPr>
+      <w:bookmarkStart w:id="13" w:name="_Toc41046496"/>
+      <w:r>
         <w:rPr>
           <w:rFonts w:ascii="Times New Roman" w:hAnsi="Times New Roman" w:cs="Times New Roman"/>
           <w:b/>
@@ -16339,9 +17603,74 @@
             <w14:round/>
           </w14:textOutline>
         </w:rPr>
-      </w:pPr>
-      <w:bookmarkStart w:id="16" w:name="_Toc41046499"/>
-      <w:r>
+        <w:t>Quản lý thông tin thanh toán</w:t>
+      </w:r>
+      <w:bookmarkEnd w:id="13"/>
+    </w:p>
+    <w:p>
+      <w:pPr>
+        <w:rPr>
+          <w:rFonts w:ascii="Times New Roman" w:hAnsi="Times New Roman" w:cs="Times New Roman"/>
+          <w:color w:val="5B9BD5" w:themeColor="accent1"/>
+          <w:sz w:val="28"/>
+          <w:szCs w:val="28"/>
+          <w:lang w:val="vi-VN"/>
+          <w14:textOutline w14:w="0" w14:cap="flat" w14:cmpd="sng" w14:algn="ctr">
+            <w14:noFill/>
+            <w14:prstDash w14:val="solid"/>
+            <w14:round/>
+          </w14:textOutline>
+        </w:rPr>
+      </w:pPr>
+    </w:p>
+    <w:p>
+      <w:pPr>
+        <w:pStyle w:val="ListParagraph"/>
+        <w:numPr>
+          <w:ilvl w:val="1"/>
+          <w:numId w:val="23"/>
+        </w:numPr>
+        <w:outlineLvl w:val="1"/>
+        <w:rPr>
+          <w:rFonts w:ascii="Times New Roman" w:hAnsi="Times New Roman" w:cs="Times New Roman"/>
+          <w:color w:val="5B9BD5" w:themeColor="accent1"/>
+          <w:sz w:val="32"/>
+          <w:szCs w:val="32"/>
+          <w:lang w:val="vi-VN"/>
+          <w14:textOutline w14:w="0" w14:cap="flat" w14:cmpd="sng" w14:algn="ctr">
+            <w14:noFill/>
+            <w14:prstDash w14:val="solid"/>
+            <w14:round/>
+          </w14:textOutline>
+        </w:rPr>
+      </w:pPr>
+      <w:bookmarkStart w:id="14" w:name="_Toc41046497"/>
+      <w:r>
+        <w:rPr>
+          <w:rFonts w:ascii="Times New Roman" w:hAnsi="Times New Roman" w:cs="Times New Roman"/>
+          <w:color w:val="5B9BD5" w:themeColor="accent1"/>
+          <w:sz w:val="32"/>
+          <w:szCs w:val="32"/>
+          <w:lang w:val="vi-VN"/>
+          <w14:textOutline w14:w="0" w14:cap="flat" w14:cmpd="sng" w14:algn="ctr">
+            <w14:noFill/>
+            <w14:prstDash w14:val="solid"/>
+            <w14:round/>
+          </w14:textOutline>
+        </w:rPr>
+        <w:t>Sơ đồ lớp mức phân tích</w:t>
+      </w:r>
+      <w:bookmarkEnd w:id="14"/>
+    </w:p>
+    <w:p>
+      <w:pPr>
+        <w:pStyle w:val="ListParagraph"/>
+        <w:numPr>
+          <w:ilvl w:val="2"/>
+          <w:numId w:val="23"/>
+        </w:numPr>
+        <w:ind w:left="2160"/>
+        <w:outlineLvl w:val="2"/>
         <w:rPr>
           <w:rFonts w:ascii="Times New Roman" w:hAnsi="Times New Roman" w:cs="Times New Roman"/>
           <w:b/>
@@ -16355,35 +17684,9 @@
             <w14:round/>
           </w14:textOutline>
         </w:rPr>
-        <w:t>Quản lý comment</w:t>
-      </w:r>
-      <w:bookmarkEnd w:id="16"/>
-    </w:p>
-    <w:p>
-      <w:pPr>
-        <w:rPr>
-          <w:rFonts w:ascii="Times New Roman" w:hAnsi="Times New Roman" w:cs="Times New Roman"/>
-          <w:color w:val="5B9BD5" w:themeColor="accent1"/>
-          <w:sz w:val="28"/>
-          <w:szCs w:val="28"/>
-          <w:lang w:val="vi-VN"/>
-          <w14:textOutline w14:w="0" w14:cap="flat" w14:cmpd="sng" w14:algn="ctr">
-            <w14:noFill/>
-            <w14:prstDash w14:val="solid"/>
-            <w14:round/>
-          </w14:textOutline>
-        </w:rPr>
-      </w:pPr>
-    </w:p>
-    <w:p>
-      <w:pPr>
-        <w:pStyle w:val="ListParagraph"/>
-        <w:numPr>
-          <w:ilvl w:val="2"/>
-          <w:numId w:val="23"/>
-        </w:numPr>
-        <w:ind w:left="2160"/>
-        <w:outlineLvl w:val="2"/>
+      </w:pPr>
+      <w:bookmarkStart w:id="15" w:name="_Toc41046498"/>
+      <w:r>
         <w:rPr>
           <w:rFonts w:ascii="Times New Roman" w:hAnsi="Times New Roman" w:cs="Times New Roman"/>
           <w:b/>
@@ -16397,9 +17700,35 @@
             <w14:round/>
           </w14:textOutline>
         </w:rPr>
-      </w:pPr>
-      <w:bookmarkStart w:id="17" w:name="_Toc41046500"/>
-      <w:r>
+        <w:t>Quản lý sản phẩm</w:t>
+      </w:r>
+      <w:bookmarkEnd w:id="15"/>
+    </w:p>
+    <w:p>
+      <w:pPr>
+        <w:rPr>
+          <w:rFonts w:ascii="Times New Roman" w:hAnsi="Times New Roman" w:cs="Times New Roman"/>
+          <w:color w:val="5B9BD5" w:themeColor="accent1"/>
+          <w:sz w:val="28"/>
+          <w:szCs w:val="28"/>
+          <w:lang w:val="vi-VN"/>
+          <w14:textOutline w14:w="0" w14:cap="flat" w14:cmpd="sng" w14:algn="ctr">
+            <w14:noFill/>
+            <w14:prstDash w14:val="solid"/>
+            <w14:round/>
+          </w14:textOutline>
+        </w:rPr>
+      </w:pPr>
+    </w:p>
+    <w:p>
+      <w:pPr>
+        <w:pStyle w:val="ListParagraph"/>
+        <w:numPr>
+          <w:ilvl w:val="2"/>
+          <w:numId w:val="23"/>
+        </w:numPr>
+        <w:ind w:left="2160"/>
+        <w:outlineLvl w:val="2"/>
         <w:rPr>
           <w:rFonts w:ascii="Times New Roman" w:hAnsi="Times New Roman" w:cs="Times New Roman"/>
           <w:b/>
@@ -16413,35 +17742,9 @@
             <w14:round/>
           </w14:textOutline>
         </w:rPr>
-        <w:t>Quản lý quảng cáo</w:t>
-      </w:r>
-      <w:bookmarkEnd w:id="17"/>
-    </w:p>
-    <w:p>
-      <w:pPr>
-        <w:rPr>
-          <w:rFonts w:ascii="Times New Roman" w:hAnsi="Times New Roman" w:cs="Times New Roman"/>
-          <w:color w:val="5B9BD5" w:themeColor="accent1"/>
-          <w:sz w:val="28"/>
-          <w:szCs w:val="28"/>
-          <w:lang w:val="vi-VN"/>
-          <w14:textOutline w14:w="0" w14:cap="flat" w14:cmpd="sng" w14:algn="ctr">
-            <w14:noFill/>
-            <w14:prstDash w14:val="solid"/>
-            <w14:round/>
-          </w14:textOutline>
-        </w:rPr>
-      </w:pPr>
-    </w:p>
-    <w:p>
-      <w:pPr>
-        <w:pStyle w:val="ListParagraph"/>
-        <w:numPr>
-          <w:ilvl w:val="2"/>
-          <w:numId w:val="23"/>
-        </w:numPr>
-        <w:ind w:left="2160"/>
-        <w:outlineLvl w:val="2"/>
+      </w:pPr>
+      <w:bookmarkStart w:id="16" w:name="_Toc41046499"/>
+      <w:r>
         <w:rPr>
           <w:rFonts w:ascii="Times New Roman" w:hAnsi="Times New Roman" w:cs="Times New Roman"/>
           <w:b/>
@@ -16455,9 +17758,35 @@
             <w14:round/>
           </w14:textOutline>
         </w:rPr>
-      </w:pPr>
-      <w:bookmarkStart w:id="18" w:name="_Toc41046501"/>
-      <w:r>
+        <w:t>Quản lý comment</w:t>
+      </w:r>
+      <w:bookmarkEnd w:id="16"/>
+    </w:p>
+    <w:p>
+      <w:pPr>
+        <w:rPr>
+          <w:rFonts w:ascii="Times New Roman" w:hAnsi="Times New Roman" w:cs="Times New Roman"/>
+          <w:color w:val="5B9BD5" w:themeColor="accent1"/>
+          <w:sz w:val="28"/>
+          <w:szCs w:val="28"/>
+          <w:lang w:val="vi-VN"/>
+          <w14:textOutline w14:w="0" w14:cap="flat" w14:cmpd="sng" w14:algn="ctr">
+            <w14:noFill/>
+            <w14:prstDash w14:val="solid"/>
+            <w14:round/>
+          </w14:textOutline>
+        </w:rPr>
+      </w:pPr>
+    </w:p>
+    <w:p>
+      <w:pPr>
+        <w:pStyle w:val="ListParagraph"/>
+        <w:numPr>
+          <w:ilvl w:val="2"/>
+          <w:numId w:val="23"/>
+        </w:numPr>
+        <w:ind w:left="2160"/>
+        <w:outlineLvl w:val="2"/>
         <w:rPr>
           <w:rFonts w:ascii="Times New Roman" w:hAnsi="Times New Roman" w:cs="Times New Roman"/>
           <w:b/>
@@ -16471,35 +17800,9 @@
             <w14:round/>
           </w14:textOutline>
         </w:rPr>
-        <w:t>Quản lý thông tin đặt hàng</w:t>
-      </w:r>
-      <w:bookmarkEnd w:id="18"/>
-    </w:p>
-    <w:p>
-      <w:pPr>
-        <w:rPr>
-          <w:rFonts w:ascii="Times New Roman" w:hAnsi="Times New Roman" w:cs="Times New Roman"/>
-          <w:color w:val="5B9BD5" w:themeColor="accent1"/>
-          <w:sz w:val="28"/>
-          <w:szCs w:val="28"/>
-          <w:lang w:val="vi-VN"/>
-          <w14:textOutline w14:w="0" w14:cap="flat" w14:cmpd="sng" w14:algn="ctr">
-            <w14:noFill/>
-            <w14:prstDash w14:val="solid"/>
-            <w14:round/>
-          </w14:textOutline>
-        </w:rPr>
-      </w:pPr>
-    </w:p>
-    <w:p>
-      <w:pPr>
-        <w:pStyle w:val="ListParagraph"/>
-        <w:numPr>
-          <w:ilvl w:val="2"/>
-          <w:numId w:val="23"/>
-        </w:numPr>
-        <w:ind w:left="2160"/>
-        <w:outlineLvl w:val="2"/>
+      </w:pPr>
+      <w:bookmarkStart w:id="17" w:name="_Toc41046500"/>
+      <w:r>
         <w:rPr>
           <w:rFonts w:ascii="Times New Roman" w:hAnsi="Times New Roman" w:cs="Times New Roman"/>
           <w:b/>
@@ -16513,9 +17816,35 @@
             <w14:round/>
           </w14:textOutline>
         </w:rPr>
-      </w:pPr>
-      <w:bookmarkStart w:id="19" w:name="_Toc41046502"/>
-      <w:r>
+        <w:t>Quản lý quảng cáo</w:t>
+      </w:r>
+      <w:bookmarkEnd w:id="17"/>
+    </w:p>
+    <w:p>
+      <w:pPr>
+        <w:rPr>
+          <w:rFonts w:ascii="Times New Roman" w:hAnsi="Times New Roman" w:cs="Times New Roman"/>
+          <w:color w:val="5B9BD5" w:themeColor="accent1"/>
+          <w:sz w:val="28"/>
+          <w:szCs w:val="28"/>
+          <w:lang w:val="vi-VN"/>
+          <w14:textOutline w14:w="0" w14:cap="flat" w14:cmpd="sng" w14:algn="ctr">
+            <w14:noFill/>
+            <w14:prstDash w14:val="solid"/>
+            <w14:round/>
+          </w14:textOutline>
+        </w:rPr>
+      </w:pPr>
+    </w:p>
+    <w:p>
+      <w:pPr>
+        <w:pStyle w:val="ListParagraph"/>
+        <w:numPr>
+          <w:ilvl w:val="2"/>
+          <w:numId w:val="23"/>
+        </w:numPr>
+        <w:ind w:left="2160"/>
+        <w:outlineLvl w:val="2"/>
         <w:rPr>
           <w:rFonts w:ascii="Times New Roman" w:hAnsi="Times New Roman" w:cs="Times New Roman"/>
           <w:b/>
@@ -16529,74 +17858,9 @@
             <w14:round/>
           </w14:textOutline>
         </w:rPr>
-        <w:t>Quản lý thông tin thanh toán</w:t>
-      </w:r>
-      <w:bookmarkEnd w:id="19"/>
-    </w:p>
-    <w:p>
-      <w:pPr>
-        <w:rPr>
-          <w:rFonts w:ascii="Times New Roman" w:hAnsi="Times New Roman" w:cs="Times New Roman"/>
-          <w:color w:val="5B9BD5" w:themeColor="accent1"/>
-          <w:sz w:val="28"/>
-          <w:szCs w:val="28"/>
-          <w:lang w:val="vi-VN"/>
-          <w14:textOutline w14:w="0" w14:cap="flat" w14:cmpd="sng" w14:algn="ctr">
-            <w14:noFill/>
-            <w14:prstDash w14:val="solid"/>
-            <w14:round/>
-          </w14:textOutline>
-        </w:rPr>
-      </w:pPr>
-    </w:p>
-    <w:p>
-      <w:pPr>
-        <w:pStyle w:val="ListParagraph"/>
-        <w:numPr>
-          <w:ilvl w:val="1"/>
-          <w:numId w:val="23"/>
-        </w:numPr>
-        <w:outlineLvl w:val="1"/>
-        <w:rPr>
-          <w:rFonts w:ascii="Times New Roman" w:hAnsi="Times New Roman" w:cs="Times New Roman"/>
-          <w:color w:val="5B9BD5" w:themeColor="accent1"/>
-          <w:sz w:val="32"/>
-          <w:szCs w:val="32"/>
-          <w:lang w:val="vi-VN"/>
-          <w14:textOutline w14:w="0" w14:cap="flat" w14:cmpd="sng" w14:algn="ctr">
-            <w14:noFill/>
-            <w14:prstDash w14:val="solid"/>
-            <w14:round/>
-          </w14:textOutline>
-        </w:rPr>
-      </w:pPr>
-      <w:bookmarkStart w:id="20" w:name="_Toc41046503"/>
-      <w:r>
-        <w:rPr>
-          <w:rFonts w:ascii="Times New Roman" w:hAnsi="Times New Roman" w:cs="Times New Roman"/>
-          <w:color w:val="5B9BD5" w:themeColor="accent1"/>
-          <w:sz w:val="32"/>
-          <w:szCs w:val="32"/>
-          <w:lang w:val="vi-VN"/>
-          <w14:textOutline w14:w="0" w14:cap="flat" w14:cmpd="sng" w14:algn="ctr">
-            <w14:noFill/>
-            <w14:prstDash w14:val="solid"/>
-            <w14:round/>
-          </w14:textOutline>
-        </w:rPr>
-        <w:t>Mô hình Use-case xác định các yêu cầu tự động hoá</w:t>
-      </w:r>
-      <w:bookmarkEnd w:id="20"/>
-    </w:p>
-    <w:p>
-      <w:pPr>
-        <w:pStyle w:val="ListParagraph"/>
-        <w:numPr>
-          <w:ilvl w:val="2"/>
-          <w:numId w:val="23"/>
-        </w:numPr>
-        <w:ind w:left="2160"/>
-        <w:outlineLvl w:val="2"/>
+      </w:pPr>
+      <w:bookmarkStart w:id="18" w:name="_Toc41046501"/>
+      <w:r>
         <w:rPr>
           <w:rFonts w:ascii="Times New Roman" w:hAnsi="Times New Roman" w:cs="Times New Roman"/>
           <w:b/>
@@ -16610,9 +17874,35 @@
             <w14:round/>
           </w14:textOutline>
         </w:rPr>
-      </w:pPr>
-      <w:bookmarkStart w:id="21" w:name="_Toc41046504"/>
-      <w:r>
+        <w:t>Quản lý thông tin đặt hàng</w:t>
+      </w:r>
+      <w:bookmarkEnd w:id="18"/>
+    </w:p>
+    <w:p>
+      <w:pPr>
+        <w:rPr>
+          <w:rFonts w:ascii="Times New Roman" w:hAnsi="Times New Roman" w:cs="Times New Roman"/>
+          <w:color w:val="5B9BD5" w:themeColor="accent1"/>
+          <w:sz w:val="28"/>
+          <w:szCs w:val="28"/>
+          <w:lang w:val="vi-VN"/>
+          <w14:textOutline w14:w="0" w14:cap="flat" w14:cmpd="sng" w14:algn="ctr">
+            <w14:noFill/>
+            <w14:prstDash w14:val="solid"/>
+            <w14:round/>
+          </w14:textOutline>
+        </w:rPr>
+      </w:pPr>
+    </w:p>
+    <w:p>
+      <w:pPr>
+        <w:pStyle w:val="ListParagraph"/>
+        <w:numPr>
+          <w:ilvl w:val="2"/>
+          <w:numId w:val="23"/>
+        </w:numPr>
+        <w:ind w:left="2160"/>
+        <w:outlineLvl w:val="2"/>
         <w:rPr>
           <w:rFonts w:ascii="Times New Roman" w:hAnsi="Times New Roman" w:cs="Times New Roman"/>
           <w:b/>
@@ -16626,35 +17916,9 @@
             <w14:round/>
           </w14:textOutline>
         </w:rPr>
-        <w:t>Quản lý sản phẩm</w:t>
-      </w:r>
-      <w:bookmarkEnd w:id="21"/>
-    </w:p>
-    <w:p>
-      <w:pPr>
-        <w:rPr>
-          <w:rFonts w:ascii="Times New Roman" w:hAnsi="Times New Roman" w:cs="Times New Roman"/>
-          <w:color w:val="5B9BD5" w:themeColor="accent1"/>
-          <w:sz w:val="28"/>
-          <w:szCs w:val="28"/>
-          <w:lang w:val="vi-VN"/>
-          <w14:textOutline w14:w="0" w14:cap="flat" w14:cmpd="sng" w14:algn="ctr">
-            <w14:noFill/>
-            <w14:prstDash w14:val="solid"/>
-            <w14:round/>
-          </w14:textOutline>
-        </w:rPr>
-      </w:pPr>
-    </w:p>
-    <w:p>
-      <w:pPr>
-        <w:pStyle w:val="ListParagraph"/>
-        <w:numPr>
-          <w:ilvl w:val="2"/>
-          <w:numId w:val="23"/>
-        </w:numPr>
-        <w:ind w:left="2160"/>
-        <w:outlineLvl w:val="2"/>
+      </w:pPr>
+      <w:bookmarkStart w:id="19" w:name="_Toc41046502"/>
+      <w:r>
         <w:rPr>
           <w:rFonts w:ascii="Times New Roman" w:hAnsi="Times New Roman" w:cs="Times New Roman"/>
           <w:b/>
@@ -16668,9 +17932,74 @@
             <w14:round/>
           </w14:textOutline>
         </w:rPr>
-      </w:pPr>
-      <w:bookmarkStart w:id="22" w:name="_Toc41046505"/>
-      <w:r>
+        <w:t>Quản lý thông tin thanh toán</w:t>
+      </w:r>
+      <w:bookmarkEnd w:id="19"/>
+    </w:p>
+    <w:p>
+      <w:pPr>
+        <w:rPr>
+          <w:rFonts w:ascii="Times New Roman" w:hAnsi="Times New Roman" w:cs="Times New Roman"/>
+          <w:color w:val="5B9BD5" w:themeColor="accent1"/>
+          <w:sz w:val="28"/>
+          <w:szCs w:val="28"/>
+          <w:lang w:val="vi-VN"/>
+          <w14:textOutline w14:w="0" w14:cap="flat" w14:cmpd="sng" w14:algn="ctr">
+            <w14:noFill/>
+            <w14:prstDash w14:val="solid"/>
+            <w14:round/>
+          </w14:textOutline>
+        </w:rPr>
+      </w:pPr>
+    </w:p>
+    <w:p>
+      <w:pPr>
+        <w:pStyle w:val="ListParagraph"/>
+        <w:numPr>
+          <w:ilvl w:val="1"/>
+          <w:numId w:val="23"/>
+        </w:numPr>
+        <w:outlineLvl w:val="1"/>
+        <w:rPr>
+          <w:rFonts w:ascii="Times New Roman" w:hAnsi="Times New Roman" w:cs="Times New Roman"/>
+          <w:color w:val="5B9BD5" w:themeColor="accent1"/>
+          <w:sz w:val="32"/>
+          <w:szCs w:val="32"/>
+          <w:lang w:val="vi-VN"/>
+          <w14:textOutline w14:w="0" w14:cap="flat" w14:cmpd="sng" w14:algn="ctr">
+            <w14:noFill/>
+            <w14:prstDash w14:val="solid"/>
+            <w14:round/>
+          </w14:textOutline>
+        </w:rPr>
+      </w:pPr>
+      <w:bookmarkStart w:id="20" w:name="_Toc41046503"/>
+      <w:r>
+        <w:rPr>
+          <w:rFonts w:ascii="Times New Roman" w:hAnsi="Times New Roman" w:cs="Times New Roman"/>
+          <w:color w:val="5B9BD5" w:themeColor="accent1"/>
+          <w:sz w:val="32"/>
+          <w:szCs w:val="32"/>
+          <w:lang w:val="vi-VN"/>
+          <w14:textOutline w14:w="0" w14:cap="flat" w14:cmpd="sng" w14:algn="ctr">
+            <w14:noFill/>
+            <w14:prstDash w14:val="solid"/>
+            <w14:round/>
+          </w14:textOutline>
+        </w:rPr>
+        <w:t>Mô hình Use-case xác định các yêu cầu tự động hoá</w:t>
+      </w:r>
+      <w:bookmarkEnd w:id="20"/>
+    </w:p>
+    <w:p>
+      <w:pPr>
+        <w:pStyle w:val="ListParagraph"/>
+        <w:numPr>
+          <w:ilvl w:val="2"/>
+          <w:numId w:val="23"/>
+        </w:numPr>
+        <w:ind w:left="2160"/>
+        <w:outlineLvl w:val="2"/>
         <w:rPr>
           <w:rFonts w:ascii="Times New Roman" w:hAnsi="Times New Roman" w:cs="Times New Roman"/>
           <w:b/>
@@ -16684,35 +18013,9 @@
             <w14:round/>
           </w14:textOutline>
         </w:rPr>
-        <w:t>Quản lý comment</w:t>
-      </w:r>
-      <w:bookmarkEnd w:id="22"/>
-    </w:p>
-    <w:p>
-      <w:pPr>
-        <w:rPr>
-          <w:rFonts w:ascii="Times New Roman" w:hAnsi="Times New Roman" w:cs="Times New Roman"/>
-          <w:color w:val="5B9BD5" w:themeColor="accent1"/>
-          <w:sz w:val="28"/>
-          <w:szCs w:val="28"/>
-          <w:lang w:val="vi-VN"/>
-          <w14:textOutline w14:w="0" w14:cap="flat" w14:cmpd="sng" w14:algn="ctr">
-            <w14:noFill/>
-            <w14:prstDash w14:val="solid"/>
-            <w14:round/>
-          </w14:textOutline>
-        </w:rPr>
-      </w:pPr>
-    </w:p>
-    <w:p>
-      <w:pPr>
-        <w:pStyle w:val="ListParagraph"/>
-        <w:numPr>
-          <w:ilvl w:val="2"/>
-          <w:numId w:val="23"/>
-        </w:numPr>
-        <w:ind w:left="2160"/>
-        <w:outlineLvl w:val="2"/>
+      </w:pPr>
+      <w:bookmarkStart w:id="21" w:name="_Toc41046504"/>
+      <w:r>
         <w:rPr>
           <w:rFonts w:ascii="Times New Roman" w:hAnsi="Times New Roman" w:cs="Times New Roman"/>
           <w:b/>
@@ -16726,9 +18029,35 @@
             <w14:round/>
           </w14:textOutline>
         </w:rPr>
-      </w:pPr>
-      <w:bookmarkStart w:id="23" w:name="_Toc41046506"/>
-      <w:r>
+        <w:t>Quản lý sản phẩm</w:t>
+      </w:r>
+      <w:bookmarkEnd w:id="21"/>
+    </w:p>
+    <w:p>
+      <w:pPr>
+        <w:rPr>
+          <w:rFonts w:ascii="Times New Roman" w:hAnsi="Times New Roman" w:cs="Times New Roman"/>
+          <w:color w:val="5B9BD5" w:themeColor="accent1"/>
+          <w:sz w:val="28"/>
+          <w:szCs w:val="28"/>
+          <w:lang w:val="vi-VN"/>
+          <w14:textOutline w14:w="0" w14:cap="flat" w14:cmpd="sng" w14:algn="ctr">
+            <w14:noFill/>
+            <w14:prstDash w14:val="solid"/>
+            <w14:round/>
+          </w14:textOutline>
+        </w:rPr>
+      </w:pPr>
+    </w:p>
+    <w:p>
+      <w:pPr>
+        <w:pStyle w:val="ListParagraph"/>
+        <w:numPr>
+          <w:ilvl w:val="2"/>
+          <w:numId w:val="23"/>
+        </w:numPr>
+        <w:ind w:left="2160"/>
+        <w:outlineLvl w:val="2"/>
         <w:rPr>
           <w:rFonts w:ascii="Times New Roman" w:hAnsi="Times New Roman" w:cs="Times New Roman"/>
           <w:b/>
@@ -16742,35 +18071,9 @@
             <w14:round/>
           </w14:textOutline>
         </w:rPr>
-        <w:t>Quản lý quảng cáo</w:t>
-      </w:r>
-      <w:bookmarkEnd w:id="23"/>
-    </w:p>
-    <w:p>
-      <w:pPr>
-        <w:rPr>
-          <w:rFonts w:ascii="Times New Roman" w:hAnsi="Times New Roman" w:cs="Times New Roman"/>
-          <w:color w:val="5B9BD5" w:themeColor="accent1"/>
-          <w:sz w:val="28"/>
-          <w:szCs w:val="28"/>
-          <w:lang w:val="vi-VN"/>
-          <w14:textOutline w14:w="0" w14:cap="flat" w14:cmpd="sng" w14:algn="ctr">
-            <w14:noFill/>
-            <w14:prstDash w14:val="solid"/>
-            <w14:round/>
-          </w14:textOutline>
-        </w:rPr>
-      </w:pPr>
-    </w:p>
-    <w:p>
-      <w:pPr>
-        <w:pStyle w:val="ListParagraph"/>
-        <w:numPr>
-          <w:ilvl w:val="2"/>
-          <w:numId w:val="23"/>
-        </w:numPr>
-        <w:ind w:left="2160"/>
-        <w:outlineLvl w:val="2"/>
+      </w:pPr>
+      <w:bookmarkStart w:id="22" w:name="_Toc41046505"/>
+      <w:r>
         <w:rPr>
           <w:rFonts w:ascii="Times New Roman" w:hAnsi="Times New Roman" w:cs="Times New Roman"/>
           <w:b/>
@@ -16784,9 +18087,35 @@
             <w14:round/>
           </w14:textOutline>
         </w:rPr>
-      </w:pPr>
-      <w:bookmarkStart w:id="24" w:name="_Toc41046507"/>
-      <w:r>
+        <w:t>Quản lý comment</w:t>
+      </w:r>
+      <w:bookmarkEnd w:id="22"/>
+    </w:p>
+    <w:p>
+      <w:pPr>
+        <w:rPr>
+          <w:rFonts w:ascii="Times New Roman" w:hAnsi="Times New Roman" w:cs="Times New Roman"/>
+          <w:color w:val="5B9BD5" w:themeColor="accent1"/>
+          <w:sz w:val="28"/>
+          <w:szCs w:val="28"/>
+          <w:lang w:val="vi-VN"/>
+          <w14:textOutline w14:w="0" w14:cap="flat" w14:cmpd="sng" w14:algn="ctr">
+            <w14:noFill/>
+            <w14:prstDash w14:val="solid"/>
+            <w14:round/>
+          </w14:textOutline>
+        </w:rPr>
+      </w:pPr>
+    </w:p>
+    <w:p>
+      <w:pPr>
+        <w:pStyle w:val="ListParagraph"/>
+        <w:numPr>
+          <w:ilvl w:val="2"/>
+          <w:numId w:val="23"/>
+        </w:numPr>
+        <w:ind w:left="2160"/>
+        <w:outlineLvl w:val="2"/>
         <w:rPr>
           <w:rFonts w:ascii="Times New Roman" w:hAnsi="Times New Roman" w:cs="Times New Roman"/>
           <w:b/>
@@ -16800,35 +18129,9 @@
             <w14:round/>
           </w14:textOutline>
         </w:rPr>
-        <w:t>Quản lý thông tin đặt hàng</w:t>
-      </w:r>
-      <w:bookmarkEnd w:id="24"/>
-    </w:p>
-    <w:p>
-      <w:pPr>
-        <w:rPr>
-          <w:rFonts w:ascii="Times New Roman" w:hAnsi="Times New Roman" w:cs="Times New Roman"/>
-          <w:color w:val="5B9BD5" w:themeColor="accent1"/>
-          <w:sz w:val="28"/>
-          <w:szCs w:val="28"/>
-          <w:lang w:val="vi-VN"/>
-          <w14:textOutline w14:w="0" w14:cap="flat" w14:cmpd="sng" w14:algn="ctr">
-            <w14:noFill/>
-            <w14:prstDash w14:val="solid"/>
-            <w14:round/>
-          </w14:textOutline>
-        </w:rPr>
-      </w:pPr>
-    </w:p>
-    <w:p>
-      <w:pPr>
-        <w:pStyle w:val="ListParagraph"/>
-        <w:numPr>
-          <w:ilvl w:val="2"/>
-          <w:numId w:val="23"/>
-        </w:numPr>
-        <w:ind w:left="2160"/>
-        <w:outlineLvl w:val="2"/>
+      </w:pPr>
+      <w:bookmarkStart w:id="23" w:name="_Toc41046506"/>
+      <w:r>
         <w:rPr>
           <w:rFonts w:ascii="Times New Roman" w:hAnsi="Times New Roman" w:cs="Times New Roman"/>
           <w:b/>
@@ -16842,9 +18145,35 @@
             <w14:round/>
           </w14:textOutline>
         </w:rPr>
-      </w:pPr>
-      <w:bookmarkStart w:id="25" w:name="_Toc41046508"/>
-      <w:r>
+        <w:t>Quản lý quảng cáo</w:t>
+      </w:r>
+      <w:bookmarkEnd w:id="23"/>
+    </w:p>
+    <w:p>
+      <w:pPr>
+        <w:rPr>
+          <w:rFonts w:ascii="Times New Roman" w:hAnsi="Times New Roman" w:cs="Times New Roman"/>
+          <w:color w:val="5B9BD5" w:themeColor="accent1"/>
+          <w:sz w:val="28"/>
+          <w:szCs w:val="28"/>
+          <w:lang w:val="vi-VN"/>
+          <w14:textOutline w14:w="0" w14:cap="flat" w14:cmpd="sng" w14:algn="ctr">
+            <w14:noFill/>
+            <w14:prstDash w14:val="solid"/>
+            <w14:round/>
+          </w14:textOutline>
+        </w:rPr>
+      </w:pPr>
+    </w:p>
+    <w:p>
+      <w:pPr>
+        <w:pStyle w:val="ListParagraph"/>
+        <w:numPr>
+          <w:ilvl w:val="2"/>
+          <w:numId w:val="23"/>
+        </w:numPr>
+        <w:ind w:left="2160"/>
+        <w:outlineLvl w:val="2"/>
         <w:rPr>
           <w:rFonts w:ascii="Times New Roman" w:hAnsi="Times New Roman" w:cs="Times New Roman"/>
           <w:b/>
@@ -16858,6 +18187,80 @@
             <w14:round/>
           </w14:textOutline>
         </w:rPr>
+      </w:pPr>
+      <w:bookmarkStart w:id="24" w:name="_Toc41046507"/>
+      <w:r>
+        <w:rPr>
+          <w:rFonts w:ascii="Times New Roman" w:hAnsi="Times New Roman" w:cs="Times New Roman"/>
+          <w:b/>
+          <w:color w:val="5B9BD5" w:themeColor="accent1"/>
+          <w:sz w:val="28"/>
+          <w:szCs w:val="28"/>
+          <w:lang w:val="vi-VN"/>
+          <w14:textOutline w14:w="0" w14:cap="flat" w14:cmpd="sng" w14:algn="ctr">
+            <w14:noFill/>
+            <w14:prstDash w14:val="solid"/>
+            <w14:round/>
+          </w14:textOutline>
+        </w:rPr>
+        <w:t>Quản lý thông tin đặt hàng</w:t>
+      </w:r>
+      <w:bookmarkEnd w:id="24"/>
+    </w:p>
+    <w:p>
+      <w:pPr>
+        <w:rPr>
+          <w:rFonts w:ascii="Times New Roman" w:hAnsi="Times New Roman" w:cs="Times New Roman"/>
+          <w:color w:val="5B9BD5" w:themeColor="accent1"/>
+          <w:sz w:val="28"/>
+          <w:szCs w:val="28"/>
+          <w:lang w:val="vi-VN"/>
+          <w14:textOutline w14:w="0" w14:cap="flat" w14:cmpd="sng" w14:algn="ctr">
+            <w14:noFill/>
+            <w14:prstDash w14:val="solid"/>
+            <w14:round/>
+          </w14:textOutline>
+        </w:rPr>
+      </w:pPr>
+    </w:p>
+    <w:p>
+      <w:pPr>
+        <w:pStyle w:val="ListParagraph"/>
+        <w:numPr>
+          <w:ilvl w:val="2"/>
+          <w:numId w:val="23"/>
+        </w:numPr>
+        <w:ind w:left="2160"/>
+        <w:outlineLvl w:val="2"/>
+        <w:rPr>
+          <w:rFonts w:ascii="Times New Roman" w:hAnsi="Times New Roman" w:cs="Times New Roman"/>
+          <w:b/>
+          <w:color w:val="5B9BD5" w:themeColor="accent1"/>
+          <w:sz w:val="28"/>
+          <w:szCs w:val="28"/>
+          <w:lang w:val="vi-VN"/>
+          <w14:textOutline w14:w="0" w14:cap="flat" w14:cmpd="sng" w14:algn="ctr">
+            <w14:noFill/>
+            <w14:prstDash w14:val="solid"/>
+            <w14:round/>
+          </w14:textOutline>
+        </w:rPr>
+      </w:pPr>
+      <w:bookmarkStart w:id="25" w:name="_Toc41046508"/>
+      <w:r>
+        <w:rPr>
+          <w:rFonts w:ascii="Times New Roman" w:hAnsi="Times New Roman" w:cs="Times New Roman"/>
+          <w:b/>
+          <w:color w:val="5B9BD5" w:themeColor="accent1"/>
+          <w:sz w:val="28"/>
+          <w:szCs w:val="28"/>
+          <w:lang w:val="vi-VN"/>
+          <w14:textOutline w14:w="0" w14:cap="flat" w14:cmpd="sng" w14:algn="ctr">
+            <w14:noFill/>
+            <w14:prstDash w14:val="solid"/>
+            <w14:round/>
+          </w14:textOutline>
+        </w:rPr>
         <w:t>Quản lý thông tin thanh toán</w:t>
       </w:r>
       <w:bookmarkEnd w:id="25"/>
@@ -17115,8 +18518,8 @@
       <w:bookmarkEnd w:id="31"/>
     </w:p>
     <w:sectPr>
-      <w:headerReference w:type="default" r:id="rId15"/>
-      <w:footerReference w:type="default" r:id="rId16"/>
+      <w:headerReference w:type="default" r:id="rId18"/>
+      <w:footerReference w:type="default" r:id="rId19"/>
       <w:pgSz w:w="12240" w:h="15840"/>
       <w:pgMar w:top="1440" w:right="1440" w:bottom="1440" w:left="1440" w:header="720" w:footer="720" w:gutter="0"/>
       <w:cols w:space="720"/>
@@ -17185,7 +18588,7 @@
           <w:rPr>
             <w:noProof/>
           </w:rPr>
-          <w:t>14</w:t>
+          <w:t>19</w:t>
         </w:r>
         <w:r>
           <w:rPr>
@@ -18389,7 +19792,7 @@
         <w:ind w:left="2617" w:hanging="180"/>
       </w:pPr>
     </w:lvl>
-    <w:lvl w:ilvl="3" w:tplc="0409000F" w:tentative="1">
+    <w:lvl w:ilvl="3" w:tplc="0409000F">
       <w:start w:val="1"/>
       <w:numFmt w:val="decimal"/>
       <w:lvlText w:val="%4."/>
@@ -20546,7 +21949,7 @@
 </file>
 
 <file path=customXml/itemProps1.xml><?xml version="1.0" encoding="utf-8"?>
-<ds:datastoreItem xmlns:ds="http://schemas.openxmlformats.org/officeDocument/2006/customXml" ds:itemID="{65EC7C5D-412F-4964-ADED-F0A85BA62AB4}">
+<ds:datastoreItem xmlns:ds="http://schemas.openxmlformats.org/officeDocument/2006/customXml" ds:itemID="{37CFE8A7-7D9E-42FB-80E0-6C34551AA9F0}">
   <ds:schemaRefs>
     <ds:schemaRef ds:uri="http://schemas.openxmlformats.org/officeDocument/2006/bibliography"/>
   </ds:schemaRefs>

</xml_diff>

<commit_message>
Sơ đồ lớp mức phân tích cho nghiệp vụ quản lý bình luận
</commit_message>
<xml_diff>
--- a/Design/Report - Phase1.docx
+++ b/Design/Report - Phase1.docx
@@ -4523,14 +4523,27 @@
       <w:r>
         <w:t xml:space="preserve">Figure </w:t>
       </w:r>
-      <w:fldSimple w:instr=" SEQ Figure \* ARABIC ">
-        <w:r>
-          <w:rPr>
-            <w:noProof/>
-          </w:rPr>
-          <w:t>1</w:t>
-        </w:r>
-      </w:fldSimple>
+      <w:r>
+        <w:fldChar w:fldCharType="begin"/>
+      </w:r>
+      <w:r>
+        <w:instrText xml:space="preserve"> SEQ Figure \* ARABIC </w:instrText>
+      </w:r>
+      <w:r>
+        <w:fldChar w:fldCharType="separate"/>
+      </w:r>
+      <w:r>
+        <w:rPr>
+          <w:noProof/>
+        </w:rPr>
+        <w:t>1</w:t>
+      </w:r>
+      <w:r>
+        <w:rPr>
+          <w:noProof/>
+        </w:rPr>
+        <w:fldChar w:fldCharType="end"/>
+      </w:r>
       <w:r>
         <w:t xml:space="preserve"> Business Use case </w:t>
       </w:r>
@@ -4986,14 +4999,27 @@
       <w:r>
         <w:t xml:space="preserve"> </w:t>
       </w:r>
-      <w:fldSimple w:instr=" SEQ Bảng \* ARABIC ">
-        <w:r>
-          <w:rPr>
-            <w:noProof/>
-          </w:rPr>
-          <w:t>1</w:t>
-        </w:r>
-      </w:fldSimple>
+      <w:r>
+        <w:fldChar w:fldCharType="begin"/>
+      </w:r>
+      <w:r>
+        <w:instrText xml:space="preserve"> SEQ Bảng \* ARABIC </w:instrText>
+      </w:r>
+      <w:r>
+        <w:fldChar w:fldCharType="separate"/>
+      </w:r>
+      <w:r>
+        <w:rPr>
+          <w:noProof/>
+        </w:rPr>
+        <w:t>1</w:t>
+      </w:r>
+      <w:r>
+        <w:rPr>
+          <w:noProof/>
+        </w:rPr>
+        <w:fldChar w:fldCharType="end"/>
+      </w:r>
       <w:r>
         <w:t xml:space="preserve"> </w:t>
       </w:r>
@@ -6737,14 +6763,27 @@
       <w:r>
         <w:t xml:space="preserve"> </w:t>
       </w:r>
-      <w:fldSimple w:instr=" SEQ Bảng \* ARABIC ">
-        <w:r>
-          <w:rPr>
-            <w:noProof/>
-          </w:rPr>
-          <w:t>2</w:t>
-        </w:r>
-      </w:fldSimple>
+      <w:r>
+        <w:fldChar w:fldCharType="begin"/>
+      </w:r>
+      <w:r>
+        <w:instrText xml:space="preserve"> SEQ Bảng \* ARABIC </w:instrText>
+      </w:r>
+      <w:r>
+        <w:fldChar w:fldCharType="separate"/>
+      </w:r>
+      <w:r>
+        <w:rPr>
+          <w:noProof/>
+        </w:rPr>
+        <w:t>2</w:t>
+      </w:r>
+      <w:r>
+        <w:rPr>
+          <w:noProof/>
+        </w:rPr>
+        <w:fldChar w:fldCharType="end"/>
+      </w:r>
       <w:r>
         <w:t xml:space="preserve"> </w:t>
       </w:r>
@@ -9784,14 +9823,27 @@
       <w:r>
         <w:t xml:space="preserve"> </w:t>
       </w:r>
-      <w:fldSimple w:instr=" SEQ Bảng \* ARABIC ">
-        <w:r>
-          <w:rPr>
-            <w:noProof/>
-          </w:rPr>
-          <w:t>3</w:t>
-        </w:r>
-      </w:fldSimple>
+      <w:r>
+        <w:fldChar w:fldCharType="begin"/>
+      </w:r>
+      <w:r>
+        <w:instrText xml:space="preserve"> SEQ Bảng \* ARABIC </w:instrText>
+      </w:r>
+      <w:r>
+        <w:fldChar w:fldCharType="separate"/>
+      </w:r>
+      <w:r>
+        <w:rPr>
+          <w:noProof/>
+        </w:rPr>
+        <w:t>3</w:t>
+      </w:r>
+      <w:r>
+        <w:rPr>
+          <w:noProof/>
+        </w:rPr>
+        <w:fldChar w:fldCharType="end"/>
+      </w:r>
       <w:r>
         <w:t xml:space="preserve"> </w:t>
       </w:r>
@@ -12114,14 +12166,27 @@
       <w:r>
         <w:t xml:space="preserve"> </w:t>
       </w:r>
-      <w:fldSimple w:instr=" SEQ Hình \* ARABIC ">
-        <w:r>
-          <w:rPr>
-            <w:noProof/>
-          </w:rPr>
-          <w:t>1</w:t>
-        </w:r>
-      </w:fldSimple>
+      <w:r>
+        <w:fldChar w:fldCharType="begin"/>
+      </w:r>
+      <w:r>
+        <w:instrText xml:space="preserve"> SEQ Hình \* ARABIC </w:instrText>
+      </w:r>
+      <w:r>
+        <w:fldChar w:fldCharType="separate"/>
+      </w:r>
+      <w:r>
+        <w:rPr>
+          <w:noProof/>
+        </w:rPr>
+        <w:t>1</w:t>
+      </w:r>
+      <w:r>
+        <w:rPr>
+          <w:noProof/>
+        </w:rPr>
+        <w:fldChar w:fldCharType="end"/>
+      </w:r>
       <w:r>
         <w:t xml:space="preserve"> Activity Diagram </w:t>
       </w:r>
@@ -12231,14 +12296,27 @@
       <w:r>
         <w:t xml:space="preserve"> </w:t>
       </w:r>
-      <w:fldSimple w:instr=" SEQ Hình \* ARABIC ">
-        <w:r>
-          <w:rPr>
-            <w:noProof/>
-          </w:rPr>
-          <w:t>2</w:t>
-        </w:r>
-      </w:fldSimple>
+      <w:r>
+        <w:fldChar w:fldCharType="begin"/>
+      </w:r>
+      <w:r>
+        <w:instrText xml:space="preserve"> SEQ Hình \* ARABIC </w:instrText>
+      </w:r>
+      <w:r>
+        <w:fldChar w:fldCharType="separate"/>
+      </w:r>
+      <w:r>
+        <w:rPr>
+          <w:noProof/>
+        </w:rPr>
+        <w:t>2</w:t>
+      </w:r>
+      <w:r>
+        <w:rPr>
+          <w:noProof/>
+        </w:rPr>
+        <w:fldChar w:fldCharType="end"/>
+      </w:r>
       <w:r>
         <w:t xml:space="preserve"> Activity Diagram </w:t>
       </w:r>
@@ -12355,14 +12433,27 @@
       <w:r>
         <w:t xml:space="preserve"> </w:t>
       </w:r>
-      <w:fldSimple w:instr=" SEQ Hình \* ARABIC ">
-        <w:r>
-          <w:rPr>
-            <w:noProof/>
-          </w:rPr>
-          <w:t>3</w:t>
-        </w:r>
-      </w:fldSimple>
+      <w:r>
+        <w:fldChar w:fldCharType="begin"/>
+      </w:r>
+      <w:r>
+        <w:instrText xml:space="preserve"> SEQ Hình \* ARABIC </w:instrText>
+      </w:r>
+      <w:r>
+        <w:fldChar w:fldCharType="separate"/>
+      </w:r>
+      <w:r>
+        <w:rPr>
+          <w:noProof/>
+        </w:rPr>
+        <w:t>3</w:t>
+      </w:r>
+      <w:r>
+        <w:rPr>
+          <w:noProof/>
+        </w:rPr>
+        <w:fldChar w:fldCharType="end"/>
+      </w:r>
       <w:r>
         <w:t xml:space="preserve"> Activity Diagram </w:t>
       </w:r>
@@ -17389,7 +17480,6 @@
         <w:pStyle w:val="ListParagraph"/>
         <w:ind w:left="1260"/>
       </w:pPr>
-      <w:bookmarkStart w:id="10" w:name="_GoBack"/>
       <w:r>
         <w:rPr>
           <w:noProof/>
@@ -17431,7 +17521,6 @@
           </wp:inline>
         </w:drawing>
       </w:r>
-      <w:bookmarkEnd w:id="10"/>
     </w:p>
     <w:p>
       <w:pPr>
@@ -17472,7 +17561,7 @@
           </w14:textOutline>
         </w:rPr>
       </w:pPr>
-      <w:bookmarkStart w:id="11" w:name="_Toc41046494"/>
+      <w:bookmarkStart w:id="10" w:name="_Toc41046494"/>
       <w:r>
         <w:rPr>
           <w:rFonts w:ascii="Times New Roman" w:hAnsi="Times New Roman" w:cs="Times New Roman"/>
@@ -17489,7 +17578,7 @@
         </w:rPr>
         <w:t>Quản lý quảng cáo</w:t>
       </w:r>
-      <w:bookmarkEnd w:id="11"/>
+      <w:bookmarkEnd w:id="10"/>
     </w:p>
     <w:p>
       <w:pPr>
@@ -17530,7 +17619,7 @@
           </w14:textOutline>
         </w:rPr>
       </w:pPr>
-      <w:bookmarkStart w:id="12" w:name="_Toc41046495"/>
+      <w:bookmarkStart w:id="11" w:name="_Toc41046495"/>
       <w:r>
         <w:rPr>
           <w:rFonts w:ascii="Times New Roman" w:hAnsi="Times New Roman" w:cs="Times New Roman"/>
@@ -17547,7 +17636,7 @@
         </w:rPr>
         <w:t>Quản lý thông tin đặt hàng</w:t>
       </w:r>
-      <w:bookmarkEnd w:id="12"/>
+      <w:bookmarkEnd w:id="11"/>
     </w:p>
     <w:p>
       <w:pPr>
@@ -17588,7 +17677,7 @@
           </w14:textOutline>
         </w:rPr>
       </w:pPr>
-      <w:bookmarkStart w:id="13" w:name="_Toc41046496"/>
+      <w:bookmarkStart w:id="12" w:name="_Toc41046496"/>
       <w:r>
         <w:rPr>
           <w:rFonts w:ascii="Times New Roman" w:hAnsi="Times New Roman" w:cs="Times New Roman"/>
@@ -17605,7 +17694,7 @@
         </w:rPr>
         <w:t>Quản lý thông tin thanh toán</w:t>
       </w:r>
-      <w:bookmarkEnd w:id="13"/>
+      <w:bookmarkEnd w:id="12"/>
     </w:p>
     <w:p>
       <w:pPr>
@@ -17644,7 +17733,7 @@
           </w14:textOutline>
         </w:rPr>
       </w:pPr>
-      <w:bookmarkStart w:id="14" w:name="_Toc41046497"/>
+      <w:bookmarkStart w:id="13" w:name="_Toc41046497"/>
       <w:r>
         <w:rPr>
           <w:rFonts w:ascii="Times New Roman" w:hAnsi="Times New Roman" w:cs="Times New Roman"/>
@@ -17660,7 +17749,7 @@
         </w:rPr>
         <w:t>Sơ đồ lớp mức phân tích</w:t>
       </w:r>
-      <w:bookmarkEnd w:id="14"/>
+      <w:bookmarkEnd w:id="13"/>
     </w:p>
     <w:p>
       <w:pPr>
@@ -17685,7 +17774,7 @@
           </w14:textOutline>
         </w:rPr>
       </w:pPr>
-      <w:bookmarkStart w:id="15" w:name="_Toc41046498"/>
+      <w:bookmarkStart w:id="14" w:name="_Toc41046498"/>
       <w:r>
         <w:rPr>
           <w:rFonts w:ascii="Times New Roman" w:hAnsi="Times New Roman" w:cs="Times New Roman"/>
@@ -17702,7 +17791,7 @@
         </w:rPr>
         <w:t>Quản lý sản phẩm</w:t>
       </w:r>
-      <w:bookmarkEnd w:id="15"/>
+      <w:bookmarkEnd w:id="14"/>
     </w:p>
     <w:p>
       <w:pPr>
@@ -17743,7 +17832,7 @@
           </w14:textOutline>
         </w:rPr>
       </w:pPr>
-      <w:bookmarkStart w:id="16" w:name="_Toc41046499"/>
+      <w:bookmarkStart w:id="15" w:name="_Toc41046499"/>
       <w:r>
         <w:rPr>
           <w:rFonts w:ascii="Times New Roman" w:hAnsi="Times New Roman" w:cs="Times New Roman"/>
@@ -17760,10 +17849,11 @@
         </w:rPr>
         <w:t>Quản lý comment</w:t>
       </w:r>
-      <w:bookmarkEnd w:id="16"/>
+      <w:bookmarkEnd w:id="15"/>
     </w:p>
     <w:p>
       <w:pPr>
+        <w:ind w:left="1980"/>
         <w:rPr>
           <w:rFonts w:ascii="Times New Roman" w:hAnsi="Times New Roman" w:cs="Times New Roman"/>
           <w:color w:val="5B9BD5" w:themeColor="accent1"/>
@@ -17777,6 +17867,48 @@
           </w14:textOutline>
         </w:rPr>
       </w:pPr>
+      <w:bookmarkStart w:id="16" w:name="_GoBack"/>
+      <w:r>
+        <w:rPr>
+          <w:noProof/>
+        </w:rPr>
+        <w:drawing>
+          <wp:inline distT="0" distB="0" distL="0" distR="0" wp14:anchorId="5405E34A" wp14:editId="1EC1EBBD">
+            <wp:extent cx="4933950" cy="2238375"/>
+            <wp:effectExtent l="0" t="0" r="0" b="9525"/>
+            <wp:docPr id="11" name="Picture 11"/>
+            <wp:cNvGraphicFramePr>
+              <a:graphicFrameLocks xmlns:a="http://schemas.openxmlformats.org/drawingml/2006/main" noChangeAspect="1"/>
+            </wp:cNvGraphicFramePr>
+            <a:graphic xmlns:a="http://schemas.openxmlformats.org/drawingml/2006/main">
+              <a:graphicData uri="http://schemas.openxmlformats.org/drawingml/2006/picture">
+                <pic:pic xmlns:pic="http://schemas.openxmlformats.org/drawingml/2006/picture">
+                  <pic:nvPicPr>
+                    <pic:cNvPr id="1" name=""/>
+                    <pic:cNvPicPr/>
+                  </pic:nvPicPr>
+                  <pic:blipFill>
+                    <a:blip r:embed="rId18"/>
+                    <a:stretch>
+                      <a:fillRect/>
+                    </a:stretch>
+                  </pic:blipFill>
+                  <pic:spPr>
+                    <a:xfrm>
+                      <a:off x="0" y="0"/>
+                      <a:ext cx="4933950" cy="2238375"/>
+                    </a:xfrm>
+                    <a:prstGeom prst="rect">
+                      <a:avLst/>
+                    </a:prstGeom>
+                  </pic:spPr>
+                </pic:pic>
+              </a:graphicData>
+            </a:graphic>
+          </wp:inline>
+        </w:drawing>
+      </w:r>
+      <w:bookmarkEnd w:id="16"/>
     </w:p>
     <w:p>
       <w:pPr>
@@ -18518,8 +18650,8 @@
       <w:bookmarkEnd w:id="31"/>
     </w:p>
     <w:sectPr>
-      <w:headerReference w:type="default" r:id="rId18"/>
-      <w:footerReference w:type="default" r:id="rId19"/>
+      <w:headerReference w:type="default" r:id="rId19"/>
+      <w:footerReference w:type="default" r:id="rId20"/>
       <w:pgSz w:w="12240" w:h="15840"/>
       <w:pgMar w:top="1440" w:right="1440" w:bottom="1440" w:left="1440" w:header="720" w:footer="720" w:gutter="0"/>
       <w:cols w:space="720"/>
@@ -18588,7 +18720,7 @@
           <w:rPr>
             <w:noProof/>
           </w:rPr>
-          <w:t>19</w:t>
+          <w:t>18</w:t>
         </w:r>
         <w:r>
           <w:rPr>
@@ -21949,7 +22081,7 @@
 </file>
 
 <file path=customXml/itemProps1.xml><?xml version="1.0" encoding="utf-8"?>
-<ds:datastoreItem xmlns:ds="http://schemas.openxmlformats.org/officeDocument/2006/customXml" ds:itemID="{37CFE8A7-7D9E-42FB-80E0-6C34551AA9F0}">
+<ds:datastoreItem xmlns:ds="http://schemas.openxmlformats.org/officeDocument/2006/customXml" ds:itemID="{BEF8C14C-0405-48ED-A8BD-3BE7A3D8005A}">
   <ds:schemaRefs>
     <ds:schemaRef ds:uri="http://schemas.openxmlformats.org/officeDocument/2006/bibliography"/>
   </ds:schemaRefs>

</xml_diff>